<commit_message>
LR1. RPZ in progress
</commit_message>
<xml_diff>
--- a/LR1_idk_orevo/ЛР_1_Широкопетлев_ИДК.docx
+++ b/LR1_idk_orevo/ЛР_1_Широкопетлев_ИДК.docx
@@ -70,7 +70,7 @@
                           </pic:cNvPicPr>
                         </pic:nvPicPr>
                         <pic:blipFill>
-                          <a:blip r:embed="rId6">
+                          <a:blip r:embed="rId8">
                             <a:extLst>
                               <a:ext uri="{28A0092B-C50C-407E-A947-70E740481C1C}">
                                 <a14:useLocalDpi xmlns:a14="http://schemas.microsoft.com/office/drawing/2010/main" val="0"/>
@@ -550,7 +550,7 @@
     </w:p>
     <w:p>
       <w:pPr>
-        <w:spacing w:line="240" w:lineRule="auto"/>
+        <w:spacing w:line="276" w:lineRule="auto"/>
         <w:ind w:firstLine="0"/>
         <w:jc w:val="center"/>
         <w:rPr>
@@ -600,7 +600,7 @@
           </w:tcPr>
           <w:p>
             <w:pPr>
-              <w:spacing w:line="240" w:lineRule="auto"/>
+              <w:spacing w:line="276" w:lineRule="auto"/>
               <w:ind w:firstLine="0"/>
               <w:jc w:val="center"/>
               <w:rPr>
@@ -638,7 +638,7 @@
           </w:tcPr>
           <w:p>
             <w:pPr>
-              <w:spacing w:line="240" w:lineRule="auto"/>
+              <w:spacing w:line="276" w:lineRule="auto"/>
               <w:ind w:firstLine="0"/>
               <w:jc w:val="center"/>
               <w:rPr>
@@ -726,6 +726,9 @@
         <w:gridCol w:w="9639"/>
       </w:tblGrid>
       <w:tr>
+        <w:trPr>
+          <w:trHeight w:val="260"/>
+        </w:trPr>
         <w:tc>
           <w:tcPr>
             <w:tcW w:w="9639" w:type="dxa"/>
@@ -739,6 +742,7 @@
           </w:tcPr>
           <w:p>
             <w:pPr>
+              <w:spacing w:line="276" w:lineRule="auto"/>
               <w:ind w:firstLine="567"/>
               <w:rPr>
                 <w:rFonts w:cs="Times New Roman"/>
@@ -752,7 +756,7 @@
                 <w:sz w:val="28"/>
                 <w:szCs w:val="28"/>
               </w:rPr>
-              <w:t xml:space="preserve">ИССЛЕДОВАНИЕ РАБОТЫ УПРАВЛЯЮЩЕГО ДВИГАТЕЛЯ </w:t>
+              <w:t>ИССЛЕДОВАНИЕ РАБОТЫ УПРАВЛЯЮЩЕГО ДВИГАТЕЛЯ</w:t>
             </w:r>
           </w:p>
         </w:tc>
@@ -771,7 +775,7 @@
           </w:tcPr>
           <w:p>
             <w:pPr>
-              <w:spacing w:line="240" w:lineRule="auto"/>
+              <w:spacing w:line="276" w:lineRule="auto"/>
               <w:ind w:firstLine="0"/>
               <w:rPr>
                 <w:rFonts w:eastAsia="Times New Roman" w:cs="Times New Roman"/>
@@ -795,7 +799,7 @@
           </w:tcPr>
           <w:p>
             <w:pPr>
-              <w:spacing w:line="240" w:lineRule="auto"/>
+              <w:spacing w:line="276" w:lineRule="auto"/>
               <w:ind w:firstLine="0"/>
               <w:rPr>
                 <w:rFonts w:eastAsia="Times New Roman" w:cs="Times New Roman"/>
@@ -2893,9 +2897,13 @@
       </w:pPr>
     </w:p>
     <w:p>
+      <w:pPr>
+        <w:ind w:firstLine="0"/>
+      </w:pPr>
       <w:r>
         <w:rPr>
           <w:noProof/>
+          <w:lang w:eastAsia="ru-RU"/>
         </w:rPr>
         <w:lastRenderedPageBreak/>
         <mc:AlternateContent>
@@ -2964,7 +2972,19 @@
                                 <w:sz w:val="24"/>
                                 <w:szCs w:val="28"/>
                               </w:rPr>
-                              <w:t xml:space="preserve">Рисунок </w:t>
+                              <w:t>Рисуно</w:t>
+                            </w:r>
+                            <w:bookmarkStart w:id="2" w:name="_GoBack"/>
+                            <w:bookmarkEnd w:id="2"/>
+                            <w:r>
+                              <w:rPr>
+                                <w:b/>
+                                <w:i w:val="0"/>
+                                <w:color w:val="000000" w:themeColor="text1"/>
+                                <w:sz w:val="24"/>
+                                <w:szCs w:val="28"/>
+                              </w:rPr>
+                              <w:t xml:space="preserve">к </w:t>
                             </w:r>
                             <w:r>
                               <w:rPr>
@@ -3166,6 +3186,7 @@
       <w:r>
         <w:rPr>
           <w:noProof/>
+          <w:lang w:eastAsia="ru-RU"/>
         </w:rPr>
         <w:drawing>
           <wp:inline distT="0" distB="0" distL="0" distR="0">
@@ -3185,7 +3206,7 @@
                     </pic:cNvPicPr>
                   </pic:nvPicPr>
                   <pic:blipFill>
-                    <a:blip r:embed="rId7">
+                    <a:blip r:embed="rId9">
                       <a:extLst>
                         <a:ext uri="{28A0092B-C50C-407E-A947-70E740481C1C}">
                           <a14:useLocalDpi xmlns:a14="http://schemas.microsoft.com/office/drawing/2010/main" val="0"/>
@@ -3601,7 +3622,7 @@
           <w:szCs w:val="24"/>
         </w:rPr>
       </w:pPr>
-      <w:bookmarkStart w:id="2" w:name="_Toc120361419"/>
+      <w:bookmarkStart w:id="3" w:name="_Toc120361419"/>
       <w:r>
         <w:rPr>
           <w:rFonts w:eastAsia="Calibri" w:cs="Times New Roman"/>
@@ -3609,7 +3630,7 @@
         </w:rPr>
         <w:t>Теоретические зависимости</w:t>
       </w:r>
-      <w:bookmarkEnd w:id="2"/>
+      <w:bookmarkEnd w:id="3"/>
     </w:p>
     <w:p>
       <w:pPr>
@@ -3955,11 +3976,19 @@
         </w:rPr>
         <w:t>. Тогда н</w:t>
       </w:r>
-      <w:r>
-        <w:rPr>
-          <w:rFonts w:cs="Times New Roman"/>
-        </w:rPr>
-        <w:t>еобходимый расход топлива</w:t>
+      <w:proofErr w:type="spellStart"/>
+      <w:r>
+        <w:rPr>
+          <w:rFonts w:cs="Times New Roman"/>
+        </w:rPr>
+        <w:t>еобходимый</w:t>
+      </w:r>
+      <w:proofErr w:type="spellEnd"/>
+      <w:r>
+        <w:rPr>
+          <w:rFonts w:cs="Times New Roman"/>
+        </w:rPr>
+        <w:t xml:space="preserve"> расход топлива</w:t>
       </w:r>
       <w:r>
         <w:rPr>
@@ -4147,10 +4176,10 @@
             <v:path o:extrusionok="f" gradientshapeok="t" o:connecttype="rect"/>
             <o:lock v:ext="edit" aspectratio="t"/>
           </v:shapetype>
-          <v:shape id="_x0000_i1028" type="#_x0000_t75" style="width:16.2pt;height:18pt" o:ole="">
-            <v:imagedata r:id="rId8" o:title=""/>
+          <v:shape id="_x0000_i1025" type="#_x0000_t75" style="width:16.2pt;height:18pt" o:ole="">
+            <v:imagedata r:id="rId10" o:title=""/>
           </v:shape>
-          <o:OLEObject Type="Embed" ProgID="Equation.DSMT4" ShapeID="_x0000_i1028" DrawAspect="Content" ObjectID="_1731765672" r:id="rId9"/>
+          <o:OLEObject Type="Embed" ProgID="Equation.DSMT4" ShapeID="_x0000_i1025" DrawAspect="Content" ObjectID="_1731765971" r:id="rId11"/>
         </w:object>
       </w:r>
       <w:r>
@@ -5699,16 +5728,7 @@
           <w:rFonts w:cs="Times New Roman"/>
           <w:szCs w:val="24"/>
         </w:rPr>
-        <w:t>показате</w:t>
-      </w:r>
-      <w:bookmarkStart w:id="3" w:name="_GoBack"/>
-      <w:bookmarkEnd w:id="3"/>
-      <w:r>
-        <w:rPr>
-          <w:rFonts w:cs="Times New Roman"/>
-          <w:szCs w:val="24"/>
-        </w:rPr>
-        <w:t>ль адиабаты;</w:t>
+        <w:t>показатель адиабаты;</w:t>
       </w:r>
     </w:p>
     <w:p>
@@ -6053,18 +6073,26 @@
                 <w:position w:val="-12"/>
               </w:rPr>
               <w:object w:dxaOrig="1100" w:dyaOrig="360">
-                <v:shape id="_x0000_i1043" type="#_x0000_t75" style="width:55.2pt;height:18pt" o:ole="">
-                  <v:imagedata r:id="rId10" o:title=""/>
+                <v:shape id="_x0000_i1026" type="#_x0000_t75" style="width:55.2pt;height:18pt" o:ole="">
+                  <v:imagedata r:id="rId12" o:title=""/>
                 </v:shape>
-                <o:OLEObject Type="Embed" ProgID="Equation.DSMT4" ShapeID="_x0000_i1043" DrawAspect="Content" ObjectID="_1731765673" r:id="rId11"/>
+                <o:OLEObject Type="Embed" ProgID="Equation.DSMT4" ShapeID="_x0000_i1026" DrawAspect="Content" ObjectID="_1731765972" r:id="rId13"/>
               </w:object>
             </w:r>
             <w:r>
               <w:rPr>
                 <w:rFonts w:eastAsiaTheme="minorEastAsia" w:cs="Times New Roman"/>
               </w:rPr>
-              <w:t xml:space="preserve"> Дж/кг·К</w:t>
-            </w:r>
+              <w:t xml:space="preserve"> Дж/</w:t>
+            </w:r>
+            <w:proofErr w:type="spellStart"/>
+            <w:r>
+              <w:rPr>
+                <w:rFonts w:eastAsiaTheme="minorEastAsia" w:cs="Times New Roman"/>
+              </w:rPr>
+              <w:t>кг·К</w:t>
+            </w:r>
+            <w:proofErr w:type="spellEnd"/>
           </w:p>
           <w:p>
             <w:pPr>
@@ -6080,10 +6108,10 @@
                 <w:position w:val="-6"/>
               </w:rPr>
               <w:object w:dxaOrig="940" w:dyaOrig="279">
-                <v:shape id="_x0000_i1044" type="#_x0000_t75" style="width:46.8pt;height:13.8pt" o:ole="">
-                  <v:imagedata r:id="rId12" o:title=""/>
+                <v:shape id="_x0000_i1027" type="#_x0000_t75" style="width:46.8pt;height:13.8pt" o:ole="">
+                  <v:imagedata r:id="rId14" o:title=""/>
                 </v:shape>
-                <o:OLEObject Type="Embed" ProgID="Equation.DSMT4" ShapeID="_x0000_i1044" DrawAspect="Content" ObjectID="_1731765674" r:id="rId13"/>
+                <o:OLEObject Type="Embed" ProgID="Equation.DSMT4" ShapeID="_x0000_i1027" DrawAspect="Content" ObjectID="_1731765973" r:id="rId15"/>
               </w:object>
             </w:r>
             <w:r>
@@ -6111,10 +6139,10 @@
                 <w:position w:val="-12"/>
               </w:rPr>
               <w:object w:dxaOrig="1640" w:dyaOrig="380">
-                <v:shape id="_x0000_i1045" type="#_x0000_t75" style="width:82.15pt;height:19.2pt" o:ole="">
-                  <v:imagedata r:id="rId14" o:title=""/>
+                <v:shape id="_x0000_i1028" type="#_x0000_t75" style="width:82.15pt;height:19.2pt" o:ole="">
+                  <v:imagedata r:id="rId16" o:title=""/>
                 </v:shape>
-                <o:OLEObject Type="Embed" ProgID="Equation.DSMT4" ShapeID="_x0000_i1045" DrawAspect="Content" ObjectID="_1731765675" r:id="rId15"/>
+                <o:OLEObject Type="Embed" ProgID="Equation.DSMT4" ShapeID="_x0000_i1028" DrawAspect="Content" ObjectID="_1731765974" r:id="rId17"/>
               </w:object>
             </w:r>
           </w:p>
@@ -6137,10 +6165,10 @@
                 <w:position w:val="-10"/>
               </w:rPr>
               <w:object w:dxaOrig="840" w:dyaOrig="320">
-                <v:shape id="_x0000_i1046" type="#_x0000_t75" style="width:42pt;height:16.2pt" o:ole="">
-                  <v:imagedata r:id="rId16" o:title=""/>
+                <v:shape id="_x0000_i1029" type="#_x0000_t75" style="width:42pt;height:16.2pt" o:ole="">
+                  <v:imagedata r:id="rId18" o:title=""/>
                 </v:shape>
-                <o:OLEObject Type="Embed" ProgID="Equation.DSMT4" ShapeID="_x0000_i1046" DrawAspect="Content" ObjectID="_1731765676" r:id="rId17"/>
+                <o:OLEObject Type="Embed" ProgID="Equation.DSMT4" ShapeID="_x0000_i1029" DrawAspect="Content" ObjectID="_1731765975" r:id="rId19"/>
               </w:object>
             </w:r>
           </w:p>
@@ -6163,10 +6191,10 @@
                 <w:position w:val="-12"/>
               </w:rPr>
               <w:object w:dxaOrig="1640" w:dyaOrig="360">
-                <v:shape id="_x0000_i1047" type="#_x0000_t75" style="width:82.15pt;height:18pt" o:ole="">
-                  <v:imagedata r:id="rId18" o:title=""/>
+                <v:shape id="_x0000_i1030" type="#_x0000_t75" style="width:82.15pt;height:18pt" o:ole="">
+                  <v:imagedata r:id="rId20" o:title=""/>
                 </v:shape>
-                <o:OLEObject Type="Embed" ProgID="Equation.DSMT4" ShapeID="_x0000_i1047" DrawAspect="Content" ObjectID="_1731765677" r:id="rId19"/>
+                <o:OLEObject Type="Embed" ProgID="Equation.DSMT4" ShapeID="_x0000_i1030" DrawAspect="Content" ObjectID="_1731765976" r:id="rId21"/>
               </w:object>
             </w:r>
           </w:p>
@@ -6185,10 +6213,10 @@
                 <w:position w:val="-12"/>
               </w:rPr>
               <w:object w:dxaOrig="920" w:dyaOrig="360">
-                <v:shape id="_x0000_i1048" type="#_x0000_t75" style="width:46.2pt;height:18pt" o:ole="">
-                  <v:imagedata r:id="rId20" o:title=""/>
+                <v:shape id="_x0000_i1031" type="#_x0000_t75" style="width:46.2pt;height:18pt" o:ole="">
+                  <v:imagedata r:id="rId22" o:title=""/>
                 </v:shape>
-                <o:OLEObject Type="Embed" ProgID="Equation.DSMT4" ShapeID="_x0000_i1048" DrawAspect="Content" ObjectID="_1731765678" r:id="rId21"/>
+                <o:OLEObject Type="Embed" ProgID="Equation.DSMT4" ShapeID="_x0000_i1031" DrawAspect="Content" ObjectID="_1731765977" r:id="rId23"/>
               </w:object>
             </w:r>
             <w:r>
@@ -6203,7 +6231,15 @@
                 <w:rFonts w:eastAsia="Calibri" w:cs="Times New Roman"/>
                 <w:color w:val="auto"/>
               </w:rPr>
-              <w:t>мм/с·МПа</w:t>
+              <w:t>мм/</w:t>
+            </w:r>
+            <w:proofErr w:type="spellStart"/>
+            <w:r>
+              <w:rPr>
+                <w:rFonts w:eastAsia="Calibri" w:cs="Times New Roman"/>
+                <w:color w:val="auto"/>
+              </w:rPr>
+              <w:t>с·МПа</w:t>
             </w:r>
             <w:r>
               <w:rPr>
@@ -6213,6 +6249,7 @@
               </w:rPr>
               <w:t>ν</w:t>
             </w:r>
+            <w:proofErr w:type="spellEnd"/>
           </w:p>
           <w:p>
             <w:pPr>
@@ -6233,10 +6270,10 @@
                 <w:position w:val="-10"/>
               </w:rPr>
               <w:object w:dxaOrig="1100" w:dyaOrig="320">
-                <v:shape id="_x0000_i1049" type="#_x0000_t75" style="width:55.2pt;height:16.2pt" o:ole="">
-                  <v:imagedata r:id="rId22" o:title=""/>
+                <v:shape id="_x0000_i1032" type="#_x0000_t75" style="width:55.2pt;height:16.2pt" o:ole="">
+                  <v:imagedata r:id="rId24" o:title=""/>
                 </v:shape>
-                <o:OLEObject Type="Embed" ProgID="Equation.DSMT4" ShapeID="_x0000_i1049" DrawAspect="Content" ObjectID="_1731765679" r:id="rId23"/>
+                <o:OLEObject Type="Embed" ProgID="Equation.DSMT4" ShapeID="_x0000_i1032" DrawAspect="Content" ObjectID="_1731765978" r:id="rId25"/>
               </w:object>
             </w:r>
           </w:p>
@@ -6290,10 +6327,10 @@
           <w:position w:val="-14"/>
         </w:rPr>
         <w:object w:dxaOrig="800" w:dyaOrig="380">
-          <v:shape id="_x0000_i1050" type="#_x0000_t75" style="width:40.2pt;height:19.2pt" o:ole="">
-            <v:imagedata r:id="rId24" o:title=""/>
+          <v:shape id="_x0000_i1033" type="#_x0000_t75" style="width:40.2pt;height:19.2pt" o:ole="">
+            <v:imagedata r:id="rId26" o:title=""/>
           </v:shape>
-          <o:OLEObject Type="Embed" ProgID="Equation.DSMT4" ShapeID="_x0000_i1050" DrawAspect="Content" ObjectID="_1731765680" r:id="rId25"/>
+          <o:OLEObject Type="Embed" ProgID="Equation.DSMT4" ShapeID="_x0000_i1033" DrawAspect="Content" ObjectID="_1731765979" r:id="rId27"/>
         </w:object>
       </w:r>
       <w:r>
@@ -6340,128 +6377,128 @@
           <w:position w:val="-24"/>
         </w:rPr>
         <w:object w:dxaOrig="820" w:dyaOrig="660">
-          <v:shape id="_x0000_i1051" type="#_x0000_t75" style="width:40.8pt;height:33pt" o:ole="">
-            <v:imagedata r:id="rId26" o:title=""/>
-          </v:shape>
-          <o:OLEObject Type="Embed" ProgID="Equation.DSMT4" ShapeID="_x0000_i1051" DrawAspect="Content" ObjectID="_1731765681" r:id="rId27"/>
-        </w:object>
-      </w:r>
-      <w:r>
-        <w:rPr>
-          <w:rFonts w:cs="Times New Roman"/>
-        </w:rPr>
-        <w:t xml:space="preserve">; </w:t>
-      </w:r>
-      <w:r>
-        <w:rPr>
-          <w:rFonts w:cs="Times New Roman"/>
-          <w:position w:val="-10"/>
-        </w:rPr>
-        <w:object w:dxaOrig="1020" w:dyaOrig="320">
-          <v:shape id="_x0000_i1052" type="#_x0000_t75" style="width:51pt;height:16.2pt" o:ole="">
+          <v:shape id="_x0000_i1034" type="#_x0000_t75" style="width:40.8pt;height:33pt" o:ole="">
             <v:imagedata r:id="rId28" o:title=""/>
           </v:shape>
-          <o:OLEObject Type="Embed" ProgID="Equation.DSMT4" ShapeID="_x0000_i1052" DrawAspect="Content" ObjectID="_1731765682" r:id="rId29"/>
+          <o:OLEObject Type="Embed" ProgID="Equation.DSMT4" ShapeID="_x0000_i1034" DrawAspect="Content" ObjectID="_1731765980" r:id="rId29"/>
         </w:object>
       </w:r>
       <w:r>
         <w:rPr>
           <w:rFonts w:cs="Times New Roman"/>
         </w:rPr>
-        <w:t xml:space="preserve"> Н.</w:t>
-      </w:r>
-    </w:p>
-    <w:p>
-      <w:pPr>
-        <w:ind w:firstLine="567"/>
-        <w:rPr>
-          <w:rFonts w:cs="Times New Roman"/>
-        </w:rPr>
-      </w:pPr>
-      <w:r>
-        <w:rPr>
-          <w:rFonts w:cs="Times New Roman"/>
-        </w:rPr>
-        <w:t xml:space="preserve">Необходимый расход топлива </w:t>
-      </w:r>
-      <w:r>
-        <w:rPr>
-          <w:rFonts w:cs="Times New Roman"/>
-          <w:position w:val="-30"/>
-        </w:rPr>
-        <w:object w:dxaOrig="840" w:dyaOrig="680">
-          <v:shape id="_x0000_i1053" type="#_x0000_t75" style="width:42pt;height:34.2pt" o:ole="">
+        <w:t xml:space="preserve">; </w:t>
+      </w:r>
+      <w:r>
+        <w:rPr>
+          <w:rFonts w:cs="Times New Roman"/>
+          <w:position w:val="-10"/>
+        </w:rPr>
+        <w:object w:dxaOrig="1020" w:dyaOrig="320">
+          <v:shape id="_x0000_i1035" type="#_x0000_t75" style="width:51pt;height:16.2pt" o:ole="">
             <v:imagedata r:id="rId30" o:title=""/>
           </v:shape>
-          <o:OLEObject Type="Embed" ProgID="Equation.DSMT4" ShapeID="_x0000_i1053" DrawAspect="Content" ObjectID="_1731765683" r:id="rId31"/>
+          <o:OLEObject Type="Embed" ProgID="Equation.DSMT4" ShapeID="_x0000_i1035" DrawAspect="Content" ObjectID="_1731765981" r:id="rId31"/>
         </w:object>
       </w:r>
       <w:r>
         <w:rPr>
           <w:rFonts w:cs="Times New Roman"/>
         </w:rPr>
-        <w:t xml:space="preserve">; </w:t>
-      </w:r>
-      <w:r>
-        <w:rPr>
-          <w:rFonts w:cs="Times New Roman"/>
-          <w:position w:val="-12"/>
-        </w:rPr>
-        <w:object w:dxaOrig="1260" w:dyaOrig="360">
-          <v:shape id="_x0000_i1054" type="#_x0000_t75" style="width:63pt;height:18pt" o:ole="">
+        <w:t xml:space="preserve"> Н.</w:t>
+      </w:r>
+    </w:p>
+    <w:p>
+      <w:pPr>
+        <w:ind w:firstLine="567"/>
+        <w:rPr>
+          <w:rFonts w:cs="Times New Roman"/>
+        </w:rPr>
+      </w:pPr>
+      <w:r>
+        <w:rPr>
+          <w:rFonts w:cs="Times New Roman"/>
+        </w:rPr>
+        <w:t xml:space="preserve">Необходимый расход топлива </w:t>
+      </w:r>
+      <w:r>
+        <w:rPr>
+          <w:rFonts w:cs="Times New Roman"/>
+          <w:position w:val="-30"/>
+        </w:rPr>
+        <w:object w:dxaOrig="840" w:dyaOrig="680">
+          <v:shape id="_x0000_i1036" type="#_x0000_t75" style="width:42pt;height:34.2pt" o:ole="">
             <v:imagedata r:id="rId32" o:title=""/>
           </v:shape>
-          <o:OLEObject Type="Embed" ProgID="Equation.DSMT4" ShapeID="_x0000_i1054" DrawAspect="Content" ObjectID="_1731765684" r:id="rId33"/>
+          <o:OLEObject Type="Embed" ProgID="Equation.DSMT4" ShapeID="_x0000_i1036" DrawAspect="Content" ObjectID="_1731765982" r:id="rId33"/>
         </w:object>
       </w:r>
       <w:r>
         <w:rPr>
           <w:rFonts w:cs="Times New Roman"/>
         </w:rPr>
-        <w:t xml:space="preserve">   кг/с.</w:t>
-      </w:r>
-    </w:p>
-    <w:p>
-      <w:pPr>
-        <w:ind w:firstLine="567"/>
-        <w:rPr>
-          <w:rFonts w:cs="Times New Roman"/>
-        </w:rPr>
-      </w:pPr>
-      <w:r>
-        <w:rPr>
-          <w:rFonts w:cs="Times New Roman"/>
-        </w:rPr>
-        <w:t xml:space="preserve">Масса топлива </w:t>
+        <w:t xml:space="preserve">; </w:t>
       </w:r>
       <w:r>
         <w:rPr>
           <w:rFonts w:cs="Times New Roman"/>
           <w:position w:val="-12"/>
         </w:rPr>
-        <w:object w:dxaOrig="800" w:dyaOrig="360">
-          <v:shape id="_x0000_i1055" type="#_x0000_t75" style="width:40.2pt;height:18pt" o:ole="">
+        <w:object w:dxaOrig="1260" w:dyaOrig="360">
+          <v:shape id="_x0000_i1037" type="#_x0000_t75" style="width:63pt;height:18pt" o:ole="">
             <v:imagedata r:id="rId34" o:title=""/>
           </v:shape>
-          <o:OLEObject Type="Embed" ProgID="Equation.DSMT4" ShapeID="_x0000_i1055" DrawAspect="Content" ObjectID="_1731765685" r:id="rId35"/>
+          <o:OLEObject Type="Embed" ProgID="Equation.DSMT4" ShapeID="_x0000_i1037" DrawAspect="Content" ObjectID="_1731765983" r:id="rId35"/>
         </w:object>
       </w:r>
       <w:r>
         <w:rPr>
           <w:rFonts w:cs="Times New Roman"/>
         </w:rPr>
-        <w:t xml:space="preserve">; </w:t>
-      </w:r>
-      <w:r>
-        <w:rPr>
-          <w:rFonts w:cs="Times New Roman"/>
-          <w:position w:val="-10"/>
-        </w:rPr>
-        <w:object w:dxaOrig="1140" w:dyaOrig="320">
-          <v:shape id="_x0000_i1056" type="#_x0000_t75" style="width:57pt;height:16.2pt" o:ole="">
+        <w:t xml:space="preserve">   кг/с.</w:t>
+      </w:r>
+    </w:p>
+    <w:p>
+      <w:pPr>
+        <w:ind w:firstLine="567"/>
+        <w:rPr>
+          <w:rFonts w:cs="Times New Roman"/>
+        </w:rPr>
+      </w:pPr>
+      <w:r>
+        <w:rPr>
+          <w:rFonts w:cs="Times New Roman"/>
+        </w:rPr>
+        <w:t xml:space="preserve">Масса топлива </w:t>
+      </w:r>
+      <w:r>
+        <w:rPr>
+          <w:rFonts w:cs="Times New Roman"/>
+          <w:position w:val="-12"/>
+        </w:rPr>
+        <w:object w:dxaOrig="800" w:dyaOrig="360">
+          <v:shape id="_x0000_i1038" type="#_x0000_t75" style="width:40.2pt;height:18pt" o:ole="">
             <v:imagedata r:id="rId36" o:title=""/>
           </v:shape>
-          <o:OLEObject Type="Embed" ProgID="Equation.DSMT4" ShapeID="_x0000_i1056" DrawAspect="Content" ObjectID="_1731765686" r:id="rId37"/>
+          <o:OLEObject Type="Embed" ProgID="Equation.DSMT4" ShapeID="_x0000_i1038" DrawAspect="Content" ObjectID="_1731765984" r:id="rId37"/>
+        </w:object>
+      </w:r>
+      <w:r>
+        <w:rPr>
+          <w:rFonts w:cs="Times New Roman"/>
+        </w:rPr>
+        <w:t xml:space="preserve">; </w:t>
+      </w:r>
+      <w:r>
+        <w:rPr>
+          <w:rFonts w:cs="Times New Roman"/>
+          <w:position w:val="-10"/>
+        </w:rPr>
+        <w:object w:dxaOrig="1140" w:dyaOrig="320">
+          <v:shape id="_x0000_i1039" type="#_x0000_t75" style="width:57pt;height:16.2pt" o:ole="">
+            <v:imagedata r:id="rId38" o:title=""/>
+          </v:shape>
+          <o:OLEObject Type="Embed" ProgID="Equation.DSMT4" ShapeID="_x0000_i1039" DrawAspect="Content" ObjectID="_1731765985" r:id="rId39"/>
         </w:object>
       </w:r>
       <w:r>
@@ -6492,28 +6529,28 @@
           <w:position w:val="-12"/>
         </w:rPr>
         <w:object w:dxaOrig="859" w:dyaOrig="380">
-          <v:shape id="_x0000_i1057" type="#_x0000_t75" style="width:43.2pt;height:19.2pt" o:ole="">
-            <v:imagedata r:id="rId38" o:title=""/>
-          </v:shape>
-          <o:OLEObject Type="Embed" ProgID="Equation.DSMT4" ShapeID="_x0000_i1057" DrawAspect="Content" ObjectID="_1731765687" r:id="rId39"/>
-        </w:object>
-      </w:r>
-      <w:r>
-        <w:rPr>
-          <w:rFonts w:cs="Times New Roman"/>
-        </w:rPr>
-        <w:t xml:space="preserve">; </w:t>
-      </w:r>
-      <w:r>
-        <w:rPr>
-          <w:rFonts w:cs="Times New Roman"/>
-          <w:position w:val="-10"/>
-        </w:rPr>
-        <w:object w:dxaOrig="780" w:dyaOrig="320">
-          <v:shape id="_x0000_i1058" type="#_x0000_t75" style="width:39pt;height:16.2pt" o:ole="">
+          <v:shape id="_x0000_i1040" type="#_x0000_t75" style="width:43.2pt;height:19.2pt" o:ole="">
             <v:imagedata r:id="rId40" o:title=""/>
           </v:shape>
-          <o:OLEObject Type="Embed" ProgID="Equation.DSMT4" ShapeID="_x0000_i1058" DrawAspect="Content" ObjectID="_1731765688" r:id="rId41"/>
+          <o:OLEObject Type="Embed" ProgID="Equation.DSMT4" ShapeID="_x0000_i1040" DrawAspect="Content" ObjectID="_1731765986" r:id="rId41"/>
+        </w:object>
+      </w:r>
+      <w:r>
+        <w:rPr>
+          <w:rFonts w:cs="Times New Roman"/>
+        </w:rPr>
+        <w:t xml:space="preserve">; </w:t>
+      </w:r>
+      <w:r>
+        <w:rPr>
+          <w:rFonts w:cs="Times New Roman"/>
+          <w:position w:val="-10"/>
+        </w:rPr>
+        <w:object w:dxaOrig="780" w:dyaOrig="320">
+          <v:shape id="_x0000_i1041" type="#_x0000_t75" style="width:39pt;height:16.2pt" o:ole="">
+            <v:imagedata r:id="rId42" o:title=""/>
+          </v:shape>
+          <o:OLEObject Type="Embed" ProgID="Equation.DSMT4" ShapeID="_x0000_i1041" DrawAspect="Content" ObjectID="_1731765987" r:id="rId43"/>
         </w:object>
       </w:r>
       <w:r>
@@ -6545,28 +6582,28 @@
           <w:position w:val="-30"/>
         </w:rPr>
         <w:object w:dxaOrig="859" w:dyaOrig="680">
-          <v:shape id="_x0000_i1059" type="#_x0000_t75" style="width:43.2pt;height:34.2pt" o:ole="">
-            <v:imagedata r:id="rId42" o:title=""/>
-          </v:shape>
-          <o:OLEObject Type="Embed" ProgID="Equation.DSMT4" ShapeID="_x0000_i1059" DrawAspect="Content" ObjectID="_1731765689" r:id="rId43"/>
-        </w:object>
-      </w:r>
-      <w:r>
-        <w:rPr>
-          <w:rFonts w:cs="Times New Roman"/>
-        </w:rPr>
-        <w:t xml:space="preserve">; </w:t>
-      </w:r>
-      <w:r>
-        <w:rPr>
-          <w:rFonts w:cs="Times New Roman"/>
-          <w:position w:val="-10"/>
-        </w:rPr>
-        <w:object w:dxaOrig="1260" w:dyaOrig="320">
-          <v:shape id="_x0000_i1060" type="#_x0000_t75" style="width:63pt;height:16.2pt" o:ole="">
+          <v:shape id="_x0000_i1042" type="#_x0000_t75" style="width:43.2pt;height:34.2pt" o:ole="">
             <v:imagedata r:id="rId44" o:title=""/>
           </v:shape>
-          <o:OLEObject Type="Embed" ProgID="Equation.DSMT4" ShapeID="_x0000_i1060" DrawAspect="Content" ObjectID="_1731765690" r:id="rId45"/>
+          <o:OLEObject Type="Embed" ProgID="Equation.DSMT4" ShapeID="_x0000_i1042" DrawAspect="Content" ObjectID="_1731765988" r:id="rId45"/>
+        </w:object>
+      </w:r>
+      <w:r>
+        <w:rPr>
+          <w:rFonts w:cs="Times New Roman"/>
+        </w:rPr>
+        <w:t xml:space="preserve">; </w:t>
+      </w:r>
+      <w:r>
+        <w:rPr>
+          <w:rFonts w:cs="Times New Roman"/>
+          <w:position w:val="-10"/>
+        </w:rPr>
+        <w:object w:dxaOrig="1260" w:dyaOrig="320">
+          <v:shape id="_x0000_i1043" type="#_x0000_t75" style="width:63pt;height:16.2pt" o:ole="">
+            <v:imagedata r:id="rId46" o:title=""/>
+          </v:shape>
+          <o:OLEObject Type="Embed" ProgID="Equation.DSMT4" ShapeID="_x0000_i1043" DrawAspect="Content" ObjectID="_1731765989" r:id="rId47"/>
         </w:object>
       </w:r>
       <w:r>
@@ -6611,28 +6648,28 @@
           <w:position w:val="-34"/>
         </w:rPr>
         <w:object w:dxaOrig="2000" w:dyaOrig="980">
-          <v:shape id="_x0000_i1061" type="#_x0000_t75" style="width:100.2pt;height:49.2pt" o:ole="">
-            <v:imagedata r:id="rId46" o:title=""/>
-          </v:shape>
-          <o:OLEObject Type="Embed" ProgID="Equation.DSMT4" ShapeID="_x0000_i1061" DrawAspect="Content" ObjectID="_1731765691" r:id="rId47"/>
-        </w:object>
-      </w:r>
-      <w:r>
-        <w:rPr>
-          <w:rFonts w:cs="Times New Roman"/>
-        </w:rPr>
-        <w:t xml:space="preserve">; </w:t>
-      </w:r>
-      <w:r>
-        <w:rPr>
-          <w:rFonts w:cs="Times New Roman"/>
-          <w:position w:val="-12"/>
-        </w:rPr>
-        <w:object w:dxaOrig="1080" w:dyaOrig="360">
-          <v:shape id="_x0000_i1062" type="#_x0000_t75" style="width:54pt;height:18pt" o:ole="">
+          <v:shape id="_x0000_i1044" type="#_x0000_t75" style="width:100.2pt;height:49.2pt" o:ole="">
             <v:imagedata r:id="rId48" o:title=""/>
           </v:shape>
-          <o:OLEObject Type="Embed" ProgID="Equation.DSMT4" ShapeID="_x0000_i1062" DrawAspect="Content" ObjectID="_1731765692" r:id="rId49"/>
+          <o:OLEObject Type="Embed" ProgID="Equation.DSMT4" ShapeID="_x0000_i1044" DrawAspect="Content" ObjectID="_1731765990" r:id="rId49"/>
+        </w:object>
+      </w:r>
+      <w:r>
+        <w:rPr>
+          <w:rFonts w:cs="Times New Roman"/>
+        </w:rPr>
+        <w:t xml:space="preserve">; </w:t>
+      </w:r>
+      <w:r>
+        <w:rPr>
+          <w:rFonts w:cs="Times New Roman"/>
+          <w:position w:val="-12"/>
+        </w:rPr>
+        <w:object w:dxaOrig="1080" w:dyaOrig="360">
+          <v:shape id="_x0000_i1045" type="#_x0000_t75" style="width:54pt;height:18pt" o:ole="">
+            <v:imagedata r:id="rId50" o:title=""/>
+          </v:shape>
+          <o:OLEObject Type="Embed" ProgID="Equation.DSMT4" ShapeID="_x0000_i1045" DrawAspect="Content" ObjectID="_1731765991" r:id="rId51"/>
         </w:object>
       </w:r>
       <w:r>
@@ -6663,28 +6700,28 @@
           <w:position w:val="-30"/>
         </w:rPr>
         <w:object w:dxaOrig="1520" w:dyaOrig="760">
-          <v:shape id="_x0000_i1063" type="#_x0000_t75" style="width:76.25pt;height:37.8pt" o:ole="">
-            <v:imagedata r:id="rId50" o:title=""/>
-          </v:shape>
-          <o:OLEObject Type="Embed" ProgID="Equation.DSMT4" ShapeID="_x0000_i1063" DrawAspect="Content" ObjectID="_1731765693" r:id="rId51"/>
-        </w:object>
-      </w:r>
-      <w:r>
-        <w:rPr>
-          <w:rFonts w:cs="Times New Roman"/>
-        </w:rPr>
-        <w:t xml:space="preserve">; </w:t>
-      </w:r>
-      <w:r>
-        <w:rPr>
-          <w:rFonts w:cs="Times New Roman"/>
-          <w:position w:val="-14"/>
-        </w:rPr>
-        <w:object w:dxaOrig="1180" w:dyaOrig="400">
-          <v:shape id="_x0000_i1064" type="#_x0000_t75" style="width:58.8pt;height:19.8pt" o:ole="">
+          <v:shape id="_x0000_i1046" type="#_x0000_t75" style="width:76.25pt;height:37.8pt" o:ole="">
             <v:imagedata r:id="rId52" o:title=""/>
           </v:shape>
-          <o:OLEObject Type="Embed" ProgID="Equation.DSMT4" ShapeID="_x0000_i1064" DrawAspect="Content" ObjectID="_1731765694" r:id="rId53"/>
+          <o:OLEObject Type="Embed" ProgID="Equation.DSMT4" ShapeID="_x0000_i1046" DrawAspect="Content" ObjectID="_1731765992" r:id="rId53"/>
+        </w:object>
+      </w:r>
+      <w:r>
+        <w:rPr>
+          <w:rFonts w:cs="Times New Roman"/>
+        </w:rPr>
+        <w:t xml:space="preserve">; </w:t>
+      </w:r>
+      <w:r>
+        <w:rPr>
+          <w:rFonts w:cs="Times New Roman"/>
+          <w:position w:val="-14"/>
+        </w:rPr>
+        <w:object w:dxaOrig="1180" w:dyaOrig="400">
+          <v:shape id="_x0000_i1047" type="#_x0000_t75" style="width:58.8pt;height:19.8pt" o:ole="">
+            <v:imagedata r:id="rId54" o:title=""/>
+          </v:shape>
+          <o:OLEObject Type="Embed" ProgID="Equation.DSMT4" ShapeID="_x0000_i1047" DrawAspect="Content" ObjectID="_1731765993" r:id="rId55"/>
         </w:object>
       </w:r>
       <w:r>
@@ -6727,28 +6764,28 @@
           <w:position w:val="-26"/>
         </w:rPr>
         <w:object w:dxaOrig="1260" w:dyaOrig="720">
-          <v:shape id="_x0000_i1065" type="#_x0000_t75" style="width:63pt;height:36pt" o:ole="">
-            <v:imagedata r:id="rId54" o:title=""/>
-          </v:shape>
-          <o:OLEObject Type="Embed" ProgID="Equation.DSMT4" ShapeID="_x0000_i1065" DrawAspect="Content" ObjectID="_1731765695" r:id="rId55"/>
-        </w:object>
-      </w:r>
-      <w:r>
-        <w:rPr>
-          <w:rFonts w:cs="Times New Roman"/>
-        </w:rPr>
-        <w:t xml:space="preserve">; </w:t>
-      </w:r>
-      <w:r>
-        <w:rPr>
-          <w:rFonts w:cs="Times New Roman"/>
-          <w:position w:val="-14"/>
-        </w:rPr>
-        <w:object w:dxaOrig="1140" w:dyaOrig="380">
-          <v:shape id="_x0000_i1066" type="#_x0000_t75" style="width:57pt;height:19.2pt" o:ole="">
+          <v:shape id="_x0000_i1048" type="#_x0000_t75" style="width:63pt;height:36pt" o:ole="">
             <v:imagedata r:id="rId56" o:title=""/>
           </v:shape>
-          <o:OLEObject Type="Embed" ProgID="Equation.DSMT4" ShapeID="_x0000_i1066" DrawAspect="Content" ObjectID="_1731765696" r:id="rId57"/>
+          <o:OLEObject Type="Embed" ProgID="Equation.DSMT4" ShapeID="_x0000_i1048" DrawAspect="Content" ObjectID="_1731765994" r:id="rId57"/>
+        </w:object>
+      </w:r>
+      <w:r>
+        <w:rPr>
+          <w:rFonts w:cs="Times New Roman"/>
+        </w:rPr>
+        <w:t xml:space="preserve">; </w:t>
+      </w:r>
+      <w:r>
+        <w:rPr>
+          <w:rFonts w:cs="Times New Roman"/>
+          <w:position w:val="-14"/>
+        </w:rPr>
+        <w:object w:dxaOrig="1140" w:dyaOrig="380">
+          <v:shape id="_x0000_i1049" type="#_x0000_t75" style="width:57pt;height:19.2pt" o:ole="">
+            <v:imagedata r:id="rId58" o:title=""/>
+          </v:shape>
+          <o:OLEObject Type="Embed" ProgID="Equation.DSMT4" ShapeID="_x0000_i1049" DrawAspect="Content" ObjectID="_1731765995" r:id="rId59"/>
         </w:object>
       </w:r>
       <w:r>
@@ -6779,28 +6816,28 @@
           <w:position w:val="-16"/>
         </w:rPr>
         <w:object w:dxaOrig="840" w:dyaOrig="400">
-          <v:shape id="_x0000_i1067" type="#_x0000_t75" style="width:42pt;height:19.8pt" o:ole="">
-            <v:imagedata r:id="rId58" o:title=""/>
-          </v:shape>
-          <o:OLEObject Type="Embed" ProgID="Equation.DSMT4" ShapeID="_x0000_i1067" DrawAspect="Content" ObjectID="_1731765697" r:id="rId59"/>
-        </w:object>
-      </w:r>
-      <w:r>
-        <w:rPr>
-          <w:rFonts w:cs="Times New Roman"/>
-        </w:rPr>
-        <w:t xml:space="preserve">; </w:t>
-      </w:r>
-      <w:r>
-        <w:rPr>
-          <w:rFonts w:cs="Times New Roman"/>
-          <w:position w:val="-12"/>
-        </w:rPr>
-        <w:object w:dxaOrig="880" w:dyaOrig="360">
-          <v:shape id="_x0000_i1068" type="#_x0000_t75" style="width:43.8pt;height:18pt" o:ole="">
+          <v:shape id="_x0000_i1050" type="#_x0000_t75" style="width:42pt;height:19.8pt" o:ole="">
             <v:imagedata r:id="rId60" o:title=""/>
           </v:shape>
-          <o:OLEObject Type="Embed" ProgID="Equation.DSMT4" ShapeID="_x0000_i1068" DrawAspect="Content" ObjectID="_1731765698" r:id="rId61"/>
+          <o:OLEObject Type="Embed" ProgID="Equation.DSMT4" ShapeID="_x0000_i1050" DrawAspect="Content" ObjectID="_1731765996" r:id="rId61"/>
+        </w:object>
+      </w:r>
+      <w:r>
+        <w:rPr>
+          <w:rFonts w:cs="Times New Roman"/>
+        </w:rPr>
+        <w:t xml:space="preserve">; </w:t>
+      </w:r>
+      <w:r>
+        <w:rPr>
+          <w:rFonts w:cs="Times New Roman"/>
+          <w:position w:val="-12"/>
+        </w:rPr>
+        <w:object w:dxaOrig="880" w:dyaOrig="360">
+          <v:shape id="_x0000_i1051" type="#_x0000_t75" style="width:43.8pt;height:18pt" o:ole="">
+            <v:imagedata r:id="rId62" o:title=""/>
+          </v:shape>
+          <o:OLEObject Type="Embed" ProgID="Equation.DSMT4" ShapeID="_x0000_i1051" DrawAspect="Content" ObjectID="_1731765997" r:id="rId63"/>
         </w:object>
       </w:r>
       <w:r>
@@ -6887,10 +6924,10 @@
                 <w:position w:val="-26"/>
               </w:rPr>
               <w:object w:dxaOrig="8440" w:dyaOrig="660">
-                <v:shape id="_x0000_i1069" type="#_x0000_t75" style="width:422pt;height:33pt" o:ole="">
-                  <v:imagedata r:id="rId62" o:title=""/>
+                <v:shape id="_x0000_i1052" type="#_x0000_t75" style="width:422pt;height:33pt" o:ole="">
+                  <v:imagedata r:id="rId64" o:title=""/>
                 </v:shape>
-                <o:OLEObject Type="Embed" ProgID="Equation.DSMT4" ShapeID="_x0000_i1069" DrawAspect="Content" ObjectID="_1731765699" r:id="rId63"/>
+                <o:OLEObject Type="Embed" ProgID="Equation.DSMT4" ShapeID="_x0000_i1052" DrawAspect="Content" ObjectID="_1731765998" r:id="rId65"/>
               </w:object>
             </w:r>
           </w:p>
@@ -6942,10 +6979,10 @@
           <w:position w:val="-12"/>
         </w:rPr>
         <w:object w:dxaOrig="1060" w:dyaOrig="360">
-          <v:shape id="_x0000_i1070" type="#_x0000_t75" style="width:52.8pt;height:18pt" o:ole="">
-            <v:imagedata r:id="rId64" o:title=""/>
+          <v:shape id="_x0000_i1053" type="#_x0000_t75" style="width:52.8pt;height:18pt" o:ole="">
+            <v:imagedata r:id="rId66" o:title=""/>
           </v:shape>
-          <o:OLEObject Type="Embed" ProgID="Equation.DSMT4" ShapeID="_x0000_i1070" DrawAspect="Content" ObjectID="_1731765700" r:id="rId65"/>
+          <o:OLEObject Type="Embed" ProgID="Equation.DSMT4" ShapeID="_x0000_i1053" DrawAspect="Content" ObjectID="_1731765999" r:id="rId67"/>
         </w:object>
       </w:r>
       <w:bookmarkEnd w:id="10"/>
@@ -6962,10 +6999,10 @@
           <w:position w:val="-6"/>
         </w:rPr>
         <w:object w:dxaOrig="580" w:dyaOrig="279">
-          <v:shape id="_x0000_i1071" type="#_x0000_t75" style="width:28.8pt;height:13.8pt" o:ole="">
-            <v:imagedata r:id="rId66" o:title=""/>
+          <v:shape id="_x0000_i1054" type="#_x0000_t75" style="width:28.8pt;height:13.8pt" o:ole="">
+            <v:imagedata r:id="rId68" o:title=""/>
           </v:shape>
-          <o:OLEObject Type="Embed" ProgID="Equation.DSMT4" ShapeID="_x0000_i1071" DrawAspect="Content" ObjectID="_1731765701" r:id="rId67"/>
+          <o:OLEObject Type="Embed" ProgID="Equation.DSMT4" ShapeID="_x0000_i1054" DrawAspect="Content" ObjectID="_1731766000" r:id="rId69"/>
         </w:object>
       </w:r>
       <w:r>
@@ -6996,28 +7033,28 @@
           <w:position w:val="-12"/>
         </w:rPr>
         <w:object w:dxaOrig="1440" w:dyaOrig="360">
-          <v:shape id="_x0000_i1072" type="#_x0000_t75" style="width:1in;height:18pt" o:ole="">
-            <v:imagedata r:id="rId68" o:title=""/>
-          </v:shape>
-          <o:OLEObject Type="Embed" ProgID="Equation.DSMT4" ShapeID="_x0000_i1072" DrawAspect="Content" ObjectID="_1731765702" r:id="rId69"/>
-        </w:object>
-      </w:r>
-      <w:r>
-        <w:rPr>
-          <w:rFonts w:cs="Times New Roman"/>
-        </w:rPr>
-        <w:t xml:space="preserve">; </w:t>
-      </w:r>
-      <w:r>
-        <w:rPr>
-          <w:rFonts w:cs="Times New Roman"/>
-          <w:position w:val="-12"/>
-        </w:rPr>
-        <w:object w:dxaOrig="980" w:dyaOrig="360">
-          <v:shape id="_x0000_i1073" type="#_x0000_t75" style="width:49.2pt;height:18pt" o:ole="">
+          <v:shape id="_x0000_i1055" type="#_x0000_t75" style="width:1in;height:18pt" o:ole="">
             <v:imagedata r:id="rId70" o:title=""/>
           </v:shape>
-          <o:OLEObject Type="Embed" ProgID="Equation.DSMT4" ShapeID="_x0000_i1073" DrawAspect="Content" ObjectID="_1731765703" r:id="rId71"/>
+          <o:OLEObject Type="Embed" ProgID="Equation.DSMT4" ShapeID="_x0000_i1055" DrawAspect="Content" ObjectID="_1731766001" r:id="rId71"/>
+        </w:object>
+      </w:r>
+      <w:r>
+        <w:rPr>
+          <w:rFonts w:cs="Times New Roman"/>
+        </w:rPr>
+        <w:t xml:space="preserve">; </w:t>
+      </w:r>
+      <w:r>
+        <w:rPr>
+          <w:rFonts w:cs="Times New Roman"/>
+          <w:position w:val="-12"/>
+        </w:rPr>
+        <w:object w:dxaOrig="980" w:dyaOrig="360">
+          <v:shape id="_x0000_i1056" type="#_x0000_t75" style="width:49.2pt;height:18pt" o:ole="">
+            <v:imagedata r:id="rId72" o:title=""/>
+          </v:shape>
+          <o:OLEObject Type="Embed" ProgID="Equation.DSMT4" ShapeID="_x0000_i1056" DrawAspect="Content" ObjectID="_1731766002" r:id="rId73"/>
         </w:object>
       </w:r>
       <w:r>
@@ -7039,7 +7076,23 @@
           <w:rFonts w:eastAsia="Calibri" w:cs="Times New Roman"/>
           <w:color w:val="auto"/>
         </w:rPr>
-        <w:t>Изменение площади поверхности горения по мере выгорания заряда выглядит как показано на рис. 3. Как видно по рисунку, характер горения заряда дегрессивный (с уменьшением площади поверхности горения).</w:t>
+        <w:t xml:space="preserve">Изменение площади поверхности горения по мере выгорания заряда выглядит как показано на рис. 3. Как видно по рисунку, характер горения заряда </w:t>
+      </w:r>
+      <w:proofErr w:type="spellStart"/>
+      <w:r>
+        <w:rPr>
+          <w:rFonts w:eastAsia="Calibri" w:cs="Times New Roman"/>
+          <w:color w:val="auto"/>
+        </w:rPr>
+        <w:t>дегрессивный</w:t>
+      </w:r>
+      <w:proofErr w:type="spellEnd"/>
+      <w:r>
+        <w:rPr>
+          <w:rFonts w:eastAsia="Calibri" w:cs="Times New Roman"/>
+          <w:color w:val="auto"/>
+        </w:rPr>
+        <w:t xml:space="preserve"> (с уменьшением площади поверхности горения).</w:t>
       </w:r>
     </w:p>
     <w:p>
@@ -7071,7 +7124,7 @@
                     <pic:cNvPicPr/>
                   </pic:nvPicPr>
                   <pic:blipFill rotWithShape="1">
-                    <a:blip r:embed="rId72"/>
+                    <a:blip r:embed="rId74"/>
                     <a:srcRect l="11288" t="5877" r="1357" b="3655"/>
                     <a:stretch/>
                   </pic:blipFill>
@@ -7173,7 +7226,23 @@
           <w:color w:val="auto"/>
         </w:rPr>
         <w:lastRenderedPageBreak/>
-        <w:t xml:space="preserve">Табл. 2. Харакетистики КЗДП </w:t>
+        <w:t xml:space="preserve">Табл. 2. </w:t>
+      </w:r>
+      <w:proofErr w:type="spellStart"/>
+      <w:r>
+        <w:rPr>
+          <w:rFonts w:eastAsia="Calibri" w:cs="Times New Roman"/>
+          <w:color w:val="auto"/>
+        </w:rPr>
+        <w:t>Харакетистики</w:t>
+      </w:r>
+      <w:proofErr w:type="spellEnd"/>
+      <w:r>
+        <w:rPr>
+          <w:rFonts w:eastAsia="Calibri" w:cs="Times New Roman"/>
+          <w:color w:val="auto"/>
+        </w:rPr>
+        <w:t xml:space="preserve"> КЗДП </w:t>
       </w:r>
     </w:p>
     <w:tbl>
@@ -7247,10 +7316,10 @@
                 <w:position w:val="-24"/>
               </w:rPr>
               <w:object w:dxaOrig="620" w:dyaOrig="620">
-                <v:shape id="_x0000_i1074" type="#_x0000_t75" style="width:31.2pt;height:31.2pt" o:ole="">
-                  <v:imagedata r:id="rId73" o:title=""/>
+                <v:shape id="_x0000_i1057" type="#_x0000_t75" style="width:31.2pt;height:31.2pt" o:ole="">
+                  <v:imagedata r:id="rId75" o:title=""/>
                 </v:shape>
-                <o:OLEObject Type="Embed" ProgID="Equation.DSMT4" ShapeID="_x0000_i1074" DrawAspect="Content" ObjectID="_1731765704" r:id="rId74"/>
+                <o:OLEObject Type="Embed" ProgID="Equation.DSMT4" ShapeID="_x0000_i1057" DrawAspect="Content" ObjectID="_1731766003" r:id="rId76"/>
               </w:object>
             </w:r>
           </w:p>
@@ -7278,10 +7347,10 @@
                 <w:position w:val="-12"/>
               </w:rPr>
               <w:object w:dxaOrig="900" w:dyaOrig="360">
-                <v:shape id="_x0000_i1075" type="#_x0000_t75" style="width:45pt;height:18pt" o:ole="">
-                  <v:imagedata r:id="rId75" o:title=""/>
+                <v:shape id="_x0000_i1058" type="#_x0000_t75" style="width:45pt;height:18pt" o:ole="">
+                  <v:imagedata r:id="rId77" o:title=""/>
                 </v:shape>
-                <o:OLEObject Type="Embed" ProgID="Equation.DSMT4" ShapeID="_x0000_i1075" DrawAspect="Content" ObjectID="_1731765705" r:id="rId76"/>
+                <o:OLEObject Type="Embed" ProgID="Equation.DSMT4" ShapeID="_x0000_i1058" DrawAspect="Content" ObjectID="_1731766004" r:id="rId78"/>
               </w:object>
             </w:r>
           </w:p>
@@ -7316,10 +7385,10 @@
                 <w:position w:val="-24"/>
               </w:rPr>
               <w:object w:dxaOrig="460" w:dyaOrig="620">
-                <v:shape id="_x0000_i1076" type="#_x0000_t75" style="width:22.8pt;height:31.2pt" o:ole="">
-                  <v:imagedata r:id="rId77" o:title=""/>
+                <v:shape id="_x0000_i1059" type="#_x0000_t75" style="width:22.8pt;height:31.2pt" o:ole="">
+                  <v:imagedata r:id="rId79" o:title=""/>
                 </v:shape>
-                <o:OLEObject Type="Embed" ProgID="Equation.DSMT4" ShapeID="_x0000_i1076" DrawAspect="Content" ObjectID="_1731765706" r:id="rId78"/>
+                <o:OLEObject Type="Embed" ProgID="Equation.DSMT4" ShapeID="_x0000_i1059" DrawAspect="Content" ObjectID="_1731766005" r:id="rId80"/>
               </w:object>
             </w:r>
           </w:p>
@@ -7348,10 +7417,10 @@
                 <w:position w:val="-12"/>
               </w:rPr>
               <w:object w:dxaOrig="1540" w:dyaOrig="380">
-                <v:shape id="_x0000_i1077" type="#_x0000_t75" style="width:76.75pt;height:19.2pt" o:ole="">
-                  <v:imagedata r:id="rId79" o:title=""/>
+                <v:shape id="_x0000_i1060" type="#_x0000_t75" style="width:76.75pt;height:19.2pt" o:ole="">
+                  <v:imagedata r:id="rId81" o:title=""/>
                 </v:shape>
-                <o:OLEObject Type="Embed" ProgID="Equation.DSMT4" ShapeID="_x0000_i1077" DrawAspect="Content" ObjectID="_1731765707" r:id="rId80"/>
+                <o:OLEObject Type="Embed" ProgID="Equation.DSMT4" ShapeID="_x0000_i1060" DrawAspect="Content" ObjectID="_1731766006" r:id="rId82"/>
               </w:object>
             </w:r>
           </w:p>
@@ -7386,10 +7455,10 @@
                 <w:position w:val="-24"/>
               </w:rPr>
               <w:object w:dxaOrig="260" w:dyaOrig="620">
-                <v:shape id="_x0000_i1078" type="#_x0000_t75" style="width:13.2pt;height:31.2pt" o:ole="">
-                  <v:imagedata r:id="rId81" o:title=""/>
+                <v:shape id="_x0000_i1061" type="#_x0000_t75" style="width:13.2pt;height:31.2pt" o:ole="">
+                  <v:imagedata r:id="rId83" o:title=""/>
                 </v:shape>
-                <o:OLEObject Type="Embed" ProgID="Equation.DSMT4" ShapeID="_x0000_i1078" DrawAspect="Content" ObjectID="_1731765708" r:id="rId82"/>
+                <o:OLEObject Type="Embed" ProgID="Equation.DSMT4" ShapeID="_x0000_i1061" DrawAspect="Content" ObjectID="_1731766007" r:id="rId84"/>
               </w:object>
             </w:r>
           </w:p>
@@ -7417,10 +7486,10 @@
                 <w:position w:val="-12"/>
               </w:rPr>
               <w:object w:dxaOrig="980" w:dyaOrig="360">
-                <v:shape id="_x0000_i1079" type="#_x0000_t75" style="width:49.2pt;height:18pt" o:ole="">
-                  <v:imagedata r:id="rId83" o:title=""/>
+                <v:shape id="_x0000_i1062" type="#_x0000_t75" style="width:49.2pt;height:18pt" o:ole="">
+                  <v:imagedata r:id="rId85" o:title=""/>
                 </v:shape>
-                <o:OLEObject Type="Embed" ProgID="Equation.DSMT4" ShapeID="_x0000_i1079" DrawAspect="Content" ObjectID="_1731765709" r:id="rId84"/>
+                <o:OLEObject Type="Embed" ProgID="Equation.DSMT4" ShapeID="_x0000_i1062" DrawAspect="Content" ObjectID="_1731766008" r:id="rId86"/>
               </w:object>
             </w:r>
           </w:p>
@@ -7474,10 +7543,10 @@
                 <w:position w:val="-10"/>
               </w:rPr>
               <w:object w:dxaOrig="840" w:dyaOrig="320">
-                <v:shape id="_x0000_i1080" type="#_x0000_t75" style="width:42pt;height:16.2pt" o:ole="">
-                  <v:imagedata r:id="rId85" o:title=""/>
+                <v:shape id="_x0000_i1063" type="#_x0000_t75" style="width:42pt;height:16.2pt" o:ole="">
+                  <v:imagedata r:id="rId87" o:title=""/>
                 </v:shape>
-                <o:OLEObject Type="Embed" ProgID="Equation.DSMT4" ShapeID="_x0000_i1080" DrawAspect="Content" ObjectID="_1731765710" r:id="rId86"/>
+                <o:OLEObject Type="Embed" ProgID="Equation.DSMT4" ShapeID="_x0000_i1063" DrawAspect="Content" ObjectID="_1731766009" r:id="rId88"/>
               </w:object>
             </w:r>
           </w:p>
@@ -7512,10 +7581,10 @@
                 <w:position w:val="-24"/>
               </w:rPr>
               <w:object w:dxaOrig="360" w:dyaOrig="620">
-                <v:shape id="_x0000_i1081" type="#_x0000_t75" style="width:18pt;height:31.2pt" o:ole="">
-                  <v:imagedata r:id="rId87" o:title=""/>
+                <v:shape id="_x0000_i1064" type="#_x0000_t75" style="width:18pt;height:31.2pt" o:ole="">
+                  <v:imagedata r:id="rId89" o:title=""/>
                 </v:shape>
-                <o:OLEObject Type="Embed" ProgID="Equation.DSMT4" ShapeID="_x0000_i1081" DrawAspect="Content" ObjectID="_1731765711" r:id="rId88"/>
+                <o:OLEObject Type="Embed" ProgID="Equation.DSMT4" ShapeID="_x0000_i1064" DrawAspect="Content" ObjectID="_1731766010" r:id="rId90"/>
               </w:object>
             </w:r>
           </w:p>
@@ -7543,10 +7612,10 @@
                 <w:position w:val="-12"/>
               </w:rPr>
               <w:object w:dxaOrig="980" w:dyaOrig="360">
-                <v:shape id="_x0000_i1082" type="#_x0000_t75" style="width:49.2pt;height:18pt" o:ole="">
-                  <v:imagedata r:id="rId89" o:title=""/>
+                <v:shape id="_x0000_i1065" type="#_x0000_t75" style="width:49.2pt;height:18pt" o:ole="">
+                  <v:imagedata r:id="rId91" o:title=""/>
                 </v:shape>
-                <o:OLEObject Type="Embed" ProgID="Equation.DSMT4" ShapeID="_x0000_i1082" DrawAspect="Content" ObjectID="_1731765712" r:id="rId90"/>
+                <o:OLEObject Type="Embed" ProgID="Equation.DSMT4" ShapeID="_x0000_i1065" DrawAspect="Content" ObjectID="_1731766011" r:id="rId92"/>
               </w:object>
             </w:r>
           </w:p>
@@ -7573,8 +7642,16 @@
               <w:rPr>
                 <w:rFonts w:cs="Times New Roman"/>
               </w:rPr>
-              <w:t>Показатель дегрессивности</w:t>
-            </w:r>
+              <w:t xml:space="preserve">Показатель </w:t>
+            </w:r>
+            <w:proofErr w:type="spellStart"/>
+            <w:r>
+              <w:rPr>
+                <w:rFonts w:cs="Times New Roman"/>
+              </w:rPr>
+              <w:t>дегрессивности</w:t>
+            </w:r>
+            <w:proofErr w:type="spellEnd"/>
           </w:p>
         </w:tc>
         <w:tc>
@@ -7600,10 +7677,10 @@
                 <w:position w:val="-6"/>
               </w:rPr>
               <w:object w:dxaOrig="600" w:dyaOrig="279">
-                <v:shape id="_x0000_i1083" type="#_x0000_t75" style="width:30pt;height:13.8pt" o:ole="">
-                  <v:imagedata r:id="rId91" o:title=""/>
+                <v:shape id="_x0000_i1066" type="#_x0000_t75" style="width:30pt;height:13.8pt" o:ole="">
+                  <v:imagedata r:id="rId93" o:title=""/>
                 </v:shape>
-                <o:OLEObject Type="Embed" ProgID="Equation.DSMT4" ShapeID="_x0000_i1083" DrawAspect="Content" ObjectID="_1731765713" r:id="rId92"/>
+                <o:OLEObject Type="Embed" ProgID="Equation.DSMT4" ShapeID="_x0000_i1066" DrawAspect="Content" ObjectID="_1731766012" r:id="rId94"/>
               </w:object>
             </w:r>
           </w:p>
@@ -7659,10 +7736,10 @@
                 <w:position w:val="-12"/>
               </w:rPr>
               <w:object w:dxaOrig="1100" w:dyaOrig="380">
-                <v:shape id="_x0000_i1084" type="#_x0000_t75" style="width:55.2pt;height:19.2pt" o:ole="">
-                  <v:imagedata r:id="rId93" o:title=""/>
+                <v:shape id="_x0000_i1067" type="#_x0000_t75" style="width:55.2pt;height:19.2pt" o:ole="">
+                  <v:imagedata r:id="rId95" o:title=""/>
                 </v:shape>
-                <o:OLEObject Type="Embed" ProgID="Equation.DSMT4" ShapeID="_x0000_i1084" DrawAspect="Content" ObjectID="_1731765714" r:id="rId94"/>
+                <o:OLEObject Type="Embed" ProgID="Equation.DSMT4" ShapeID="_x0000_i1067" DrawAspect="Content" ObjectID="_1731766013" r:id="rId96"/>
               </w:object>
             </w:r>
           </w:p>
@@ -7749,10 +7826,10 @@
                 <w:position w:val="-12"/>
               </w:rPr>
               <w:object w:dxaOrig="1260" w:dyaOrig="580">
-                <v:shape id="_x0000_i1085" type="#_x0000_t75" style="width:63pt;height:28.8pt" o:ole="">
-                  <v:imagedata r:id="rId95" o:title=""/>
+                <v:shape id="_x0000_i1068" type="#_x0000_t75" style="width:63pt;height:28.8pt" o:ole="">
+                  <v:imagedata r:id="rId97" o:title=""/>
                 </v:shape>
-                <o:OLEObject Type="Embed" ProgID="Equation.DSMT4" ShapeID="_x0000_i1085" DrawAspect="Content" ObjectID="_1731765715" r:id="rId96"/>
+                <o:OLEObject Type="Embed" ProgID="Equation.DSMT4" ShapeID="_x0000_i1068" DrawAspect="Content" ObjectID="_1731766014" r:id="rId98"/>
               </w:object>
             </w:r>
             <w:r>
@@ -7804,59 +7881,73 @@
           <w:position w:val="-12"/>
         </w:rPr>
         <w:object w:dxaOrig="360" w:dyaOrig="360">
-          <v:shape id="_x0000_i1086" type="#_x0000_t75" style="width:18pt;height:18pt" o:ole="">
-            <v:imagedata r:id="rId97" o:title=""/>
-          </v:shape>
-          <o:OLEObject Type="Embed" ProgID="Equation.DSMT4" ShapeID="_x0000_i1086" DrawAspect="Content" ObjectID="_1731765716" r:id="rId98"/>
-        </w:object>
-      </w:r>
-      <w:r>
-        <w:rPr>
-          <w:rFonts w:cs="Times New Roman"/>
-        </w:rPr>
-        <w:t xml:space="preserve"> - начальная площадь горения воспламенителя; </w:t>
-      </w:r>
-      <w:r>
-        <w:rPr>
-          <w:rFonts w:cs="Times New Roman"/>
-          <w:lang w:val="en-US"/>
-        </w:rPr>
-        <w:t>m</w:t>
-      </w:r>
-      <w:r>
-        <w:rPr>
-          <w:rFonts w:cs="Times New Roman"/>
-        </w:rPr>
-        <w:t xml:space="preserve"> – показатель дегрессивности горения воспламенителя; </w:t>
-      </w:r>
-      <w:r>
-        <w:rPr>
-          <w:rFonts w:cs="Times New Roman"/>
-          <w:position w:val="-30"/>
-        </w:rPr>
-        <w:object w:dxaOrig="720" w:dyaOrig="680">
-          <v:shape id="_x0000_i1087" type="#_x0000_t75" style="width:36pt;height:34.2pt" o:ole="">
+          <v:shape id="_x0000_i1069" type="#_x0000_t75" style="width:18pt;height:18pt" o:ole="">
             <v:imagedata r:id="rId99" o:title=""/>
           </v:shape>
-          <o:OLEObject Type="Embed" ProgID="Equation.DSMT4" ShapeID="_x0000_i1087" DrawAspect="Content" ObjectID="_1731765717" r:id="rId100"/>
+          <o:OLEObject Type="Embed" ProgID="Equation.DSMT4" ShapeID="_x0000_i1069" DrawAspect="Content" ObjectID="_1731766015" r:id="rId100"/>
         </w:object>
       </w:r>
       <w:r>
         <w:rPr>
           <w:rFonts w:cs="Times New Roman"/>
         </w:rPr>
-        <w:t xml:space="preserve"> – время горения воспламенителя; </w:t>
-      </w:r>
-      <w:r>
-        <w:rPr>
-          <w:rFonts w:cs="Times New Roman"/>
-          <w:position w:val="-12"/>
-        </w:rPr>
-        <w:object w:dxaOrig="240" w:dyaOrig="360">
-          <v:shape id="_x0000_i1088" type="#_x0000_t75" style="width:12pt;height:18pt" o:ole="">
+        <w:t xml:space="preserve"> - начальная площадь горения воспламенителя; </w:t>
+      </w:r>
+      <w:r>
+        <w:rPr>
+          <w:rFonts w:cs="Times New Roman"/>
+          <w:lang w:val="en-US"/>
+        </w:rPr>
+        <w:t>m</w:t>
+      </w:r>
+      <w:r>
+        <w:rPr>
+          <w:rFonts w:cs="Times New Roman"/>
+        </w:rPr>
+        <w:t xml:space="preserve"> – показатель </w:t>
+      </w:r>
+      <w:proofErr w:type="spellStart"/>
+      <w:r>
+        <w:rPr>
+          <w:rFonts w:cs="Times New Roman"/>
+        </w:rPr>
+        <w:t>дегрессивности</w:t>
+      </w:r>
+      <w:proofErr w:type="spellEnd"/>
+      <w:r>
+        <w:rPr>
+          <w:rFonts w:cs="Times New Roman"/>
+        </w:rPr>
+        <w:t xml:space="preserve"> горения воспламенителя; </w:t>
+      </w:r>
+      <w:r>
+        <w:rPr>
+          <w:rFonts w:cs="Times New Roman"/>
+          <w:position w:val="-30"/>
+        </w:rPr>
+        <w:object w:dxaOrig="720" w:dyaOrig="680">
+          <v:shape id="_x0000_i1070" type="#_x0000_t75" style="width:36pt;height:34.2pt" o:ole="">
             <v:imagedata r:id="rId101" o:title=""/>
           </v:shape>
-          <o:OLEObject Type="Embed" ProgID="Equation.DSMT4" ShapeID="_x0000_i1088" DrawAspect="Content" ObjectID="_1731765718" r:id="rId102"/>
+          <o:OLEObject Type="Embed" ProgID="Equation.DSMT4" ShapeID="_x0000_i1070" DrawAspect="Content" ObjectID="_1731766016" r:id="rId102"/>
+        </w:object>
+      </w:r>
+      <w:r>
+        <w:rPr>
+          <w:rFonts w:cs="Times New Roman"/>
+        </w:rPr>
+        <w:t xml:space="preserve"> – время горения воспламенителя; </w:t>
+      </w:r>
+      <w:r>
+        <w:rPr>
+          <w:rFonts w:cs="Times New Roman"/>
+          <w:position w:val="-12"/>
+        </w:rPr>
+        <w:object w:dxaOrig="240" w:dyaOrig="360">
+          <v:shape id="_x0000_i1071" type="#_x0000_t75" style="width:12pt;height:18pt" o:ole="">
+            <v:imagedata r:id="rId103" o:title=""/>
+          </v:shape>
+          <o:OLEObject Type="Embed" ProgID="Equation.DSMT4" ShapeID="_x0000_i1071" DrawAspect="Content" ObjectID="_1731766017" r:id="rId104"/>
         </w:object>
       </w:r>
       <w:r>
@@ -7930,10 +8021,10 @@
                 <w:position w:val="-14"/>
               </w:rPr>
               <w:object w:dxaOrig="2520" w:dyaOrig="400">
-                <v:shape id="_x0000_i1089" type="#_x0000_t75" style="width:126pt;height:19.8pt" o:ole="">
-                  <v:imagedata r:id="rId103" o:title=""/>
+                <v:shape id="_x0000_i1072" type="#_x0000_t75" style="width:126pt;height:19.8pt" o:ole="">
+                  <v:imagedata r:id="rId105" o:title=""/>
                 </v:shape>
-                <o:OLEObject Type="Embed" ProgID="Equation.DSMT4" ShapeID="_x0000_i1089" DrawAspect="Content" ObjectID="_1731765719" r:id="rId104"/>
+                <o:OLEObject Type="Embed" ProgID="Equation.DSMT4" ShapeID="_x0000_i1072" DrawAspect="Content" ObjectID="_1731766018" r:id="rId106"/>
               </w:object>
             </w:r>
             <w:r>
@@ -7985,35 +8076,17 @@
           <w:position w:val="-6"/>
         </w:rPr>
         <w:object w:dxaOrig="200" w:dyaOrig="220">
-          <v:shape id="_x0000_i1090" type="#_x0000_t75" style="width:10.2pt;height:10.8pt" o:ole="">
-            <v:imagedata r:id="rId105" o:title=""/>
-          </v:shape>
-          <o:OLEObject Type="Embed" ProgID="Equation.DSMT4" ShapeID="_x0000_i1090" DrawAspect="Content" ObjectID="_1731765720" r:id="rId106"/>
-        </w:object>
-      </w:r>
-      <w:r>
-        <w:rPr>
-          <w:rFonts w:cs="Times New Roman"/>
-        </w:rPr>
-        <w:t xml:space="preserve"> – коэффициент теплоотдачи от газов к топливу, </w:t>
-      </w:r>
-      <w:r>
-        <w:rPr>
-          <w:rFonts w:cs="Times New Roman"/>
-          <w:position w:val="-12"/>
-        </w:rPr>
-        <w:object w:dxaOrig="240" w:dyaOrig="360">
-          <v:shape id="_x0000_i1091" type="#_x0000_t75" style="width:12pt;height:18pt" o:ole="">
+          <v:shape id="_x0000_i1073" type="#_x0000_t75" style="width:10.2pt;height:10.8pt" o:ole="">
             <v:imagedata r:id="rId107" o:title=""/>
           </v:shape>
-          <o:OLEObject Type="Embed" ProgID="Equation.DSMT4" ShapeID="_x0000_i1091" DrawAspect="Content" ObjectID="_1731765721" r:id="rId108"/>
+          <o:OLEObject Type="Embed" ProgID="Equation.DSMT4" ShapeID="_x0000_i1073" DrawAspect="Content" ObjectID="_1731766019" r:id="rId108"/>
         </w:object>
       </w:r>
       <w:r>
         <w:rPr>
           <w:rFonts w:cs="Times New Roman"/>
         </w:rPr>
-        <w:t xml:space="preserve"> – температура продуктов сгорания воспламенителя в момент вспышки ТТ; </w:t>
+        <w:t xml:space="preserve"> – коэффициент теплоотдачи от газов к топливу, </w:t>
       </w:r>
       <w:r>
         <w:rPr>
@@ -8021,35 +8094,35 @@
           <w:position w:val="-12"/>
         </w:rPr>
         <w:object w:dxaOrig="240" w:dyaOrig="360">
-          <v:shape id="_x0000_i1092" type="#_x0000_t75" style="width:12pt;height:18pt" o:ole="">
+          <v:shape id="_x0000_i1074" type="#_x0000_t75" style="width:12pt;height:18pt" o:ole="">
             <v:imagedata r:id="rId109" o:title=""/>
           </v:shape>
-          <o:OLEObject Type="Embed" ProgID="Equation.DSMT4" ShapeID="_x0000_i1092" DrawAspect="Content" ObjectID="_1731765722" r:id="rId110"/>
+          <o:OLEObject Type="Embed" ProgID="Equation.DSMT4" ShapeID="_x0000_i1074" DrawAspect="Content" ObjectID="_1731766020" r:id="rId110"/>
         </w:object>
       </w:r>
       <w:r>
         <w:rPr>
           <w:rFonts w:cs="Times New Roman"/>
         </w:rPr>
-        <w:t xml:space="preserve"> – температура вспышки ТТ, </w:t>
+        <w:t xml:space="preserve"> – температура продуктов сгорания воспламенителя в момент вспышки ТТ; </w:t>
       </w:r>
       <w:r>
         <w:rPr>
           <w:rFonts w:cs="Times New Roman"/>
           <w:position w:val="-12"/>
         </w:rPr>
-        <w:object w:dxaOrig="260" w:dyaOrig="360">
-          <v:shape id="_x0000_i1093" type="#_x0000_t75" style="width:13.2pt;height:18pt" o:ole="">
+        <w:object w:dxaOrig="240" w:dyaOrig="360">
+          <v:shape id="_x0000_i1075" type="#_x0000_t75" style="width:12pt;height:18pt" o:ole="">
             <v:imagedata r:id="rId111" o:title=""/>
           </v:shape>
-          <o:OLEObject Type="Embed" ProgID="Equation.DSMT4" ShapeID="_x0000_i1093" DrawAspect="Content" ObjectID="_1731765723" r:id="rId112"/>
+          <o:OLEObject Type="Embed" ProgID="Equation.DSMT4" ShapeID="_x0000_i1075" DrawAspect="Content" ObjectID="_1731766021" r:id="rId112"/>
         </w:object>
       </w:r>
       <w:r>
         <w:rPr>
           <w:rFonts w:cs="Times New Roman"/>
         </w:rPr>
-        <w:t xml:space="preserve"> – начальная температура ТТ, </w:t>
+        <w:t xml:space="preserve"> – температура вспышки ТТ, </w:t>
       </w:r>
       <w:r>
         <w:rPr>
@@ -8057,41 +8130,59 @@
           <w:position w:val="-12"/>
         </w:rPr>
         <w:object w:dxaOrig="260" w:dyaOrig="360">
-          <v:shape id="_x0000_i1094" type="#_x0000_t75" style="width:13.2pt;height:18pt" o:ole="">
+          <v:shape id="_x0000_i1076" type="#_x0000_t75" style="width:13.2pt;height:18pt" o:ole="">
             <v:imagedata r:id="rId113" o:title=""/>
           </v:shape>
-          <o:OLEObject Type="Embed" ProgID="Equation.DSMT4" ShapeID="_x0000_i1094" DrawAspect="Content" ObjectID="_1731765724" r:id="rId114"/>
+          <o:OLEObject Type="Embed" ProgID="Equation.DSMT4" ShapeID="_x0000_i1076" DrawAspect="Content" ObjectID="_1731766022" r:id="rId114"/>
         </w:object>
       </w:r>
       <w:r>
         <w:rPr>
           <w:rFonts w:cs="Times New Roman"/>
         </w:rPr>
-        <w:t xml:space="preserve"> – удельная теплоемкость ТТ.</w:t>
-      </w:r>
-    </w:p>
-    <w:p>
-      <w:pPr>
-        <w:rPr>
-          <w:rFonts w:cs="Times New Roman"/>
-        </w:rPr>
-      </w:pPr>
-      <w:r>
-        <w:rPr>
-          <w:rFonts w:cs="Times New Roman"/>
-        </w:rPr>
-        <w:t xml:space="preserve">Температуру </w:t>
+        <w:t xml:space="preserve"> – начальная температура ТТ, </w:t>
       </w:r>
       <w:r>
         <w:rPr>
           <w:rFonts w:cs="Times New Roman"/>
           <w:position w:val="-12"/>
         </w:rPr>
-        <w:object w:dxaOrig="240" w:dyaOrig="360">
-          <v:shape id="_x0000_i1095" type="#_x0000_t75" style="width:12pt;height:18pt" o:ole="">
+        <w:object w:dxaOrig="260" w:dyaOrig="360">
+          <v:shape id="_x0000_i1077" type="#_x0000_t75" style="width:13.2pt;height:18pt" o:ole="">
             <v:imagedata r:id="rId115" o:title=""/>
           </v:shape>
-          <o:OLEObject Type="Embed" ProgID="Equation.DSMT4" ShapeID="_x0000_i1095" DrawAspect="Content" ObjectID="_1731765725" r:id="rId116"/>
+          <o:OLEObject Type="Embed" ProgID="Equation.DSMT4" ShapeID="_x0000_i1077" DrawAspect="Content" ObjectID="_1731766023" r:id="rId116"/>
+        </w:object>
+      </w:r>
+      <w:r>
+        <w:rPr>
+          <w:rFonts w:cs="Times New Roman"/>
+        </w:rPr>
+        <w:t xml:space="preserve"> – удельная теплоемкость ТТ.</w:t>
+      </w:r>
+    </w:p>
+    <w:p>
+      <w:pPr>
+        <w:rPr>
+          <w:rFonts w:cs="Times New Roman"/>
+        </w:rPr>
+      </w:pPr>
+      <w:r>
+        <w:rPr>
+          <w:rFonts w:cs="Times New Roman"/>
+        </w:rPr>
+        <w:t xml:space="preserve">Температуру </w:t>
+      </w:r>
+      <w:r>
+        <w:rPr>
+          <w:rFonts w:cs="Times New Roman"/>
+          <w:position w:val="-12"/>
+        </w:rPr>
+        <w:object w:dxaOrig="240" w:dyaOrig="360">
+          <v:shape id="_x0000_i1078" type="#_x0000_t75" style="width:12pt;height:18pt" o:ole="">
+            <v:imagedata r:id="rId117" o:title=""/>
+          </v:shape>
+          <o:OLEObject Type="Embed" ProgID="Equation.DSMT4" ShapeID="_x0000_i1078" DrawAspect="Content" ObjectID="_1731766024" r:id="rId118"/>
         </w:object>
       </w:r>
       <w:r>
@@ -8152,10 +8243,10 @@
                 <w:position w:val="-24"/>
               </w:rPr>
               <w:object w:dxaOrig="1300" w:dyaOrig="620">
-                <v:shape id="_x0000_i1096" type="#_x0000_t75" style="width:64.8pt;height:31.2pt" o:ole="">
-                  <v:imagedata r:id="rId117" o:title=""/>
+                <v:shape id="_x0000_i1079" type="#_x0000_t75" style="width:64.8pt;height:31.2pt" o:ole="">
+                  <v:imagedata r:id="rId119" o:title=""/>
                 </v:shape>
-                <o:OLEObject Type="Embed" ProgID="Equation.DSMT4" ShapeID="_x0000_i1096" DrawAspect="Content" ObjectID="_1731765726" r:id="rId118"/>
+                <o:OLEObject Type="Embed" ProgID="Equation.DSMT4" ShapeID="_x0000_i1079" DrawAspect="Content" ObjectID="_1731766025" r:id="rId120"/>
               </w:object>
             </w:r>
             <w:r>
@@ -8215,45 +8306,45 @@
           <w:position w:val="-34"/>
         </w:rPr>
         <w:object w:dxaOrig="2799" w:dyaOrig="940">
-          <v:shape id="_x0000_i1097" type="#_x0000_t75" style="width:139.8pt;height:46.8pt" o:ole="">
-            <v:imagedata r:id="rId119" o:title=""/>
-          </v:shape>
-          <o:OLEObject Type="Embed" ProgID="Equation.DSMT4" ShapeID="_x0000_i1097" DrawAspect="Content" ObjectID="_1731765727" r:id="rId120"/>
-        </w:object>
-      </w:r>
-      <w:r>
-        <w:rPr>
-          <w:rFonts w:cs="Times New Roman"/>
-          <w:color w:val="000000"/>
-        </w:rPr>
-        <w:t>,</w:t>
-      </w:r>
-    </w:p>
-    <w:p>
-      <w:pPr>
-        <w:ind w:firstLine="0"/>
-        <w:rPr>
-          <w:rFonts w:cs="Times New Roman"/>
-          <w:color w:val="000000"/>
-        </w:rPr>
-      </w:pPr>
-      <w:r>
-        <w:rPr>
-          <w:rFonts w:cs="Times New Roman"/>
-          <w:color w:val="000000"/>
-        </w:rPr>
-        <w:t xml:space="preserve">где </w:t>
-      </w:r>
-      <w:r>
-        <w:rPr>
-          <w:rFonts w:cs="Times New Roman"/>
-          <w:position w:val="-12"/>
-        </w:rPr>
-        <w:object w:dxaOrig="940" w:dyaOrig="380">
-          <v:shape id="_x0000_i1098" type="#_x0000_t75" style="width:46.8pt;height:19.2pt" o:ole="">
+          <v:shape id="_x0000_i1080" type="#_x0000_t75" style="width:139.8pt;height:46.8pt" o:ole="">
             <v:imagedata r:id="rId121" o:title=""/>
           </v:shape>
-          <o:OLEObject Type="Embed" ProgID="Equation.DSMT4" ShapeID="_x0000_i1098" DrawAspect="Content" ObjectID="_1731765728" r:id="rId122"/>
+          <o:OLEObject Type="Embed" ProgID="Equation.DSMT4" ShapeID="_x0000_i1080" DrawAspect="Content" ObjectID="_1731766026" r:id="rId122"/>
+        </w:object>
+      </w:r>
+      <w:r>
+        <w:rPr>
+          <w:rFonts w:cs="Times New Roman"/>
+          <w:color w:val="000000"/>
+        </w:rPr>
+        <w:t>,</w:t>
+      </w:r>
+    </w:p>
+    <w:p>
+      <w:pPr>
+        <w:ind w:firstLine="0"/>
+        <w:rPr>
+          <w:rFonts w:cs="Times New Roman"/>
+          <w:color w:val="000000"/>
+        </w:rPr>
+      </w:pPr>
+      <w:r>
+        <w:rPr>
+          <w:rFonts w:cs="Times New Roman"/>
+          <w:color w:val="000000"/>
+        </w:rPr>
+        <w:t xml:space="preserve">где </w:t>
+      </w:r>
+      <w:r>
+        <w:rPr>
+          <w:rFonts w:cs="Times New Roman"/>
+          <w:position w:val="-12"/>
+        </w:rPr>
+        <w:object w:dxaOrig="940" w:dyaOrig="380">
+          <v:shape id="_x0000_i1081" type="#_x0000_t75" style="width:46.8pt;height:19.2pt" o:ole="">
+            <v:imagedata r:id="rId123" o:title=""/>
+          </v:shape>
+          <o:OLEObject Type="Embed" ProgID="Equation.DSMT4" ShapeID="_x0000_i1081" DrawAspect="Content" ObjectID="_1731766027" r:id="rId124"/>
         </w:object>
       </w:r>
       <w:r>
@@ -8340,10 +8431,10 @@
                 <w:position w:val="-24"/>
               </w:rPr>
               <w:object w:dxaOrig="1840" w:dyaOrig="700">
-                <v:shape id="_x0000_i1099" type="#_x0000_t75" style="width:91.8pt;height:34.8pt" o:ole="">
-                  <v:imagedata r:id="rId123" o:title=""/>
+                <v:shape id="_x0000_i1082" type="#_x0000_t75" style="width:91.8pt;height:34.8pt" o:ole="">
+                  <v:imagedata r:id="rId125" o:title=""/>
                 </v:shape>
-                <o:OLEObject Type="Embed" ProgID="Equation.DSMT4" ShapeID="_x0000_i1099" DrawAspect="Content" ObjectID="_1731765729" r:id="rId124"/>
+                <o:OLEObject Type="Embed" ProgID="Equation.DSMT4" ShapeID="_x0000_i1082" DrawAspect="Content" ObjectID="_1731766028" r:id="rId126"/>
               </w:object>
             </w:r>
             <w:r>
@@ -8395,46 +8486,46 @@
           <w:position w:val="-30"/>
         </w:rPr>
         <w:object w:dxaOrig="1860" w:dyaOrig="680">
-          <v:shape id="_x0000_i1100" type="#_x0000_t75" style="width:93pt;height:34.2pt" o:ole="">
-            <v:imagedata r:id="rId125" o:title=""/>
-          </v:shape>
-          <o:OLEObject Type="Embed" ProgID="Equation.DSMT4" ShapeID="_x0000_i1100" DrawAspect="Content" ObjectID="_1731765730" r:id="rId126"/>
-        </w:object>
-      </w:r>
-      <w:r>
-        <w:rPr>
-          <w:rFonts w:cs="Times New Roman"/>
-        </w:rPr>
-        <w:t xml:space="preserve">; </w:t>
-      </w:r>
-      <w:r>
-        <w:rPr>
-          <w:rFonts w:cs="Times New Roman"/>
-          <w:position w:val="-30"/>
-        </w:rPr>
-        <w:object w:dxaOrig="3480" w:dyaOrig="680">
-          <v:shape id="_x0000_i1101" type="#_x0000_t75" style="width:174pt;height:34.2pt" o:ole="">
+          <v:shape id="_x0000_i1083" type="#_x0000_t75" style="width:93pt;height:34.2pt" o:ole="">
             <v:imagedata r:id="rId127" o:title=""/>
           </v:shape>
-          <o:OLEObject Type="Embed" ProgID="Equation.DSMT4" ShapeID="_x0000_i1101" DrawAspect="Content" ObjectID="_1731765731" r:id="rId128"/>
+          <o:OLEObject Type="Embed" ProgID="Equation.DSMT4" ShapeID="_x0000_i1083" DrawAspect="Content" ObjectID="_1731766029" r:id="rId128"/>
         </w:object>
       </w:r>
       <w:r>
         <w:rPr>
           <w:rFonts w:cs="Times New Roman"/>
         </w:rPr>
-        <w:t xml:space="preserve">, </w:t>
-      </w:r>
-      <w:r>
-        <w:rPr>
-          <w:rFonts w:cs="Times New Roman"/>
-          <w:position w:val="-12"/>
-        </w:rPr>
-        <w:object w:dxaOrig="1120" w:dyaOrig="360">
-          <v:shape id="_x0000_i1102" type="#_x0000_t75" style="width:55.8pt;height:18pt" o:ole="">
+        <w:t xml:space="preserve">; </w:t>
+      </w:r>
+      <w:r>
+        <w:rPr>
+          <w:rFonts w:cs="Times New Roman"/>
+          <w:position w:val="-30"/>
+        </w:rPr>
+        <w:object w:dxaOrig="3480" w:dyaOrig="680">
+          <v:shape id="_x0000_i1084" type="#_x0000_t75" style="width:174pt;height:34.2pt" o:ole="">
             <v:imagedata r:id="rId129" o:title=""/>
           </v:shape>
-          <o:OLEObject Type="Embed" ProgID="Equation.DSMT4" ShapeID="_x0000_i1102" DrawAspect="Content" ObjectID="_1731765732" r:id="rId130"/>
+          <o:OLEObject Type="Embed" ProgID="Equation.DSMT4" ShapeID="_x0000_i1084" DrawAspect="Content" ObjectID="_1731766030" r:id="rId130"/>
+        </w:object>
+      </w:r>
+      <w:r>
+        <w:rPr>
+          <w:rFonts w:cs="Times New Roman"/>
+        </w:rPr>
+        <w:t xml:space="preserve">, </w:t>
+      </w:r>
+      <w:r>
+        <w:rPr>
+          <w:rFonts w:cs="Times New Roman"/>
+          <w:position w:val="-12"/>
+        </w:rPr>
+        <w:object w:dxaOrig="1120" w:dyaOrig="360">
+          <v:shape id="_x0000_i1085" type="#_x0000_t75" style="width:55.9pt;height:18.25pt" o:ole="">
+            <v:imagedata r:id="rId131" o:title=""/>
+          </v:shape>
+          <o:OLEObject Type="Embed" ProgID="Equation.DSMT4" ShapeID="_x0000_i1085" DrawAspect="Content" ObjectID="_1731766031" r:id="rId132"/>
         </w:object>
       </w:r>
       <w:r>
@@ -8522,10 +8613,10 @@
                 <w:position w:val="-62"/>
               </w:rPr>
               <w:object w:dxaOrig="3660" w:dyaOrig="1359">
-                <v:shape id="_x0000_i1103" type="#_x0000_t75" style="width:183pt;height:67.8pt" o:ole="">
-                  <v:imagedata r:id="rId131" o:title=""/>
+                <v:shape id="_x0000_i1086" type="#_x0000_t75" style="width:182.7pt;height:67.7pt" o:ole="">
+                  <v:imagedata r:id="rId133" o:title=""/>
                 </v:shape>
-                <o:OLEObject Type="Embed" ProgID="Equation.DSMT4" ShapeID="_x0000_i1103" DrawAspect="Content" ObjectID="_1731765733" r:id="rId132"/>
+                <o:OLEObject Type="Embed" ProgID="Equation.DSMT4" ShapeID="_x0000_i1086" DrawAspect="Content" ObjectID="_1731766032" r:id="rId134"/>
               </w:object>
             </w:r>
             <w:r>
@@ -8622,10 +8713,10 @@
                 <w:position w:val="-32"/>
               </w:rPr>
               <w:object w:dxaOrig="2120" w:dyaOrig="900">
-                <v:shape id="_x0000_i1104" type="#_x0000_t75" style="width:106.2pt;height:45pt" o:ole="">
-                  <v:imagedata r:id="rId133" o:title=""/>
+                <v:shape id="_x0000_i1087" type="#_x0000_t75" style="width:106.4pt;height:45.15pt" o:ole="">
+                  <v:imagedata r:id="rId135" o:title=""/>
                 </v:shape>
-                <o:OLEObject Type="Embed" ProgID="Equation.DSMT4" ShapeID="_x0000_i1104" DrawAspect="Content" ObjectID="_1731765734" r:id="rId134"/>
+                <o:OLEObject Type="Embed" ProgID="Equation.DSMT4" ShapeID="_x0000_i1087" DrawAspect="Content" ObjectID="_1731766033" r:id="rId136"/>
               </w:object>
             </w:r>
             <w:r>
@@ -8689,10 +8780,10 @@
                 <w:position w:val="-60"/>
               </w:rPr>
               <w:object w:dxaOrig="2000" w:dyaOrig="980">
-                <v:shape id="_x0000_i1105" type="#_x0000_t75" style="width:100.2pt;height:49.2pt" o:ole="">
-                  <v:imagedata r:id="rId135" o:title=""/>
+                <v:shape id="_x0000_i1088" type="#_x0000_t75" style="width:99.95pt;height:49.45pt" o:ole="">
+                  <v:imagedata r:id="rId137" o:title=""/>
                 </v:shape>
-                <o:OLEObject Type="Embed" ProgID="Equation.DSMT4" ShapeID="_x0000_i1105" DrawAspect="Content" ObjectID="_1731765735" r:id="rId136"/>
+                <o:OLEObject Type="Embed" ProgID="Equation.DSMT4" ShapeID="_x0000_i1088" DrawAspect="Content" ObjectID="_1731766034" r:id="rId138"/>
               </w:object>
             </w:r>
             <w:r>
@@ -8826,10 +8917,10 @@
                 <w:position w:val="-12"/>
               </w:rPr>
               <w:object w:dxaOrig="2120" w:dyaOrig="360">
-                <v:shape id="_x0000_i1106" type="#_x0000_t75" style="width:106.2pt;height:18pt" o:ole="">
-                  <v:imagedata r:id="rId137" o:title=""/>
+                <v:shape id="_x0000_i1089" type="#_x0000_t75" style="width:106.4pt;height:18.25pt" o:ole="">
+                  <v:imagedata r:id="rId139" o:title=""/>
                 </v:shape>
-                <o:OLEObject Type="Embed" ProgID="Equation.DSMT4" ShapeID="_x0000_i1106" DrawAspect="Content" ObjectID="_1731765736" r:id="rId138"/>
+                <o:OLEObject Type="Embed" ProgID="Equation.DSMT4" ShapeID="_x0000_i1089" DrawAspect="Content" ObjectID="_1731766035" r:id="rId140"/>
               </w:object>
             </w:r>
             <w:r>
@@ -8947,10 +9038,10 @@
                 <w:position w:val="-30"/>
               </w:rPr>
               <w:object w:dxaOrig="2760" w:dyaOrig="1219">
-                <v:shape id="_x0000_i1107" type="#_x0000_t75" style="width:138pt;height:61.2pt" o:ole="">
-                  <v:imagedata r:id="rId139" o:title=""/>
+                <v:shape id="_x0000_i1090" type="#_x0000_t75" style="width:137.55pt;height:61.25pt" o:ole="">
+                  <v:imagedata r:id="rId141" o:title=""/>
                 </v:shape>
-                <o:OLEObject Type="Embed" ProgID="Equation.DSMT4" ShapeID="_x0000_i1107" DrawAspect="Content" ObjectID="_1731765737" r:id="rId140"/>
+                <o:OLEObject Type="Embed" ProgID="Equation.DSMT4" ShapeID="_x0000_i1090" DrawAspect="Content" ObjectID="_1731766036" r:id="rId142"/>
               </w:object>
             </w:r>
             <w:r>
@@ -9061,10 +9152,10 @@
                 <w:position w:val="-24"/>
               </w:rPr>
               <w:object w:dxaOrig="1920" w:dyaOrig="660">
-                <v:shape id="_x0000_i1108" type="#_x0000_t75" style="width:96pt;height:33pt" o:ole="">
-                  <v:imagedata r:id="rId141" o:title=""/>
+                <v:shape id="_x0000_i1091" type="#_x0000_t75" style="width:95.65pt;height:33.3pt" o:ole="">
+                  <v:imagedata r:id="rId143" o:title=""/>
                 </v:shape>
-                <o:OLEObject Type="Embed" ProgID="Equation.DSMT4" ShapeID="_x0000_i1108" DrawAspect="Content" ObjectID="_1731765738" r:id="rId142"/>
+                <o:OLEObject Type="Embed" ProgID="Equation.DSMT4" ShapeID="_x0000_i1091" DrawAspect="Content" ObjectID="_1731766037" r:id="rId144"/>
               </w:object>
             </w:r>
             <w:r>
@@ -9117,109 +9208,109 @@
           <w:position w:val="-14"/>
         </w:rPr>
         <w:object w:dxaOrig="1520" w:dyaOrig="380">
-          <v:shape id="_x0000_i1109" type="#_x0000_t75" style="width:76.25pt;height:19.2pt" o:ole="">
-            <v:imagedata r:id="rId143" o:title=""/>
-          </v:shape>
-          <o:OLEObject Type="Embed" ProgID="Equation.DSMT4" ShapeID="_x0000_i1109" DrawAspect="Content" ObjectID="_1731765739" r:id="rId144"/>
-        </w:object>
-      </w:r>
-      <w:r>
-        <w:rPr>
-          <w:rFonts w:cs="Times New Roman"/>
-        </w:rPr>
-        <w:t>,</w:t>
-      </w:r>
-    </w:p>
-    <w:p>
-      <w:pPr>
-        <w:ind w:firstLine="0"/>
-        <w:rPr>
-          <w:rFonts w:cs="Times New Roman"/>
-        </w:rPr>
-      </w:pPr>
-      <w:r>
-        <w:rPr>
-          <w:rFonts w:cs="Times New Roman"/>
-        </w:rPr>
-        <w:t xml:space="preserve">где </w:t>
-      </w:r>
-      <w:r>
-        <w:rPr>
-          <w:rFonts w:cs="Times New Roman"/>
-          <w:position w:val="-12"/>
-        </w:rPr>
-        <w:object w:dxaOrig="440" w:dyaOrig="360">
-          <v:shape id="_x0000_i1110" type="#_x0000_t75" style="width:22.2pt;height:18pt" o:ole="">
+          <v:shape id="_x0000_i1092" type="#_x0000_t75" style="width:76.3pt;height:19.35pt" o:ole="">
             <v:imagedata r:id="rId145" o:title=""/>
           </v:shape>
-          <o:OLEObject Type="Embed" ProgID="Equation.DSMT4" ShapeID="_x0000_i1110" DrawAspect="Content" ObjectID="_1731765740" r:id="rId146"/>
+          <o:OLEObject Type="Embed" ProgID="Equation.DSMT4" ShapeID="_x0000_i1092" DrawAspect="Content" ObjectID="_1731766038" r:id="rId146"/>
         </w:object>
       </w:r>
       <w:r>
         <w:rPr>
           <w:rFonts w:cs="Times New Roman"/>
         </w:rPr>
-        <w:t xml:space="preserve"> - объем камеры сгорания, </w:t>
-      </w:r>
-      <w:r>
-        <w:rPr>
-          <w:rFonts w:cs="Times New Roman"/>
-          <w:position w:val="-24"/>
-        </w:rPr>
-        <w:object w:dxaOrig="1740" w:dyaOrig="660">
-          <v:shape id="_x0000_i1111" type="#_x0000_t75" style="width:87pt;height:33pt" o:ole="">
+        <w:t>,</w:t>
+      </w:r>
+    </w:p>
+    <w:p>
+      <w:pPr>
+        <w:ind w:firstLine="0"/>
+        <w:rPr>
+          <w:rFonts w:cs="Times New Roman"/>
+        </w:rPr>
+      </w:pPr>
+      <w:r>
+        <w:rPr>
+          <w:rFonts w:cs="Times New Roman"/>
+        </w:rPr>
+        <w:t xml:space="preserve">где </w:t>
+      </w:r>
+      <w:r>
+        <w:rPr>
+          <w:rFonts w:cs="Times New Roman"/>
+          <w:position w:val="-12"/>
+        </w:rPr>
+        <w:object w:dxaOrig="440" w:dyaOrig="360">
+          <v:shape id="_x0000_i1093" type="#_x0000_t75" style="width:22.55pt;height:18.25pt" o:ole="">
             <v:imagedata r:id="rId147" o:title=""/>
           </v:shape>
-          <o:OLEObject Type="Embed" ProgID="Equation.DSMT4" ShapeID="_x0000_i1111" DrawAspect="Content" ObjectID="_1731765741" r:id="rId148"/>
+          <o:OLEObject Type="Embed" ProgID="Equation.DSMT4" ShapeID="_x0000_i1093" DrawAspect="Content" ObjectID="_1731766039" r:id="rId148"/>
         </w:object>
       </w:r>
       <w:r>
         <w:rPr>
           <w:rFonts w:cs="Times New Roman"/>
         </w:rPr>
-        <w:t xml:space="preserve">, где 1,1 используется как поправка на свободные объемы, и иными элементами; </w:t>
-      </w:r>
-      <w:r>
-        <w:rPr>
-          <w:rFonts w:cs="Times New Roman"/>
-          <w:position w:val="-30"/>
-        </w:rPr>
-        <w:object w:dxaOrig="960" w:dyaOrig="680">
-          <v:shape id="_x0000_i1112" type="#_x0000_t75" style="width:48pt;height:34.2pt" o:ole="">
+        <w:t xml:space="preserve"> - объем камеры сгорания, </w:t>
+      </w:r>
+      <w:r>
+        <w:rPr>
+          <w:rFonts w:cs="Times New Roman"/>
+          <w:position w:val="-24"/>
+        </w:rPr>
+        <w:object w:dxaOrig="1740" w:dyaOrig="660">
+          <v:shape id="_x0000_i1094" type="#_x0000_t75" style="width:87.05pt;height:33.3pt" o:ole="">
             <v:imagedata r:id="rId149" o:title=""/>
           </v:shape>
-          <o:OLEObject Type="Embed" ProgID="Equation.DSMT4" ShapeID="_x0000_i1112" DrawAspect="Content" ObjectID="_1731765742" r:id="rId150"/>
+          <o:OLEObject Type="Embed" ProgID="Equation.DSMT4" ShapeID="_x0000_i1094" DrawAspect="Content" ObjectID="_1731766040" r:id="rId150"/>
         </w:object>
       </w:r>
       <w:r>
         <w:rPr>
           <w:rFonts w:cs="Times New Roman"/>
         </w:rPr>
-        <w:t xml:space="preserve"> - объем заряда.</w:t>
-      </w:r>
-    </w:p>
-    <w:p>
-      <w:pPr>
-        <w:rPr>
-          <w:rFonts w:cs="Times New Roman"/>
-        </w:rPr>
-      </w:pPr>
-      <w:r>
-        <w:rPr>
-          <w:rFonts w:cs="Times New Roman"/>
-        </w:rPr>
-        <w:t xml:space="preserve">При заданном условии заряжании масса навески воспламенителя получается равной </w:t>
-      </w:r>
-      <w:r>
-        <w:rPr>
-          <w:rFonts w:cs="Times New Roman"/>
-          <w:position w:val="-12"/>
-        </w:rPr>
-        <w:object w:dxaOrig="1020" w:dyaOrig="360">
-          <v:shape id="_x0000_i1113" type="#_x0000_t75" style="width:51.05pt;height:18.4pt" o:ole="">
+        <w:t xml:space="preserve">, где 1,1 используется как поправка на свободные объемы, и иными элементами; </w:t>
+      </w:r>
+      <w:r>
+        <w:rPr>
+          <w:rFonts w:cs="Times New Roman"/>
+          <w:position w:val="-30"/>
+        </w:rPr>
+        <w:object w:dxaOrig="960" w:dyaOrig="680">
+          <v:shape id="_x0000_i1095" type="#_x0000_t75" style="width:48.35pt;height:34.4pt" o:ole="">
             <v:imagedata r:id="rId151" o:title=""/>
           </v:shape>
-          <o:OLEObject Type="Embed" ProgID="Equation.DSMT4" ShapeID="_x0000_i1113" DrawAspect="Content" ObjectID="_1731765743" r:id="rId152"/>
+          <o:OLEObject Type="Embed" ProgID="Equation.DSMT4" ShapeID="_x0000_i1095" DrawAspect="Content" ObjectID="_1731766041" r:id="rId152"/>
+        </w:object>
+      </w:r>
+      <w:r>
+        <w:rPr>
+          <w:rFonts w:cs="Times New Roman"/>
+        </w:rPr>
+        <w:t xml:space="preserve"> - объем заряда.</w:t>
+      </w:r>
+    </w:p>
+    <w:p>
+      <w:pPr>
+        <w:rPr>
+          <w:rFonts w:cs="Times New Roman"/>
+        </w:rPr>
+      </w:pPr>
+      <w:r>
+        <w:rPr>
+          <w:rFonts w:cs="Times New Roman"/>
+        </w:rPr>
+        <w:t xml:space="preserve">При заданном условии заряжании масса навески воспламенителя получается равной </w:t>
+      </w:r>
+      <w:r>
+        <w:rPr>
+          <w:rFonts w:cs="Times New Roman"/>
+          <w:position w:val="-12"/>
+        </w:rPr>
+        <w:object w:dxaOrig="1020" w:dyaOrig="360">
+          <v:shape id="_x0000_i1096" type="#_x0000_t75" style="width:51.6pt;height:18.25pt" o:ole="">
+            <v:imagedata r:id="rId153" o:title=""/>
+          </v:shape>
+          <o:OLEObject Type="Embed" ProgID="Equation.DSMT4" ShapeID="_x0000_i1096" DrawAspect="Content" ObjectID="_1731766042" r:id="rId154"/>
         </w:object>
       </w:r>
       <w:r>
@@ -9258,7 +9349,7 @@
                     <pic:cNvPicPr/>
                   </pic:nvPicPr>
                   <pic:blipFill rotWithShape="1">
-                    <a:blip r:embed="rId153"/>
+                    <a:blip r:embed="rId155"/>
                     <a:srcRect l="3592" r="2768" b="3071"/>
                     <a:stretch/>
                   </pic:blipFill>
@@ -9520,10 +9611,10 @@
           <w:position w:val="-204"/>
         </w:rPr>
         <w:object w:dxaOrig="5740" w:dyaOrig="4200">
-          <v:shape id="_x0000_i1114" type="#_x0000_t75" style="width:286.35pt;height:210.15pt" o:ole="">
-            <v:imagedata r:id="rId154" o:title=""/>
+          <v:shape id="_x0000_i1097" type="#_x0000_t75" style="width:286.95pt;height:210.65pt" o:ole="">
+            <v:imagedata r:id="rId156" o:title=""/>
           </v:shape>
-          <o:OLEObject Type="Embed" ProgID="Equation.DSMT4" ShapeID="_x0000_i1114" DrawAspect="Content" ObjectID="_1731765744" r:id="rId155"/>
+          <o:OLEObject Type="Embed" ProgID="Equation.DSMT4" ShapeID="_x0000_i1097" DrawAspect="Content" ObjectID="_1731766043" r:id="rId157"/>
         </w:object>
       </w:r>
     </w:p>
@@ -9558,10 +9649,10 @@
           <w:position w:val="-32"/>
         </w:rPr>
         <w:object w:dxaOrig="3260" w:dyaOrig="760">
-          <v:shape id="_x0000_i1115" type="#_x0000_t75" style="width:163.25pt;height:37.65pt" o:ole="">
-            <v:imagedata r:id="rId156" o:title=""/>
+          <v:shape id="_x0000_i1098" type="#_x0000_t75" style="width:163.35pt;height:37.6pt" o:ole="">
+            <v:imagedata r:id="rId158" o:title=""/>
           </v:shape>
-          <o:OLEObject Type="Embed" ProgID="Equation.DSMT4" ShapeID="_x0000_i1115" DrawAspect="Content" ObjectID="_1731765745" r:id="rId157"/>
+          <o:OLEObject Type="Embed" ProgID="Equation.DSMT4" ShapeID="_x0000_i1098" DrawAspect="Content" ObjectID="_1731766044" r:id="rId159"/>
         </w:object>
       </w:r>
     </w:p>
@@ -9579,10 +9670,10 @@
           <w:position w:val="-32"/>
         </w:rPr>
         <w:object w:dxaOrig="3000" w:dyaOrig="760">
-          <v:shape id="_x0000_i1116" type="#_x0000_t75" style="width:149.85pt;height:37.65pt" o:ole="">
-            <v:imagedata r:id="rId158" o:title=""/>
+          <v:shape id="_x0000_i1099" type="#_x0000_t75" style="width:149.35pt;height:37.6pt" o:ole="">
+            <v:imagedata r:id="rId160" o:title=""/>
           </v:shape>
-          <o:OLEObject Type="Embed" ProgID="Equation.DSMT4" ShapeID="_x0000_i1116" DrawAspect="Content" ObjectID="_1731765746" r:id="rId159"/>
+          <o:OLEObject Type="Embed" ProgID="Equation.DSMT4" ShapeID="_x0000_i1099" DrawAspect="Content" ObjectID="_1731766045" r:id="rId161"/>
         </w:object>
       </w:r>
     </w:p>
@@ -9600,10 +9691,10 @@
           <w:position w:val="-32"/>
         </w:rPr>
         <w:object w:dxaOrig="3000" w:dyaOrig="760">
-          <v:shape id="_x0000_i1117" type="#_x0000_t75" style="width:149.85pt;height:37.65pt" o:ole="">
-            <v:imagedata r:id="rId160" o:title=""/>
+          <v:shape id="_x0000_i1100" type="#_x0000_t75" style="width:149.35pt;height:37.6pt" o:ole="">
+            <v:imagedata r:id="rId162" o:title=""/>
           </v:shape>
-          <o:OLEObject Type="Embed" ProgID="Equation.DSMT4" ShapeID="_x0000_i1117" DrawAspect="Content" ObjectID="_1731765747" r:id="rId161"/>
+          <o:OLEObject Type="Embed" ProgID="Equation.DSMT4" ShapeID="_x0000_i1100" DrawAspect="Content" ObjectID="_1731766046" r:id="rId163"/>
         </w:object>
       </w:r>
     </w:p>
@@ -9658,10 +9749,10 @@
           <w:szCs w:val="24"/>
         </w:rPr>
         <w:object w:dxaOrig="1600" w:dyaOrig="380">
-          <v:shape id="_x0000_i1118" type="#_x0000_t75" style="width:79.55pt;height:19.25pt" o:ole="">
-            <v:imagedata r:id="rId162" o:title=""/>
+          <v:shape id="_x0000_i1101" type="#_x0000_t75" style="width:79.5pt;height:19.35pt" o:ole="">
+            <v:imagedata r:id="rId164" o:title=""/>
           </v:shape>
-          <o:OLEObject Type="Embed" ProgID="Equation.DSMT4" ShapeID="_x0000_i1118" DrawAspect="Content" ObjectID="_1731765748" r:id="rId163"/>
+          <o:OLEObject Type="Embed" ProgID="Equation.DSMT4" ShapeID="_x0000_i1101" DrawAspect="Content" ObjectID="_1731766047" r:id="rId165"/>
         </w:object>
       </w:r>
       <w:r>
@@ -9702,10 +9793,10 @@
           <w:szCs w:val="24"/>
         </w:rPr>
         <w:object w:dxaOrig="680" w:dyaOrig="380">
-          <v:shape id="_x0000_i1119" type="#_x0000_t75" style="width:34.35pt;height:19.25pt" o:ole="">
-            <v:imagedata r:id="rId164" o:title=""/>
+          <v:shape id="_x0000_i1102" type="#_x0000_t75" style="width:34.4pt;height:19.35pt" o:ole="">
+            <v:imagedata r:id="rId166" o:title=""/>
           </v:shape>
-          <o:OLEObject Type="Embed" ProgID="Equation.DSMT4" ShapeID="_x0000_i1119" DrawAspect="Content" ObjectID="_1731765749" r:id="rId165"/>
+          <o:OLEObject Type="Embed" ProgID="Equation.DSMT4" ShapeID="_x0000_i1102" DrawAspect="Content" ObjectID="_1731766048" r:id="rId167"/>
         </w:object>
       </w:r>
       <w:r>
@@ -9732,10 +9823,10 @@
           <w:szCs w:val="24"/>
         </w:rPr>
         <w:object w:dxaOrig="800" w:dyaOrig="380">
-          <v:shape id="_x0000_i1120" type="#_x0000_t75" style="width:40.2pt;height:19.25pt" o:ole="">
-            <v:imagedata r:id="rId166" o:title=""/>
+          <v:shape id="_x0000_i1103" type="#_x0000_t75" style="width:39.75pt;height:19.35pt" o:ole="">
+            <v:imagedata r:id="rId168" o:title=""/>
           </v:shape>
-          <o:OLEObject Type="Embed" ProgID="Equation.DSMT4" ShapeID="_x0000_i1120" DrawAspect="Content" ObjectID="_1731765750" r:id="rId167"/>
+          <o:OLEObject Type="Embed" ProgID="Equation.DSMT4" ShapeID="_x0000_i1103" DrawAspect="Content" ObjectID="_1731766049" r:id="rId169"/>
         </w:object>
       </w:r>
     </w:p>
@@ -9781,10 +9872,10 @@
           <w:szCs w:val="24"/>
         </w:rPr>
         <w:object w:dxaOrig="580" w:dyaOrig="360">
-          <v:shape id="_x0000_i1121" type="#_x0000_t75" style="width:28.45pt;height:18.4pt" o:ole="">
-            <v:imagedata r:id="rId168" o:title=""/>
+          <v:shape id="_x0000_i1104" type="#_x0000_t75" style="width:27.95pt;height:18.25pt" o:ole="">
+            <v:imagedata r:id="rId170" o:title=""/>
           </v:shape>
-          <o:OLEObject Type="Embed" ProgID="Equation.DSMT4" ShapeID="_x0000_i1121" DrawAspect="Content" ObjectID="_1731765751" r:id="rId169"/>
+          <o:OLEObject Type="Embed" ProgID="Equation.DSMT4" ShapeID="_x0000_i1104" DrawAspect="Content" ObjectID="_1731766050" r:id="rId171"/>
         </w:object>
       </w:r>
       <w:r>
@@ -9806,8 +9897,23 @@
         <w:rPr>
           <w:rFonts w:cs="Times New Roman"/>
         </w:rPr>
-        <w:t xml:space="preserve">Система дифференциальных уравнений интегрировалась с помощью интегратора систем обыкновенных дифференциальных уравнений (scipy.integrate.ode) библиотеки </w:t>
-      </w:r>
+        <w:t>Система дифференциальных уравнений интегрировалась с помощью интегратора систем обыкновенных дифференциальных уравнений (</w:t>
+      </w:r>
+      <w:proofErr w:type="spellStart"/>
+      <w:r>
+        <w:rPr>
+          <w:rFonts w:cs="Times New Roman"/>
+        </w:rPr>
+        <w:t>scipy.integrate.ode</w:t>
+      </w:r>
+      <w:proofErr w:type="spellEnd"/>
+      <w:r>
+        <w:rPr>
+          <w:rFonts w:cs="Times New Roman"/>
+        </w:rPr>
+        <w:t xml:space="preserve">) библиотеки </w:t>
+      </w:r>
+      <w:proofErr w:type="spellStart"/>
       <w:r>
         <w:rPr>
           <w:rFonts w:cs="Times New Roman"/>
@@ -9815,6 +9921,7 @@
         </w:rPr>
         <w:t>SciPy</w:t>
       </w:r>
+      <w:proofErr w:type="spellEnd"/>
       <w:r>
         <w:rPr>
           <w:rFonts w:cs="Times New Roman"/>
@@ -9878,7 +9985,7 @@
                     <pic:cNvPicPr/>
                   </pic:nvPicPr>
                   <pic:blipFill rotWithShape="1">
-                    <a:blip r:embed="rId170"/>
+                    <a:blip r:embed="rId172"/>
                     <a:srcRect l="6927" t="2955" r="3410" b="4764"/>
                     <a:stretch/>
                   </pic:blipFill>
@@ -9961,7 +10068,7 @@
                     <pic:cNvPicPr/>
                   </pic:nvPicPr>
                   <pic:blipFill>
-                    <a:blip r:embed="rId171"/>
+                    <a:blip r:embed="rId173"/>
                     <a:stretch>
                       <a:fillRect/>
                     </a:stretch>
@@ -10074,7 +10181,7 @@
                     </pic:cNvPicPr>
                   </pic:nvPicPr>
                   <pic:blipFill>
-                    <a:blip r:embed="rId172" cstate="print">
+                    <a:blip r:embed="rId174" cstate="print">
                       <a:extLst>
                         <a:ext uri="{28A0092B-C50C-407E-A947-70E740481C1C}">
                           <a14:useLocalDpi xmlns:a14="http://schemas.microsoft.com/office/drawing/2010/main" val="0"/>
@@ -10377,7 +10484,7 @@
                     </pic:cNvPicPr>
                   </pic:nvPicPr>
                   <pic:blipFill>
-                    <a:blip r:embed="rId173">
+                    <a:blip r:embed="rId175">
                       <a:extLst>
                         <a:ext uri="{28A0092B-C50C-407E-A947-70E740481C1C}">
                           <a14:useLocalDpi xmlns:a14="http://schemas.microsoft.com/office/drawing/2010/main" val="0"/>
@@ -10475,7 +10582,7 @@
                     </pic:cNvPicPr>
                   </pic:nvPicPr>
                   <pic:blipFill>
-                    <a:blip r:embed="rId174">
+                    <a:blip r:embed="rId176">
                       <a:extLst>
                         <a:ext uri="{28A0092B-C50C-407E-A947-70E740481C1C}">
                           <a14:useLocalDpi xmlns:a14="http://schemas.microsoft.com/office/drawing/2010/main" val="0"/>
@@ -10585,15 +10692,31 @@
           <w:rFonts w:eastAsia="Calibri" w:cs="Times New Roman"/>
           <w:color w:val="auto"/>
         </w:rPr>
-        <w:t>При сравнении кривых давления в КС ДУ, полученных теоретически и экспериментально, видно, что при теоретическом расчёте варианта максимальное давление выше, чем при проведении эксперимента; горение имеет более дегрессивный характер; воспламенении топлива происходит примерно одновременно.</w:t>
-      </w:r>
-    </w:p>
-    <w:p>
-      <w:pPr>
+        <w:t xml:space="preserve">При сравнении кривых давления в КС ДУ, полученных теоретически и экспериментально, видно, что при теоретическом расчёте варианта максимальное давление выше, чем при проведении эксперимента; горение имеет более </w:t>
+      </w:r>
+      <w:proofErr w:type="spellStart"/>
+      <w:r>
         <w:rPr>
           <w:rFonts w:eastAsia="Calibri" w:cs="Times New Roman"/>
           <w:color w:val="auto"/>
         </w:rPr>
+        <w:t>дегрессивный</w:t>
+      </w:r>
+      <w:proofErr w:type="spellEnd"/>
+      <w:r>
+        <w:rPr>
+          <w:rFonts w:eastAsia="Calibri" w:cs="Times New Roman"/>
+          <w:color w:val="auto"/>
+        </w:rPr>
+        <w:t xml:space="preserve"> характер; воспламенении топлива происходит примерно одновременно.</w:t>
+      </w:r>
+    </w:p>
+    <w:p>
+      <w:pPr>
+        <w:rPr>
+          <w:rFonts w:eastAsia="Calibri" w:cs="Times New Roman"/>
+          <w:color w:val="auto"/>
+        </w:rPr>
       </w:pPr>
     </w:p>
     <w:p>
@@ -10607,12 +10730,12 @@
     </w:p>
     <w:p/>
     <w:sectPr>
-      <w:headerReference w:type="even" r:id="rId175"/>
-      <w:headerReference w:type="default" r:id="rId176"/>
-      <w:footerReference w:type="even" r:id="rId177"/>
-      <w:footerReference w:type="default" r:id="rId178"/>
-      <w:headerReference w:type="first" r:id="rId179"/>
-      <w:footerReference w:type="first" r:id="rId180"/>
+      <w:headerReference w:type="even" r:id="rId177"/>
+      <w:headerReference w:type="default" r:id="rId178"/>
+      <w:footerReference w:type="even" r:id="rId179"/>
+      <w:footerReference w:type="default" r:id="rId180"/>
+      <w:headerReference w:type="first" r:id="rId181"/>
+      <w:footerReference w:type="first" r:id="rId182"/>
       <w:pgSz w:w="11906" w:h="16838"/>
       <w:pgMar w:top="1134" w:right="850" w:bottom="1134" w:left="1701" w:header="708" w:footer="708" w:gutter="0"/>
       <w:cols w:space="708"/>
@@ -10621,6 +10744,31 @@
     </w:sectPr>
   </w:body>
 </w:document>
+</file>
+
+<file path=word/endnotes.xml><?xml version="1.0" encoding="utf-8"?>
+<w:endnotes xmlns:wpc="http://schemas.microsoft.com/office/word/2010/wordprocessingCanvas" xmlns:cx="http://schemas.microsoft.com/office/drawing/2014/chartex" xmlns:mc="http://schemas.openxmlformats.org/markup-compatibility/2006" xmlns:o="urn:schemas-microsoft-com:office:office" xmlns:r="http://schemas.openxmlformats.org/officeDocument/2006/relationships" xmlns:m="http://schemas.openxmlformats.org/officeDocument/2006/math" xmlns:v="urn:schemas-microsoft-com:vml" xmlns:wp14="http://schemas.microsoft.com/office/word/2010/wordprocessingDrawing" xmlns:wp="http://schemas.openxmlformats.org/drawingml/2006/wordprocessingDrawing" xmlns:w10="urn:schemas-microsoft-com:office:word" xmlns:w="http://schemas.openxmlformats.org/wordprocessingml/2006/main" xmlns:w14="http://schemas.microsoft.com/office/word/2010/wordml" xmlns:w15="http://schemas.microsoft.com/office/word/2012/wordml" xmlns:w16se="http://schemas.microsoft.com/office/word/2015/wordml/symex" xmlns:wpg="http://schemas.microsoft.com/office/word/2010/wordprocessingGroup" xmlns:wpi="http://schemas.microsoft.com/office/word/2010/wordprocessingInk" xmlns:wne="http://schemas.microsoft.com/office/word/2006/wordml" xmlns:wps="http://schemas.microsoft.com/office/word/2010/wordprocessingShape" mc:Ignorable="w14 w15 w16se wp14">
+  <w:endnote w:type="separator" w:id="-1">
+    <w:p>
+      <w:pPr>
+        <w:spacing w:line="240" w:lineRule="auto"/>
+      </w:pPr>
+      <w:r>
+        <w:separator/>
+      </w:r>
+    </w:p>
+  </w:endnote>
+  <w:endnote w:type="continuationSeparator" w:id="0">
+    <w:p>
+      <w:pPr>
+        <w:spacing w:line="240" w:lineRule="auto"/>
+      </w:pPr>
+      <w:r>
+        <w:continuationSeparator/>
+      </w:r>
+    </w:p>
+  </w:endnote>
+</w:endnotes>
 </file>
 
 <file path=word/footer1.xml><?xml version="1.0" encoding="utf-8"?>
@@ -10683,7 +10831,7 @@
             <w:rStyle w:val="af2"/>
             <w:noProof/>
           </w:rPr>
-          <w:t>7</w:t>
+          <w:t>4</w:t>
         </w:r>
         <w:r>
           <w:rPr>
@@ -10710,6 +10858,31 @@
     </w:pPr>
   </w:p>
 </w:ftr>
+</file>
+
+<file path=word/footnotes.xml><?xml version="1.0" encoding="utf-8"?>
+<w:footnotes xmlns:wpc="http://schemas.microsoft.com/office/word/2010/wordprocessingCanvas" xmlns:cx="http://schemas.microsoft.com/office/drawing/2014/chartex" xmlns:mc="http://schemas.openxmlformats.org/markup-compatibility/2006" xmlns:o="urn:schemas-microsoft-com:office:office" xmlns:r="http://schemas.openxmlformats.org/officeDocument/2006/relationships" xmlns:m="http://schemas.openxmlformats.org/officeDocument/2006/math" xmlns:v="urn:schemas-microsoft-com:vml" xmlns:wp14="http://schemas.microsoft.com/office/word/2010/wordprocessingDrawing" xmlns:wp="http://schemas.openxmlformats.org/drawingml/2006/wordprocessingDrawing" xmlns:w10="urn:schemas-microsoft-com:office:word" xmlns:w="http://schemas.openxmlformats.org/wordprocessingml/2006/main" xmlns:w14="http://schemas.microsoft.com/office/word/2010/wordml" xmlns:w15="http://schemas.microsoft.com/office/word/2012/wordml" xmlns:w16se="http://schemas.microsoft.com/office/word/2015/wordml/symex" xmlns:wpg="http://schemas.microsoft.com/office/word/2010/wordprocessingGroup" xmlns:wpi="http://schemas.microsoft.com/office/word/2010/wordprocessingInk" xmlns:wne="http://schemas.microsoft.com/office/word/2006/wordml" xmlns:wps="http://schemas.microsoft.com/office/word/2010/wordprocessingShape" mc:Ignorable="w14 w15 w16se wp14">
+  <w:footnote w:type="separator" w:id="-1">
+    <w:p>
+      <w:pPr>
+        <w:spacing w:line="240" w:lineRule="auto"/>
+      </w:pPr>
+      <w:r>
+        <w:separator/>
+      </w:r>
+    </w:p>
+  </w:footnote>
+  <w:footnote w:type="continuationSeparator" w:id="0">
+    <w:p>
+      <w:pPr>
+        <w:spacing w:line="240" w:lineRule="auto"/>
+      </w:pPr>
+      <w:r>
+        <w:continuationSeparator/>
+      </w:r>
+    </w:p>
+  </w:footnote>
+</w:footnotes>
 </file>
 
 <file path=word/header1.xml><?xml version="1.0" encoding="utf-8"?>
@@ -14781,544 +14954,6 @@
 </w:styles>
 </file>
 
-<file path=word/glossary/document.xml><?xml version="1.0" encoding="utf-8"?>
-<w:glossaryDocument xmlns:wpc="http://schemas.microsoft.com/office/word/2010/wordprocessingCanvas" xmlns:cx="http://schemas.microsoft.com/office/drawing/2014/chartex" xmlns:mc="http://schemas.openxmlformats.org/markup-compatibility/2006" xmlns:o="urn:schemas-microsoft-com:office:office" xmlns:r="http://schemas.openxmlformats.org/officeDocument/2006/relationships" xmlns:m="http://schemas.openxmlformats.org/officeDocument/2006/math" xmlns:v="urn:schemas-microsoft-com:vml" xmlns:wp14="http://schemas.microsoft.com/office/word/2010/wordprocessingDrawing" xmlns:wp="http://schemas.openxmlformats.org/drawingml/2006/wordprocessingDrawing" xmlns:w10="urn:schemas-microsoft-com:office:word" xmlns:w="http://schemas.openxmlformats.org/wordprocessingml/2006/main" xmlns:w14="http://schemas.microsoft.com/office/word/2010/wordml" xmlns:w15="http://schemas.microsoft.com/office/word/2012/wordml" xmlns:w16se="http://schemas.microsoft.com/office/word/2015/wordml/symex" xmlns:wpg="http://schemas.microsoft.com/office/word/2010/wordprocessingGroup" xmlns:wpi="http://schemas.microsoft.com/office/word/2010/wordprocessingInk" xmlns:wne="http://schemas.microsoft.com/office/word/2006/wordml" xmlns:wps="http://schemas.microsoft.com/office/word/2010/wordprocessingShape" mc:Ignorable="w14 w15 w16se wp14"/>
-</file>
-
-<file path=word/glossary/fontTable.xml><?xml version="1.0" encoding="utf-8"?>
-<w:fonts xmlns:mc="http://schemas.openxmlformats.org/markup-compatibility/2006" xmlns:r="http://schemas.openxmlformats.org/officeDocument/2006/relationships" xmlns:w="http://schemas.openxmlformats.org/wordprocessingml/2006/main" xmlns:w14="http://schemas.microsoft.com/office/word/2010/wordml" xmlns:w15="http://schemas.microsoft.com/office/word/2012/wordml" xmlns:w16se="http://schemas.microsoft.com/office/word/2015/wordml/symex" mc:Ignorable="w14 w15 w16se">
-  <w:font w:name="Times New Roman">
-    <w:panose1 w:val="02020603050405020304"/>
-    <w:charset w:val="CC"/>
-    <w:family w:val="roman"/>
-    <w:pitch w:val="variable"/>
-    <w:sig w:usb0="E0002EFF" w:usb1="C000785B" w:usb2="00000009" w:usb3="00000000" w:csb0="000001FF" w:csb1="00000000"/>
-  </w:font>
-  <w:font w:name="Wingdings">
-    <w:panose1 w:val="05000000000000000000"/>
-    <w:charset w:val="02"/>
-    <w:family w:val="auto"/>
-    <w:pitch w:val="variable"/>
-    <w:sig w:usb0="00000000" w:usb1="10000000" w:usb2="00000000" w:usb3="00000000" w:csb0="80000000" w:csb1="00000000"/>
-  </w:font>
-  <w:font w:name="Courier New">
-    <w:panose1 w:val="02070309020205020404"/>
-    <w:charset w:val="CC"/>
-    <w:family w:val="modern"/>
-    <w:pitch w:val="fixed"/>
-    <w:sig w:usb0="E0002EFF" w:usb1="C0007843" w:usb2="00000009" w:usb3="00000000" w:csb0="000001FF" w:csb1="00000000"/>
-  </w:font>
-  <w:font w:name="Symbol">
-    <w:panose1 w:val="05050102010706020507"/>
-    <w:charset w:val="02"/>
-    <w:family w:val="roman"/>
-    <w:pitch w:val="variable"/>
-    <w:sig w:usb0="00000000" w:usb1="10000000" w:usb2="00000000" w:usb3="00000000" w:csb0="80000000" w:csb1="00000000"/>
-  </w:font>
-  <w:font w:name="Calibri">
-    <w:panose1 w:val="020F0502020204030204"/>
-    <w:charset w:val="CC"/>
-    <w:family w:val="swiss"/>
-    <w:pitch w:val="variable"/>
-    <w:sig w:usb0="E4002EFF" w:usb1="C000247B" w:usb2="00000009" w:usb3="00000000" w:csb0="000001FF" w:csb1="00000000"/>
-  </w:font>
-  <w:font w:name="Calibri Light">
-    <w:panose1 w:val="020F0302020204030204"/>
-    <w:charset w:val="CC"/>
-    <w:family w:val="swiss"/>
-    <w:pitch w:val="variable"/>
-    <w:sig w:usb0="E4002EFF" w:usb1="C000247B" w:usb2="00000009" w:usb3="00000000" w:csb0="000001FF" w:csb1="00000000"/>
-  </w:font>
-  <w:font w:name="Cambria Math">
-    <w:panose1 w:val="02040503050406030204"/>
-    <w:charset w:val="CC"/>
-    <w:family w:val="roman"/>
-    <w:pitch w:val="variable"/>
-    <w:sig w:usb0="E00006FF" w:usb1="420024FF" w:usb2="02000000" w:usb3="00000000" w:csb0="0000019F" w:csb1="00000000"/>
-  </w:font>
-</w:fonts>
-</file>
-
-<file path=word/glossary/settings.xml><?xml version="1.0" encoding="utf-8"?>
-<w:settings xmlns:mc="http://schemas.openxmlformats.org/markup-compatibility/2006" xmlns:o="urn:schemas-microsoft-com:office:office" xmlns:r="http://schemas.openxmlformats.org/officeDocument/2006/relationships" xmlns:m="http://schemas.openxmlformats.org/officeDocument/2006/math" xmlns:v="urn:schemas-microsoft-com:vml" xmlns:w10="urn:schemas-microsoft-com:office:word" xmlns:w="http://schemas.openxmlformats.org/wordprocessingml/2006/main" xmlns:w14="http://schemas.microsoft.com/office/word/2010/wordml" xmlns:w15="http://schemas.microsoft.com/office/word/2012/wordml" xmlns:w16se="http://schemas.microsoft.com/office/word/2015/wordml/symex" xmlns:sl="http://schemas.openxmlformats.org/schemaLibrary/2006/main" mc:Ignorable="w14 w15 w16se">
-  <w:view w:val="normal"/>
-  <w:defaultTabStop w:val="708"/>
-  <w:characterSpacingControl w:val="doNotCompress"/>
-  <w:compat>
-    <w:useFELayout/>
-    <w:compatSetting w:name="compatibilityMode" w:uri="http://schemas.microsoft.com/office/word" w:val="15"/>
-    <w:compatSetting w:name="overrideTableStyleFontSizeAndJustification" w:uri="http://schemas.microsoft.com/office/word" w:val="1"/>
-    <w:compatSetting w:name="enableOpenTypeFeatures" w:uri="http://schemas.microsoft.com/office/word" w:val="1"/>
-    <w:compatSetting w:name="doNotFlipMirrorIndents" w:uri="http://schemas.microsoft.com/office/word" w:val="1"/>
-    <w:compatSetting w:name="differentiateMultirowTableHeaders" w:uri="http://schemas.microsoft.com/office/word" w:val="1"/>
-  </w:compat>
-  <w:rsids>
-    <w:rsidRoot w:val="008D4BBD"/>
-    <w:rsid w:val="008D4BBD"/>
-    <w:rsid w:val="00CF1E5B"/>
-  </w:rsids>
-  <m:mathPr>
-    <m:mathFont m:val="Cambria Math"/>
-    <m:brkBin m:val="before"/>
-    <m:brkBinSub m:val="--"/>
-    <m:smallFrac m:val="0"/>
-    <m:dispDef/>
-    <m:lMargin m:val="0"/>
-    <m:rMargin m:val="0"/>
-    <m:defJc m:val="centerGroup"/>
-    <m:wrapIndent m:val="1440"/>
-    <m:intLim m:val="subSup"/>
-    <m:naryLim m:val="undOvr"/>
-  </m:mathPr>
-  <w:themeFontLang w:val="ru-RU"/>
-  <w:clrSchemeMapping w:bg1="light1" w:t1="dark1" w:bg2="light2" w:t2="dark2" w:accent1="accent1" w:accent2="accent2" w:accent3="accent3" w:accent4="accent4" w:accent5="accent5" w:accent6="accent6" w:hyperlink="hyperlink" w:followedHyperlink="followedHyperlink"/>
-  <w:decimalSymbol w:val=","/>
-  <w:listSeparator w:val=";"/>
-  <w15:chartTrackingRefBased/>
-</w:settings>
-</file>
-
-<file path=word/glossary/styles.xml><?xml version="1.0" encoding="utf-8"?>
-<w:styles xmlns:mc="http://schemas.openxmlformats.org/markup-compatibility/2006" xmlns:r="http://schemas.openxmlformats.org/officeDocument/2006/relationships" xmlns:w="http://schemas.openxmlformats.org/wordprocessingml/2006/main" xmlns:w14="http://schemas.microsoft.com/office/word/2010/wordml" xmlns:w15="http://schemas.microsoft.com/office/word/2012/wordml" xmlns:w16se="http://schemas.microsoft.com/office/word/2015/wordml/symex" mc:Ignorable="w14 w15 w16se">
-  <w:docDefaults>
-    <w:rPrDefault>
-      <w:rPr>
-        <w:rFonts w:asciiTheme="minorHAnsi" w:eastAsiaTheme="minorEastAsia" w:hAnsiTheme="minorHAnsi" w:cstheme="minorBidi"/>
-        <w:sz w:val="22"/>
-        <w:szCs w:val="22"/>
-        <w:lang w:val="ru-RU" w:eastAsia="ru-RU" w:bidi="ar-SA"/>
-      </w:rPr>
-    </w:rPrDefault>
-    <w:pPrDefault>
-      <w:pPr>
-        <w:spacing w:after="160" w:line="259" w:lineRule="auto"/>
-      </w:pPr>
-    </w:pPrDefault>
-  </w:docDefaults>
-  <w:latentStyles w:defLockedState="0" w:defUIPriority="99" w:defSemiHidden="0" w:defUnhideWhenUsed="0" w:defQFormat="0" w:count="371">
-    <w:lsdException w:name="Normal" w:uiPriority="0" w:qFormat="1"/>
-    <w:lsdException w:name="heading 1" w:uiPriority="9" w:qFormat="1"/>
-    <w:lsdException w:name="heading 2" w:semiHidden="1" w:uiPriority="9" w:unhideWhenUsed="1" w:qFormat="1"/>
-    <w:lsdException w:name="heading 3" w:semiHidden="1" w:uiPriority="9" w:unhideWhenUsed="1" w:qFormat="1"/>
-    <w:lsdException w:name="heading 4" w:semiHidden="1" w:uiPriority="9" w:unhideWhenUsed="1" w:qFormat="1"/>
-    <w:lsdException w:name="heading 5" w:semiHidden="1" w:uiPriority="9" w:unhideWhenUsed="1" w:qFormat="1"/>
-    <w:lsdException w:name="heading 6" w:semiHidden="1" w:uiPriority="9" w:unhideWhenUsed="1" w:qFormat="1"/>
-    <w:lsdException w:name="heading 7" w:semiHidden="1" w:uiPriority="9" w:unhideWhenUsed="1" w:qFormat="1"/>
-    <w:lsdException w:name="heading 8" w:semiHidden="1" w:uiPriority="9" w:unhideWhenUsed="1" w:qFormat="1"/>
-    <w:lsdException w:name="heading 9" w:semiHidden="1" w:uiPriority="9" w:unhideWhenUsed="1" w:qFormat="1"/>
-    <w:lsdException w:name="index 1" w:semiHidden="1" w:unhideWhenUsed="1"/>
-    <w:lsdException w:name="index 2" w:semiHidden="1" w:unhideWhenUsed="1"/>
-    <w:lsdException w:name="index 3" w:semiHidden="1" w:unhideWhenUsed="1"/>
-    <w:lsdException w:name="index 4" w:semiHidden="1" w:unhideWhenUsed="1"/>
-    <w:lsdException w:name="index 5" w:semiHidden="1" w:unhideWhenUsed="1"/>
-    <w:lsdException w:name="index 6" w:semiHidden="1" w:unhideWhenUsed="1"/>
-    <w:lsdException w:name="index 7" w:semiHidden="1" w:unhideWhenUsed="1"/>
-    <w:lsdException w:name="index 8" w:semiHidden="1" w:unhideWhenUsed="1"/>
-    <w:lsdException w:name="index 9" w:semiHidden="1" w:unhideWhenUsed="1"/>
-    <w:lsdException w:name="toc 1" w:semiHidden="1" w:uiPriority="39" w:unhideWhenUsed="1"/>
-    <w:lsdException w:name="toc 2" w:semiHidden="1" w:uiPriority="39" w:unhideWhenUsed="1"/>
-    <w:lsdException w:name="toc 3" w:semiHidden="1" w:uiPriority="39" w:unhideWhenUsed="1"/>
-    <w:lsdException w:name="toc 4" w:semiHidden="1" w:uiPriority="39" w:unhideWhenUsed="1"/>
-    <w:lsdException w:name="toc 5" w:semiHidden="1" w:uiPriority="39" w:unhideWhenUsed="1"/>
-    <w:lsdException w:name="toc 6" w:semiHidden="1" w:uiPriority="39" w:unhideWhenUsed="1"/>
-    <w:lsdException w:name="toc 7" w:semiHidden="1" w:uiPriority="39" w:unhideWhenUsed="1"/>
-    <w:lsdException w:name="toc 8" w:semiHidden="1" w:uiPriority="39" w:unhideWhenUsed="1"/>
-    <w:lsdException w:name="toc 9" w:semiHidden="1" w:uiPriority="39" w:unhideWhenUsed="1"/>
-    <w:lsdException w:name="Normal Indent" w:semiHidden="1" w:unhideWhenUsed="1"/>
-    <w:lsdException w:name="footnote text" w:semiHidden="1" w:unhideWhenUsed="1"/>
-    <w:lsdException w:name="annotation text" w:semiHidden="1" w:unhideWhenUsed="1"/>
-    <w:lsdException w:name="header" w:semiHidden="1" w:unhideWhenUsed="1"/>
-    <w:lsdException w:name="footer" w:semiHidden="1" w:unhideWhenUsed="1"/>
-    <w:lsdException w:name="index heading" w:semiHidden="1" w:unhideWhenUsed="1"/>
-    <w:lsdException w:name="caption" w:semiHidden="1" w:uiPriority="35" w:unhideWhenUsed="1" w:qFormat="1"/>
-    <w:lsdException w:name="table of figures" w:semiHidden="1" w:unhideWhenUsed="1"/>
-    <w:lsdException w:name="envelope address" w:semiHidden="1" w:unhideWhenUsed="1"/>
-    <w:lsdException w:name="envelope return" w:semiHidden="1" w:unhideWhenUsed="1"/>
-    <w:lsdException w:name="footnote reference" w:semiHidden="1" w:unhideWhenUsed="1"/>
-    <w:lsdException w:name="annotation reference" w:semiHidden="1" w:unhideWhenUsed="1"/>
-    <w:lsdException w:name="line number" w:semiHidden="1" w:unhideWhenUsed="1"/>
-    <w:lsdException w:name="page number" w:semiHidden="1" w:unhideWhenUsed="1"/>
-    <w:lsdException w:name="endnote reference" w:semiHidden="1" w:unhideWhenUsed="1"/>
-    <w:lsdException w:name="endnote text" w:semiHidden="1" w:unhideWhenUsed="1"/>
-    <w:lsdException w:name="table of authorities" w:semiHidden="1" w:unhideWhenUsed="1"/>
-    <w:lsdException w:name="macro" w:semiHidden="1" w:unhideWhenUsed="1"/>
-    <w:lsdException w:name="toa heading" w:semiHidden="1" w:unhideWhenUsed="1"/>
-    <w:lsdException w:name="List" w:semiHidden="1" w:unhideWhenUsed="1"/>
-    <w:lsdException w:name="List Bullet" w:semiHidden="1" w:unhideWhenUsed="1"/>
-    <w:lsdException w:name="List Number" w:semiHidden="1" w:unhideWhenUsed="1"/>
-    <w:lsdException w:name="List 2" w:semiHidden="1" w:unhideWhenUsed="1"/>
-    <w:lsdException w:name="List 3" w:semiHidden="1" w:unhideWhenUsed="1"/>
-    <w:lsdException w:name="List 4" w:semiHidden="1" w:unhideWhenUsed="1"/>
-    <w:lsdException w:name="List 5" w:semiHidden="1" w:unhideWhenUsed="1"/>
-    <w:lsdException w:name="List Bullet 2" w:semiHidden="1" w:unhideWhenUsed="1"/>
-    <w:lsdException w:name="List Bullet 3" w:semiHidden="1" w:unhideWhenUsed="1"/>
-    <w:lsdException w:name="List Bullet 4" w:semiHidden="1" w:unhideWhenUsed="1"/>
-    <w:lsdException w:name="List Bullet 5" w:semiHidden="1" w:unhideWhenUsed="1"/>
-    <w:lsdException w:name="List Number 2" w:semiHidden="1" w:unhideWhenUsed="1"/>
-    <w:lsdException w:name="List Number 3" w:semiHidden="1" w:unhideWhenUsed="1"/>
-    <w:lsdException w:name="List Number 4" w:semiHidden="1" w:unhideWhenUsed="1"/>
-    <w:lsdException w:name="List Number 5" w:semiHidden="1" w:unhideWhenUsed="1"/>
-    <w:lsdException w:name="Title" w:uiPriority="10" w:qFormat="1"/>
-    <w:lsdException w:name="Closing" w:semiHidden="1" w:unhideWhenUsed="1"/>
-    <w:lsdException w:name="Signature" w:semiHidden="1" w:unhideWhenUsed="1"/>
-    <w:lsdException w:name="Default Paragraph Font" w:semiHidden="1" w:uiPriority="1" w:unhideWhenUsed="1"/>
-    <w:lsdException w:name="Body Text" w:semiHidden="1" w:unhideWhenUsed="1"/>
-    <w:lsdException w:name="Body Text Indent" w:semiHidden="1" w:unhideWhenUsed="1"/>
-    <w:lsdException w:name="List Continue" w:semiHidden="1" w:unhideWhenUsed="1"/>
-    <w:lsdException w:name="List Continue 2" w:semiHidden="1" w:unhideWhenUsed="1"/>
-    <w:lsdException w:name="List Continue 3" w:semiHidden="1" w:unhideWhenUsed="1"/>
-    <w:lsdException w:name="List Continue 4" w:semiHidden="1" w:unhideWhenUsed="1"/>
-    <w:lsdException w:name="List Continue 5" w:semiHidden="1" w:unhideWhenUsed="1"/>
-    <w:lsdException w:name="Message Header" w:semiHidden="1" w:unhideWhenUsed="1"/>
-    <w:lsdException w:name="Subtitle" w:uiPriority="11" w:qFormat="1"/>
-    <w:lsdException w:name="Salutation" w:semiHidden="1" w:unhideWhenUsed="1"/>
-    <w:lsdException w:name="Date" w:semiHidden="1" w:unhideWhenUsed="1"/>
-    <w:lsdException w:name="Body Text First Indent" w:semiHidden="1" w:unhideWhenUsed="1"/>
-    <w:lsdException w:name="Body Text First Indent 2" w:semiHidden="1" w:unhideWhenUsed="1"/>
-    <w:lsdException w:name="Note Heading" w:semiHidden="1" w:unhideWhenUsed="1"/>
-    <w:lsdException w:name="Body Text 2" w:semiHidden="1" w:unhideWhenUsed="1"/>
-    <w:lsdException w:name="Body Text 3" w:semiHidden="1" w:unhideWhenUsed="1"/>
-    <w:lsdException w:name="Body Text Indent 2" w:semiHidden="1" w:unhideWhenUsed="1"/>
-    <w:lsdException w:name="Body Text Indent 3" w:semiHidden="1" w:unhideWhenUsed="1"/>
-    <w:lsdException w:name="Block Text" w:semiHidden="1" w:unhideWhenUsed="1"/>
-    <w:lsdException w:name="Hyperlink" w:semiHidden="1" w:unhideWhenUsed="1"/>
-    <w:lsdException w:name="FollowedHyperlink" w:semiHidden="1" w:unhideWhenUsed="1"/>
-    <w:lsdException w:name="Strong" w:uiPriority="22" w:qFormat="1"/>
-    <w:lsdException w:name="Emphasis" w:uiPriority="20" w:qFormat="1"/>
-    <w:lsdException w:name="Document Map" w:semiHidden="1" w:unhideWhenUsed="1"/>
-    <w:lsdException w:name="Plain Text" w:semiHidden="1" w:unhideWhenUsed="1"/>
-    <w:lsdException w:name="E-mail Signature" w:semiHidden="1" w:unhideWhenUsed="1"/>
-    <w:lsdException w:name="HTML Top of Form" w:semiHidden="1" w:unhideWhenUsed="1"/>
-    <w:lsdException w:name="HTML Bottom of Form" w:semiHidden="1" w:unhideWhenUsed="1"/>
-    <w:lsdException w:name="Normal (Web)" w:semiHidden="1" w:unhideWhenUsed="1"/>
-    <w:lsdException w:name="HTML Acronym" w:semiHidden="1" w:unhideWhenUsed="1"/>
-    <w:lsdException w:name="HTML Address" w:semiHidden="1" w:unhideWhenUsed="1"/>
-    <w:lsdException w:name="HTML Cite" w:semiHidden="1" w:unhideWhenUsed="1"/>
-    <w:lsdException w:name="HTML Code" w:semiHidden="1" w:unhideWhenUsed="1"/>
-    <w:lsdException w:name="HTML Definition" w:semiHidden="1" w:unhideWhenUsed="1"/>
-    <w:lsdException w:name="HTML Keyboard" w:semiHidden="1" w:unhideWhenUsed="1"/>
-    <w:lsdException w:name="HTML Preformatted" w:semiHidden="1" w:unhideWhenUsed="1"/>
-    <w:lsdException w:name="HTML Sample" w:semiHidden="1" w:unhideWhenUsed="1"/>
-    <w:lsdException w:name="HTML Typewriter" w:semiHidden="1" w:unhideWhenUsed="1"/>
-    <w:lsdException w:name="HTML Variable" w:semiHidden="1" w:unhideWhenUsed="1"/>
-    <w:lsdException w:name="Normal Table" w:semiHidden="1" w:unhideWhenUsed="1"/>
-    <w:lsdException w:name="annotation subject" w:semiHidden="1" w:unhideWhenUsed="1"/>
-    <w:lsdException w:name="No List" w:semiHidden="1" w:unhideWhenUsed="1"/>
-    <w:lsdException w:name="Outline List 1" w:semiHidden="1" w:unhideWhenUsed="1"/>
-    <w:lsdException w:name="Outline List 2" w:semiHidden="1" w:unhideWhenUsed="1"/>
-    <w:lsdException w:name="Outline List 3" w:semiHidden="1" w:unhideWhenUsed="1"/>
-    <w:lsdException w:name="Table Simple 1" w:semiHidden="1" w:unhideWhenUsed="1"/>
-    <w:lsdException w:name="Table Simple 2" w:semiHidden="1" w:unhideWhenUsed="1"/>
-    <w:lsdException w:name="Table Simple 3" w:semiHidden="1" w:unhideWhenUsed="1"/>
-    <w:lsdException w:name="Table Classic 1" w:semiHidden="1" w:unhideWhenUsed="1"/>
-    <w:lsdException w:name="Table Classic 2" w:semiHidden="1" w:unhideWhenUsed="1"/>
-    <w:lsdException w:name="Table Classic 3" w:semiHidden="1" w:unhideWhenUsed="1"/>
-    <w:lsdException w:name="Table Classic 4" w:semiHidden="1" w:unhideWhenUsed="1"/>
-    <w:lsdException w:name="Table Colorful 1" w:semiHidden="1" w:unhideWhenUsed="1"/>
-    <w:lsdException w:name="Table Colorful 2" w:semiHidden="1" w:unhideWhenUsed="1"/>
-    <w:lsdException w:name="Table Colorful 3" w:semiHidden="1" w:unhideWhenUsed="1"/>
-    <w:lsdException w:name="Table Columns 1" w:semiHidden="1" w:unhideWhenUsed="1"/>
-    <w:lsdException w:name="Table Columns 2" w:semiHidden="1" w:unhideWhenUsed="1"/>
-    <w:lsdException w:name="Table Columns 3" w:semiHidden="1" w:unhideWhenUsed="1"/>
-    <w:lsdException w:name="Table Columns 4" w:semiHidden="1" w:unhideWhenUsed="1"/>
-    <w:lsdException w:name="Table Columns 5" w:semiHidden="1" w:unhideWhenUsed="1"/>
-    <w:lsdException w:name="Table Grid 1" w:semiHidden="1" w:unhideWhenUsed="1"/>
-    <w:lsdException w:name="Table Grid 2" w:semiHidden="1" w:unhideWhenUsed="1"/>
-    <w:lsdException w:name="Table Grid 3" w:semiHidden="1" w:unhideWhenUsed="1"/>
-    <w:lsdException w:name="Table Grid 4" w:semiHidden="1" w:unhideWhenUsed="1"/>
-    <w:lsdException w:name="Table Grid 5" w:semiHidden="1" w:unhideWhenUsed="1"/>
-    <w:lsdException w:name="Table Grid 6" w:semiHidden="1" w:unhideWhenUsed="1"/>
-    <w:lsdException w:name="Table Grid 7" w:semiHidden="1" w:unhideWhenUsed="1"/>
-    <w:lsdException w:name="Table Grid 8" w:semiHidden="1" w:unhideWhenUsed="1"/>
-    <w:lsdException w:name="Table List 1" w:semiHidden="1" w:unhideWhenUsed="1"/>
-    <w:lsdException w:name="Table List 2" w:semiHidden="1" w:unhideWhenUsed="1"/>
-    <w:lsdException w:name="Table List 3" w:semiHidden="1" w:unhideWhenUsed="1"/>
-    <w:lsdException w:name="Table List 4" w:semiHidden="1" w:unhideWhenUsed="1"/>
-    <w:lsdException w:name="Table List 5" w:semiHidden="1" w:unhideWhenUsed="1"/>
-    <w:lsdException w:name="Table List 6" w:semiHidden="1" w:unhideWhenUsed="1"/>
-    <w:lsdException w:name="Table List 7" w:semiHidden="1" w:unhideWhenUsed="1"/>
-    <w:lsdException w:name="Table List 8" w:semiHidden="1" w:unhideWhenUsed="1"/>
-    <w:lsdException w:name="Table 3D effects 1" w:semiHidden="1" w:unhideWhenUsed="1"/>
-    <w:lsdException w:name="Table 3D effects 2" w:semiHidden="1" w:unhideWhenUsed="1"/>
-    <w:lsdException w:name="Table 3D effects 3" w:semiHidden="1" w:unhideWhenUsed="1"/>
-    <w:lsdException w:name="Table Contemporary" w:semiHidden="1" w:unhideWhenUsed="1"/>
-    <w:lsdException w:name="Table Elegant" w:semiHidden="1" w:unhideWhenUsed="1"/>
-    <w:lsdException w:name="Table Professional" w:semiHidden="1" w:unhideWhenUsed="1"/>
-    <w:lsdException w:name="Table Subtle 1" w:semiHidden="1" w:unhideWhenUsed="1"/>
-    <w:lsdException w:name="Table Subtle 2" w:semiHidden="1" w:unhideWhenUsed="1"/>
-    <w:lsdException w:name="Table Web 1" w:semiHidden="1" w:unhideWhenUsed="1"/>
-    <w:lsdException w:name="Table Web 2" w:semiHidden="1" w:unhideWhenUsed="1"/>
-    <w:lsdException w:name="Table Web 3" w:semiHidden="1" w:unhideWhenUsed="1"/>
-    <w:lsdException w:name="Balloon Text" w:semiHidden="1" w:unhideWhenUsed="1"/>
-    <w:lsdException w:name="Table Grid" w:uiPriority="39"/>
-    <w:lsdException w:name="Table Theme" w:semiHidden="1" w:unhideWhenUsed="1"/>
-    <w:lsdException w:name="Placeholder Text" w:semiHidden="1"/>
-    <w:lsdException w:name="No Spacing" w:uiPriority="1" w:qFormat="1"/>
-    <w:lsdException w:name="Light Shading" w:uiPriority="60"/>
-    <w:lsdException w:name="Light List" w:uiPriority="61"/>
-    <w:lsdException w:name="Light Grid" w:uiPriority="62"/>
-    <w:lsdException w:name="Medium Shading 1" w:uiPriority="63"/>
-    <w:lsdException w:name="Medium Shading 2" w:uiPriority="64"/>
-    <w:lsdException w:name="Medium List 1" w:uiPriority="65"/>
-    <w:lsdException w:name="Medium List 2" w:uiPriority="66"/>
-    <w:lsdException w:name="Medium Grid 1" w:uiPriority="67"/>
-    <w:lsdException w:name="Medium Grid 2" w:uiPriority="68"/>
-    <w:lsdException w:name="Medium Grid 3" w:uiPriority="69"/>
-    <w:lsdException w:name="Dark List" w:uiPriority="70"/>
-    <w:lsdException w:name="Colorful Shading" w:uiPriority="71"/>
-    <w:lsdException w:name="Colorful List" w:uiPriority="72"/>
-    <w:lsdException w:name="Colorful Grid" w:uiPriority="73"/>
-    <w:lsdException w:name="Light Shading Accent 1" w:uiPriority="60"/>
-    <w:lsdException w:name="Light List Accent 1" w:uiPriority="61"/>
-    <w:lsdException w:name="Light Grid Accent 1" w:uiPriority="62"/>
-    <w:lsdException w:name="Medium Shading 1 Accent 1" w:uiPriority="63"/>
-    <w:lsdException w:name="Medium Shading 2 Accent 1" w:uiPriority="64"/>
-    <w:lsdException w:name="Medium List 1 Accent 1" w:uiPriority="65"/>
-    <w:lsdException w:name="Revision" w:semiHidden="1"/>
-    <w:lsdException w:name="List Paragraph" w:uiPriority="34" w:qFormat="1"/>
-    <w:lsdException w:name="Quote" w:uiPriority="29" w:qFormat="1"/>
-    <w:lsdException w:name="Intense Quote" w:uiPriority="30" w:qFormat="1"/>
-    <w:lsdException w:name="Medium List 2 Accent 1" w:uiPriority="66"/>
-    <w:lsdException w:name="Medium Grid 1 Accent 1" w:uiPriority="67"/>
-    <w:lsdException w:name="Medium Grid 2 Accent 1" w:uiPriority="68"/>
-    <w:lsdException w:name="Medium Grid 3 Accent 1" w:uiPriority="69"/>
-    <w:lsdException w:name="Dark List Accent 1" w:uiPriority="70"/>
-    <w:lsdException w:name="Colorful Shading Accent 1" w:uiPriority="71"/>
-    <w:lsdException w:name="Colorful List Accent 1" w:uiPriority="72"/>
-    <w:lsdException w:name="Colorful Grid Accent 1" w:uiPriority="73"/>
-    <w:lsdException w:name="Light Shading Accent 2" w:uiPriority="60"/>
-    <w:lsdException w:name="Light List Accent 2" w:uiPriority="61"/>
-    <w:lsdException w:name="Light Grid Accent 2" w:uiPriority="62"/>
-    <w:lsdException w:name="Medium Shading 1 Accent 2" w:uiPriority="63"/>
-    <w:lsdException w:name="Medium Shading 2 Accent 2" w:uiPriority="64"/>
-    <w:lsdException w:name="Medium List 1 Accent 2" w:uiPriority="65"/>
-    <w:lsdException w:name="Medium List 2 Accent 2" w:uiPriority="66"/>
-    <w:lsdException w:name="Medium Grid 1 Accent 2" w:uiPriority="67"/>
-    <w:lsdException w:name="Medium Grid 2 Accent 2" w:uiPriority="68"/>
-    <w:lsdException w:name="Medium Grid 3 Accent 2" w:uiPriority="69"/>
-    <w:lsdException w:name="Dark List Accent 2" w:uiPriority="70"/>
-    <w:lsdException w:name="Colorful Shading Accent 2" w:uiPriority="71"/>
-    <w:lsdException w:name="Colorful List Accent 2" w:uiPriority="72"/>
-    <w:lsdException w:name="Colorful Grid Accent 2" w:uiPriority="73"/>
-    <w:lsdException w:name="Light Shading Accent 3" w:uiPriority="60"/>
-    <w:lsdException w:name="Light List Accent 3" w:uiPriority="61"/>
-    <w:lsdException w:name="Light Grid Accent 3" w:uiPriority="62"/>
-    <w:lsdException w:name="Medium Shading 1 Accent 3" w:uiPriority="63"/>
-    <w:lsdException w:name="Medium Shading 2 Accent 3" w:uiPriority="64"/>
-    <w:lsdException w:name="Medium List 1 Accent 3" w:uiPriority="65"/>
-    <w:lsdException w:name="Medium List 2 Accent 3" w:uiPriority="66"/>
-    <w:lsdException w:name="Medium Grid 1 Accent 3" w:uiPriority="67"/>
-    <w:lsdException w:name="Medium Grid 2 Accent 3" w:uiPriority="68"/>
-    <w:lsdException w:name="Medium Grid 3 Accent 3" w:uiPriority="69"/>
-    <w:lsdException w:name="Dark List Accent 3" w:uiPriority="70"/>
-    <w:lsdException w:name="Colorful Shading Accent 3" w:uiPriority="71"/>
-    <w:lsdException w:name="Colorful List Accent 3" w:uiPriority="72"/>
-    <w:lsdException w:name="Colorful Grid Accent 3" w:uiPriority="73"/>
-    <w:lsdException w:name="Light Shading Accent 4" w:uiPriority="60"/>
-    <w:lsdException w:name="Light List Accent 4" w:uiPriority="61"/>
-    <w:lsdException w:name="Light Grid Accent 4" w:uiPriority="62"/>
-    <w:lsdException w:name="Medium Shading 1 Accent 4" w:uiPriority="63"/>
-    <w:lsdException w:name="Medium Shading 2 Accent 4" w:uiPriority="64"/>
-    <w:lsdException w:name="Medium List 1 Accent 4" w:uiPriority="65"/>
-    <w:lsdException w:name="Medium List 2 Accent 4" w:uiPriority="66"/>
-    <w:lsdException w:name="Medium Grid 1 Accent 4" w:uiPriority="67"/>
-    <w:lsdException w:name="Medium Grid 2 Accent 4" w:uiPriority="68"/>
-    <w:lsdException w:name="Medium Grid 3 Accent 4" w:uiPriority="69"/>
-    <w:lsdException w:name="Dark List Accent 4" w:uiPriority="70"/>
-    <w:lsdException w:name="Colorful Shading Accent 4" w:uiPriority="71"/>
-    <w:lsdException w:name="Colorful List Accent 4" w:uiPriority="72"/>
-    <w:lsdException w:name="Colorful Grid Accent 4" w:uiPriority="73"/>
-    <w:lsdException w:name="Light Shading Accent 5" w:uiPriority="60"/>
-    <w:lsdException w:name="Light List Accent 5" w:uiPriority="61"/>
-    <w:lsdException w:name="Light Grid Accent 5" w:uiPriority="62"/>
-    <w:lsdException w:name="Medium Shading 1 Accent 5" w:uiPriority="63"/>
-    <w:lsdException w:name="Medium Shading 2 Accent 5" w:uiPriority="64"/>
-    <w:lsdException w:name="Medium List 1 Accent 5" w:uiPriority="65"/>
-    <w:lsdException w:name="Medium List 2 Accent 5" w:uiPriority="66"/>
-    <w:lsdException w:name="Medium Grid 1 Accent 5" w:uiPriority="67"/>
-    <w:lsdException w:name="Medium Grid 2 Accent 5" w:uiPriority="68"/>
-    <w:lsdException w:name="Medium Grid 3 Accent 5" w:uiPriority="69"/>
-    <w:lsdException w:name="Dark List Accent 5" w:uiPriority="70"/>
-    <w:lsdException w:name="Colorful Shading Accent 5" w:uiPriority="71"/>
-    <w:lsdException w:name="Colorful List Accent 5" w:uiPriority="72"/>
-    <w:lsdException w:name="Colorful Grid Accent 5" w:uiPriority="73"/>
-    <w:lsdException w:name="Light Shading Accent 6" w:uiPriority="60"/>
-    <w:lsdException w:name="Light List Accent 6" w:uiPriority="61"/>
-    <w:lsdException w:name="Light Grid Accent 6" w:uiPriority="62"/>
-    <w:lsdException w:name="Medium Shading 1 Accent 6" w:uiPriority="63"/>
-    <w:lsdException w:name="Medium Shading 2 Accent 6" w:uiPriority="64"/>
-    <w:lsdException w:name="Medium List 1 Accent 6" w:uiPriority="65"/>
-    <w:lsdException w:name="Medium List 2 Accent 6" w:uiPriority="66"/>
-    <w:lsdException w:name="Medium Grid 1 Accent 6" w:uiPriority="67"/>
-    <w:lsdException w:name="Medium Grid 2 Accent 6" w:uiPriority="68"/>
-    <w:lsdException w:name="Medium Grid 3 Accent 6" w:uiPriority="69"/>
-    <w:lsdException w:name="Dark List Accent 6" w:uiPriority="70"/>
-    <w:lsdException w:name="Colorful Shading Accent 6" w:uiPriority="71"/>
-    <w:lsdException w:name="Colorful List Accent 6" w:uiPriority="72"/>
-    <w:lsdException w:name="Colorful Grid Accent 6" w:uiPriority="73"/>
-    <w:lsdException w:name="Subtle Emphasis" w:uiPriority="19" w:qFormat="1"/>
-    <w:lsdException w:name="Intense Emphasis" w:uiPriority="21" w:qFormat="1"/>
-    <w:lsdException w:name="Subtle Reference" w:uiPriority="31" w:qFormat="1"/>
-    <w:lsdException w:name="Intense Reference" w:uiPriority="32" w:qFormat="1"/>
-    <w:lsdException w:name="Book Title" w:uiPriority="33" w:qFormat="1"/>
-    <w:lsdException w:name="Bibliography" w:semiHidden="1" w:uiPriority="37" w:unhideWhenUsed="1"/>
-    <w:lsdException w:name="TOC Heading" w:semiHidden="1" w:uiPriority="39" w:unhideWhenUsed="1" w:qFormat="1"/>
-    <w:lsdException w:name="Plain Table 1" w:uiPriority="41"/>
-    <w:lsdException w:name="Plain Table 2" w:uiPriority="42"/>
-    <w:lsdException w:name="Plain Table 3" w:uiPriority="43"/>
-    <w:lsdException w:name="Plain Table 4" w:uiPriority="44"/>
-    <w:lsdException w:name="Plain Table 5" w:uiPriority="45"/>
-    <w:lsdException w:name="Grid Table Light" w:uiPriority="40"/>
-    <w:lsdException w:name="Grid Table 1 Light" w:uiPriority="46"/>
-    <w:lsdException w:name="Grid Table 2" w:uiPriority="47"/>
-    <w:lsdException w:name="Grid Table 3" w:uiPriority="48"/>
-    <w:lsdException w:name="Grid Table 4" w:uiPriority="49"/>
-    <w:lsdException w:name="Grid Table 5 Dark" w:uiPriority="50"/>
-    <w:lsdException w:name="Grid Table 6 Colorful" w:uiPriority="51"/>
-    <w:lsdException w:name="Grid Table 7 Colorful" w:uiPriority="52"/>
-    <w:lsdException w:name="Grid Table 1 Light Accent 1" w:uiPriority="46"/>
-    <w:lsdException w:name="Grid Table 2 Accent 1" w:uiPriority="47"/>
-    <w:lsdException w:name="Grid Table 3 Accent 1" w:uiPriority="48"/>
-    <w:lsdException w:name="Grid Table 4 Accent 1" w:uiPriority="49"/>
-    <w:lsdException w:name="Grid Table 5 Dark Accent 1" w:uiPriority="50"/>
-    <w:lsdException w:name="Grid Table 6 Colorful Accent 1" w:uiPriority="51"/>
-    <w:lsdException w:name="Grid Table 7 Colorful Accent 1" w:uiPriority="52"/>
-    <w:lsdException w:name="Grid Table 1 Light Accent 2" w:uiPriority="46"/>
-    <w:lsdException w:name="Grid Table 2 Accent 2" w:uiPriority="47"/>
-    <w:lsdException w:name="Grid Table 3 Accent 2" w:uiPriority="48"/>
-    <w:lsdException w:name="Grid Table 4 Accent 2" w:uiPriority="49"/>
-    <w:lsdException w:name="Grid Table 5 Dark Accent 2" w:uiPriority="50"/>
-    <w:lsdException w:name="Grid Table 6 Colorful Accent 2" w:uiPriority="51"/>
-    <w:lsdException w:name="Grid Table 7 Colorful Accent 2" w:uiPriority="52"/>
-    <w:lsdException w:name="Grid Table 1 Light Accent 3" w:uiPriority="46"/>
-    <w:lsdException w:name="Grid Table 2 Accent 3" w:uiPriority="47"/>
-    <w:lsdException w:name="Grid Table 3 Accent 3" w:uiPriority="48"/>
-    <w:lsdException w:name="Grid Table 4 Accent 3" w:uiPriority="49"/>
-    <w:lsdException w:name="Grid Table 5 Dark Accent 3" w:uiPriority="50"/>
-    <w:lsdException w:name="Grid Table 6 Colorful Accent 3" w:uiPriority="51"/>
-    <w:lsdException w:name="Grid Table 7 Colorful Accent 3" w:uiPriority="52"/>
-    <w:lsdException w:name="Grid Table 1 Light Accent 4" w:uiPriority="46"/>
-    <w:lsdException w:name="Grid Table 2 Accent 4" w:uiPriority="47"/>
-    <w:lsdException w:name="Grid Table 3 Accent 4" w:uiPriority="48"/>
-    <w:lsdException w:name="Grid Table 4 Accent 4" w:uiPriority="49"/>
-    <w:lsdException w:name="Grid Table 5 Dark Accent 4" w:uiPriority="50"/>
-    <w:lsdException w:name="Grid Table 6 Colorful Accent 4" w:uiPriority="51"/>
-    <w:lsdException w:name="Grid Table 7 Colorful Accent 4" w:uiPriority="52"/>
-    <w:lsdException w:name="Grid Table 1 Light Accent 5" w:uiPriority="46"/>
-    <w:lsdException w:name="Grid Table 2 Accent 5" w:uiPriority="47"/>
-    <w:lsdException w:name="Grid Table 3 Accent 5" w:uiPriority="48"/>
-    <w:lsdException w:name="Grid Table 4 Accent 5" w:uiPriority="49"/>
-    <w:lsdException w:name="Grid Table 5 Dark Accent 5" w:uiPriority="50"/>
-    <w:lsdException w:name="Grid Table 6 Colorful Accent 5" w:uiPriority="51"/>
-    <w:lsdException w:name="Grid Table 7 Colorful Accent 5" w:uiPriority="52"/>
-    <w:lsdException w:name="Grid Table 1 Light Accent 6" w:uiPriority="46"/>
-    <w:lsdException w:name="Grid Table 2 Accent 6" w:uiPriority="47"/>
-    <w:lsdException w:name="Grid Table 3 Accent 6" w:uiPriority="48"/>
-    <w:lsdException w:name="Grid Table 4 Accent 6" w:uiPriority="49"/>
-    <w:lsdException w:name="Grid Table 5 Dark Accent 6" w:uiPriority="50"/>
-    <w:lsdException w:name="Grid Table 6 Colorful Accent 6" w:uiPriority="51"/>
-    <w:lsdException w:name="Grid Table 7 Colorful Accent 6" w:uiPriority="52"/>
-    <w:lsdException w:name="List Table 1 Light" w:uiPriority="46"/>
-    <w:lsdException w:name="List Table 2" w:uiPriority="47"/>
-    <w:lsdException w:name="List Table 3" w:uiPriority="48"/>
-    <w:lsdException w:name="List Table 4" w:uiPriority="49"/>
-    <w:lsdException w:name="List Table 5 Dark" w:uiPriority="50"/>
-    <w:lsdException w:name="List Table 6 Colorful" w:uiPriority="51"/>
-    <w:lsdException w:name="List Table 7 Colorful" w:uiPriority="52"/>
-    <w:lsdException w:name="List Table 1 Light Accent 1" w:uiPriority="46"/>
-    <w:lsdException w:name="List Table 2 Accent 1" w:uiPriority="47"/>
-    <w:lsdException w:name="List Table 3 Accent 1" w:uiPriority="48"/>
-    <w:lsdException w:name="List Table 4 Accent 1" w:uiPriority="49"/>
-    <w:lsdException w:name="List Table 5 Dark Accent 1" w:uiPriority="50"/>
-    <w:lsdException w:name="List Table 6 Colorful Accent 1" w:uiPriority="51"/>
-    <w:lsdException w:name="List Table 7 Colorful Accent 1" w:uiPriority="52"/>
-    <w:lsdException w:name="List Table 1 Light Accent 2" w:uiPriority="46"/>
-    <w:lsdException w:name="List Table 2 Accent 2" w:uiPriority="47"/>
-    <w:lsdException w:name="List Table 3 Accent 2" w:uiPriority="48"/>
-    <w:lsdException w:name="List Table 4 Accent 2" w:uiPriority="49"/>
-    <w:lsdException w:name="List Table 5 Dark Accent 2" w:uiPriority="50"/>
-    <w:lsdException w:name="List Table 6 Colorful Accent 2" w:uiPriority="51"/>
-    <w:lsdException w:name="List Table 7 Colorful Accent 2" w:uiPriority="52"/>
-    <w:lsdException w:name="List Table 1 Light Accent 3" w:uiPriority="46"/>
-    <w:lsdException w:name="List Table 2 Accent 3" w:uiPriority="47"/>
-    <w:lsdException w:name="List Table 3 Accent 3" w:uiPriority="48"/>
-    <w:lsdException w:name="List Table 4 Accent 3" w:uiPriority="49"/>
-    <w:lsdException w:name="List Table 5 Dark Accent 3" w:uiPriority="50"/>
-    <w:lsdException w:name="List Table 6 Colorful Accent 3" w:uiPriority="51"/>
-    <w:lsdException w:name="List Table 7 Colorful Accent 3" w:uiPriority="52"/>
-    <w:lsdException w:name="List Table 1 Light Accent 4" w:uiPriority="46"/>
-    <w:lsdException w:name="List Table 2 Accent 4" w:uiPriority="47"/>
-    <w:lsdException w:name="List Table 3 Accent 4" w:uiPriority="48"/>
-    <w:lsdException w:name="List Table 4 Accent 4" w:uiPriority="49"/>
-    <w:lsdException w:name="List Table 5 Dark Accent 4" w:uiPriority="50"/>
-    <w:lsdException w:name="List Table 6 Colorful Accent 4" w:uiPriority="51"/>
-    <w:lsdException w:name="List Table 7 Colorful Accent 4" w:uiPriority="52"/>
-    <w:lsdException w:name="List Table 1 Light Accent 5" w:uiPriority="46"/>
-    <w:lsdException w:name="List Table 2 Accent 5" w:uiPriority="47"/>
-    <w:lsdException w:name="List Table 3 Accent 5" w:uiPriority="48"/>
-    <w:lsdException w:name="List Table 4 Accent 5" w:uiPriority="49"/>
-    <w:lsdException w:name="List Table 5 Dark Accent 5" w:uiPriority="50"/>
-    <w:lsdException w:name="List Table 6 Colorful Accent 5" w:uiPriority="51"/>
-    <w:lsdException w:name="List Table 7 Colorful Accent 5" w:uiPriority="52"/>
-    <w:lsdException w:name="List Table 1 Light Accent 6" w:uiPriority="46"/>
-    <w:lsdException w:name="List Table 2 Accent 6" w:uiPriority="47"/>
-    <w:lsdException w:name="List Table 3 Accent 6" w:uiPriority="48"/>
-    <w:lsdException w:name="List Table 4 Accent 6" w:uiPriority="49"/>
-    <w:lsdException w:name="List Table 5 Dark Accent 6" w:uiPriority="50"/>
-    <w:lsdException w:name="List Table 6 Colorful Accent 6" w:uiPriority="51"/>
-    <w:lsdException w:name="List Table 7 Colorful Accent 6" w:uiPriority="52"/>
-  </w:latentStyles>
-  <w:style w:type="paragraph" w:default="1" w:styleId="a">
-    <w:name w:val="Normal"/>
-    <w:qFormat/>
-  </w:style>
-  <w:style w:type="character" w:default="1" w:styleId="a0">
-    <w:name w:val="Default Paragraph Font"/>
-    <w:uiPriority w:val="1"/>
-    <w:semiHidden/>
-    <w:unhideWhenUsed/>
-  </w:style>
-  <w:style w:type="table" w:default="1" w:styleId="a1">
-    <w:name w:val="Normal Table"/>
-    <w:uiPriority w:val="99"/>
-    <w:semiHidden/>
-    <w:unhideWhenUsed/>
-    <w:tblPr>
-      <w:tblInd w:w="0" w:type="dxa"/>
-      <w:tblCellMar>
-        <w:top w:w="0" w:type="dxa"/>
-        <w:left w:w="108" w:type="dxa"/>
-        <w:bottom w:w="0" w:type="dxa"/>
-        <w:right w:w="108" w:type="dxa"/>
-      </w:tblCellMar>
-    </w:tblPr>
-  </w:style>
-  <w:style w:type="numbering" w:default="1" w:styleId="a2">
-    <w:name w:val="No List"/>
-    <w:uiPriority w:val="99"/>
-    <w:semiHidden/>
-    <w:unhideWhenUsed/>
-  </w:style>
-  <w:style w:type="character" w:styleId="a3">
-    <w:name w:val="Placeholder Text"/>
-    <w:basedOn w:val="a0"/>
-    <w:uiPriority w:val="99"/>
-    <w:semiHidden/>
-    <w:rsid w:val="008D4BBD"/>
-    <w:rPr>
-      <w:color w:val="808080"/>
-    </w:rPr>
-  </w:style>
-</w:styles>
-</file>
-
-<file path=word/glossary/webSettings.xml><?xml version="1.0" encoding="utf-8"?>
-<w:webSettings xmlns:mc="http://schemas.openxmlformats.org/markup-compatibility/2006" xmlns:r="http://schemas.openxmlformats.org/officeDocument/2006/relationships" xmlns:w="http://schemas.openxmlformats.org/wordprocessingml/2006/main" xmlns:w14="http://schemas.microsoft.com/office/word/2010/wordml" xmlns:w15="http://schemas.microsoft.com/office/word/2012/wordml" xmlns:w16se="http://schemas.microsoft.com/office/word/2015/wordml/symex" mc:Ignorable="w14 w15 w16se">
-  <w:optimizeForBrowser/>
-  <w:allowPNG/>
-</w:webSettings>
-</file>
-
 <file path=word/theme/theme1.xml><?xml version="1.0" encoding="utf-8"?>
 <a:theme xmlns:a="http://schemas.openxmlformats.org/drawingml/2006/main" name="Тема Office">
   <a:themeElements>
@@ -15585,7 +15220,7 @@
 </file>
 
 <file path=customXml/itemProps1.xml><?xml version="1.0" encoding="utf-8"?>
-<ds:datastoreItem xmlns:ds="http://schemas.openxmlformats.org/officeDocument/2006/customXml" ds:itemID="{8DE66430-1B6F-4673-BACB-ECB9BC611EC2}">
+<ds:datastoreItem xmlns:ds="http://schemas.openxmlformats.org/officeDocument/2006/customXml" ds:itemID="{919018CF-470D-4E4A-8D0D-601B01B2A0AA}">
   <ds:schemaRefs>
     <ds:schemaRef ds:uri="http://schemas.openxmlformats.org/officeDocument/2006/bibliography"/>
   </ds:schemaRefs>

</xml_diff>

<commit_message>
LR1. PRZ in progress
</commit_message>
<xml_diff>
--- a/LR1_idk_orevo/ЛР_1_Широкопетлев_ИДК.docx
+++ b/LR1_idk_orevo/ЛР_1_Широкопетлев_ИДК.docx
@@ -2972,19 +2972,7 @@
                                 <w:sz w:val="24"/>
                                 <w:szCs w:val="28"/>
                               </w:rPr>
-                              <w:t>Рисуно</w:t>
-                            </w:r>
-                            <w:bookmarkStart w:id="2" w:name="_GoBack"/>
-                            <w:bookmarkEnd w:id="2"/>
-                            <w:r>
-                              <w:rPr>
-                                <w:b/>
-                                <w:i w:val="0"/>
-                                <w:color w:val="000000" w:themeColor="text1"/>
-                                <w:sz w:val="24"/>
-                                <w:szCs w:val="28"/>
-                              </w:rPr>
-                              <w:t xml:space="preserve">к </w:t>
+                              <w:t xml:space="preserve">Рисунок </w:t>
                             </w:r>
                             <w:r>
                               <w:rPr>
@@ -3622,7 +3610,7 @@
           <w:szCs w:val="24"/>
         </w:rPr>
       </w:pPr>
-      <w:bookmarkStart w:id="3" w:name="_Toc120361419"/>
+      <w:bookmarkStart w:id="2" w:name="_Toc120361419"/>
       <w:r>
         <w:rPr>
           <w:rFonts w:eastAsia="Calibri" w:cs="Times New Roman"/>
@@ -3630,7 +3618,7 @@
         </w:rPr>
         <w:t>Теоретические зависимости</w:t>
       </w:r>
-      <w:bookmarkEnd w:id="3"/>
+      <w:bookmarkEnd w:id="2"/>
     </w:p>
     <w:p>
       <w:pPr>
@@ -3856,32 +3844,12 @@
                     </m:sSub>
                   </m:num>
                   <m:den>
-                    <m:sSub>
-                      <m:sSubPr>
-                        <m:ctrlPr>
-                          <w:rPr>
-                            <w:rFonts w:ascii="Cambria Math" w:hAnsi="Cambria Math" w:cs="Times New Roman"/>
-                            <w:i/>
-                          </w:rPr>
-                        </m:ctrlPr>
-                      </m:sSubPr>
-                      <m:e>
-                        <m:r>
-                          <w:rPr>
-                            <w:rFonts w:ascii="Cambria Math" w:hAnsi="Cambria Math" w:cs="Times New Roman"/>
-                          </w:rPr>
-                          <m:t>J</m:t>
-                        </m:r>
-                      </m:e>
-                      <m:sub>
-                        <m:r>
-                          <w:rPr>
-                            <w:rFonts w:ascii="Cambria Math" w:hAnsi="Cambria Math" w:cs="Times New Roman"/>
-                          </w:rPr>
-                          <m:t>1</m:t>
-                        </m:r>
-                      </m:sub>
-                    </m:sSub>
+                    <m:r>
+                      <w:rPr>
+                        <w:rFonts w:ascii="Cambria Math" w:hAnsi="Cambria Math" w:cs="Times New Roman"/>
+                      </w:rPr>
+                      <m:t>t</m:t>
+                    </m:r>
                   </m:den>
                 </m:f>
                 <m:r>
@@ -3976,19 +3944,11 @@
         </w:rPr>
         <w:t>. Тогда н</w:t>
       </w:r>
-      <w:proofErr w:type="spellStart"/>
-      <w:r>
-        <w:rPr>
-          <w:rFonts w:cs="Times New Roman"/>
-        </w:rPr>
-        <w:t>еобходимый</w:t>
-      </w:r>
-      <w:proofErr w:type="spellEnd"/>
-      <w:r>
-        <w:rPr>
-          <w:rFonts w:cs="Times New Roman"/>
-        </w:rPr>
-        <w:t xml:space="preserve"> расход топлива</w:t>
+      <w:r>
+        <w:rPr>
+          <w:rFonts w:cs="Times New Roman"/>
+        </w:rPr>
+        <w:t>еобходимый расход топлива</w:t>
       </w:r>
       <w:r>
         <w:rPr>
@@ -4179,7 +4139,7 @@
           <v:shape id="_x0000_i1025" type="#_x0000_t75" style="width:16.2pt;height:18pt" o:ole="">
             <v:imagedata r:id="rId10" o:title=""/>
           </v:shape>
-          <o:OLEObject Type="Embed" ProgID="Equation.DSMT4" ShapeID="_x0000_i1025" DrawAspect="Content" ObjectID="_1731765971" r:id="rId11"/>
+          <o:OLEObject Type="Embed" ProgID="Equation.DSMT4" ShapeID="_x0000_i1025" DrawAspect="Content" ObjectID="_1731769004" r:id="rId11"/>
         </w:object>
       </w:r>
       <w:r>
@@ -5808,26 +5768,452 @@
         <w:rPr>
           <w:rFonts w:cs="Times New Roman"/>
         </w:rPr>
-        <w:t>Исходя из зависимости (5) определяется площадь дроссельного отверстия.</w:t>
-      </w:r>
+        <w:t>Исходя из зависимости (6</w:t>
+      </w:r>
+      <w:r>
+        <w:rPr>
+          <w:rFonts w:cs="Times New Roman"/>
+        </w:rPr>
+        <w:t>) определяется</w:t>
+      </w:r>
+      <w:r>
+        <w:rPr>
+          <w:rFonts w:cs="Times New Roman"/>
+        </w:rPr>
+        <w:t xml:space="preserve"> площадь дроссельного отверстия</w:t>
+      </w:r>
+    </w:p>
+    <w:tbl>
+      <w:tblPr>
+        <w:tblStyle w:val="af8"/>
+        <w:tblW w:w="0" w:type="auto"/>
+        <w:tblBorders>
+          <w:top w:val="none" w:sz="0" w:space="0" w:color="auto"/>
+          <w:left w:val="none" w:sz="0" w:space="0" w:color="auto"/>
+          <w:bottom w:val="none" w:sz="0" w:space="0" w:color="auto"/>
+          <w:right w:val="none" w:sz="0" w:space="0" w:color="auto"/>
+          <w:insideH w:val="none" w:sz="0" w:space="0" w:color="auto"/>
+          <w:insideV w:val="none" w:sz="0" w:space="0" w:color="auto"/>
+        </w:tblBorders>
+        <w:tblLook w:val="04A0" w:firstRow="1" w:lastRow="0" w:firstColumn="1" w:lastColumn="0" w:noHBand="0" w:noVBand="1"/>
+      </w:tblPr>
+      <w:tblGrid>
+        <w:gridCol w:w="8859"/>
+        <w:gridCol w:w="496"/>
+      </w:tblGrid>
+      <w:tr>
+        <w:tc>
+          <w:tcPr>
+            <w:tcW w:w="9067" w:type="dxa"/>
+          </w:tcPr>
+          <w:p>
+            <w:pPr>
+              <w:ind w:firstLine="567"/>
+              <w:rPr>
+                <w:rFonts w:cs="Times New Roman"/>
+                <w:i/>
+                <w:lang w:val="en-US"/>
+              </w:rPr>
+            </w:pPr>
+            <m:oMathPara>
+              <m:oMath>
+                <m:sSub>
+                  <m:sSubPr>
+                    <m:ctrlPr>
+                      <w:rPr>
+                        <w:rFonts w:ascii="Cambria Math" w:hAnsi="Cambria Math" w:cs="Times New Roman"/>
+                        <w:i/>
+                      </w:rPr>
+                    </m:ctrlPr>
+                  </m:sSubPr>
+                  <m:e>
+                    <m:r>
+                      <w:rPr>
+                        <w:rFonts w:ascii="Cambria Math" w:hAnsi="Cambria Math" w:cs="Times New Roman"/>
+                      </w:rPr>
+                      <m:t>F</m:t>
+                    </m:r>
+                  </m:e>
+                  <m:sub>
+                    <m:r>
+                      <w:rPr>
+                        <w:rFonts w:ascii="Cambria Math" w:hAnsi="Cambria Math" w:cs="Times New Roman"/>
+                      </w:rPr>
+                      <m:t>др</m:t>
+                    </m:r>
+                  </m:sub>
+                </m:sSub>
+                <m:r>
+                  <w:rPr>
+                    <w:rFonts w:ascii="Cambria Math" w:hAnsi="Cambria Math" w:cs="Times New Roman"/>
+                  </w:rPr>
+                  <m:t>=</m:t>
+                </m:r>
+                <m:f>
+                  <m:fPr>
+                    <m:ctrlPr>
+                      <w:rPr>
+                        <w:rFonts w:ascii="Cambria Math" w:hAnsi="Cambria Math" w:cs="Times New Roman"/>
+                        <w:i/>
+                        <w:lang w:val="en-US"/>
+                      </w:rPr>
+                    </m:ctrlPr>
+                  </m:fPr>
+                  <m:num>
+                    <m:sSub>
+                      <m:sSubPr>
+                        <m:ctrlPr>
+                          <w:rPr>
+                            <w:rFonts w:ascii="Cambria Math" w:hAnsi="Cambria Math" w:cs="Times New Roman"/>
+                            <w:i/>
+                            <w:lang w:val="en-US"/>
+                          </w:rPr>
+                        </m:ctrlPr>
+                      </m:sSubPr>
+                      <m:e>
+                        <m:r>
+                          <w:rPr>
+                            <w:rFonts w:ascii="Cambria Math" w:hAnsi="Cambria Math" w:cs="Times New Roman"/>
+                            <w:lang w:val="en-US"/>
+                          </w:rPr>
+                          <m:t>G</m:t>
+                        </m:r>
+                      </m:e>
+                      <m:sub>
+                        <m:r>
+                          <w:rPr>
+                            <w:rFonts w:ascii="Cambria Math" w:hAnsi="Cambria Math" w:cs="Times New Roman"/>
+                          </w:rPr>
+                          <m:t>т</m:t>
+                        </m:r>
+                      </m:sub>
+                    </m:sSub>
+                    <m:rad>
+                      <m:radPr>
+                        <m:degHide m:val="1"/>
+                        <m:ctrlPr>
+                          <w:rPr>
+                            <w:rFonts w:ascii="Cambria Math" w:hAnsi="Cambria Math" w:cs="Times New Roman"/>
+                            <w:i/>
+                            <w:lang w:val="en-US"/>
+                          </w:rPr>
+                        </m:ctrlPr>
+                      </m:radPr>
+                      <m:deg>
+                        <m:ctrlPr>
+                          <w:rPr>
+                            <w:rFonts w:ascii="Cambria Math" w:eastAsiaTheme="minorEastAsia" w:hAnsi="Cambria Math" w:cs="Times New Roman"/>
+                            <w:i/>
+                            <w:lang w:val="en-US"/>
+                          </w:rPr>
+                        </m:ctrlPr>
+                      </m:deg>
+                      <m:e>
+                        <m:sSub>
+                          <m:sSubPr>
+                            <m:ctrlPr>
+                              <w:rPr>
+                                <w:rFonts w:ascii="Cambria Math" w:eastAsiaTheme="minorEastAsia" w:hAnsi="Cambria Math" w:cs="Times New Roman"/>
+                                <w:i/>
+                                <w:lang w:val="en-US"/>
+                              </w:rPr>
+                            </m:ctrlPr>
+                          </m:sSubPr>
+                          <m:e>
+                            <m:r>
+                              <w:rPr>
+                                <w:rFonts w:ascii="Cambria Math" w:eastAsiaTheme="minorEastAsia" w:hAnsi="Cambria Math" w:cs="Times New Roman"/>
+                                <w:lang w:val="en-US"/>
+                              </w:rPr>
+                              <m:t>R</m:t>
+                            </m:r>
+                            <m:ctrlPr>
+                              <w:rPr>
+                                <w:rFonts w:ascii="Cambria Math" w:hAnsi="Cambria Math" w:cs="Times New Roman"/>
+                                <w:i/>
+                                <w:lang w:val="en-US"/>
+                              </w:rPr>
+                            </m:ctrlPr>
+                          </m:e>
+                          <m:sub>
+                            <m:r>
+                              <w:rPr>
+                                <w:rFonts w:ascii="Cambria Math" w:eastAsiaTheme="minorEastAsia" w:hAnsi="Cambria Math" w:cs="Times New Roman"/>
+                              </w:rPr>
+                              <m:t>т</m:t>
+                            </m:r>
+                          </m:sub>
+                        </m:sSub>
+                        <m:r>
+                          <w:rPr>
+                            <w:rFonts w:ascii="Cambria Math" w:eastAsiaTheme="minorEastAsia" w:hAnsi="Cambria Math" w:cs="Times New Roman"/>
+                            <w:lang w:val="en-US"/>
+                          </w:rPr>
+                          <m:t>T</m:t>
+                        </m:r>
+                      </m:e>
+                    </m:rad>
+                  </m:num>
+                  <m:den>
+                    <m:sSub>
+                      <m:sSubPr>
+                        <m:ctrlPr>
+                          <w:rPr>
+                            <w:rFonts w:ascii="Cambria Math" w:hAnsi="Cambria Math" w:cs="Times New Roman"/>
+                            <w:i/>
+                            <w:lang w:val="en-US"/>
+                          </w:rPr>
+                        </m:ctrlPr>
+                      </m:sSubPr>
+                      <m:e>
+                        <m:r>
+                          <w:rPr>
+                            <w:rFonts w:ascii="Cambria Math" w:hAnsi="Cambria Math" w:cs="Times New Roman"/>
+                            <w:lang w:val="en-US"/>
+                          </w:rPr>
+                          <m:t>A</m:t>
+                        </m:r>
+                      </m:e>
+                      <m:sub>
+                        <m:r>
+                          <w:rPr>
+                            <w:rFonts w:ascii="Cambria Math" w:hAnsi="Cambria Math" w:cs="Times New Roman"/>
+                            <w:lang w:val="en-US"/>
+                          </w:rPr>
+                          <m:t>1</m:t>
+                        </m:r>
+                      </m:sub>
+                    </m:sSub>
+                    <m:r>
+                      <w:rPr>
+                        <w:rFonts w:ascii="Cambria Math" w:hAnsi="Cambria Math" w:cs="Times New Roman"/>
+                        <w:lang w:val="en-US"/>
+                      </w:rPr>
+                      <m:t>⋅p</m:t>
+                    </m:r>
+                  </m:den>
+                </m:f>
+                <m:r>
+                  <w:rPr>
+                    <w:rFonts w:ascii="Cambria Math" w:eastAsiaTheme="minorEastAsia" w:hAnsi="Cambria Math" w:cs="Times New Roman"/>
+                    <w:lang w:val="en-US"/>
+                  </w:rPr>
+                  <m:t>=</m:t>
+                </m:r>
+                <m:f>
+                  <m:fPr>
+                    <m:ctrlPr>
+                      <w:rPr>
+                        <w:rFonts w:ascii="Cambria Math" w:hAnsi="Cambria Math" w:cs="Times New Roman"/>
+                        <w:i/>
+                        <w:lang w:val="en-US"/>
+                      </w:rPr>
+                    </m:ctrlPr>
+                  </m:fPr>
+                  <m:num>
+                    <m:r>
+                      <w:rPr>
+                        <w:rFonts w:ascii="Cambria Math" w:hAnsi="Cambria Math" w:cs="Times New Roman"/>
+                        <w:lang w:val="en-US"/>
+                      </w:rPr>
+                      <m:t>S⋅u⋅</m:t>
+                    </m:r>
+                    <m:sSub>
+                      <m:sSubPr>
+                        <m:ctrlPr>
+                          <w:rPr>
+                            <w:rFonts w:ascii="Cambria Math" w:hAnsi="Cambria Math" w:cs="Times New Roman"/>
+                            <w:i/>
+                            <w:lang w:val="en-US"/>
+                          </w:rPr>
+                        </m:ctrlPr>
+                      </m:sSubPr>
+                      <m:e>
+                        <m:r>
+                          <w:rPr>
+                            <w:rFonts w:ascii="Cambria Math" w:hAnsi="Cambria Math" w:cs="Times New Roman"/>
+                            <w:lang w:val="en-US"/>
+                          </w:rPr>
+                          <m:t>ρ</m:t>
+                        </m:r>
+                      </m:e>
+                      <m:sub>
+                        <m:r>
+                          <w:rPr>
+                            <w:rFonts w:ascii="Cambria Math" w:hAnsi="Cambria Math" w:cs="Times New Roman"/>
+                          </w:rPr>
+                          <m:t>т</m:t>
+                        </m:r>
+                      </m:sub>
+                    </m:sSub>
+                    <m:r>
+                      <w:rPr>
+                        <w:rFonts w:ascii="Cambria Math" w:hAnsi="Cambria Math" w:cs="Times New Roman"/>
+                        <w:lang w:val="en-US"/>
+                      </w:rPr>
+                      <m:t>⋅</m:t>
+                    </m:r>
+                    <m:rad>
+                      <m:radPr>
+                        <m:degHide m:val="1"/>
+                        <m:ctrlPr>
+                          <w:rPr>
+                            <w:rFonts w:ascii="Cambria Math" w:hAnsi="Cambria Math" w:cs="Times New Roman"/>
+                            <w:i/>
+                            <w:lang w:val="en-US"/>
+                          </w:rPr>
+                        </m:ctrlPr>
+                      </m:radPr>
+                      <m:deg>
+                        <m:ctrlPr>
+                          <w:rPr>
+                            <w:rFonts w:ascii="Cambria Math" w:eastAsiaTheme="minorEastAsia" w:hAnsi="Cambria Math" w:cs="Times New Roman"/>
+                            <w:i/>
+                            <w:lang w:val="en-US"/>
+                          </w:rPr>
+                        </m:ctrlPr>
+                      </m:deg>
+                      <m:e>
+                        <m:sSub>
+                          <m:sSubPr>
+                            <m:ctrlPr>
+                              <w:rPr>
+                                <w:rFonts w:ascii="Cambria Math" w:eastAsiaTheme="minorEastAsia" w:hAnsi="Cambria Math" w:cs="Times New Roman"/>
+                                <w:i/>
+                                <w:lang w:val="en-US"/>
+                              </w:rPr>
+                            </m:ctrlPr>
+                          </m:sSubPr>
+                          <m:e>
+                            <m:r>
+                              <w:rPr>
+                                <w:rFonts w:ascii="Cambria Math" w:eastAsiaTheme="minorEastAsia" w:hAnsi="Cambria Math" w:cs="Times New Roman"/>
+                                <w:lang w:val="en-US"/>
+                              </w:rPr>
+                              <m:t>R</m:t>
+                            </m:r>
+                            <m:ctrlPr>
+                              <w:rPr>
+                                <w:rFonts w:ascii="Cambria Math" w:hAnsi="Cambria Math" w:cs="Times New Roman"/>
+                                <w:i/>
+                                <w:lang w:val="en-US"/>
+                              </w:rPr>
+                            </m:ctrlPr>
+                          </m:e>
+                          <m:sub>
+                            <m:r>
+                              <w:rPr>
+                                <w:rFonts w:ascii="Cambria Math" w:eastAsiaTheme="minorEastAsia" w:hAnsi="Cambria Math" w:cs="Times New Roman"/>
+                              </w:rPr>
+                              <m:t>т</m:t>
+                            </m:r>
+                          </m:sub>
+                        </m:sSub>
+                        <m:r>
+                          <w:rPr>
+                            <w:rFonts w:ascii="Cambria Math" w:eastAsiaTheme="minorEastAsia" w:hAnsi="Cambria Math" w:cs="Times New Roman"/>
+                            <w:lang w:val="en-US"/>
+                          </w:rPr>
+                          <m:t>T</m:t>
+                        </m:r>
+                      </m:e>
+                    </m:rad>
+                  </m:num>
+                  <m:den>
+                    <m:sSub>
+                      <m:sSubPr>
+                        <m:ctrlPr>
+                          <w:rPr>
+                            <w:rFonts w:ascii="Cambria Math" w:hAnsi="Cambria Math" w:cs="Times New Roman"/>
+                            <w:i/>
+                            <w:lang w:val="en-US"/>
+                          </w:rPr>
+                        </m:ctrlPr>
+                      </m:sSubPr>
+                      <m:e>
+                        <m:r>
+                          <w:rPr>
+                            <w:rFonts w:ascii="Cambria Math" w:hAnsi="Cambria Math" w:cs="Times New Roman"/>
+                            <w:lang w:val="en-US"/>
+                          </w:rPr>
+                          <m:t>A</m:t>
+                        </m:r>
+                      </m:e>
+                      <m:sub>
+                        <m:r>
+                          <w:rPr>
+                            <w:rFonts w:ascii="Cambria Math" w:hAnsi="Cambria Math" w:cs="Times New Roman"/>
+                            <w:lang w:val="en-US"/>
+                          </w:rPr>
+                          <m:t>1</m:t>
+                        </m:r>
+                      </m:sub>
+                    </m:sSub>
+                    <m:r>
+                      <w:rPr>
+                        <w:rFonts w:ascii="Cambria Math" w:hAnsi="Cambria Math" w:cs="Times New Roman"/>
+                        <w:lang w:val="en-US"/>
+                      </w:rPr>
+                      <m:t>⋅p</m:t>
+                    </m:r>
+                  </m:den>
+                </m:f>
+              </m:oMath>
+            </m:oMathPara>
+          </w:p>
+        </w:tc>
+        <w:tc>
+          <w:tcPr>
+            <w:tcW w:w="278" w:type="dxa"/>
+            <w:vAlign w:val="center"/>
+          </w:tcPr>
+          <w:p>
+            <w:pPr>
+              <w:ind w:firstLine="0"/>
+              <w:rPr>
+                <w:rFonts w:cs="Times New Roman"/>
+                <w:lang w:val="en-US"/>
+              </w:rPr>
+            </w:pPr>
+            <w:r>
+              <w:rPr>
+                <w:rFonts w:cs="Times New Roman"/>
+                <w:lang w:val="en-US"/>
+              </w:rPr>
+              <w:t>(7)</w:t>
+            </w:r>
+          </w:p>
+        </w:tc>
+      </w:tr>
+    </w:tbl>
+    <w:p>
+      <w:pPr>
+        <w:ind w:firstLine="0"/>
+        <w:rPr>
+          <w:rFonts w:cs="Times New Roman"/>
+        </w:rPr>
+      </w:pPr>
     </w:p>
     <w:p>
       <w:pPr>
         <w:pStyle w:val="1"/>
+        <w:spacing w:line="240" w:lineRule="auto"/>
+        <w:ind w:left="0" w:firstLine="0"/>
         <w:rPr>
           <w:rFonts w:cs="Times New Roman"/>
           <w:szCs w:val="24"/>
         </w:rPr>
       </w:pPr>
-      <w:bookmarkStart w:id="4" w:name="_Toc120361420"/>
+      <w:bookmarkStart w:id="3" w:name="_Toc120361420"/>
       <w:r>
         <w:rPr>
           <w:rFonts w:cs="Times New Roman"/>
           <w:szCs w:val="24"/>
         </w:rPr>
+        <w:lastRenderedPageBreak/>
         <w:t>Практическая часть</w:t>
       </w:r>
-      <w:bookmarkEnd w:id="4"/>
+      <w:bookmarkEnd w:id="3"/>
     </w:p>
     <w:p>
       <w:pPr>
@@ -5836,7 +6222,7 @@
           <w:ilvl w:val="0"/>
           <w:numId w:val="4"/>
         </w:numPr>
-        <w:spacing w:before="240" w:after="240"/>
+        <w:spacing w:before="240" w:after="240" w:line="240" w:lineRule="auto"/>
         <w:contextualSpacing w:val="0"/>
         <w:jc w:val="center"/>
         <w:outlineLvl w:val="1"/>
@@ -5848,68 +6234,224 @@
           <w:szCs w:val="24"/>
         </w:rPr>
       </w:pPr>
-      <w:bookmarkStart w:id="5" w:name="_Toc120361247"/>
-      <w:bookmarkStart w:id="6" w:name="_Toc120361421"/>
+      <w:bookmarkStart w:id="4" w:name="_Toc120361247"/>
+      <w:bookmarkStart w:id="5" w:name="_Toc120361421"/>
+      <w:bookmarkEnd w:id="4"/>
       <w:bookmarkEnd w:id="5"/>
+    </w:p>
+    <w:p>
+      <w:pPr>
+        <w:pStyle w:val="2"/>
+        <w:spacing w:line="240" w:lineRule="auto"/>
+        <w:ind w:left="0" w:firstLine="0"/>
+        <w:rPr>
+          <w:rFonts w:cs="Times New Roman"/>
+          <w:szCs w:val="24"/>
+        </w:rPr>
+      </w:pPr>
+      <w:bookmarkStart w:id="6" w:name="_Toc120361422"/>
+      <w:r>
+        <w:rPr>
+          <w:rFonts w:cs="Times New Roman"/>
+          <w:szCs w:val="24"/>
+        </w:rPr>
+        <w:t>Исходные данные</w:t>
+      </w:r>
       <w:bookmarkEnd w:id="6"/>
     </w:p>
     <w:p>
       <w:pPr>
-        <w:pStyle w:val="2"/>
-        <w:rPr>
-          <w:rFonts w:cs="Times New Roman"/>
+        <w:rPr>
+          <w:rFonts w:cs="Times New Roman"/>
+        </w:rPr>
+      </w:pPr>
+      <w:r>
+        <w:rPr>
+          <w:rFonts w:cs="Times New Roman"/>
+        </w:rPr>
+        <w:t>Общие исходные данные:</w:t>
+      </w:r>
+    </w:p>
+    <w:p>
+      <w:pPr>
+        <w:pStyle w:val="a"/>
+        <w:numPr>
+          <w:ilvl w:val="0"/>
+          <w:numId w:val="23"/>
+        </w:numPr>
+        <w:rPr>
+          <w:rFonts w:cs="Times New Roman"/>
+          <w:i/>
+        </w:rPr>
+      </w:pPr>
+      <w:r>
+        <w:rPr>
+          <w:rFonts w:cs="Times New Roman"/>
+        </w:rPr>
+        <w:t xml:space="preserve">время работы ДУ </w:t>
+      </w:r>
+      <m:oMath>
+        <m:r>
+          <w:rPr>
+            <w:rFonts w:ascii="Cambria Math" w:hAnsi="Cambria Math" w:cs="Times New Roman"/>
+            <w:lang w:val="en-US"/>
+          </w:rPr>
+          <m:t>t</m:t>
+        </m:r>
+        <m:r>
+          <w:rPr>
+            <w:rFonts w:ascii="Cambria Math" w:hAnsi="Cambria Math" w:cs="Times New Roman"/>
+          </w:rPr>
+          <m:t>=0,7 с;</m:t>
+        </m:r>
+      </m:oMath>
+    </w:p>
+    <w:p>
+      <w:pPr>
+        <w:pStyle w:val="a"/>
+        <w:numPr>
+          <w:ilvl w:val="0"/>
+          <w:numId w:val="23"/>
+        </w:numPr>
+        <w:rPr>
+          <w:rFonts w:cs="Times New Roman"/>
+          <w:i/>
+        </w:rPr>
+      </w:pPr>
+      <w:r>
+        <w:rPr>
+          <w:rFonts w:eastAsiaTheme="minorEastAsia" w:cs="Times New Roman"/>
+        </w:rPr>
+        <w:t xml:space="preserve">полное давление в камере ДУ </w:t>
+      </w:r>
+      <w:r>
+        <w:rPr>
+          <w:rFonts w:eastAsiaTheme="minorEastAsia" w:cs="Times New Roman"/>
+          <w:lang w:val="en-US"/>
+        </w:rPr>
+        <w:t>p</w:t>
+      </w:r>
+      <w:r>
+        <w:rPr>
+          <w:rFonts w:eastAsiaTheme="minorEastAsia" w:cs="Times New Roman"/>
+        </w:rPr>
+        <w:t xml:space="preserve"> = 4</w:t>
+      </w:r>
+      <w:r>
+        <w:rPr>
+          <w:rFonts w:eastAsiaTheme="minorEastAsia" w:cs="Times New Roman"/>
+        </w:rPr>
+        <w:t>,5 МПа;</w:t>
+      </w:r>
+    </w:p>
+    <w:p>
+      <w:pPr>
+        <w:pStyle w:val="a"/>
+        <w:numPr>
+          <w:ilvl w:val="0"/>
+          <w:numId w:val="23"/>
+        </w:numPr>
+        <w:rPr>
+          <w:rFonts w:cs="Times New Roman"/>
+          <w:i/>
+        </w:rPr>
+      </w:pPr>
+      <w:r>
+        <w:rPr>
+          <w:rFonts w:eastAsiaTheme="minorEastAsia" w:cs="Times New Roman"/>
+        </w:rPr>
+        <w:t>эффективный импульс реактивных сил и характеристики топливных составов индивидуальны. Представлены в таблице 1.</w:t>
+      </w:r>
+    </w:p>
+    <w:p>
+      <w:pPr>
+        <w:pStyle w:val="aff"/>
+        <w:keepNext/>
+        <w:jc w:val="right"/>
+        <w:rPr>
+          <w:i w:val="0"/>
+          <w:color w:val="000000" w:themeColor="text1"/>
+          <w:sz w:val="24"/>
           <w:szCs w:val="24"/>
         </w:rPr>
       </w:pPr>
-      <w:bookmarkStart w:id="7" w:name="_Toc120361422"/>
-      <w:r>
-        <w:rPr>
-          <w:rFonts w:cs="Times New Roman"/>
+      <w:r>
+        <w:rPr>
+          <w:i w:val="0"/>
+          <w:color w:val="000000" w:themeColor="text1"/>
+          <w:sz w:val="24"/>
           <w:szCs w:val="24"/>
         </w:rPr>
-        <w:t>Исходные данные</w:t>
-      </w:r>
-      <w:bookmarkEnd w:id="7"/>
-    </w:p>
-    <w:p>
-      <w:pPr>
-        <w:rPr>
-          <w:rFonts w:cs="Times New Roman"/>
-        </w:rPr>
-      </w:pPr>
-      <w:r>
-        <w:rPr>
-          <w:rFonts w:cs="Times New Roman"/>
-        </w:rPr>
-        <w:t>Исходные данные приведены в табл. 1.</w:t>
-      </w:r>
-    </w:p>
-    <w:p>
-      <w:pPr>
-        <w:ind w:left="851"/>
-        <w:jc w:val="right"/>
-        <w:rPr>
-          <w:rFonts w:cs="Times New Roman"/>
-        </w:rPr>
-      </w:pPr>
-      <w:r>
-        <w:rPr>
-          <w:rFonts w:cs="Times New Roman"/>
-        </w:rPr>
-        <w:t>Табл. 1. Исходные данные</w:t>
+        <w:t xml:space="preserve">Таблица </w:t>
+      </w:r>
+      <w:r>
+        <w:rPr>
+          <w:i w:val="0"/>
+          <w:color w:val="000000" w:themeColor="text1"/>
+          <w:sz w:val="24"/>
+          <w:szCs w:val="24"/>
+        </w:rPr>
+        <w:fldChar w:fldCharType="begin"/>
+      </w:r>
+      <w:r>
+        <w:rPr>
+          <w:i w:val="0"/>
+          <w:color w:val="000000" w:themeColor="text1"/>
+          <w:sz w:val="24"/>
+          <w:szCs w:val="24"/>
+        </w:rPr>
+        <w:instrText xml:space="preserve"> SEQ Таблица \* ARABIC </w:instrText>
+      </w:r>
+      <w:r>
+        <w:rPr>
+          <w:i w:val="0"/>
+          <w:color w:val="000000" w:themeColor="text1"/>
+          <w:sz w:val="24"/>
+          <w:szCs w:val="24"/>
+        </w:rPr>
+        <w:fldChar w:fldCharType="separate"/>
+      </w:r>
+      <w:r>
+        <w:rPr>
+          <w:i w:val="0"/>
+          <w:noProof/>
+          <w:color w:val="000000" w:themeColor="text1"/>
+          <w:sz w:val="24"/>
+          <w:szCs w:val="24"/>
+        </w:rPr>
+        <w:t>1</w:t>
+      </w:r>
+      <w:r>
+        <w:rPr>
+          <w:i w:val="0"/>
+          <w:color w:val="000000" w:themeColor="text1"/>
+          <w:sz w:val="24"/>
+          <w:szCs w:val="24"/>
+        </w:rPr>
+        <w:fldChar w:fldCharType="end"/>
+      </w:r>
+      <w:r>
+        <w:rPr>
+          <w:i w:val="0"/>
+          <w:color w:val="000000" w:themeColor="text1"/>
+          <w:sz w:val="24"/>
+          <w:szCs w:val="24"/>
+        </w:rPr>
+        <w:t>. Исходные данные</w:t>
       </w:r>
     </w:p>
     <w:tbl>
       <w:tblPr>
         <w:tblStyle w:val="af8"/>
-        <w:tblW w:w="8129" w:type="dxa"/>
+        <w:tblW w:w="9776" w:type="dxa"/>
         <w:jc w:val="center"/>
         <w:tblLook w:val="04A0" w:firstRow="1" w:lastRow="0" w:firstColumn="1" w:lastColumn="0" w:noHBand="0" w:noVBand="1"/>
       </w:tblPr>
       <w:tblGrid>
-        <w:gridCol w:w="1740"/>
-        <w:gridCol w:w="2225"/>
-        <w:gridCol w:w="4164"/>
+        <w:gridCol w:w="1533"/>
+        <w:gridCol w:w="2090"/>
+        <w:gridCol w:w="3035"/>
+        <w:gridCol w:w="3118"/>
       </w:tblGrid>
       <w:tr>
         <w:trPr>
@@ -5918,7 +6460,8 @@
         </w:trPr>
         <w:tc>
           <w:tcPr>
-            <w:tcW w:w="1740" w:type="dxa"/>
+            <w:tcW w:w="1533" w:type="dxa"/>
+            <w:vAlign w:val="center"/>
           </w:tcPr>
           <w:p>
             <w:pPr>
@@ -5932,14 +6475,14 @@
               <w:rPr>
                 <w:rFonts w:cs="Times New Roman"/>
               </w:rPr>
-              <w:lastRenderedPageBreak/>
               <w:t>Вариант</w:t>
             </w:r>
           </w:p>
         </w:tc>
         <w:tc>
           <w:tcPr>
-            <w:tcW w:w="2225" w:type="dxa"/>
+            <w:tcW w:w="2090" w:type="dxa"/>
+            <w:vAlign w:val="center"/>
           </w:tcPr>
           <w:p>
             <w:pPr>
@@ -5972,7 +6515,12 @@
         </w:tc>
         <w:tc>
           <w:tcPr>
-            <w:tcW w:w="4164" w:type="dxa"/>
+            <w:tcW w:w="6153" w:type="dxa"/>
+            <w:gridSpan w:val="2"/>
+            <w:tcBorders>
+              <w:bottom w:val="single" w:sz="4" w:space="0" w:color="auto"/>
+            </w:tcBorders>
+            <w:vAlign w:val="center"/>
           </w:tcPr>
           <w:p>
             <w:pPr>
@@ -5998,31 +6546,8 @@
         </w:trPr>
         <w:tc>
           <w:tcPr>
-            <w:tcW w:w="1740" w:type="dxa"/>
-          </w:tcPr>
-          <w:p>
-            <w:pPr>
-              <w:rPr>
-                <w:rFonts w:cs="Times New Roman"/>
-              </w:rPr>
-            </w:pPr>
-            <w:r>
-              <w:rPr>
-                <w:rFonts w:cs="Times New Roman"/>
-              </w:rPr>
-              <w:t>1</w:t>
-            </w:r>
-            <w:r>
-              <w:rPr>
-                <w:rFonts w:cs="Times New Roman"/>
-              </w:rPr>
-              <w:t>2</w:t>
-            </w:r>
-          </w:p>
-        </w:tc>
-        <w:tc>
-          <w:tcPr>
-            <w:tcW w:w="2225" w:type="dxa"/>
+            <w:tcW w:w="1533" w:type="dxa"/>
+            <w:vAlign w:val="center"/>
           </w:tcPr>
           <w:p>
             <w:pPr>
@@ -6036,13 +6561,23 @@
               <w:rPr>
                 <w:rFonts w:cs="Times New Roman"/>
               </w:rPr>
-              <w:t>15</w:t>
+              <w:t>1</w:t>
+            </w:r>
+            <w:r>
+              <w:rPr>
+                <w:rFonts w:cs="Times New Roman"/>
+              </w:rPr>
+              <w:t>2</w:t>
             </w:r>
           </w:p>
         </w:tc>
         <w:tc>
           <w:tcPr>
-            <w:tcW w:w="4164" w:type="dxa"/>
+            <w:tcW w:w="2090" w:type="dxa"/>
+            <w:tcBorders>
+              <w:right w:val="single" w:sz="4" w:space="0" w:color="auto"/>
+            </w:tcBorders>
+            <w:vAlign w:val="center"/>
           </w:tcPr>
           <w:p>
             <w:pPr>
@@ -6056,6 +6591,33 @@
               <w:rPr>
                 <w:rFonts w:cs="Times New Roman"/>
               </w:rPr>
+              <w:t>15</w:t>
+            </w:r>
+          </w:p>
+        </w:tc>
+        <w:tc>
+          <w:tcPr>
+            <w:tcW w:w="3035" w:type="dxa"/>
+            <w:tcBorders>
+              <w:top w:val="single" w:sz="4" w:space="0" w:color="auto"/>
+              <w:left w:val="single" w:sz="4" w:space="0" w:color="auto"/>
+              <w:bottom w:val="single" w:sz="4" w:space="0" w:color="auto"/>
+              <w:right w:val="nil"/>
+            </w:tcBorders>
+            <w:vAlign w:val="center"/>
+          </w:tcPr>
+          <w:p>
+            <w:pPr>
+              <w:ind w:firstLine="0"/>
+              <w:jc w:val="center"/>
+              <w:rPr>
+                <w:rFonts w:cs="Times New Roman"/>
+              </w:rPr>
+            </w:pPr>
+            <w:r>
+              <w:rPr>
+                <w:rFonts w:cs="Times New Roman"/>
+              </w:rPr>
               <w:t>Топливо №3</w:t>
             </w:r>
           </w:p>
@@ -6065,34 +6627,101 @@
               <w:jc w:val="center"/>
               <w:rPr>
                 <w:rFonts w:eastAsiaTheme="minorEastAsia" w:cs="Times New Roman"/>
+                <w:i/>
               </w:rPr>
             </w:pPr>
-            <w:r>
-              <w:rPr>
-                <w:rFonts w:cs="Times New Roman"/>
-                <w:position w:val="-12"/>
-              </w:rPr>
-              <w:object w:dxaOrig="1100" w:dyaOrig="360">
-                <v:shape id="_x0000_i1026" type="#_x0000_t75" style="width:55.2pt;height:18pt" o:ole="">
-                  <v:imagedata r:id="rId12" o:title=""/>
-                </v:shape>
-                <o:OLEObject Type="Embed" ProgID="Equation.DSMT4" ShapeID="_x0000_i1026" DrawAspect="Content" ObjectID="_1731765972" r:id="rId13"/>
-              </w:object>
-            </w:r>
-            <w:r>
-              <w:rPr>
-                <w:rFonts w:eastAsiaTheme="minorEastAsia" w:cs="Times New Roman"/>
-              </w:rPr>
-              <w:t xml:space="preserve"> Дж/</w:t>
-            </w:r>
-            <w:proofErr w:type="spellStart"/>
-            <w:r>
-              <w:rPr>
-                <w:rFonts w:eastAsiaTheme="minorEastAsia" w:cs="Times New Roman"/>
-              </w:rPr>
-              <w:t>кг·К</w:t>
-            </w:r>
-            <w:proofErr w:type="spellEnd"/>
+            <m:oMathPara>
+              <m:oMath>
+                <m:sSub>
+                  <m:sSubPr>
+                    <m:ctrlPr>
+                      <w:rPr>
+                        <w:rFonts w:ascii="Cambria Math" w:hAnsi="Cambria Math" w:cs="Times New Roman"/>
+                        <w:i/>
+                      </w:rPr>
+                    </m:ctrlPr>
+                  </m:sSubPr>
+                  <m:e>
+                    <m:r>
+                      <w:rPr>
+                        <w:rFonts w:ascii="Cambria Math" w:hAnsi="Cambria Math" w:cs="Times New Roman"/>
+                      </w:rPr>
+                      <m:t>R</m:t>
+                    </m:r>
+                  </m:e>
+                  <m:sub>
+                    <m:r>
+                      <w:rPr>
+                        <w:rFonts w:ascii="Cambria Math" w:hAnsi="Cambria Math" w:cs="Times New Roman"/>
+                      </w:rPr>
+                      <m:t>т</m:t>
+                    </m:r>
+                  </m:sub>
+                </m:sSub>
+                <m:r>
+                  <w:rPr>
+                    <w:rFonts w:ascii="Cambria Math" w:hAnsi="Cambria Math" w:cs="Times New Roman"/>
+                  </w:rPr>
+                  <m:t>=3</m:t>
+                </m:r>
+                <m:r>
+                  <w:rPr>
+                    <w:rFonts w:ascii="Cambria Math" w:hAnsi="Cambria Math" w:cs="Times New Roman"/>
+                  </w:rPr>
+                  <m:t>67</m:t>
+                </m:r>
+                <m:r>
+                  <w:rPr>
+                    <w:rFonts w:ascii="Cambria Math" w:hAnsi="Cambria Math" w:cs="Times New Roman"/>
+                  </w:rPr>
+                  <m:t>,</m:t>
+                </m:r>
+                <m:r>
+                  <w:rPr>
+                    <w:rFonts w:ascii="Cambria Math" w:hAnsi="Cambria Math" w:cs="Times New Roman"/>
+                  </w:rPr>
+                  <m:t>6</m:t>
+                </m:r>
+                <m:f>
+                  <m:fPr>
+                    <m:ctrlPr>
+                      <w:rPr>
+                        <w:rFonts w:ascii="Cambria Math" w:hAnsi="Cambria Math" w:cs="Times New Roman"/>
+                        <w:i/>
+                      </w:rPr>
+                    </m:ctrlPr>
+                  </m:fPr>
+                  <m:num>
+                    <m:r>
+                      <w:rPr>
+                        <w:rFonts w:ascii="Cambria Math" w:hAnsi="Cambria Math" w:cs="Times New Roman"/>
+                      </w:rPr>
+                      <m:t>Дж</m:t>
+                    </m:r>
+                  </m:num>
+                  <m:den>
+                    <m:r>
+                      <w:rPr>
+                        <w:rFonts w:ascii="Cambria Math" w:hAnsi="Cambria Math" w:cs="Times New Roman"/>
+                      </w:rPr>
+                      <m:t>кг</m:t>
+                    </m:r>
+                    <m:r>
+                      <w:rPr>
+                        <w:rFonts w:ascii="Cambria Math" w:hAnsi="Cambria Math" w:cs="Times New Roman"/>
+                      </w:rPr>
+                      <m:t>⋅</m:t>
+                    </m:r>
+                    <m:r>
+                      <w:rPr>
+                        <w:rFonts w:ascii="Cambria Math" w:hAnsi="Cambria Math" w:cs="Times New Roman"/>
+                      </w:rPr>
+                      <m:t>К</m:t>
+                    </m:r>
+                  </m:den>
+                </m:f>
+              </m:oMath>
+            </m:oMathPara>
           </w:p>
           <w:p>
             <w:pPr>
@@ -6100,26 +6729,169 @@
               <w:jc w:val="center"/>
               <w:rPr>
                 <w:rFonts w:eastAsiaTheme="minorEastAsia" w:cs="Times New Roman"/>
+                <w:i/>
+                <w:lang w:val="en-US"/>
               </w:rPr>
             </w:pPr>
-            <w:r>
+            <m:oMathPara>
+              <m:oMath>
+                <m:r>
+                  <w:rPr>
+                    <w:rFonts w:ascii="Cambria Math" w:hAnsi="Cambria Math" w:cs="Times New Roman"/>
+                    <w:lang w:val="en-US"/>
+                  </w:rPr>
+                  <m:t>Т=</m:t>
+                </m:r>
+                <m:r>
+                  <w:rPr>
+                    <w:rFonts w:ascii="Cambria Math" w:hAnsi="Cambria Math" w:cs="Times New Roman"/>
+                    <w:lang w:val="en-US"/>
+                  </w:rPr>
+                  <m:t>2047</m:t>
+                </m:r>
+                <m:r>
+                  <w:rPr>
+                    <w:rFonts w:ascii="Cambria Math" w:hAnsi="Cambria Math" w:cs="Times New Roman"/>
+                    <w:lang w:val="en-US"/>
+                  </w:rPr>
+                  <m:t xml:space="preserve"> К</m:t>
+                </m:r>
+              </m:oMath>
+            </m:oMathPara>
+          </w:p>
+          <w:p>
+            <w:pPr>
+              <w:ind w:firstLine="0"/>
+              <w:jc w:val="center"/>
               <w:rPr>
                 <w:rFonts w:cs="Times New Roman"/>
-                <w:position w:val="-6"/>
-              </w:rPr>
-              <w:object w:dxaOrig="940" w:dyaOrig="279">
-                <v:shape id="_x0000_i1027" type="#_x0000_t75" style="width:46.8pt;height:13.8pt" o:ole="">
-                  <v:imagedata r:id="rId14" o:title=""/>
-                </v:shape>
-                <o:OLEObject Type="Embed" ProgID="Equation.DSMT4" ShapeID="_x0000_i1027" DrawAspect="Content" ObjectID="_1731765973" r:id="rId15"/>
-              </w:object>
-            </w:r>
-            <w:r>
-              <w:rPr>
-                <w:rFonts w:eastAsiaTheme="minorEastAsia" w:cs="Times New Roman"/>
-              </w:rPr>
-              <w:t xml:space="preserve"> К</w:t>
-            </w:r>
+                <w:i/>
+              </w:rPr>
+            </w:pPr>
+            <m:oMathPara>
+              <m:oMath>
+                <m:sSub>
+                  <m:sSubPr>
+                    <m:ctrlPr>
+                      <w:rPr>
+                        <w:rFonts w:ascii="Cambria Math" w:hAnsi="Cambria Math" w:cs="Times New Roman"/>
+                        <w:i/>
+                        <w:lang w:val="en-US"/>
+                      </w:rPr>
+                    </m:ctrlPr>
+                  </m:sSubPr>
+                  <m:e>
+                    <m:r>
+                      <w:rPr>
+                        <w:rFonts w:ascii="Cambria Math" w:hAnsi="Cambria Math" w:cs="Times New Roman"/>
+                        <w:lang w:val="en-US"/>
+                      </w:rPr>
+                      <m:t>ρ</m:t>
+                    </m:r>
+                  </m:e>
+                  <m:sub>
+                    <m:r>
+                      <w:rPr>
+                        <w:rFonts w:ascii="Cambria Math" w:hAnsi="Cambria Math" w:cs="Times New Roman"/>
+                      </w:rPr>
+                      <m:t>т</m:t>
+                    </m:r>
+                  </m:sub>
+                </m:sSub>
+                <m:r>
+                  <w:rPr>
+                    <w:rFonts w:ascii="Cambria Math" w:hAnsi="Cambria Math" w:cs="Times New Roman"/>
+                    <w:lang w:val="en-US"/>
+                  </w:rPr>
+                  <m:t>=1590</m:t>
+                </m:r>
+                <m:f>
+                  <m:fPr>
+                    <m:ctrlPr>
+                      <w:rPr>
+                        <w:rFonts w:ascii="Cambria Math" w:hAnsi="Cambria Math" w:cs="Times New Roman"/>
+                        <w:i/>
+                        <w:lang w:val="en-US"/>
+                      </w:rPr>
+                    </m:ctrlPr>
+                  </m:fPr>
+                  <m:num>
+                    <m:r>
+                      <w:rPr>
+                        <w:rFonts w:ascii="Cambria Math" w:hAnsi="Cambria Math" w:cs="Times New Roman"/>
+                        <w:lang w:val="en-US"/>
+                      </w:rPr>
+                      <m:t>кг</m:t>
+                    </m:r>
+                  </m:num>
+                  <m:den>
+                    <m:sSup>
+                      <m:sSupPr>
+                        <m:ctrlPr>
+                          <w:rPr>
+                            <w:rFonts w:ascii="Cambria Math" w:hAnsi="Cambria Math" w:cs="Times New Roman"/>
+                            <w:i/>
+                            <w:lang w:val="en-US"/>
+                          </w:rPr>
+                        </m:ctrlPr>
+                      </m:sSupPr>
+                      <m:e>
+                        <m:r>
+                          <w:rPr>
+                            <w:rFonts w:ascii="Cambria Math" w:hAnsi="Cambria Math" w:cs="Times New Roman"/>
+                            <w:lang w:val="en-US"/>
+                          </w:rPr>
+                          <m:t>м</m:t>
+                        </m:r>
+                      </m:e>
+                      <m:sup>
+                        <m:r>
+                          <w:rPr>
+                            <w:rFonts w:ascii="Cambria Math" w:hAnsi="Cambria Math" w:cs="Times New Roman"/>
+                            <w:lang w:val="en-US"/>
+                          </w:rPr>
+                          <m:t>3</m:t>
+                        </m:r>
+                      </m:sup>
+                    </m:sSup>
+                  </m:den>
+                </m:f>
+              </m:oMath>
+            </m:oMathPara>
+          </w:p>
+        </w:tc>
+        <w:tc>
+          <w:tcPr>
+            <w:tcW w:w="3118" w:type="dxa"/>
+            <w:tcBorders>
+              <w:top w:val="single" w:sz="4" w:space="0" w:color="auto"/>
+              <w:left w:val="nil"/>
+              <w:bottom w:val="single" w:sz="4" w:space="0" w:color="auto"/>
+            </w:tcBorders>
+            <w:vAlign w:val="center"/>
+          </w:tcPr>
+          <w:p>
+            <w:pPr>
+              <w:tabs>
+                <w:tab w:val="center" w:pos="1970"/>
+                <w:tab w:val="right" w:pos="3940"/>
+              </w:tabs>
+              <w:ind w:firstLine="0"/>
+              <w:jc w:val="center"/>
+              <w:rPr>
+                <w:rFonts w:cs="Times New Roman"/>
+              </w:rPr>
+            </w:pPr>
+            <m:oMathPara>
+              <m:oMath>
+                <m:r>
+                  <w:rPr>
+                    <w:rFonts w:ascii="Cambria Math" w:hAnsi="Cambria Math" w:cs="Times New Roman"/>
+                  </w:rPr>
+                  <m:t>k=1,24</m:t>
+                </m:r>
+              </m:oMath>
+            </m:oMathPara>
           </w:p>
           <w:p>
             <w:pPr>
@@ -6131,20 +6903,71 @@
               <w:jc w:val="center"/>
               <w:rPr>
                 <w:rFonts w:eastAsiaTheme="minorEastAsia" w:cs="Times New Roman"/>
+                <w:i/>
               </w:rPr>
             </w:pPr>
-            <w:r>
-              <w:rPr>
-                <w:rFonts w:cs="Times New Roman"/>
-                <w:position w:val="-12"/>
-              </w:rPr>
-              <w:object w:dxaOrig="1640" w:dyaOrig="380">
-                <v:shape id="_x0000_i1028" type="#_x0000_t75" style="width:82.15pt;height:19.2pt" o:ole="">
-                  <v:imagedata r:id="rId16" o:title=""/>
-                </v:shape>
-                <o:OLEObject Type="Embed" ProgID="Equation.DSMT4" ShapeID="_x0000_i1028" DrawAspect="Content" ObjectID="_1731765974" r:id="rId17"/>
-              </w:object>
-            </w:r>
+            <m:oMathPara>
+              <m:oMath>
+                <m:sSub>
+                  <m:sSubPr>
+                    <m:ctrlPr>
+                      <w:rPr>
+                        <w:rFonts w:ascii="Cambria Math" w:eastAsiaTheme="minorEastAsia" w:hAnsi="Cambria Math" w:cs="Times New Roman"/>
+                        <w:i/>
+                      </w:rPr>
+                    </m:ctrlPr>
+                  </m:sSubPr>
+                  <m:e>
+                    <m:r>
+                      <w:rPr>
+                        <w:rFonts w:ascii="Cambria Math" w:eastAsiaTheme="minorEastAsia" w:hAnsi="Cambria Math" w:cs="Times New Roman"/>
+                      </w:rPr>
+                      <m:t>J</m:t>
+                    </m:r>
+                  </m:e>
+                  <m:sub>
+                    <m:r>
+                      <w:rPr>
+                        <w:rFonts w:ascii="Cambria Math" w:eastAsiaTheme="minorEastAsia" w:hAnsi="Cambria Math" w:cs="Times New Roman"/>
+                      </w:rPr>
+                      <m:t>1</m:t>
+                    </m:r>
+                  </m:sub>
+                </m:sSub>
+                <m:r>
+                  <w:rPr>
+                    <w:rFonts w:ascii="Cambria Math" w:eastAsiaTheme="minorEastAsia" w:hAnsi="Cambria Math" w:cs="Times New Roman"/>
+                  </w:rPr>
+                  <m:t xml:space="preserve">=1979,6 </m:t>
+                </m:r>
+                <m:f>
+                  <m:fPr>
+                    <m:ctrlPr>
+                      <w:rPr>
+                        <w:rFonts w:ascii="Cambria Math" w:eastAsiaTheme="minorEastAsia" w:hAnsi="Cambria Math" w:cs="Times New Roman"/>
+                        <w:i/>
+                      </w:rPr>
+                    </m:ctrlPr>
+                  </m:fPr>
+                  <m:num>
+                    <m:r>
+                      <w:rPr>
+                        <w:rFonts w:ascii="Cambria Math" w:eastAsiaTheme="minorEastAsia" w:hAnsi="Cambria Math" w:cs="Times New Roman"/>
+                      </w:rPr>
+                      <m:t>м</m:t>
+                    </m:r>
+                  </m:num>
+                  <m:den>
+                    <m:r>
+                      <w:rPr>
+                        <w:rFonts w:ascii="Cambria Math" w:eastAsiaTheme="minorEastAsia" w:hAnsi="Cambria Math" w:cs="Times New Roman"/>
+                      </w:rPr>
+                      <m:t>с</m:t>
+                    </m:r>
+                  </m:den>
+                </m:f>
+              </m:oMath>
+            </m:oMathPara>
           </w:p>
           <w:p>
             <w:pPr>
@@ -6157,125 +6980,103 @@
               <w:rPr>
                 <w:rFonts w:eastAsiaTheme="minorEastAsia" w:cs="Times New Roman"/>
                 <w:i/>
+                <w:lang w:val="en-US"/>
               </w:rPr>
             </w:pPr>
-            <w:r>
-              <w:rPr>
-                <w:rFonts w:cs="Times New Roman"/>
-                <w:position w:val="-10"/>
-              </w:rPr>
-              <w:object w:dxaOrig="840" w:dyaOrig="320">
-                <v:shape id="_x0000_i1029" type="#_x0000_t75" style="width:42pt;height:16.2pt" o:ole="">
-                  <v:imagedata r:id="rId18" o:title=""/>
-                </v:shape>
-                <o:OLEObject Type="Embed" ProgID="Equation.DSMT4" ShapeID="_x0000_i1029" DrawAspect="Content" ObjectID="_1731765975" r:id="rId19"/>
-              </w:object>
-            </w:r>
-          </w:p>
-          <w:p>
-            <w:pPr>
-              <w:tabs>
-                <w:tab w:val="center" w:pos="1970"/>
-                <w:tab w:val="right" w:pos="3940"/>
-              </w:tabs>
-              <w:ind w:firstLine="0"/>
-              <w:jc w:val="center"/>
-              <w:rPr>
-                <w:rFonts w:eastAsiaTheme="minorEastAsia" w:cs="Times New Roman"/>
-                <w:i/>
-              </w:rPr>
-            </w:pPr>
-            <w:r>
-              <w:rPr>
-                <w:rFonts w:cs="Times New Roman"/>
-                <w:position w:val="-12"/>
-              </w:rPr>
-              <w:object w:dxaOrig="1640" w:dyaOrig="360">
-                <v:shape id="_x0000_i1030" type="#_x0000_t75" style="width:82.15pt;height:18pt" o:ole="">
-                  <v:imagedata r:id="rId20" o:title=""/>
-                </v:shape>
-                <o:OLEObject Type="Embed" ProgID="Equation.DSMT4" ShapeID="_x0000_i1030" DrawAspect="Content" ObjectID="_1731765976" r:id="rId21"/>
-              </w:object>
-            </w:r>
+            <m:oMathPara>
+              <m:oMath>
+                <m:sSub>
+                  <m:sSubPr>
+                    <m:ctrlPr>
+                      <w:rPr>
+                        <w:rFonts w:ascii="Cambria Math" w:eastAsiaTheme="minorEastAsia" w:hAnsi="Cambria Math" w:cs="Times New Roman"/>
+                        <w:i/>
+                      </w:rPr>
+                    </m:ctrlPr>
+                  </m:sSubPr>
+                  <m:e>
+                    <m:r>
+                      <w:rPr>
+                        <w:rFonts w:ascii="Cambria Math" w:eastAsiaTheme="minorEastAsia" w:hAnsi="Cambria Math" w:cs="Times New Roman"/>
+                      </w:rPr>
+                      <m:t>u</m:t>
+                    </m:r>
+                  </m:e>
+                  <m:sub>
+                    <m:r>
+                      <w:rPr>
+                        <w:rFonts w:ascii="Cambria Math" w:eastAsiaTheme="minorEastAsia" w:hAnsi="Cambria Math" w:cs="Times New Roman"/>
+                      </w:rPr>
+                      <m:t>1</m:t>
+                    </m:r>
+                  </m:sub>
+                </m:sSub>
+                <m:r>
+                  <w:rPr>
+                    <w:rFonts w:ascii="Cambria Math" w:eastAsiaTheme="minorEastAsia" w:hAnsi="Cambria Math" w:cs="Times New Roman"/>
+                  </w:rPr>
+                  <m:t>=6,45</m:t>
+                </m:r>
+                <m:f>
+                  <m:fPr>
+                    <m:ctrlPr>
+                      <w:rPr>
+                        <w:rFonts w:ascii="Cambria Math" w:eastAsiaTheme="minorEastAsia" w:hAnsi="Cambria Math" w:cs="Times New Roman"/>
+                        <w:i/>
+                      </w:rPr>
+                    </m:ctrlPr>
+                  </m:fPr>
+                  <m:num>
+                    <m:r>
+                      <w:rPr>
+                        <w:rFonts w:ascii="Cambria Math" w:eastAsiaTheme="minorEastAsia" w:hAnsi="Cambria Math" w:cs="Times New Roman"/>
+                      </w:rPr>
+                      <m:t>мм</m:t>
+                    </m:r>
+                  </m:num>
+                  <m:den>
+                    <m:r>
+                      <w:rPr>
+                        <w:rFonts w:ascii="Cambria Math" w:eastAsiaTheme="minorEastAsia" w:hAnsi="Cambria Math" w:cs="Times New Roman"/>
+                      </w:rPr>
+                      <m:t>с</m:t>
+                    </m:r>
+                    <m:r>
+                      <w:rPr>
+                        <w:rFonts w:ascii="Cambria Math" w:eastAsiaTheme="minorEastAsia" w:hAnsi="Cambria Math" w:cs="Times New Roman"/>
+                        <w:lang w:val="en-US"/>
+                      </w:rPr>
+                      <m:t>⋅</m:t>
+                    </m:r>
+                    <m:r>
+                      <w:rPr>
+                        <w:rFonts w:ascii="Cambria Math" w:eastAsiaTheme="minorEastAsia" w:hAnsi="Cambria Math" w:cs="Times New Roman"/>
+                      </w:rPr>
+                      <m:t>МПа</m:t>
+                    </m:r>
+                  </m:den>
+                </m:f>
+              </m:oMath>
+            </m:oMathPara>
           </w:p>
           <w:p>
             <w:pPr>
               <w:ind w:firstLine="0"/>
-              <w:jc w:val="center"/>
               <w:rPr>
                 <w:rFonts w:eastAsiaTheme="minorEastAsia" w:cs="Times New Roman"/>
                 <w:i/>
               </w:rPr>
             </w:pPr>
-            <w:r>
-              <w:rPr>
-                <w:rFonts w:cs="Times New Roman"/>
-                <w:position w:val="-12"/>
-              </w:rPr>
-              <w:object w:dxaOrig="920" w:dyaOrig="360">
-                <v:shape id="_x0000_i1031" type="#_x0000_t75" style="width:46.2pt;height:18pt" o:ole="">
-                  <v:imagedata r:id="rId22" o:title=""/>
-                </v:shape>
-                <o:OLEObject Type="Embed" ProgID="Equation.DSMT4" ShapeID="_x0000_i1031" DrawAspect="Content" ObjectID="_1731765977" r:id="rId23"/>
-              </w:object>
-            </w:r>
-            <w:r>
-              <w:rPr>
-                <w:rFonts w:eastAsiaTheme="minorEastAsia" w:cs="Times New Roman"/>
-                <w:i/>
-              </w:rPr>
-              <w:t xml:space="preserve"> </w:t>
-            </w:r>
-            <w:r>
-              <w:rPr>
-                <w:rFonts w:eastAsia="Calibri" w:cs="Times New Roman"/>
-                <w:color w:val="auto"/>
-              </w:rPr>
-              <w:t>мм/</w:t>
-            </w:r>
-            <w:proofErr w:type="spellStart"/>
-            <w:r>
-              <w:rPr>
-                <w:rFonts w:eastAsia="Calibri" w:cs="Times New Roman"/>
-                <w:color w:val="auto"/>
-              </w:rPr>
-              <w:t>с·МПа</w:t>
-            </w:r>
-            <w:r>
-              <w:rPr>
-                <w:rFonts w:eastAsia="Calibri" w:cs="Times New Roman"/>
-                <w:color w:val="auto"/>
-                <w:vertAlign w:val="superscript"/>
-              </w:rPr>
-              <w:t>ν</w:t>
-            </w:r>
-            <w:proofErr w:type="spellEnd"/>
-          </w:p>
-          <w:p>
-            <w:pPr>
-              <w:tabs>
-                <w:tab w:val="center" w:pos="1970"/>
-                <w:tab w:val="right" w:pos="3940"/>
-              </w:tabs>
-              <w:ind w:firstLine="0"/>
-              <w:jc w:val="center"/>
-              <w:rPr>
-                <w:rFonts w:eastAsiaTheme="minorEastAsia" w:cs="Times New Roman"/>
-                <w:i/>
-              </w:rPr>
-            </w:pPr>
-            <w:r>
-              <w:rPr>
-                <w:rFonts w:cs="Times New Roman"/>
-                <w:position w:val="-10"/>
-              </w:rPr>
-              <w:object w:dxaOrig="1100" w:dyaOrig="320">
-                <v:shape id="_x0000_i1032" type="#_x0000_t75" style="width:55.2pt;height:16.2pt" o:ole="">
-                  <v:imagedata r:id="rId24" o:title=""/>
-                </v:shape>
-                <o:OLEObject Type="Embed" ProgID="Equation.DSMT4" ShapeID="_x0000_i1032" DrawAspect="Content" ObjectID="_1731765978" r:id="rId25"/>
-              </w:object>
-            </w:r>
+            <m:oMathPara>
+              <m:oMath>
+                <m:r>
+                  <w:rPr>
+                    <w:rFonts w:ascii="Cambria Math" w:eastAsiaTheme="minorEastAsia" w:hAnsi="Cambria Math" w:cs="Times New Roman"/>
+                  </w:rPr>
+                  <m:t>ν=-0,095</m:t>
+                </m:r>
+              </m:oMath>
+            </m:oMathPara>
           </w:p>
         </w:tc>
       </w:tr>
@@ -6296,7 +7097,7 @@
           <w:szCs w:val="24"/>
         </w:rPr>
       </w:pPr>
-      <w:bookmarkStart w:id="8" w:name="_Toc120361423"/>
+      <w:bookmarkStart w:id="7" w:name="_Toc120361423"/>
       <w:r>
         <w:rPr>
           <w:rFonts w:eastAsia="Calibri" w:cs="Times New Roman"/>
@@ -6304,14 +7105,13 @@
         </w:rPr>
         <w:t>Расчёт теоретических зависимостей</w:t>
       </w:r>
-      <w:bookmarkEnd w:id="8"/>
+      <w:bookmarkEnd w:id="7"/>
     </w:p>
     <w:p>
       <w:pPr>
         <w:ind w:firstLine="567"/>
         <w:rPr>
           <w:rFonts w:cs="Times New Roman"/>
-          <w:lang w:eastAsia="ru-RU"/>
         </w:rPr>
       </w:pPr>
       <w:r>
@@ -6319,168 +7119,717 @@
           <w:rFonts w:eastAsia="Calibri" w:cs="Times New Roman"/>
           <w:color w:val="auto"/>
         </w:rPr>
-        <w:t xml:space="preserve">Время работы ДУ составляет </w:t>
-      </w:r>
-      <w:r>
-        <w:rPr>
-          <w:rFonts w:cs="Times New Roman"/>
-          <w:position w:val="-14"/>
-        </w:rPr>
-        <w:object w:dxaOrig="800" w:dyaOrig="380">
-          <v:shape id="_x0000_i1033" type="#_x0000_t75" style="width:40.2pt;height:19.2pt" o:ole="">
+        <w:t xml:space="preserve">Исходя из формулы (1), </w:t>
+      </w:r>
+      <w:r>
+        <w:rPr>
+          <w:rFonts w:eastAsia="Calibri" w:cs="Times New Roman"/>
+          <w:color w:val="auto"/>
+        </w:rPr>
+        <w:t xml:space="preserve">вычислим </w:t>
+      </w:r>
+      <w:r>
+        <w:rPr>
+          <w:rFonts w:cs="Times New Roman"/>
+        </w:rPr>
+        <w:t>р</w:t>
+      </w:r>
+      <w:r>
+        <w:rPr>
+          <w:rFonts w:cs="Times New Roman"/>
+        </w:rPr>
+        <w:t>еактивную силу</w:t>
+      </w:r>
+    </w:p>
+    <w:p>
+      <w:pPr>
+        <w:ind w:firstLine="567"/>
+        <w:rPr>
+          <w:rFonts w:eastAsiaTheme="minorEastAsia" w:cs="Times New Roman"/>
+          <w:i/>
+        </w:rPr>
+      </w:pPr>
+      <m:oMathPara>
+        <m:oMath>
+          <m:r>
+            <w:rPr>
+              <w:rFonts w:ascii="Cambria Math" w:hAnsi="Cambria Math" w:cs="Times New Roman"/>
+            </w:rPr>
+            <m:t>R=</m:t>
+          </m:r>
+          <m:f>
+            <m:fPr>
+              <m:ctrlPr>
+                <w:rPr>
+                  <w:rFonts w:ascii="Cambria Math" w:hAnsi="Cambria Math" w:cs="Times New Roman"/>
+                  <w:i/>
+                  <w:lang w:val="en-US"/>
+                </w:rPr>
+              </m:ctrlPr>
+            </m:fPr>
+            <m:num>
+              <m:sSub>
+                <m:sSubPr>
+                  <m:ctrlPr>
+                    <w:rPr>
+                      <w:rFonts w:ascii="Cambria Math" w:hAnsi="Cambria Math" w:cs="Times New Roman"/>
+                      <w:i/>
+                    </w:rPr>
+                  </m:ctrlPr>
+                </m:sSubPr>
+                <m:e>
+                  <m:r>
+                    <w:rPr>
+                      <w:rFonts w:ascii="Cambria Math" w:hAnsi="Cambria Math" w:cs="Times New Roman"/>
+                    </w:rPr>
+                    <m:t>J</m:t>
+                  </m:r>
+                </m:e>
+                <m:sub>
+                  <m:r>
+                    <w:rPr>
+                      <w:rFonts w:ascii="Cambria Math" w:hAnsi="Cambria Math" w:cs="Times New Roman"/>
+                    </w:rPr>
+                    <m:t>эф</m:t>
+                  </m:r>
+                </m:sub>
+              </m:sSub>
+            </m:num>
+            <m:den>
+              <m:r>
+                <w:rPr>
+                  <w:rFonts w:ascii="Cambria Math" w:hAnsi="Cambria Math" w:cs="Times New Roman"/>
+                  <w:lang w:val="en-US"/>
+                </w:rPr>
+                <m:t>t</m:t>
+              </m:r>
+            </m:den>
+          </m:f>
+          <m:r>
+            <w:rPr>
+              <w:rFonts w:ascii="Cambria Math" w:hAnsi="Cambria Math" w:cs="Times New Roman"/>
+              <w:lang w:val="en-US"/>
+            </w:rPr>
+            <m:t>=</m:t>
+          </m:r>
+          <m:f>
+            <m:fPr>
+              <m:ctrlPr>
+                <w:rPr>
+                  <w:rFonts w:ascii="Cambria Math" w:eastAsiaTheme="minorEastAsia" w:hAnsi="Cambria Math" w:cs="Times New Roman"/>
+                  <w:i/>
+                  <w:lang w:val="en-US"/>
+                </w:rPr>
+              </m:ctrlPr>
+            </m:fPr>
+            <m:num>
+              <m:r>
+                <w:rPr>
+                  <w:rFonts w:ascii="Cambria Math" w:eastAsiaTheme="minorEastAsia" w:hAnsi="Cambria Math" w:cs="Times New Roman"/>
+                  <w:lang w:val="en-US"/>
+                </w:rPr>
+                <m:t>15</m:t>
+              </m:r>
+            </m:num>
+            <m:den>
+              <m:r>
+                <w:rPr>
+                  <w:rFonts w:ascii="Cambria Math" w:eastAsiaTheme="minorEastAsia" w:hAnsi="Cambria Math" w:cs="Times New Roman"/>
+                  <w:lang w:val="en-US"/>
+                </w:rPr>
+                <m:t>0,7</m:t>
+              </m:r>
+            </m:den>
+          </m:f>
+          <m:r>
+            <w:rPr>
+              <w:rFonts w:ascii="Cambria Math" w:eastAsiaTheme="minorEastAsia" w:hAnsi="Cambria Math" w:cs="Times New Roman"/>
+              <w:lang w:val="en-US"/>
+            </w:rPr>
+            <m:t xml:space="preserve">=21,429 </m:t>
+          </m:r>
+          <m:r>
+            <w:rPr>
+              <w:rFonts w:ascii="Cambria Math" w:eastAsiaTheme="minorEastAsia" w:hAnsi="Cambria Math" w:cs="Times New Roman"/>
+            </w:rPr>
+            <m:t>Н</m:t>
+          </m:r>
+        </m:oMath>
+      </m:oMathPara>
+    </w:p>
+    <w:p>
+      <w:pPr>
+        <w:ind w:firstLine="567"/>
+        <w:rPr>
+          <w:rFonts w:cs="Times New Roman"/>
+        </w:rPr>
+      </w:pPr>
+      <w:r>
+        <w:rPr>
+          <w:rFonts w:cs="Times New Roman"/>
+        </w:rPr>
+        <w:t xml:space="preserve">Необходимый расход топлива </w:t>
+      </w:r>
+      <w:r>
+        <w:rPr>
+          <w:rFonts w:cs="Times New Roman"/>
+        </w:rPr>
+        <w:t>находится из зависимости (2):</w:t>
+      </w:r>
+    </w:p>
+    <w:p>
+      <w:pPr>
+        <w:ind w:firstLine="567"/>
+        <w:rPr>
+          <w:rFonts w:cs="Times New Roman"/>
+          <w:i/>
+        </w:rPr>
+      </w:pPr>
+      <m:oMathPara>
+        <m:oMath>
+          <m:sSub>
+            <m:sSubPr>
+              <m:ctrlPr>
+                <w:rPr>
+                  <w:rFonts w:ascii="Cambria Math" w:hAnsi="Cambria Math" w:cs="Times New Roman"/>
+                  <w:i/>
+                </w:rPr>
+              </m:ctrlPr>
+            </m:sSubPr>
+            <m:e>
+              <m:r>
+                <w:rPr>
+                  <w:rFonts w:ascii="Cambria Math" w:hAnsi="Cambria Math" w:cs="Times New Roman"/>
+                </w:rPr>
+                <m:t>G</m:t>
+              </m:r>
+            </m:e>
+            <m:sub>
+              <m:r>
+                <w:rPr>
+                  <w:rFonts w:ascii="Cambria Math" w:hAnsi="Cambria Math" w:cs="Times New Roman"/>
+                </w:rPr>
+                <m:t>т</m:t>
+              </m:r>
+            </m:sub>
+          </m:sSub>
+          <m:r>
+            <w:rPr>
+              <w:rFonts w:ascii="Cambria Math" w:hAnsi="Cambria Math" w:cs="Times New Roman"/>
+            </w:rPr>
+            <m:t>=</m:t>
+          </m:r>
+          <m:f>
+            <m:fPr>
+              <m:ctrlPr>
+                <w:rPr>
+                  <w:rFonts w:ascii="Cambria Math" w:eastAsiaTheme="minorEastAsia" w:hAnsi="Cambria Math" w:cs="Times New Roman"/>
+                  <w:i/>
+                  <w:lang w:val="en-US"/>
+                </w:rPr>
+              </m:ctrlPr>
+            </m:fPr>
+            <m:num>
+              <m:r>
+                <w:rPr>
+                  <w:rFonts w:ascii="Cambria Math" w:eastAsiaTheme="minorEastAsia" w:hAnsi="Cambria Math" w:cs="Times New Roman"/>
+                  <w:lang w:val="en-US"/>
+                </w:rPr>
+                <m:t>R</m:t>
+              </m:r>
+            </m:num>
+            <m:den>
+              <m:sSub>
+                <m:sSubPr>
+                  <m:ctrlPr>
+                    <w:rPr>
+                      <w:rFonts w:ascii="Cambria Math" w:eastAsiaTheme="minorEastAsia" w:hAnsi="Cambria Math" w:cs="Times New Roman"/>
+                      <w:i/>
+                      <w:lang w:val="en-US"/>
+                    </w:rPr>
+                  </m:ctrlPr>
+                </m:sSubPr>
+                <m:e>
+                  <m:r>
+                    <w:rPr>
+                      <w:rFonts w:ascii="Cambria Math" w:eastAsiaTheme="minorEastAsia" w:hAnsi="Cambria Math" w:cs="Times New Roman"/>
+                      <w:lang w:val="en-US"/>
+                    </w:rPr>
+                    <m:t>J</m:t>
+                  </m:r>
+                </m:e>
+                <m:sub>
+                  <m:r>
+                    <w:rPr>
+                      <w:rFonts w:ascii="Cambria Math" w:eastAsiaTheme="minorEastAsia" w:hAnsi="Cambria Math" w:cs="Times New Roman"/>
+                      <w:lang w:val="en-US"/>
+                    </w:rPr>
+                    <m:t>1</m:t>
+                  </m:r>
+                </m:sub>
+              </m:sSub>
+            </m:den>
+          </m:f>
+          <m:r>
+            <w:rPr>
+              <w:rFonts w:ascii="Cambria Math" w:eastAsiaTheme="minorEastAsia" w:hAnsi="Cambria Math" w:cs="Times New Roman"/>
+              <w:lang w:val="en-US"/>
+            </w:rPr>
+            <m:t>=</m:t>
+          </m:r>
+          <m:f>
+            <m:fPr>
+              <m:ctrlPr>
+                <w:rPr>
+                  <w:rFonts w:ascii="Cambria Math" w:eastAsiaTheme="minorEastAsia" w:hAnsi="Cambria Math" w:cs="Times New Roman"/>
+                  <w:i/>
+                  <w:lang w:val="en-US"/>
+                </w:rPr>
+              </m:ctrlPr>
+            </m:fPr>
+            <m:num>
+              <m:r>
+                <w:rPr>
+                  <w:rFonts w:ascii="Cambria Math" w:eastAsiaTheme="minorEastAsia" w:hAnsi="Cambria Math" w:cs="Times New Roman"/>
+                  <w:lang w:val="en-US"/>
+                </w:rPr>
+                <m:t>21,429</m:t>
+              </m:r>
+            </m:num>
+            <m:den>
+              <m:r>
+                <w:rPr>
+                  <w:rFonts w:ascii="Cambria Math" w:eastAsiaTheme="minorEastAsia" w:hAnsi="Cambria Math" w:cs="Times New Roman"/>
+                  <w:lang w:val="en-US"/>
+                </w:rPr>
+                <m:t>1979,6</m:t>
+              </m:r>
+            </m:den>
+          </m:f>
+          <m:r>
+            <w:rPr>
+              <w:rFonts w:ascii="Cambria Math" w:eastAsiaTheme="minorEastAsia" w:hAnsi="Cambria Math" w:cs="Times New Roman"/>
+              <w:lang w:val="en-US"/>
+            </w:rPr>
+            <m:t xml:space="preserve">=0,0108 </m:t>
+          </m:r>
+          <m:f>
+            <m:fPr>
+              <m:ctrlPr>
+                <w:rPr>
+                  <w:rFonts w:ascii="Cambria Math" w:eastAsiaTheme="minorEastAsia" w:hAnsi="Cambria Math" w:cs="Times New Roman"/>
+                  <w:i/>
+                  <w:lang w:val="en-US"/>
+                </w:rPr>
+              </m:ctrlPr>
+            </m:fPr>
+            <m:num>
+              <m:r>
+                <w:rPr>
+                  <w:rFonts w:ascii="Cambria Math" w:eastAsiaTheme="minorEastAsia" w:hAnsi="Cambria Math" w:cs="Times New Roman"/>
+                </w:rPr>
+                <m:t>кг</m:t>
+              </m:r>
+            </m:num>
+            <m:den>
+              <m:r>
+                <w:rPr>
+                  <w:rFonts w:ascii="Cambria Math" w:eastAsiaTheme="minorEastAsia" w:hAnsi="Cambria Math" w:cs="Times New Roman"/>
+                  <w:lang w:val="en-US"/>
+                </w:rPr>
+                <m:t>c</m:t>
+              </m:r>
+            </m:den>
+          </m:f>
+          <m:r>
+            <w:rPr>
+              <w:rFonts w:ascii="Cambria Math" w:eastAsiaTheme="minorEastAsia" w:hAnsi="Cambria Math" w:cs="Times New Roman"/>
+              <w:lang w:val="en-US"/>
+            </w:rPr>
+            <m:t>;</m:t>
+          </m:r>
+        </m:oMath>
+      </m:oMathPara>
+    </w:p>
+    <w:p>
+      <w:pPr>
+        <w:ind w:firstLine="567"/>
+        <w:rPr>
+          <w:rFonts w:cs="Times New Roman"/>
+        </w:rPr>
+      </w:pPr>
+      <w:r>
+        <w:rPr>
+          <w:rFonts w:cs="Times New Roman"/>
+        </w:rPr>
+        <w:t>Потребная масса топлива</w:t>
+      </w:r>
+      <w:bookmarkStart w:id="8" w:name="_GoBack"/>
+      <w:bookmarkEnd w:id="8"/>
+    </w:p>
+    <w:p>
+      <w:pPr>
+        <w:ind w:firstLine="567"/>
+        <w:rPr>
+          <w:rFonts w:cs="Times New Roman"/>
+        </w:rPr>
+      </w:pPr>
+      <w:r>
+        <w:rPr>
+          <w:rFonts w:cs="Times New Roman"/>
+        </w:rPr>
+        <w:t xml:space="preserve">Масса топлива </w:t>
+      </w:r>
+      <w:r>
+        <w:rPr>
+          <w:rFonts w:cs="Times New Roman"/>
+          <w:position w:val="-12"/>
+        </w:rPr>
+        <w:object w:dxaOrig="800" w:dyaOrig="360">
+          <v:shape id="_x0000_i1038" type="#_x0000_t75" style="width:40.2pt;height:18pt" o:ole="">
+            <v:imagedata r:id="rId12" o:title=""/>
+          </v:shape>
+          <o:OLEObject Type="Embed" ProgID="Equation.DSMT4" ShapeID="_x0000_i1038" DrawAspect="Content" ObjectID="_1731769005" r:id="rId13"/>
+        </w:object>
+      </w:r>
+      <w:r>
+        <w:rPr>
+          <w:rFonts w:cs="Times New Roman"/>
+        </w:rPr>
+        <w:t xml:space="preserve">; </w:t>
+      </w:r>
+      <w:r>
+        <w:rPr>
+          <w:rFonts w:cs="Times New Roman"/>
+          <w:position w:val="-10"/>
+        </w:rPr>
+        <w:object w:dxaOrig="1140" w:dyaOrig="320">
+          <v:shape id="_x0000_i1039" type="#_x0000_t75" style="width:57pt;height:16.2pt" o:ole="">
+            <v:imagedata r:id="rId14" o:title=""/>
+          </v:shape>
+          <o:OLEObject Type="Embed" ProgID="Equation.DSMT4" ShapeID="_x0000_i1039" DrawAspect="Content" ObjectID="_1731769006" r:id="rId15"/>
+        </w:object>
+      </w:r>
+      <w:r>
+        <w:rPr>
+          <w:rFonts w:cs="Times New Roman"/>
+        </w:rPr>
+        <w:t xml:space="preserve"> кг.</w:t>
+      </w:r>
+    </w:p>
+    <w:p>
+      <w:pPr>
+        <w:ind w:firstLine="567"/>
+        <w:rPr>
+          <w:rFonts w:eastAsia="Calibri" w:cs="Times New Roman"/>
+          <w:color w:val="auto"/>
+        </w:rPr>
+      </w:pPr>
+      <w:r>
+        <w:rPr>
+          <w:rFonts w:eastAsia="Calibri" w:cs="Times New Roman"/>
+          <w:color w:val="auto"/>
+        </w:rPr>
+        <w:t xml:space="preserve">Скорость горения топлива определяется линейным законом </w:t>
+      </w:r>
+      <w:r>
+        <w:rPr>
+          <w:rFonts w:cs="Times New Roman"/>
+          <w:position w:val="-12"/>
+        </w:rPr>
+        <w:object w:dxaOrig="859" w:dyaOrig="380">
+          <v:shape id="_x0000_i1040" type="#_x0000_t75" style="width:43.2pt;height:19.2pt" o:ole="">
+            <v:imagedata r:id="rId16" o:title=""/>
+          </v:shape>
+          <o:OLEObject Type="Embed" ProgID="Equation.DSMT4" ShapeID="_x0000_i1040" DrawAspect="Content" ObjectID="_1731769007" r:id="rId17"/>
+        </w:object>
+      </w:r>
+      <w:r>
+        <w:rPr>
+          <w:rFonts w:cs="Times New Roman"/>
+        </w:rPr>
+        <w:t xml:space="preserve">; </w:t>
+      </w:r>
+      <w:r>
+        <w:rPr>
+          <w:rFonts w:cs="Times New Roman"/>
+          <w:position w:val="-10"/>
+        </w:rPr>
+        <w:object w:dxaOrig="780" w:dyaOrig="320">
+          <v:shape id="_x0000_i1041" type="#_x0000_t75" style="width:39pt;height:16.2pt" o:ole="">
+            <v:imagedata r:id="rId18" o:title=""/>
+          </v:shape>
+          <o:OLEObject Type="Embed" ProgID="Equation.DSMT4" ShapeID="_x0000_i1041" DrawAspect="Content" ObjectID="_1731769008" r:id="rId19"/>
+        </w:object>
+      </w:r>
+      <w:r>
+        <w:rPr>
+          <w:rFonts w:cs="Times New Roman"/>
+          <w:color w:val="auto"/>
+          <w:lang w:eastAsia="ru-RU"/>
+        </w:rPr>
+        <w:t>мм/с.</w:t>
+      </w:r>
+    </w:p>
+    <w:p>
+      <w:pPr>
+        <w:ind w:firstLine="567"/>
+        <w:rPr>
+          <w:rFonts w:eastAsia="Calibri" w:cs="Times New Roman"/>
+          <w:color w:val="auto"/>
+        </w:rPr>
+      </w:pPr>
+      <w:r>
+        <w:rPr>
+          <w:rFonts w:cs="Times New Roman"/>
+        </w:rPr>
+        <w:t xml:space="preserve">Площадь поверхности горения </w:t>
+      </w:r>
+      <w:r>
+        <w:rPr>
+          <w:rFonts w:cs="Times New Roman"/>
+          <w:position w:val="-30"/>
+        </w:rPr>
+        <w:object w:dxaOrig="859" w:dyaOrig="680">
+          <v:shape id="_x0000_i1042" type="#_x0000_t75" style="width:43.2pt;height:34.2pt" o:ole="">
+            <v:imagedata r:id="rId20" o:title=""/>
+          </v:shape>
+          <o:OLEObject Type="Embed" ProgID="Equation.DSMT4" ShapeID="_x0000_i1042" DrawAspect="Content" ObjectID="_1731769009" r:id="rId21"/>
+        </w:object>
+      </w:r>
+      <w:r>
+        <w:rPr>
+          <w:rFonts w:cs="Times New Roman"/>
+        </w:rPr>
+        <w:t xml:space="preserve">; </w:t>
+      </w:r>
+      <w:r>
+        <w:rPr>
+          <w:rFonts w:cs="Times New Roman"/>
+          <w:position w:val="-10"/>
+        </w:rPr>
+        <w:object w:dxaOrig="1260" w:dyaOrig="320">
+          <v:shape id="_x0000_i1043" type="#_x0000_t75" style="width:63pt;height:16.2pt" o:ole="">
+            <v:imagedata r:id="rId22" o:title=""/>
+          </v:shape>
+          <o:OLEObject Type="Embed" ProgID="Equation.DSMT4" ShapeID="_x0000_i1043" DrawAspect="Content" ObjectID="_1731769010" r:id="rId23"/>
+        </w:object>
+      </w:r>
+      <w:r>
+        <w:rPr>
+          <w:rFonts w:cs="Times New Roman"/>
+        </w:rPr>
+        <w:t xml:space="preserve"> м</w:t>
+      </w:r>
+      <w:r>
+        <w:rPr>
+          <w:rFonts w:cs="Times New Roman"/>
+          <w:vertAlign w:val="superscript"/>
+        </w:rPr>
+        <w:t>2</w:t>
+      </w:r>
+      <w:r>
+        <w:rPr>
+          <w:rFonts w:eastAsia="Calibri" w:cs="Times New Roman"/>
+          <w:color w:val="auto"/>
+        </w:rPr>
+        <w:t xml:space="preserve">. </w:t>
+      </w:r>
+    </w:p>
+    <w:p>
+      <w:pPr>
+        <w:ind w:firstLine="567"/>
+        <w:jc w:val="left"/>
+        <w:rPr>
+          <w:rFonts w:cs="Times New Roman"/>
+        </w:rPr>
+      </w:pPr>
+      <w:r>
+        <w:rPr>
+          <w:rFonts w:eastAsia="Calibri" w:cs="Times New Roman"/>
+          <w:color w:val="auto"/>
+        </w:rPr>
+        <w:lastRenderedPageBreak/>
+        <w:t xml:space="preserve">Расходный комплекс </w:t>
+      </w:r>
+      <w:r>
+        <w:rPr>
+          <w:rFonts w:cs="Times New Roman"/>
+          <w:position w:val="-34"/>
+        </w:rPr>
+        <w:object w:dxaOrig="2000" w:dyaOrig="980">
+          <v:shape id="_x0000_i1044" type="#_x0000_t75" style="width:100.2pt;height:49.2pt" o:ole="">
+            <v:imagedata r:id="rId24" o:title=""/>
+          </v:shape>
+          <o:OLEObject Type="Embed" ProgID="Equation.DSMT4" ShapeID="_x0000_i1044" DrawAspect="Content" ObjectID="_1731769011" r:id="rId25"/>
+        </w:object>
+      </w:r>
+      <w:r>
+        <w:rPr>
+          <w:rFonts w:cs="Times New Roman"/>
+        </w:rPr>
+        <w:t xml:space="preserve">; </w:t>
+      </w:r>
+      <w:r>
+        <w:rPr>
+          <w:rFonts w:cs="Times New Roman"/>
+          <w:position w:val="-12"/>
+        </w:rPr>
+        <w:object w:dxaOrig="1080" w:dyaOrig="360">
+          <v:shape id="_x0000_i1045" type="#_x0000_t75" style="width:54pt;height:18pt" o:ole="">
             <v:imagedata r:id="rId26" o:title=""/>
           </v:shape>
-          <o:OLEObject Type="Embed" ProgID="Equation.DSMT4" ShapeID="_x0000_i1033" DrawAspect="Content" ObjectID="_1731765979" r:id="rId27"/>
+          <o:OLEObject Type="Embed" ProgID="Equation.DSMT4" ShapeID="_x0000_i1045" DrawAspect="Content" ObjectID="_1731769012" r:id="rId27"/>
         </w:object>
       </w:r>
       <w:r>
+        <w:rPr>
+          <w:rFonts w:cs="Times New Roman"/>
+        </w:rPr>
+        <w:t>.</w:t>
+      </w:r>
+    </w:p>
+    <w:p>
+      <w:pPr>
+        <w:ind w:firstLine="567"/>
+        <w:jc w:val="left"/>
+        <w:rPr>
+          <w:rFonts w:cs="Times New Roman"/>
+        </w:rPr>
+      </w:pPr>
+      <w:r>
+        <w:rPr>
+          <w:rFonts w:cs="Times New Roman"/>
+          <w:color w:val="auto"/>
+        </w:rPr>
+        <w:t xml:space="preserve">Площадь дроссельного отверстия </w:t>
+      </w:r>
+      <w:r>
+        <w:rPr>
+          <w:rFonts w:cs="Times New Roman"/>
+          <w:position w:val="-30"/>
+        </w:rPr>
+        <w:object w:dxaOrig="1520" w:dyaOrig="760">
+          <v:shape id="_x0000_i1046" type="#_x0000_t75" style="width:76.25pt;height:37.8pt" o:ole="">
+            <v:imagedata r:id="rId28" o:title=""/>
+          </v:shape>
+          <o:OLEObject Type="Embed" ProgID="Equation.DSMT4" ShapeID="_x0000_i1046" DrawAspect="Content" ObjectID="_1731769013" r:id="rId29"/>
+        </w:object>
+      </w:r>
+      <w:r>
+        <w:rPr>
+          <w:rFonts w:cs="Times New Roman"/>
+        </w:rPr>
+        <w:t xml:space="preserve">; </w:t>
+      </w:r>
+      <w:r>
+        <w:rPr>
+          <w:rFonts w:cs="Times New Roman"/>
+          <w:position w:val="-14"/>
+        </w:rPr>
+        <w:object w:dxaOrig="1180" w:dyaOrig="400">
+          <v:shape id="_x0000_i1047" type="#_x0000_t75" style="width:58.8pt;height:19.8pt" o:ole="">
+            <v:imagedata r:id="rId30" o:title=""/>
+          </v:shape>
+          <o:OLEObject Type="Embed" ProgID="Equation.DSMT4" ShapeID="_x0000_i1047" DrawAspect="Content" ObjectID="_1731769014" r:id="rId31"/>
+        </w:object>
+      </w:r>
+      <w:r>
+        <w:rPr>
+          <w:rFonts w:cs="Times New Roman"/>
+        </w:rPr>
+        <w:t xml:space="preserve"> м</w:t>
+      </w:r>
+      <w:r>
+        <w:rPr>
+          <w:rFonts w:cs="Times New Roman"/>
+          <w:vertAlign w:val="superscript"/>
+        </w:rPr>
+        <w:t>2</w:t>
+      </w:r>
+      <w:r>
+        <w:rPr>
+          <w:rFonts w:cs="Times New Roman"/>
+        </w:rPr>
+        <w:t>.</w:t>
+      </w:r>
+    </w:p>
+    <w:p>
+      <w:pPr>
+        <w:ind w:firstLine="567"/>
+        <w:jc w:val="left"/>
+        <w:rPr>
+          <w:rFonts w:cs="Times New Roman"/>
+        </w:rPr>
+      </w:pPr>
+      <w:r>
+        <w:rPr>
+          <w:rFonts w:cs="Times New Roman"/>
+        </w:rPr>
+        <w:t xml:space="preserve">Диаметр дроссельного отверстия </w:t>
+      </w:r>
+      <w:r>
+        <w:rPr>
+          <w:rFonts w:cs="Times New Roman"/>
+          <w:position w:val="-26"/>
+        </w:rPr>
+        <w:object w:dxaOrig="1260" w:dyaOrig="720">
+          <v:shape id="_x0000_i1048" type="#_x0000_t75" style="width:63pt;height:36pt" o:ole="">
+            <v:imagedata r:id="rId32" o:title=""/>
+          </v:shape>
+          <o:OLEObject Type="Embed" ProgID="Equation.DSMT4" ShapeID="_x0000_i1048" DrawAspect="Content" ObjectID="_1731769015" r:id="rId33"/>
+        </w:object>
+      </w:r>
+      <w:r>
+        <w:rPr>
+          <w:rFonts w:cs="Times New Roman"/>
+        </w:rPr>
+        <w:t xml:space="preserve">; </w:t>
+      </w:r>
+      <w:r>
+        <w:rPr>
+          <w:rFonts w:cs="Times New Roman"/>
+          <w:position w:val="-14"/>
+        </w:rPr>
+        <w:object w:dxaOrig="1140" w:dyaOrig="380">
+          <v:shape id="_x0000_i1049" type="#_x0000_t75" style="width:57pt;height:19.2pt" o:ole="">
+            <v:imagedata r:id="rId34" o:title=""/>
+          </v:shape>
+          <o:OLEObject Type="Embed" ProgID="Equation.DSMT4" ShapeID="_x0000_i1049" DrawAspect="Content" ObjectID="_1731769016" r:id="rId35"/>
+        </w:object>
+      </w:r>
+      <w:r>
+        <w:rPr>
+          <w:rFonts w:cs="Times New Roman"/>
+        </w:rPr>
+        <w:t xml:space="preserve"> м.</w:t>
+      </w:r>
+    </w:p>
+    <w:p>
+      <w:pPr>
+        <w:ind w:firstLine="567"/>
         <w:rPr>
           <w:rFonts w:eastAsia="Calibri" w:cs="Times New Roman"/>
           <w:color w:val="auto"/>
         </w:rPr>
-        <w:t xml:space="preserve"> с. Опорное давление в КС </w:t>
-      </w:r>
-      <w:r>
-        <w:rPr>
-          <w:rFonts w:eastAsia="Calibri" w:cs="Times New Roman"/>
-          <w:i/>
-          <w:iCs/>
-          <w:color w:val="auto"/>
-          <w:lang w:val="en-US"/>
-        </w:rPr>
-        <w:t>p</w:t>
-      </w:r>
+      </w:pPr>
       <w:r>
         <w:rPr>
           <w:rFonts w:eastAsia="Calibri" w:cs="Times New Roman"/>
           <w:color w:val="auto"/>
         </w:rPr>
-        <w:t xml:space="preserve"> = 13 МПа.</w:t>
-      </w:r>
-    </w:p>
-    <w:p>
-      <w:pPr>
-        <w:ind w:firstLine="567"/>
-        <w:rPr>
-          <w:rFonts w:cs="Times New Roman"/>
-        </w:rPr>
-      </w:pPr>
-      <w:r>
-        <w:rPr>
-          <w:rFonts w:cs="Times New Roman"/>
-        </w:rPr>
-        <w:t xml:space="preserve">Реактивная сила </w:t>
-      </w:r>
-      <w:r>
-        <w:rPr>
-          <w:rFonts w:cs="Times New Roman"/>
-          <w:position w:val="-24"/>
-        </w:rPr>
-        <w:object w:dxaOrig="820" w:dyaOrig="660">
-          <v:shape id="_x0000_i1034" type="#_x0000_t75" style="width:40.8pt;height:33pt" o:ole="">
-            <v:imagedata r:id="rId28" o:title=""/>
-          </v:shape>
-          <o:OLEObject Type="Embed" ProgID="Equation.DSMT4" ShapeID="_x0000_i1034" DrawAspect="Content" ObjectID="_1731765980" r:id="rId29"/>
-        </w:object>
-      </w:r>
-      <w:r>
-        <w:rPr>
-          <w:rFonts w:cs="Times New Roman"/>
-        </w:rPr>
-        <w:t xml:space="preserve">; </w:t>
-      </w:r>
-      <w:r>
-        <w:rPr>
-          <w:rFonts w:cs="Times New Roman"/>
-          <w:position w:val="-10"/>
-        </w:rPr>
-        <w:object w:dxaOrig="1020" w:dyaOrig="320">
-          <v:shape id="_x0000_i1035" type="#_x0000_t75" style="width:51pt;height:16.2pt" o:ole="">
-            <v:imagedata r:id="rId30" o:title=""/>
-          </v:shape>
-          <o:OLEObject Type="Embed" ProgID="Equation.DSMT4" ShapeID="_x0000_i1035" DrawAspect="Content" ObjectID="_1731765981" r:id="rId31"/>
-        </w:object>
-      </w:r>
-      <w:r>
-        <w:rPr>
-          <w:rFonts w:cs="Times New Roman"/>
-        </w:rPr>
-        <w:t xml:space="preserve"> Н.</w:t>
-      </w:r>
-    </w:p>
-    <w:p>
-      <w:pPr>
-        <w:ind w:firstLine="567"/>
-        <w:rPr>
-          <w:rFonts w:cs="Times New Roman"/>
-        </w:rPr>
-      </w:pPr>
-      <w:r>
-        <w:rPr>
-          <w:rFonts w:cs="Times New Roman"/>
-        </w:rPr>
-        <w:t xml:space="preserve">Необходимый расход топлива </w:t>
-      </w:r>
-      <w:r>
-        <w:rPr>
-          <w:rFonts w:cs="Times New Roman"/>
-          <w:position w:val="-30"/>
-        </w:rPr>
-        <w:object w:dxaOrig="840" w:dyaOrig="680">
-          <v:shape id="_x0000_i1036" type="#_x0000_t75" style="width:42pt;height:34.2pt" o:ole="">
-            <v:imagedata r:id="rId32" o:title=""/>
-          </v:shape>
-          <o:OLEObject Type="Embed" ProgID="Equation.DSMT4" ShapeID="_x0000_i1036" DrawAspect="Content" ObjectID="_1731765982" r:id="rId33"/>
-        </w:object>
-      </w:r>
-      <w:r>
-        <w:rPr>
-          <w:rFonts w:cs="Times New Roman"/>
-        </w:rPr>
-        <w:t xml:space="preserve">; </w:t>
-      </w:r>
-      <w:r>
-        <w:rPr>
-          <w:rFonts w:cs="Times New Roman"/>
-          <w:position w:val="-12"/>
-        </w:rPr>
-        <w:object w:dxaOrig="1260" w:dyaOrig="360">
-          <v:shape id="_x0000_i1037" type="#_x0000_t75" style="width:63pt;height:18pt" o:ole="">
-            <v:imagedata r:id="rId34" o:title=""/>
-          </v:shape>
-          <o:OLEObject Type="Embed" ProgID="Equation.DSMT4" ShapeID="_x0000_i1037" DrawAspect="Content" ObjectID="_1731765983" r:id="rId35"/>
-        </w:object>
-      </w:r>
-      <w:r>
-        <w:rPr>
-          <w:rFonts w:cs="Times New Roman"/>
-        </w:rPr>
-        <w:t xml:space="preserve">   кг/с.</w:t>
-      </w:r>
-    </w:p>
-    <w:p>
-      <w:pPr>
-        <w:ind w:firstLine="567"/>
-        <w:rPr>
-          <w:rFonts w:cs="Times New Roman"/>
-        </w:rPr>
-      </w:pPr>
-      <w:r>
-        <w:rPr>
-          <w:rFonts w:cs="Times New Roman"/>
-        </w:rPr>
-        <w:t xml:space="preserve">Масса топлива </w:t>
-      </w:r>
-      <w:r>
-        <w:rPr>
-          <w:rFonts w:cs="Times New Roman"/>
-          <w:position w:val="-12"/>
-        </w:rPr>
-        <w:object w:dxaOrig="800" w:dyaOrig="360">
-          <v:shape id="_x0000_i1038" type="#_x0000_t75" style="width:40.2pt;height:18pt" o:ole="">
+        <w:t xml:space="preserve">Отсюда потребная толщина горящего свода равна </w:t>
+      </w:r>
+      <w:r>
+        <w:rPr>
+          <w:rFonts w:cs="Times New Roman"/>
+          <w:position w:val="-16"/>
+        </w:rPr>
+        <w:object w:dxaOrig="840" w:dyaOrig="400">
+          <v:shape id="_x0000_i1050" type="#_x0000_t75" style="width:42pt;height:19.8pt" o:ole="">
             <v:imagedata r:id="rId36" o:title=""/>
           </v:shape>
-          <o:OLEObject Type="Embed" ProgID="Equation.DSMT4" ShapeID="_x0000_i1038" DrawAspect="Content" ObjectID="_1731765984" r:id="rId37"/>
+          <o:OLEObject Type="Embed" ProgID="Equation.DSMT4" ShapeID="_x0000_i1050" DrawAspect="Content" ObjectID="_1731769017" r:id="rId37"/>
         </w:object>
       </w:r>
       <w:r>
@@ -6492,65 +7841,13 @@
       <w:r>
         <w:rPr>
           <w:rFonts w:cs="Times New Roman"/>
-          <w:position w:val="-10"/>
-        </w:rPr>
-        <w:object w:dxaOrig="1140" w:dyaOrig="320">
-          <v:shape id="_x0000_i1039" type="#_x0000_t75" style="width:57pt;height:16.2pt" o:ole="">
+          <w:position w:val="-12"/>
+        </w:rPr>
+        <w:object w:dxaOrig="880" w:dyaOrig="360">
+          <v:shape id="_x0000_i1051" type="#_x0000_t75" style="width:43.8pt;height:18pt" o:ole="">
             <v:imagedata r:id="rId38" o:title=""/>
           </v:shape>
-          <o:OLEObject Type="Embed" ProgID="Equation.DSMT4" ShapeID="_x0000_i1039" DrawAspect="Content" ObjectID="_1731765985" r:id="rId39"/>
-        </w:object>
-      </w:r>
-      <w:r>
-        <w:rPr>
-          <w:rFonts w:cs="Times New Roman"/>
-        </w:rPr>
-        <w:t xml:space="preserve"> кг.</w:t>
-      </w:r>
-    </w:p>
-    <w:p>
-      <w:pPr>
-        <w:ind w:firstLine="567"/>
-        <w:rPr>
-          <w:rFonts w:eastAsia="Calibri" w:cs="Times New Roman"/>
-          <w:color w:val="auto"/>
-        </w:rPr>
-      </w:pPr>
-      <w:r>
-        <w:rPr>
-          <w:rFonts w:eastAsia="Calibri" w:cs="Times New Roman"/>
-          <w:color w:val="auto"/>
-        </w:rPr>
-        <w:t xml:space="preserve">Скорость горения топлива определяется линейным законом </w:t>
-      </w:r>
-      <w:r>
-        <w:rPr>
-          <w:rFonts w:cs="Times New Roman"/>
-          <w:position w:val="-12"/>
-        </w:rPr>
-        <w:object w:dxaOrig="859" w:dyaOrig="380">
-          <v:shape id="_x0000_i1040" type="#_x0000_t75" style="width:43.2pt;height:19.2pt" o:ole="">
-            <v:imagedata r:id="rId40" o:title=""/>
-          </v:shape>
-          <o:OLEObject Type="Embed" ProgID="Equation.DSMT4" ShapeID="_x0000_i1040" DrawAspect="Content" ObjectID="_1731765986" r:id="rId41"/>
-        </w:object>
-      </w:r>
-      <w:r>
-        <w:rPr>
-          <w:rFonts w:cs="Times New Roman"/>
-        </w:rPr>
-        <w:t xml:space="preserve">; </w:t>
-      </w:r>
-      <w:r>
-        <w:rPr>
-          <w:rFonts w:cs="Times New Roman"/>
-          <w:position w:val="-10"/>
-        </w:rPr>
-        <w:object w:dxaOrig="780" w:dyaOrig="320">
-          <v:shape id="_x0000_i1041" type="#_x0000_t75" style="width:39pt;height:16.2pt" o:ole="">
-            <v:imagedata r:id="rId42" o:title=""/>
-          </v:shape>
-          <o:OLEObject Type="Embed" ProgID="Equation.DSMT4" ShapeID="_x0000_i1041" DrawAspect="Content" ObjectID="_1731765987" r:id="rId43"/>
+          <o:OLEObject Type="Embed" ProgID="Equation.DSMT4" ShapeID="_x0000_i1051" DrawAspect="Content" ObjectID="_1731769018" r:id="rId39"/>
         </w:object>
       </w:r>
       <w:r>
@@ -6559,293 +7856,6 @@
           <w:color w:val="auto"/>
           <w:lang w:eastAsia="ru-RU"/>
         </w:rPr>
-        <w:t>мм/с.</w:t>
-      </w:r>
-    </w:p>
-    <w:p>
-      <w:pPr>
-        <w:ind w:firstLine="567"/>
-        <w:rPr>
-          <w:rFonts w:eastAsia="Calibri" w:cs="Times New Roman"/>
-          <w:color w:val="auto"/>
-        </w:rPr>
-      </w:pPr>
-      <w:r>
-        <w:rPr>
-          <w:rFonts w:cs="Times New Roman"/>
-        </w:rPr>
-        <w:t xml:space="preserve">Площадь поверхности горения </w:t>
-      </w:r>
-      <w:r>
-        <w:rPr>
-          <w:rFonts w:cs="Times New Roman"/>
-          <w:position w:val="-30"/>
-        </w:rPr>
-        <w:object w:dxaOrig="859" w:dyaOrig="680">
-          <v:shape id="_x0000_i1042" type="#_x0000_t75" style="width:43.2pt;height:34.2pt" o:ole="">
-            <v:imagedata r:id="rId44" o:title=""/>
-          </v:shape>
-          <o:OLEObject Type="Embed" ProgID="Equation.DSMT4" ShapeID="_x0000_i1042" DrawAspect="Content" ObjectID="_1731765988" r:id="rId45"/>
-        </w:object>
-      </w:r>
-      <w:r>
-        <w:rPr>
-          <w:rFonts w:cs="Times New Roman"/>
-        </w:rPr>
-        <w:t xml:space="preserve">; </w:t>
-      </w:r>
-      <w:r>
-        <w:rPr>
-          <w:rFonts w:cs="Times New Roman"/>
-          <w:position w:val="-10"/>
-        </w:rPr>
-        <w:object w:dxaOrig="1260" w:dyaOrig="320">
-          <v:shape id="_x0000_i1043" type="#_x0000_t75" style="width:63pt;height:16.2pt" o:ole="">
-            <v:imagedata r:id="rId46" o:title=""/>
-          </v:shape>
-          <o:OLEObject Type="Embed" ProgID="Equation.DSMT4" ShapeID="_x0000_i1043" DrawAspect="Content" ObjectID="_1731765989" r:id="rId47"/>
-        </w:object>
-      </w:r>
-      <w:r>
-        <w:rPr>
-          <w:rFonts w:cs="Times New Roman"/>
-        </w:rPr>
-        <w:t xml:space="preserve"> м</w:t>
-      </w:r>
-      <w:r>
-        <w:rPr>
-          <w:rFonts w:cs="Times New Roman"/>
-          <w:vertAlign w:val="superscript"/>
-        </w:rPr>
-        <w:t>2</w:t>
-      </w:r>
-      <w:r>
-        <w:rPr>
-          <w:rFonts w:eastAsia="Calibri" w:cs="Times New Roman"/>
-          <w:color w:val="auto"/>
-        </w:rPr>
-        <w:t xml:space="preserve">. </w:t>
-      </w:r>
-    </w:p>
-    <w:p>
-      <w:pPr>
-        <w:ind w:firstLine="567"/>
-        <w:jc w:val="left"/>
-        <w:rPr>
-          <w:rFonts w:cs="Times New Roman"/>
-        </w:rPr>
-      </w:pPr>
-      <w:r>
-        <w:rPr>
-          <w:rFonts w:eastAsia="Calibri" w:cs="Times New Roman"/>
-          <w:color w:val="auto"/>
-        </w:rPr>
-        <w:t xml:space="preserve">Расходный комплекс </w:t>
-      </w:r>
-      <w:r>
-        <w:rPr>
-          <w:rFonts w:cs="Times New Roman"/>
-          <w:position w:val="-34"/>
-        </w:rPr>
-        <w:object w:dxaOrig="2000" w:dyaOrig="980">
-          <v:shape id="_x0000_i1044" type="#_x0000_t75" style="width:100.2pt;height:49.2pt" o:ole="">
-            <v:imagedata r:id="rId48" o:title=""/>
-          </v:shape>
-          <o:OLEObject Type="Embed" ProgID="Equation.DSMT4" ShapeID="_x0000_i1044" DrawAspect="Content" ObjectID="_1731765990" r:id="rId49"/>
-        </w:object>
-      </w:r>
-      <w:r>
-        <w:rPr>
-          <w:rFonts w:cs="Times New Roman"/>
-        </w:rPr>
-        <w:t xml:space="preserve">; </w:t>
-      </w:r>
-      <w:r>
-        <w:rPr>
-          <w:rFonts w:cs="Times New Roman"/>
-          <w:position w:val="-12"/>
-        </w:rPr>
-        <w:object w:dxaOrig="1080" w:dyaOrig="360">
-          <v:shape id="_x0000_i1045" type="#_x0000_t75" style="width:54pt;height:18pt" o:ole="">
-            <v:imagedata r:id="rId50" o:title=""/>
-          </v:shape>
-          <o:OLEObject Type="Embed" ProgID="Equation.DSMT4" ShapeID="_x0000_i1045" DrawAspect="Content" ObjectID="_1731765991" r:id="rId51"/>
-        </w:object>
-      </w:r>
-      <w:r>
-        <w:rPr>
-          <w:rFonts w:cs="Times New Roman"/>
-        </w:rPr>
-        <w:t>.</w:t>
-      </w:r>
-    </w:p>
-    <w:p>
-      <w:pPr>
-        <w:ind w:firstLine="567"/>
-        <w:jc w:val="left"/>
-        <w:rPr>
-          <w:rFonts w:cs="Times New Roman"/>
-        </w:rPr>
-      </w:pPr>
-      <w:r>
-        <w:rPr>
-          <w:rFonts w:cs="Times New Roman"/>
-          <w:color w:val="auto"/>
-        </w:rPr>
-        <w:t xml:space="preserve">Площадь дроссельного отверстия </w:t>
-      </w:r>
-      <w:r>
-        <w:rPr>
-          <w:rFonts w:cs="Times New Roman"/>
-          <w:position w:val="-30"/>
-        </w:rPr>
-        <w:object w:dxaOrig="1520" w:dyaOrig="760">
-          <v:shape id="_x0000_i1046" type="#_x0000_t75" style="width:76.25pt;height:37.8pt" o:ole="">
-            <v:imagedata r:id="rId52" o:title=""/>
-          </v:shape>
-          <o:OLEObject Type="Embed" ProgID="Equation.DSMT4" ShapeID="_x0000_i1046" DrawAspect="Content" ObjectID="_1731765992" r:id="rId53"/>
-        </w:object>
-      </w:r>
-      <w:r>
-        <w:rPr>
-          <w:rFonts w:cs="Times New Roman"/>
-        </w:rPr>
-        <w:t xml:space="preserve">; </w:t>
-      </w:r>
-      <w:r>
-        <w:rPr>
-          <w:rFonts w:cs="Times New Roman"/>
-          <w:position w:val="-14"/>
-        </w:rPr>
-        <w:object w:dxaOrig="1180" w:dyaOrig="400">
-          <v:shape id="_x0000_i1047" type="#_x0000_t75" style="width:58.8pt;height:19.8pt" o:ole="">
-            <v:imagedata r:id="rId54" o:title=""/>
-          </v:shape>
-          <o:OLEObject Type="Embed" ProgID="Equation.DSMT4" ShapeID="_x0000_i1047" DrawAspect="Content" ObjectID="_1731765993" r:id="rId55"/>
-        </w:object>
-      </w:r>
-      <w:r>
-        <w:rPr>
-          <w:rFonts w:cs="Times New Roman"/>
-        </w:rPr>
-        <w:t xml:space="preserve"> м</w:t>
-      </w:r>
-      <w:r>
-        <w:rPr>
-          <w:rFonts w:cs="Times New Roman"/>
-          <w:vertAlign w:val="superscript"/>
-        </w:rPr>
-        <w:t>2</w:t>
-      </w:r>
-      <w:r>
-        <w:rPr>
-          <w:rFonts w:cs="Times New Roman"/>
-        </w:rPr>
-        <w:t>.</w:t>
-      </w:r>
-    </w:p>
-    <w:p>
-      <w:pPr>
-        <w:ind w:firstLine="567"/>
-        <w:jc w:val="left"/>
-        <w:rPr>
-          <w:rFonts w:cs="Times New Roman"/>
-        </w:rPr>
-      </w:pPr>
-      <w:r>
-        <w:rPr>
-          <w:rFonts w:cs="Times New Roman"/>
-        </w:rPr>
-        <w:t xml:space="preserve">Диаметр дроссельного отверстия </w:t>
-      </w:r>
-      <w:r>
-        <w:rPr>
-          <w:rFonts w:cs="Times New Roman"/>
-          <w:position w:val="-26"/>
-        </w:rPr>
-        <w:object w:dxaOrig="1260" w:dyaOrig="720">
-          <v:shape id="_x0000_i1048" type="#_x0000_t75" style="width:63pt;height:36pt" o:ole="">
-            <v:imagedata r:id="rId56" o:title=""/>
-          </v:shape>
-          <o:OLEObject Type="Embed" ProgID="Equation.DSMT4" ShapeID="_x0000_i1048" DrawAspect="Content" ObjectID="_1731765994" r:id="rId57"/>
-        </w:object>
-      </w:r>
-      <w:r>
-        <w:rPr>
-          <w:rFonts w:cs="Times New Roman"/>
-        </w:rPr>
-        <w:t xml:space="preserve">; </w:t>
-      </w:r>
-      <w:r>
-        <w:rPr>
-          <w:rFonts w:cs="Times New Roman"/>
-          <w:position w:val="-14"/>
-        </w:rPr>
-        <w:object w:dxaOrig="1140" w:dyaOrig="380">
-          <v:shape id="_x0000_i1049" type="#_x0000_t75" style="width:57pt;height:19.2pt" o:ole="">
-            <v:imagedata r:id="rId58" o:title=""/>
-          </v:shape>
-          <o:OLEObject Type="Embed" ProgID="Equation.DSMT4" ShapeID="_x0000_i1049" DrawAspect="Content" ObjectID="_1731765995" r:id="rId59"/>
-        </w:object>
-      </w:r>
-      <w:r>
-        <w:rPr>
-          <w:rFonts w:cs="Times New Roman"/>
-        </w:rPr>
-        <w:t xml:space="preserve"> м.</w:t>
-      </w:r>
-    </w:p>
-    <w:p>
-      <w:pPr>
-        <w:ind w:firstLine="567"/>
-        <w:rPr>
-          <w:rFonts w:eastAsia="Calibri" w:cs="Times New Roman"/>
-          <w:color w:val="auto"/>
-        </w:rPr>
-      </w:pPr>
-      <w:r>
-        <w:rPr>
-          <w:rFonts w:eastAsia="Calibri" w:cs="Times New Roman"/>
-          <w:color w:val="auto"/>
-        </w:rPr>
-        <w:t xml:space="preserve">Отсюда потребная толщина горящего свода равна </w:t>
-      </w:r>
-      <w:r>
-        <w:rPr>
-          <w:rFonts w:cs="Times New Roman"/>
-          <w:position w:val="-16"/>
-        </w:rPr>
-        <w:object w:dxaOrig="840" w:dyaOrig="400">
-          <v:shape id="_x0000_i1050" type="#_x0000_t75" style="width:42pt;height:19.8pt" o:ole="">
-            <v:imagedata r:id="rId60" o:title=""/>
-          </v:shape>
-          <o:OLEObject Type="Embed" ProgID="Equation.DSMT4" ShapeID="_x0000_i1050" DrawAspect="Content" ObjectID="_1731765996" r:id="rId61"/>
-        </w:object>
-      </w:r>
-      <w:r>
-        <w:rPr>
-          <w:rFonts w:cs="Times New Roman"/>
-        </w:rPr>
-        <w:t xml:space="preserve">; </w:t>
-      </w:r>
-      <w:r>
-        <w:rPr>
-          <w:rFonts w:cs="Times New Roman"/>
-          <w:position w:val="-12"/>
-        </w:rPr>
-        <w:object w:dxaOrig="880" w:dyaOrig="360">
-          <v:shape id="_x0000_i1051" type="#_x0000_t75" style="width:43.8pt;height:18pt" o:ole="">
-            <v:imagedata r:id="rId62" o:title=""/>
-          </v:shape>
-          <o:OLEObject Type="Embed" ProgID="Equation.DSMT4" ShapeID="_x0000_i1051" DrawAspect="Content" ObjectID="_1731765997" r:id="rId63"/>
-        </w:object>
-      </w:r>
-      <w:r>
-        <w:rPr>
-          <w:rFonts w:cs="Times New Roman"/>
-          <w:color w:val="auto"/>
-          <w:lang w:eastAsia="ru-RU"/>
-        </w:rPr>
         <w:t xml:space="preserve"> мм.</w:t>
       </w:r>
     </w:p>
@@ -6863,7 +7873,6 @@
           <w:rFonts w:eastAsia="Calibri" w:cs="Times New Roman"/>
           <w:szCs w:val="24"/>
         </w:rPr>
-        <w:lastRenderedPageBreak/>
         <w:t>Расчёт площади горения заряда</w:t>
       </w:r>
       <w:bookmarkEnd w:id="9"/>
@@ -6925,9 +7934,9 @@
               </w:rPr>
               <w:object w:dxaOrig="8440" w:dyaOrig="660">
                 <v:shape id="_x0000_i1052" type="#_x0000_t75" style="width:422pt;height:33pt" o:ole="">
-                  <v:imagedata r:id="rId64" o:title=""/>
+                  <v:imagedata r:id="rId40" o:title=""/>
                 </v:shape>
-                <o:OLEObject Type="Embed" ProgID="Equation.DSMT4" ShapeID="_x0000_i1052" DrawAspect="Content" ObjectID="_1731765998" r:id="rId65"/>
+                <o:OLEObject Type="Embed" ProgID="Equation.DSMT4" ShapeID="_x0000_i1052" DrawAspect="Content" ObjectID="_1731769019" r:id="rId41"/>
               </w:object>
             </w:r>
           </w:p>
@@ -6980,9 +7989,9 @@
         </w:rPr>
         <w:object w:dxaOrig="1060" w:dyaOrig="360">
           <v:shape id="_x0000_i1053" type="#_x0000_t75" style="width:52.8pt;height:18pt" o:ole="">
-            <v:imagedata r:id="rId66" o:title=""/>
+            <v:imagedata r:id="rId42" o:title=""/>
           </v:shape>
-          <o:OLEObject Type="Embed" ProgID="Equation.DSMT4" ShapeID="_x0000_i1053" DrawAspect="Content" ObjectID="_1731765999" r:id="rId67"/>
+          <o:OLEObject Type="Embed" ProgID="Equation.DSMT4" ShapeID="_x0000_i1053" DrawAspect="Content" ObjectID="_1731769020" r:id="rId43"/>
         </w:object>
       </w:r>
       <w:bookmarkEnd w:id="10"/>
@@ -7000,9 +8009,9 @@
         </w:rPr>
         <w:object w:dxaOrig="580" w:dyaOrig="279">
           <v:shape id="_x0000_i1054" type="#_x0000_t75" style="width:28.8pt;height:13.8pt" o:ole="">
-            <v:imagedata r:id="rId68" o:title=""/>
+            <v:imagedata r:id="rId44" o:title=""/>
           </v:shape>
-          <o:OLEObject Type="Embed" ProgID="Equation.DSMT4" ShapeID="_x0000_i1054" DrawAspect="Content" ObjectID="_1731766000" r:id="rId69"/>
+          <o:OLEObject Type="Embed" ProgID="Equation.DSMT4" ShapeID="_x0000_i1054" DrawAspect="Content" ObjectID="_1731769021" r:id="rId45"/>
         </w:object>
       </w:r>
       <w:r>
@@ -7034,9 +8043,9 @@
         </w:rPr>
         <w:object w:dxaOrig="1440" w:dyaOrig="360">
           <v:shape id="_x0000_i1055" type="#_x0000_t75" style="width:1in;height:18pt" o:ole="">
-            <v:imagedata r:id="rId70" o:title=""/>
+            <v:imagedata r:id="rId46" o:title=""/>
           </v:shape>
-          <o:OLEObject Type="Embed" ProgID="Equation.DSMT4" ShapeID="_x0000_i1055" DrawAspect="Content" ObjectID="_1731766001" r:id="rId71"/>
+          <o:OLEObject Type="Embed" ProgID="Equation.DSMT4" ShapeID="_x0000_i1055" DrawAspect="Content" ObjectID="_1731769022" r:id="rId47"/>
         </w:object>
       </w:r>
       <w:r>
@@ -7052,9 +8061,9 @@
         </w:rPr>
         <w:object w:dxaOrig="980" w:dyaOrig="360">
           <v:shape id="_x0000_i1056" type="#_x0000_t75" style="width:49.2pt;height:18pt" o:ole="">
-            <v:imagedata r:id="rId72" o:title=""/>
+            <v:imagedata r:id="rId48" o:title=""/>
           </v:shape>
-          <o:OLEObject Type="Embed" ProgID="Equation.DSMT4" ShapeID="_x0000_i1056" DrawAspect="Content" ObjectID="_1731766002" r:id="rId73"/>
+          <o:OLEObject Type="Embed" ProgID="Equation.DSMT4" ShapeID="_x0000_i1056" DrawAspect="Content" ObjectID="_1731769023" r:id="rId49"/>
         </w:object>
       </w:r>
       <w:r>
@@ -7108,6 +8117,7 @@
           <w:noProof/>
           <w:lang w:val="ru-RU" w:eastAsia="ru-RU"/>
         </w:rPr>
+        <w:lastRenderedPageBreak/>
         <w:drawing>
           <wp:inline distT="0" distB="0" distL="0" distR="0" wp14:anchorId="15A01A79" wp14:editId="3A245A9D">
             <wp:extent cx="5189220" cy="3284220"/>
@@ -7124,7 +8134,7 @@
                     <pic:cNvPicPr/>
                   </pic:nvPicPr>
                   <pic:blipFill rotWithShape="1">
-                    <a:blip r:embed="rId74"/>
+                    <a:blip r:embed="rId50"/>
                     <a:srcRect l="11288" t="5877" r="1357" b="3655"/>
                     <a:stretch/>
                   </pic:blipFill>
@@ -7225,7 +8235,6 @@
           <w:rFonts w:eastAsia="Calibri" w:cs="Times New Roman"/>
           <w:color w:val="auto"/>
         </w:rPr>
-        <w:lastRenderedPageBreak/>
         <w:t xml:space="preserve">Табл. 2. </w:t>
       </w:r>
       <w:proofErr w:type="spellStart"/>
@@ -7317,9 +8326,9 @@
               </w:rPr>
               <w:object w:dxaOrig="620" w:dyaOrig="620">
                 <v:shape id="_x0000_i1057" type="#_x0000_t75" style="width:31.2pt;height:31.2pt" o:ole="">
-                  <v:imagedata r:id="rId75" o:title=""/>
+                  <v:imagedata r:id="rId51" o:title=""/>
                 </v:shape>
-                <o:OLEObject Type="Embed" ProgID="Equation.DSMT4" ShapeID="_x0000_i1057" DrawAspect="Content" ObjectID="_1731766003" r:id="rId76"/>
+                <o:OLEObject Type="Embed" ProgID="Equation.DSMT4" ShapeID="_x0000_i1057" DrawAspect="Content" ObjectID="_1731769024" r:id="rId52"/>
               </w:object>
             </w:r>
           </w:p>
@@ -7348,9 +8357,9 @@
               </w:rPr>
               <w:object w:dxaOrig="900" w:dyaOrig="360">
                 <v:shape id="_x0000_i1058" type="#_x0000_t75" style="width:45pt;height:18pt" o:ole="">
-                  <v:imagedata r:id="rId77" o:title=""/>
+                  <v:imagedata r:id="rId53" o:title=""/>
                 </v:shape>
-                <o:OLEObject Type="Embed" ProgID="Equation.DSMT4" ShapeID="_x0000_i1058" DrawAspect="Content" ObjectID="_1731766004" r:id="rId78"/>
+                <o:OLEObject Type="Embed" ProgID="Equation.DSMT4" ShapeID="_x0000_i1058" DrawAspect="Content" ObjectID="_1731769025" r:id="rId54"/>
               </w:object>
             </w:r>
           </w:p>
@@ -7386,9 +8395,9 @@
               </w:rPr>
               <w:object w:dxaOrig="460" w:dyaOrig="620">
                 <v:shape id="_x0000_i1059" type="#_x0000_t75" style="width:22.8pt;height:31.2pt" o:ole="">
-                  <v:imagedata r:id="rId79" o:title=""/>
+                  <v:imagedata r:id="rId55" o:title=""/>
                 </v:shape>
-                <o:OLEObject Type="Embed" ProgID="Equation.DSMT4" ShapeID="_x0000_i1059" DrawAspect="Content" ObjectID="_1731766005" r:id="rId80"/>
+                <o:OLEObject Type="Embed" ProgID="Equation.DSMT4" ShapeID="_x0000_i1059" DrawAspect="Content" ObjectID="_1731769026" r:id="rId56"/>
               </w:object>
             </w:r>
           </w:p>
@@ -7418,9 +8427,9 @@
               </w:rPr>
               <w:object w:dxaOrig="1540" w:dyaOrig="380">
                 <v:shape id="_x0000_i1060" type="#_x0000_t75" style="width:76.75pt;height:19.2pt" o:ole="">
-                  <v:imagedata r:id="rId81" o:title=""/>
+                  <v:imagedata r:id="rId57" o:title=""/>
                 </v:shape>
-                <o:OLEObject Type="Embed" ProgID="Equation.DSMT4" ShapeID="_x0000_i1060" DrawAspect="Content" ObjectID="_1731766006" r:id="rId82"/>
+                <o:OLEObject Type="Embed" ProgID="Equation.DSMT4" ShapeID="_x0000_i1060" DrawAspect="Content" ObjectID="_1731769027" r:id="rId58"/>
               </w:object>
             </w:r>
           </w:p>
@@ -7456,9 +8465,9 @@
               </w:rPr>
               <w:object w:dxaOrig="260" w:dyaOrig="620">
                 <v:shape id="_x0000_i1061" type="#_x0000_t75" style="width:13.2pt;height:31.2pt" o:ole="">
-                  <v:imagedata r:id="rId83" o:title=""/>
+                  <v:imagedata r:id="rId59" o:title=""/>
                 </v:shape>
-                <o:OLEObject Type="Embed" ProgID="Equation.DSMT4" ShapeID="_x0000_i1061" DrawAspect="Content" ObjectID="_1731766007" r:id="rId84"/>
+                <o:OLEObject Type="Embed" ProgID="Equation.DSMT4" ShapeID="_x0000_i1061" DrawAspect="Content" ObjectID="_1731769028" r:id="rId60"/>
               </w:object>
             </w:r>
           </w:p>
@@ -7487,9 +8496,9 @@
               </w:rPr>
               <w:object w:dxaOrig="980" w:dyaOrig="360">
                 <v:shape id="_x0000_i1062" type="#_x0000_t75" style="width:49.2pt;height:18pt" o:ole="">
-                  <v:imagedata r:id="rId85" o:title=""/>
+                  <v:imagedata r:id="rId61" o:title=""/>
                 </v:shape>
-                <o:OLEObject Type="Embed" ProgID="Equation.DSMT4" ShapeID="_x0000_i1062" DrawAspect="Content" ObjectID="_1731766008" r:id="rId86"/>
+                <o:OLEObject Type="Embed" ProgID="Equation.DSMT4" ShapeID="_x0000_i1062" DrawAspect="Content" ObjectID="_1731769029" r:id="rId62"/>
               </w:object>
             </w:r>
           </w:p>
@@ -7544,9 +8553,9 @@
               </w:rPr>
               <w:object w:dxaOrig="840" w:dyaOrig="320">
                 <v:shape id="_x0000_i1063" type="#_x0000_t75" style="width:42pt;height:16.2pt" o:ole="">
-                  <v:imagedata r:id="rId87" o:title=""/>
+                  <v:imagedata r:id="rId63" o:title=""/>
                 </v:shape>
-                <o:OLEObject Type="Embed" ProgID="Equation.DSMT4" ShapeID="_x0000_i1063" DrawAspect="Content" ObjectID="_1731766009" r:id="rId88"/>
+                <o:OLEObject Type="Embed" ProgID="Equation.DSMT4" ShapeID="_x0000_i1063" DrawAspect="Content" ObjectID="_1731769030" r:id="rId64"/>
               </w:object>
             </w:r>
           </w:p>
@@ -7582,9 +8591,9 @@
               </w:rPr>
               <w:object w:dxaOrig="360" w:dyaOrig="620">
                 <v:shape id="_x0000_i1064" type="#_x0000_t75" style="width:18pt;height:31.2pt" o:ole="">
-                  <v:imagedata r:id="rId89" o:title=""/>
+                  <v:imagedata r:id="rId65" o:title=""/>
                 </v:shape>
-                <o:OLEObject Type="Embed" ProgID="Equation.DSMT4" ShapeID="_x0000_i1064" DrawAspect="Content" ObjectID="_1731766010" r:id="rId90"/>
+                <o:OLEObject Type="Embed" ProgID="Equation.DSMT4" ShapeID="_x0000_i1064" DrawAspect="Content" ObjectID="_1731769031" r:id="rId66"/>
               </w:object>
             </w:r>
           </w:p>
@@ -7613,9 +8622,9 @@
               </w:rPr>
               <w:object w:dxaOrig="980" w:dyaOrig="360">
                 <v:shape id="_x0000_i1065" type="#_x0000_t75" style="width:49.2pt;height:18pt" o:ole="">
-                  <v:imagedata r:id="rId91" o:title=""/>
+                  <v:imagedata r:id="rId67" o:title=""/>
                 </v:shape>
-                <o:OLEObject Type="Embed" ProgID="Equation.DSMT4" ShapeID="_x0000_i1065" DrawAspect="Content" ObjectID="_1731766011" r:id="rId92"/>
+                <o:OLEObject Type="Embed" ProgID="Equation.DSMT4" ShapeID="_x0000_i1065" DrawAspect="Content" ObjectID="_1731769032" r:id="rId68"/>
               </w:object>
             </w:r>
           </w:p>
@@ -7678,9 +8687,9 @@
               </w:rPr>
               <w:object w:dxaOrig="600" w:dyaOrig="279">
                 <v:shape id="_x0000_i1066" type="#_x0000_t75" style="width:30pt;height:13.8pt" o:ole="">
-                  <v:imagedata r:id="rId93" o:title=""/>
+                  <v:imagedata r:id="rId69" o:title=""/>
                 </v:shape>
-                <o:OLEObject Type="Embed" ProgID="Equation.DSMT4" ShapeID="_x0000_i1066" DrawAspect="Content" ObjectID="_1731766012" r:id="rId94"/>
+                <o:OLEObject Type="Embed" ProgID="Equation.DSMT4" ShapeID="_x0000_i1066" DrawAspect="Content" ObjectID="_1731769033" r:id="rId70"/>
               </w:object>
             </w:r>
           </w:p>
@@ -7737,9 +8746,9 @@
               </w:rPr>
               <w:object w:dxaOrig="1100" w:dyaOrig="380">
                 <v:shape id="_x0000_i1067" type="#_x0000_t75" style="width:55.2pt;height:19.2pt" o:ole="">
-                  <v:imagedata r:id="rId95" o:title=""/>
+                  <v:imagedata r:id="rId71" o:title=""/>
                 </v:shape>
-                <o:OLEObject Type="Embed" ProgID="Equation.DSMT4" ShapeID="_x0000_i1067" DrawAspect="Content" ObjectID="_1731766013" r:id="rId96"/>
+                <o:OLEObject Type="Embed" ProgID="Equation.DSMT4" ShapeID="_x0000_i1067" DrawAspect="Content" ObjectID="_1731769034" r:id="rId72"/>
               </w:object>
             </w:r>
           </w:p>
@@ -7827,9 +8836,9 @@
               </w:rPr>
               <w:object w:dxaOrig="1260" w:dyaOrig="580">
                 <v:shape id="_x0000_i1068" type="#_x0000_t75" style="width:63pt;height:28.8pt" o:ole="">
-                  <v:imagedata r:id="rId97" o:title=""/>
+                  <v:imagedata r:id="rId73" o:title=""/>
                 </v:shape>
-                <o:OLEObject Type="Embed" ProgID="Equation.DSMT4" ShapeID="_x0000_i1068" DrawAspect="Content" ObjectID="_1731766014" r:id="rId98"/>
+                <o:OLEObject Type="Embed" ProgID="Equation.DSMT4" ShapeID="_x0000_i1068" DrawAspect="Content" ObjectID="_1731769035" r:id="rId74"/>
               </w:object>
             </w:r>
             <w:r>
@@ -7882,9 +8891,9 @@
         </w:rPr>
         <w:object w:dxaOrig="360" w:dyaOrig="360">
           <v:shape id="_x0000_i1069" type="#_x0000_t75" style="width:18pt;height:18pt" o:ole="">
-            <v:imagedata r:id="rId99" o:title=""/>
+            <v:imagedata r:id="rId75" o:title=""/>
           </v:shape>
-          <o:OLEObject Type="Embed" ProgID="Equation.DSMT4" ShapeID="_x0000_i1069" DrawAspect="Content" ObjectID="_1731766015" r:id="rId100"/>
+          <o:OLEObject Type="Embed" ProgID="Equation.DSMT4" ShapeID="_x0000_i1069" DrawAspect="Content" ObjectID="_1731769036" r:id="rId76"/>
         </w:object>
       </w:r>
       <w:r>
@@ -7927,9 +8936,9 @@
         </w:rPr>
         <w:object w:dxaOrig="720" w:dyaOrig="680">
           <v:shape id="_x0000_i1070" type="#_x0000_t75" style="width:36pt;height:34.2pt" o:ole="">
-            <v:imagedata r:id="rId101" o:title=""/>
+            <v:imagedata r:id="rId77" o:title=""/>
           </v:shape>
-          <o:OLEObject Type="Embed" ProgID="Equation.DSMT4" ShapeID="_x0000_i1070" DrawAspect="Content" ObjectID="_1731766016" r:id="rId102"/>
+          <o:OLEObject Type="Embed" ProgID="Equation.DSMT4" ShapeID="_x0000_i1070" DrawAspect="Content" ObjectID="_1731769037" r:id="rId78"/>
         </w:object>
       </w:r>
       <w:r>
@@ -7945,9 +8954,9 @@
         </w:rPr>
         <w:object w:dxaOrig="240" w:dyaOrig="360">
           <v:shape id="_x0000_i1071" type="#_x0000_t75" style="width:12pt;height:18pt" o:ole="">
-            <v:imagedata r:id="rId103" o:title=""/>
+            <v:imagedata r:id="rId79" o:title=""/>
           </v:shape>
-          <o:OLEObject Type="Embed" ProgID="Equation.DSMT4" ShapeID="_x0000_i1071" DrawAspect="Content" ObjectID="_1731766017" r:id="rId104"/>
+          <o:OLEObject Type="Embed" ProgID="Equation.DSMT4" ShapeID="_x0000_i1071" DrawAspect="Content" ObjectID="_1731769038" r:id="rId80"/>
         </w:object>
       </w:r>
       <w:r>
@@ -8022,9 +9031,9 @@
               </w:rPr>
               <w:object w:dxaOrig="2520" w:dyaOrig="400">
                 <v:shape id="_x0000_i1072" type="#_x0000_t75" style="width:126pt;height:19.8pt" o:ole="">
-                  <v:imagedata r:id="rId105" o:title=""/>
+                  <v:imagedata r:id="rId81" o:title=""/>
                 </v:shape>
-                <o:OLEObject Type="Embed" ProgID="Equation.DSMT4" ShapeID="_x0000_i1072" DrawAspect="Content" ObjectID="_1731766018" r:id="rId106"/>
+                <o:OLEObject Type="Embed" ProgID="Equation.DSMT4" ShapeID="_x0000_i1072" DrawAspect="Content" ObjectID="_1731769039" r:id="rId82"/>
               </w:object>
             </w:r>
             <w:r>
@@ -8077,9 +9086,9 @@
         </w:rPr>
         <w:object w:dxaOrig="200" w:dyaOrig="220">
           <v:shape id="_x0000_i1073" type="#_x0000_t75" style="width:10.2pt;height:10.8pt" o:ole="">
-            <v:imagedata r:id="rId107" o:title=""/>
+            <v:imagedata r:id="rId83" o:title=""/>
           </v:shape>
-          <o:OLEObject Type="Embed" ProgID="Equation.DSMT4" ShapeID="_x0000_i1073" DrawAspect="Content" ObjectID="_1731766019" r:id="rId108"/>
+          <o:OLEObject Type="Embed" ProgID="Equation.DSMT4" ShapeID="_x0000_i1073" DrawAspect="Content" ObjectID="_1731769040" r:id="rId84"/>
         </w:object>
       </w:r>
       <w:r>
@@ -8095,9 +9104,9 @@
         </w:rPr>
         <w:object w:dxaOrig="240" w:dyaOrig="360">
           <v:shape id="_x0000_i1074" type="#_x0000_t75" style="width:12pt;height:18pt" o:ole="">
-            <v:imagedata r:id="rId109" o:title=""/>
+            <v:imagedata r:id="rId85" o:title=""/>
           </v:shape>
-          <o:OLEObject Type="Embed" ProgID="Equation.DSMT4" ShapeID="_x0000_i1074" DrawAspect="Content" ObjectID="_1731766020" r:id="rId110"/>
+          <o:OLEObject Type="Embed" ProgID="Equation.DSMT4" ShapeID="_x0000_i1074" DrawAspect="Content" ObjectID="_1731769041" r:id="rId86"/>
         </w:object>
       </w:r>
       <w:r>
@@ -8113,9 +9122,9 @@
         </w:rPr>
         <w:object w:dxaOrig="240" w:dyaOrig="360">
           <v:shape id="_x0000_i1075" type="#_x0000_t75" style="width:12pt;height:18pt" o:ole="">
-            <v:imagedata r:id="rId111" o:title=""/>
+            <v:imagedata r:id="rId87" o:title=""/>
           </v:shape>
-          <o:OLEObject Type="Embed" ProgID="Equation.DSMT4" ShapeID="_x0000_i1075" DrawAspect="Content" ObjectID="_1731766021" r:id="rId112"/>
+          <o:OLEObject Type="Embed" ProgID="Equation.DSMT4" ShapeID="_x0000_i1075" DrawAspect="Content" ObjectID="_1731769042" r:id="rId88"/>
         </w:object>
       </w:r>
       <w:r>
@@ -8131,9 +9140,9 @@
         </w:rPr>
         <w:object w:dxaOrig="260" w:dyaOrig="360">
           <v:shape id="_x0000_i1076" type="#_x0000_t75" style="width:13.2pt;height:18pt" o:ole="">
-            <v:imagedata r:id="rId113" o:title=""/>
+            <v:imagedata r:id="rId89" o:title=""/>
           </v:shape>
-          <o:OLEObject Type="Embed" ProgID="Equation.DSMT4" ShapeID="_x0000_i1076" DrawAspect="Content" ObjectID="_1731766022" r:id="rId114"/>
+          <o:OLEObject Type="Embed" ProgID="Equation.DSMT4" ShapeID="_x0000_i1076" DrawAspect="Content" ObjectID="_1731769043" r:id="rId90"/>
         </w:object>
       </w:r>
       <w:r>
@@ -8149,9 +9158,9 @@
         </w:rPr>
         <w:object w:dxaOrig="260" w:dyaOrig="360">
           <v:shape id="_x0000_i1077" type="#_x0000_t75" style="width:13.2pt;height:18pt" o:ole="">
-            <v:imagedata r:id="rId115" o:title=""/>
+            <v:imagedata r:id="rId91" o:title=""/>
           </v:shape>
-          <o:OLEObject Type="Embed" ProgID="Equation.DSMT4" ShapeID="_x0000_i1077" DrawAspect="Content" ObjectID="_1731766023" r:id="rId116"/>
+          <o:OLEObject Type="Embed" ProgID="Equation.DSMT4" ShapeID="_x0000_i1077" DrawAspect="Content" ObjectID="_1731769044" r:id="rId92"/>
         </w:object>
       </w:r>
       <w:r>
@@ -8180,9 +9189,9 @@
         </w:rPr>
         <w:object w:dxaOrig="240" w:dyaOrig="360">
           <v:shape id="_x0000_i1078" type="#_x0000_t75" style="width:12pt;height:18pt" o:ole="">
-            <v:imagedata r:id="rId117" o:title=""/>
+            <v:imagedata r:id="rId93" o:title=""/>
           </v:shape>
-          <o:OLEObject Type="Embed" ProgID="Equation.DSMT4" ShapeID="_x0000_i1078" DrawAspect="Content" ObjectID="_1731766024" r:id="rId118"/>
+          <o:OLEObject Type="Embed" ProgID="Equation.DSMT4" ShapeID="_x0000_i1078" DrawAspect="Content" ObjectID="_1731769045" r:id="rId94"/>
         </w:object>
       </w:r>
       <w:r>
@@ -8244,9 +9253,9 @@
               </w:rPr>
               <w:object w:dxaOrig="1300" w:dyaOrig="620">
                 <v:shape id="_x0000_i1079" type="#_x0000_t75" style="width:64.8pt;height:31.2pt" o:ole="">
-                  <v:imagedata r:id="rId119" o:title=""/>
+                  <v:imagedata r:id="rId95" o:title=""/>
                 </v:shape>
-                <o:OLEObject Type="Embed" ProgID="Equation.DSMT4" ShapeID="_x0000_i1079" DrawAspect="Content" ObjectID="_1731766025" r:id="rId120"/>
+                <o:OLEObject Type="Embed" ProgID="Equation.DSMT4" ShapeID="_x0000_i1079" DrawAspect="Content" ObjectID="_1731769046" r:id="rId96"/>
               </w:object>
             </w:r>
             <w:r>
@@ -8307,9 +9316,9 @@
         </w:rPr>
         <w:object w:dxaOrig="2799" w:dyaOrig="940">
           <v:shape id="_x0000_i1080" type="#_x0000_t75" style="width:139.8pt;height:46.8pt" o:ole="">
-            <v:imagedata r:id="rId121" o:title=""/>
+            <v:imagedata r:id="rId97" o:title=""/>
           </v:shape>
-          <o:OLEObject Type="Embed" ProgID="Equation.DSMT4" ShapeID="_x0000_i1080" DrawAspect="Content" ObjectID="_1731766026" r:id="rId122"/>
+          <o:OLEObject Type="Embed" ProgID="Equation.DSMT4" ShapeID="_x0000_i1080" DrawAspect="Content" ObjectID="_1731769047" r:id="rId98"/>
         </w:object>
       </w:r>
       <w:r>
@@ -8342,9 +9351,9 @@
         </w:rPr>
         <w:object w:dxaOrig="940" w:dyaOrig="380">
           <v:shape id="_x0000_i1081" type="#_x0000_t75" style="width:46.8pt;height:19.2pt" o:ole="">
-            <v:imagedata r:id="rId123" o:title=""/>
+            <v:imagedata r:id="rId99" o:title=""/>
           </v:shape>
-          <o:OLEObject Type="Embed" ProgID="Equation.DSMT4" ShapeID="_x0000_i1081" DrawAspect="Content" ObjectID="_1731766027" r:id="rId124"/>
+          <o:OLEObject Type="Embed" ProgID="Equation.DSMT4" ShapeID="_x0000_i1081" DrawAspect="Content" ObjectID="_1731769048" r:id="rId100"/>
         </w:object>
       </w:r>
       <w:r>
@@ -8432,9 +9441,9 @@
               </w:rPr>
               <w:object w:dxaOrig="1840" w:dyaOrig="700">
                 <v:shape id="_x0000_i1082" type="#_x0000_t75" style="width:91.8pt;height:34.8pt" o:ole="">
-                  <v:imagedata r:id="rId125" o:title=""/>
+                  <v:imagedata r:id="rId101" o:title=""/>
                 </v:shape>
-                <o:OLEObject Type="Embed" ProgID="Equation.DSMT4" ShapeID="_x0000_i1082" DrawAspect="Content" ObjectID="_1731766028" r:id="rId126"/>
+                <o:OLEObject Type="Embed" ProgID="Equation.DSMT4" ShapeID="_x0000_i1082" DrawAspect="Content" ObjectID="_1731769049" r:id="rId102"/>
               </w:object>
             </w:r>
             <w:r>
@@ -8487,9 +9496,9 @@
         </w:rPr>
         <w:object w:dxaOrig="1860" w:dyaOrig="680">
           <v:shape id="_x0000_i1083" type="#_x0000_t75" style="width:93pt;height:34.2pt" o:ole="">
-            <v:imagedata r:id="rId127" o:title=""/>
+            <v:imagedata r:id="rId103" o:title=""/>
           </v:shape>
-          <o:OLEObject Type="Embed" ProgID="Equation.DSMT4" ShapeID="_x0000_i1083" DrawAspect="Content" ObjectID="_1731766029" r:id="rId128"/>
+          <o:OLEObject Type="Embed" ProgID="Equation.DSMT4" ShapeID="_x0000_i1083" DrawAspect="Content" ObjectID="_1731769050" r:id="rId104"/>
         </w:object>
       </w:r>
       <w:r>
@@ -8505,9 +9514,9 @@
         </w:rPr>
         <w:object w:dxaOrig="3480" w:dyaOrig="680">
           <v:shape id="_x0000_i1084" type="#_x0000_t75" style="width:174pt;height:34.2pt" o:ole="">
-            <v:imagedata r:id="rId129" o:title=""/>
+            <v:imagedata r:id="rId105" o:title=""/>
           </v:shape>
-          <o:OLEObject Type="Embed" ProgID="Equation.DSMT4" ShapeID="_x0000_i1084" DrawAspect="Content" ObjectID="_1731766030" r:id="rId130"/>
+          <o:OLEObject Type="Embed" ProgID="Equation.DSMT4" ShapeID="_x0000_i1084" DrawAspect="Content" ObjectID="_1731769051" r:id="rId106"/>
         </w:object>
       </w:r>
       <w:r>
@@ -8522,10 +9531,10 @@
           <w:position w:val="-12"/>
         </w:rPr>
         <w:object w:dxaOrig="1120" w:dyaOrig="360">
-          <v:shape id="_x0000_i1085" type="#_x0000_t75" style="width:55.9pt;height:18.25pt" o:ole="">
-            <v:imagedata r:id="rId131" o:title=""/>
+          <v:shape id="_x0000_i1085" type="#_x0000_t75" style="width:55.8pt;height:18pt" o:ole="">
+            <v:imagedata r:id="rId107" o:title=""/>
           </v:shape>
-          <o:OLEObject Type="Embed" ProgID="Equation.DSMT4" ShapeID="_x0000_i1085" DrawAspect="Content" ObjectID="_1731766031" r:id="rId132"/>
+          <o:OLEObject Type="Embed" ProgID="Equation.DSMT4" ShapeID="_x0000_i1085" DrawAspect="Content" ObjectID="_1731769052" r:id="rId108"/>
         </w:object>
       </w:r>
       <w:r>
@@ -8559,6 +9568,7 @@
         <w:rPr>
           <w:rFonts w:cs="Times New Roman"/>
         </w:rPr>
+        <w:lastRenderedPageBreak/>
         <w:t>Решение уравнения</w:t>
       </w:r>
     </w:p>
@@ -8613,10 +9623,10 @@
                 <w:position w:val="-62"/>
               </w:rPr>
               <w:object w:dxaOrig="3660" w:dyaOrig="1359">
-                <v:shape id="_x0000_i1086" type="#_x0000_t75" style="width:182.7pt;height:67.7pt" o:ole="">
-                  <v:imagedata r:id="rId133" o:title=""/>
+                <v:shape id="_x0000_i1086" type="#_x0000_t75" style="width:183pt;height:67.8pt" o:ole="">
+                  <v:imagedata r:id="rId109" o:title=""/>
                 </v:shape>
-                <o:OLEObject Type="Embed" ProgID="Equation.DSMT4" ShapeID="_x0000_i1086" DrawAspect="Content" ObjectID="_1731766032" r:id="rId134"/>
+                <o:OLEObject Type="Embed" ProgID="Equation.DSMT4" ShapeID="_x0000_i1086" DrawAspect="Content" ObjectID="_1731769053" r:id="rId110"/>
               </w:object>
             </w:r>
             <w:r>
@@ -8713,10 +9723,10 @@
                 <w:position w:val="-32"/>
               </w:rPr>
               <w:object w:dxaOrig="2120" w:dyaOrig="900">
-                <v:shape id="_x0000_i1087" type="#_x0000_t75" style="width:106.4pt;height:45.15pt" o:ole="">
-                  <v:imagedata r:id="rId135" o:title=""/>
+                <v:shape id="_x0000_i1087" type="#_x0000_t75" style="width:106.2pt;height:45pt" o:ole="">
+                  <v:imagedata r:id="rId111" o:title=""/>
                 </v:shape>
-                <o:OLEObject Type="Embed" ProgID="Equation.DSMT4" ShapeID="_x0000_i1087" DrawAspect="Content" ObjectID="_1731766033" r:id="rId136"/>
+                <o:OLEObject Type="Embed" ProgID="Equation.DSMT4" ShapeID="_x0000_i1087" DrawAspect="Content" ObjectID="_1731769054" r:id="rId112"/>
               </w:object>
             </w:r>
             <w:r>
@@ -8780,10 +9790,10 @@
                 <w:position w:val="-60"/>
               </w:rPr>
               <w:object w:dxaOrig="2000" w:dyaOrig="980">
-                <v:shape id="_x0000_i1088" type="#_x0000_t75" style="width:99.95pt;height:49.45pt" o:ole="">
-                  <v:imagedata r:id="rId137" o:title=""/>
+                <v:shape id="_x0000_i1088" type="#_x0000_t75" style="width:100.2pt;height:49.2pt" o:ole="">
+                  <v:imagedata r:id="rId113" o:title=""/>
                 </v:shape>
-                <o:OLEObject Type="Embed" ProgID="Equation.DSMT4" ShapeID="_x0000_i1088" DrawAspect="Content" ObjectID="_1731766034" r:id="rId138"/>
+                <o:OLEObject Type="Embed" ProgID="Equation.DSMT4" ShapeID="_x0000_i1088" DrawAspect="Content" ObjectID="_1731769055" r:id="rId114"/>
               </w:object>
             </w:r>
             <w:r>
@@ -8917,10 +9927,10 @@
                 <w:position w:val="-12"/>
               </w:rPr>
               <w:object w:dxaOrig="2120" w:dyaOrig="360">
-                <v:shape id="_x0000_i1089" type="#_x0000_t75" style="width:106.4pt;height:18.25pt" o:ole="">
-                  <v:imagedata r:id="rId139" o:title=""/>
+                <v:shape id="_x0000_i1089" type="#_x0000_t75" style="width:106.2pt;height:18pt" o:ole="">
+                  <v:imagedata r:id="rId115" o:title=""/>
                 </v:shape>
-                <o:OLEObject Type="Embed" ProgID="Equation.DSMT4" ShapeID="_x0000_i1089" DrawAspect="Content" ObjectID="_1731766035" r:id="rId140"/>
+                <o:OLEObject Type="Embed" ProgID="Equation.DSMT4" ShapeID="_x0000_i1089" DrawAspect="Content" ObjectID="_1731769056" r:id="rId116"/>
               </w:object>
             </w:r>
             <w:r>
@@ -9038,10 +10048,10 @@
                 <w:position w:val="-30"/>
               </w:rPr>
               <w:object w:dxaOrig="2760" w:dyaOrig="1219">
-                <v:shape id="_x0000_i1090" type="#_x0000_t75" style="width:137.55pt;height:61.25pt" o:ole="">
-                  <v:imagedata r:id="rId141" o:title=""/>
+                <v:shape id="_x0000_i1090" type="#_x0000_t75" style="width:138pt;height:61.2pt" o:ole="">
+                  <v:imagedata r:id="rId117" o:title=""/>
                 </v:shape>
-                <o:OLEObject Type="Embed" ProgID="Equation.DSMT4" ShapeID="_x0000_i1090" DrawAspect="Content" ObjectID="_1731766036" r:id="rId142"/>
+                <o:OLEObject Type="Embed" ProgID="Equation.DSMT4" ShapeID="_x0000_i1090" DrawAspect="Content" ObjectID="_1731769057" r:id="rId118"/>
               </w:object>
             </w:r>
             <w:r>
@@ -9152,10 +10162,10 @@
                 <w:position w:val="-24"/>
               </w:rPr>
               <w:object w:dxaOrig="1920" w:dyaOrig="660">
-                <v:shape id="_x0000_i1091" type="#_x0000_t75" style="width:95.65pt;height:33.3pt" o:ole="">
-                  <v:imagedata r:id="rId143" o:title=""/>
+                <v:shape id="_x0000_i1091" type="#_x0000_t75" style="width:96pt;height:33pt" o:ole="">
+                  <v:imagedata r:id="rId119" o:title=""/>
                 </v:shape>
-                <o:OLEObject Type="Embed" ProgID="Equation.DSMT4" ShapeID="_x0000_i1091" DrawAspect="Content" ObjectID="_1731766037" r:id="rId144"/>
+                <o:OLEObject Type="Embed" ProgID="Equation.DSMT4" ShapeID="_x0000_i1091" DrawAspect="Content" ObjectID="_1731769058" r:id="rId120"/>
               </w:object>
             </w:r>
             <w:r>
@@ -9208,10 +10218,10 @@
           <w:position w:val="-14"/>
         </w:rPr>
         <w:object w:dxaOrig="1520" w:dyaOrig="380">
-          <v:shape id="_x0000_i1092" type="#_x0000_t75" style="width:76.3pt;height:19.35pt" o:ole="">
-            <v:imagedata r:id="rId145" o:title=""/>
+          <v:shape id="_x0000_i1092" type="#_x0000_t75" style="width:76.25pt;height:19.2pt" o:ole="">
+            <v:imagedata r:id="rId121" o:title=""/>
           </v:shape>
-          <o:OLEObject Type="Embed" ProgID="Equation.DSMT4" ShapeID="_x0000_i1092" DrawAspect="Content" ObjectID="_1731766038" r:id="rId146"/>
+          <o:OLEObject Type="Embed" ProgID="Equation.DSMT4" ShapeID="_x0000_i1092" DrawAspect="Content" ObjectID="_1731769059" r:id="rId122"/>
         </w:object>
       </w:r>
       <w:r>
@@ -9240,10 +10250,10 @@
           <w:position w:val="-12"/>
         </w:rPr>
         <w:object w:dxaOrig="440" w:dyaOrig="360">
-          <v:shape id="_x0000_i1093" type="#_x0000_t75" style="width:22.55pt;height:18.25pt" o:ole="">
-            <v:imagedata r:id="rId147" o:title=""/>
+          <v:shape id="_x0000_i1093" type="#_x0000_t75" style="width:22.2pt;height:18pt" o:ole="">
+            <v:imagedata r:id="rId123" o:title=""/>
           </v:shape>
-          <o:OLEObject Type="Embed" ProgID="Equation.DSMT4" ShapeID="_x0000_i1093" DrawAspect="Content" ObjectID="_1731766039" r:id="rId148"/>
+          <o:OLEObject Type="Embed" ProgID="Equation.DSMT4" ShapeID="_x0000_i1093" DrawAspect="Content" ObjectID="_1731769060" r:id="rId124"/>
         </w:object>
       </w:r>
       <w:r>
@@ -9258,10 +10268,10 @@
           <w:position w:val="-24"/>
         </w:rPr>
         <w:object w:dxaOrig="1740" w:dyaOrig="660">
-          <v:shape id="_x0000_i1094" type="#_x0000_t75" style="width:87.05pt;height:33.3pt" o:ole="">
-            <v:imagedata r:id="rId149" o:title=""/>
+          <v:shape id="_x0000_i1094" type="#_x0000_t75" style="width:87pt;height:33pt" o:ole="">
+            <v:imagedata r:id="rId125" o:title=""/>
           </v:shape>
-          <o:OLEObject Type="Embed" ProgID="Equation.DSMT4" ShapeID="_x0000_i1094" DrawAspect="Content" ObjectID="_1731766040" r:id="rId150"/>
+          <o:OLEObject Type="Embed" ProgID="Equation.DSMT4" ShapeID="_x0000_i1094" DrawAspect="Content" ObjectID="_1731769061" r:id="rId126"/>
         </w:object>
       </w:r>
       <w:r>
@@ -9276,10 +10286,10 @@
           <w:position w:val="-30"/>
         </w:rPr>
         <w:object w:dxaOrig="960" w:dyaOrig="680">
-          <v:shape id="_x0000_i1095" type="#_x0000_t75" style="width:48.35pt;height:34.4pt" o:ole="">
-            <v:imagedata r:id="rId151" o:title=""/>
+          <v:shape id="_x0000_i1095" type="#_x0000_t75" style="width:48pt;height:34.2pt" o:ole="">
+            <v:imagedata r:id="rId127" o:title=""/>
           </v:shape>
-          <o:OLEObject Type="Embed" ProgID="Equation.DSMT4" ShapeID="_x0000_i1095" DrawAspect="Content" ObjectID="_1731766041" r:id="rId152"/>
+          <o:OLEObject Type="Embed" ProgID="Equation.DSMT4" ShapeID="_x0000_i1095" DrawAspect="Content" ObjectID="_1731769062" r:id="rId128"/>
         </w:object>
       </w:r>
       <w:r>
@@ -9307,10 +10317,10 @@
           <w:position w:val="-12"/>
         </w:rPr>
         <w:object w:dxaOrig="1020" w:dyaOrig="360">
-          <v:shape id="_x0000_i1096" type="#_x0000_t75" style="width:51.6pt;height:18.25pt" o:ole="">
-            <v:imagedata r:id="rId153" o:title=""/>
+          <v:shape id="_x0000_i1096" type="#_x0000_t75" style="width:51.05pt;height:18.4pt" o:ole="">
+            <v:imagedata r:id="rId129" o:title=""/>
           </v:shape>
-          <o:OLEObject Type="Embed" ProgID="Equation.DSMT4" ShapeID="_x0000_i1096" DrawAspect="Content" ObjectID="_1731766042" r:id="rId154"/>
+          <o:OLEObject Type="Embed" ProgID="Equation.DSMT4" ShapeID="_x0000_i1096" DrawAspect="Content" ObjectID="_1731769063" r:id="rId130"/>
         </w:object>
       </w:r>
       <w:r>
@@ -9333,6 +10343,7 @@
           <w:noProof/>
           <w:lang w:val="ru-RU" w:eastAsia="ru-RU"/>
         </w:rPr>
+        <w:lastRenderedPageBreak/>
         <w:drawing>
           <wp:inline distT="0" distB="0" distL="0" distR="0" wp14:anchorId="1FB51DE4" wp14:editId="02487A0A">
             <wp:extent cx="5562600" cy="3848100"/>
@@ -9349,7 +10360,7 @@
                     <pic:cNvPicPr/>
                   </pic:nvPicPr>
                   <pic:blipFill rotWithShape="1">
-                    <a:blip r:embed="rId155"/>
+                    <a:blip r:embed="rId131"/>
                     <a:srcRect l="3592" r="2768" b="3071"/>
                     <a:stretch/>
                   </pic:blipFill>
@@ -9611,10 +10622,10 @@
           <w:position w:val="-204"/>
         </w:rPr>
         <w:object w:dxaOrig="5740" w:dyaOrig="4200">
-          <v:shape id="_x0000_i1097" type="#_x0000_t75" style="width:286.95pt;height:210.65pt" o:ole="">
-            <v:imagedata r:id="rId156" o:title=""/>
+          <v:shape id="_x0000_i1097" type="#_x0000_t75" style="width:286.45pt;height:210.2pt" o:ole="">
+            <v:imagedata r:id="rId132" o:title=""/>
           </v:shape>
-          <o:OLEObject Type="Embed" ProgID="Equation.DSMT4" ShapeID="_x0000_i1097" DrawAspect="Content" ObjectID="_1731766043" r:id="rId157"/>
+          <o:OLEObject Type="Embed" ProgID="Equation.DSMT4" ShapeID="_x0000_i1097" DrawAspect="Content" ObjectID="_1731769064" r:id="rId133"/>
         </w:object>
       </w:r>
     </w:p>
@@ -9649,10 +10660,10 @@
           <w:position w:val="-32"/>
         </w:rPr>
         <w:object w:dxaOrig="3260" w:dyaOrig="760">
-          <v:shape id="_x0000_i1098" type="#_x0000_t75" style="width:163.35pt;height:37.6pt" o:ole="">
-            <v:imagedata r:id="rId158" o:title=""/>
+          <v:shape id="_x0000_i1098" type="#_x0000_t75" style="width:163.35pt;height:37.65pt" o:ole="">
+            <v:imagedata r:id="rId134" o:title=""/>
           </v:shape>
-          <o:OLEObject Type="Embed" ProgID="Equation.DSMT4" ShapeID="_x0000_i1098" DrawAspect="Content" ObjectID="_1731766044" r:id="rId159"/>
+          <o:OLEObject Type="Embed" ProgID="Equation.DSMT4" ShapeID="_x0000_i1098" DrawAspect="Content" ObjectID="_1731769065" r:id="rId135"/>
         </w:object>
       </w:r>
     </w:p>
@@ -9670,10 +10681,10 @@
           <w:position w:val="-32"/>
         </w:rPr>
         <w:object w:dxaOrig="3000" w:dyaOrig="760">
-          <v:shape id="_x0000_i1099" type="#_x0000_t75" style="width:149.35pt;height:37.6pt" o:ole="">
-            <v:imagedata r:id="rId160" o:title=""/>
+          <v:shape id="_x0000_i1099" type="#_x0000_t75" style="width:149.85pt;height:37.65pt" o:ole="">
+            <v:imagedata r:id="rId136" o:title=""/>
           </v:shape>
-          <o:OLEObject Type="Embed" ProgID="Equation.DSMT4" ShapeID="_x0000_i1099" DrawAspect="Content" ObjectID="_1731766045" r:id="rId161"/>
+          <o:OLEObject Type="Embed" ProgID="Equation.DSMT4" ShapeID="_x0000_i1099" DrawAspect="Content" ObjectID="_1731769066" r:id="rId137"/>
         </w:object>
       </w:r>
     </w:p>
@@ -9691,10 +10702,10 @@
           <w:position w:val="-32"/>
         </w:rPr>
         <w:object w:dxaOrig="3000" w:dyaOrig="760">
-          <v:shape id="_x0000_i1100" type="#_x0000_t75" style="width:149.35pt;height:37.6pt" o:ole="">
-            <v:imagedata r:id="rId162" o:title=""/>
+          <v:shape id="_x0000_i1100" type="#_x0000_t75" style="width:149.85pt;height:37.65pt" o:ole="">
+            <v:imagedata r:id="rId138" o:title=""/>
           </v:shape>
-          <o:OLEObject Type="Embed" ProgID="Equation.DSMT4" ShapeID="_x0000_i1100" DrawAspect="Content" ObjectID="_1731766046" r:id="rId163"/>
+          <o:OLEObject Type="Embed" ProgID="Equation.DSMT4" ShapeID="_x0000_i1100" DrawAspect="Content" ObjectID="_1731769067" r:id="rId139"/>
         </w:object>
       </w:r>
     </w:p>
@@ -9749,10 +10760,10 @@
           <w:szCs w:val="24"/>
         </w:rPr>
         <w:object w:dxaOrig="1600" w:dyaOrig="380">
-          <v:shape id="_x0000_i1101" type="#_x0000_t75" style="width:79.5pt;height:19.35pt" o:ole="">
-            <v:imagedata r:id="rId164" o:title=""/>
+          <v:shape id="_x0000_i1101" type="#_x0000_t75" style="width:79.5pt;height:19.25pt" o:ole="">
+            <v:imagedata r:id="rId140" o:title=""/>
           </v:shape>
-          <o:OLEObject Type="Embed" ProgID="Equation.DSMT4" ShapeID="_x0000_i1101" DrawAspect="Content" ObjectID="_1731766047" r:id="rId165"/>
+          <o:OLEObject Type="Embed" ProgID="Equation.DSMT4" ShapeID="_x0000_i1101" DrawAspect="Content" ObjectID="_1731769068" r:id="rId141"/>
         </w:object>
       </w:r>
       <w:r>
@@ -9793,10 +10804,10 @@
           <w:szCs w:val="24"/>
         </w:rPr>
         <w:object w:dxaOrig="680" w:dyaOrig="380">
-          <v:shape id="_x0000_i1102" type="#_x0000_t75" style="width:34.4pt;height:19.35pt" o:ole="">
-            <v:imagedata r:id="rId166" o:title=""/>
+          <v:shape id="_x0000_i1102" type="#_x0000_t75" style="width:34.35pt;height:19.25pt" o:ole="">
+            <v:imagedata r:id="rId142" o:title=""/>
           </v:shape>
-          <o:OLEObject Type="Embed" ProgID="Equation.DSMT4" ShapeID="_x0000_i1102" DrawAspect="Content" ObjectID="_1731766048" r:id="rId167"/>
+          <o:OLEObject Type="Embed" ProgID="Equation.DSMT4" ShapeID="_x0000_i1102" DrawAspect="Content" ObjectID="_1731769069" r:id="rId143"/>
         </w:object>
       </w:r>
       <w:r>
@@ -9823,10 +10834,10 @@
           <w:szCs w:val="24"/>
         </w:rPr>
         <w:object w:dxaOrig="800" w:dyaOrig="380">
-          <v:shape id="_x0000_i1103" type="#_x0000_t75" style="width:39.75pt;height:19.35pt" o:ole="">
-            <v:imagedata r:id="rId168" o:title=""/>
+          <v:shape id="_x0000_i1103" type="#_x0000_t75" style="width:40.2pt;height:19.25pt" o:ole="">
+            <v:imagedata r:id="rId144" o:title=""/>
           </v:shape>
-          <o:OLEObject Type="Embed" ProgID="Equation.DSMT4" ShapeID="_x0000_i1103" DrawAspect="Content" ObjectID="_1731766049" r:id="rId169"/>
+          <o:OLEObject Type="Embed" ProgID="Equation.DSMT4" ShapeID="_x0000_i1103" DrawAspect="Content" ObjectID="_1731769070" r:id="rId145"/>
         </w:object>
       </w:r>
     </w:p>
@@ -9872,10 +10883,10 @@
           <w:szCs w:val="24"/>
         </w:rPr>
         <w:object w:dxaOrig="580" w:dyaOrig="360">
-          <v:shape id="_x0000_i1104" type="#_x0000_t75" style="width:27.95pt;height:18.25pt" o:ole="">
-            <v:imagedata r:id="rId170" o:title=""/>
+          <v:shape id="_x0000_i1104" type="#_x0000_t75" style="width:28.45pt;height:18.4pt" o:ole="">
+            <v:imagedata r:id="rId146" o:title=""/>
           </v:shape>
-          <o:OLEObject Type="Embed" ProgID="Equation.DSMT4" ShapeID="_x0000_i1104" DrawAspect="Content" ObjectID="_1731766050" r:id="rId171"/>
+          <o:OLEObject Type="Embed" ProgID="Equation.DSMT4" ShapeID="_x0000_i1104" DrawAspect="Content" ObjectID="_1731769071" r:id="rId147"/>
         </w:object>
       </w:r>
       <w:r>
@@ -9968,7 +10979,6 @@
           <w:noProof/>
           <w:lang w:val="ru-RU" w:eastAsia="ru-RU"/>
         </w:rPr>
-        <w:lastRenderedPageBreak/>
         <w:drawing>
           <wp:inline distT="0" distB="0" distL="0" distR="0" wp14:anchorId="317E8CAD" wp14:editId="5EE7A7C8">
             <wp:extent cx="4473759" cy="3398520"/>
@@ -9985,7 +10995,7 @@
                     <pic:cNvPicPr/>
                   </pic:nvPicPr>
                   <pic:blipFill rotWithShape="1">
-                    <a:blip r:embed="rId172"/>
+                    <a:blip r:embed="rId148"/>
                     <a:srcRect l="6927" t="2955" r="3410" b="4764"/>
                     <a:stretch/>
                   </pic:blipFill>
@@ -10052,6 +11062,7 @@
           <w:noProof/>
           <w:lang w:val="ru-RU" w:eastAsia="ru-RU"/>
         </w:rPr>
+        <w:lastRenderedPageBreak/>
         <w:drawing>
           <wp:inline distT="0" distB="0" distL="0" distR="0" wp14:anchorId="781C99D1" wp14:editId="7C45D1EC">
             <wp:extent cx="4338475" cy="3253740"/>
@@ -10068,7 +11079,7 @@
                     <pic:cNvPicPr/>
                   </pic:nvPicPr>
                   <pic:blipFill>
-                    <a:blip r:embed="rId173"/>
+                    <a:blip r:embed="rId149"/>
                     <a:stretch>
                       <a:fillRect/>
                     </a:stretch>
@@ -10162,7 +11173,6 @@
           <w:color w:val="auto"/>
           <w:lang w:eastAsia="ru-RU"/>
         </w:rPr>
-        <w:lastRenderedPageBreak/>
         <w:drawing>
           <wp:inline distT="0" distB="0" distL="0" distR="0" wp14:anchorId="1D933343" wp14:editId="332253CD">
             <wp:extent cx="2296160" cy="1881064"/>
@@ -10181,7 +11191,7 @@
                     </pic:cNvPicPr>
                   </pic:nvPicPr>
                   <pic:blipFill>
-                    <a:blip r:embed="rId174" cstate="print">
+                    <a:blip r:embed="rId150" cstate="print">
                       <a:extLst>
                         <a:ext uri="{28A0092B-C50C-407E-A947-70E740481C1C}">
                           <a14:useLocalDpi xmlns:a14="http://schemas.microsoft.com/office/drawing/2010/main" val="0"/>
@@ -10323,6 +11333,7 @@
           <w:color w:val="auto"/>
           <w:szCs w:val="24"/>
         </w:rPr>
+        <w:lastRenderedPageBreak/>
         <w:t xml:space="preserve">осуществление тарировки датчика давления; </w:t>
       </w:r>
     </w:p>
@@ -10465,7 +11476,6 @@
           <w:noProof/>
           <w:lang w:val="ru-RU" w:eastAsia="ru-RU"/>
         </w:rPr>
-        <w:lastRenderedPageBreak/>
         <w:drawing>
           <wp:inline distT="0" distB="0" distL="0" distR="0" wp14:anchorId="46F5BDBB" wp14:editId="5C7C9C1A">
             <wp:extent cx="5219065" cy="4019820"/>
@@ -10484,7 +11494,7 @@
                     </pic:cNvPicPr>
                   </pic:nvPicPr>
                   <pic:blipFill>
-                    <a:blip r:embed="rId175">
+                    <a:blip r:embed="rId151">
                       <a:extLst>
                         <a:ext uri="{28A0092B-C50C-407E-A947-70E740481C1C}">
                           <a14:useLocalDpi xmlns:a14="http://schemas.microsoft.com/office/drawing/2010/main" val="0"/>
@@ -10564,6 +11574,7 @@
           <w:noProof/>
           <w:lang w:val="ru-RU" w:eastAsia="ru-RU"/>
         </w:rPr>
+        <w:lastRenderedPageBreak/>
         <w:drawing>
           <wp:inline distT="0" distB="0" distL="0" distR="0" wp14:anchorId="337D843D" wp14:editId="7146D620">
             <wp:extent cx="5035689" cy="3878580"/>
@@ -10582,7 +11593,7 @@
                     </pic:cNvPicPr>
                   </pic:nvPicPr>
                   <pic:blipFill>
-                    <a:blip r:embed="rId176">
+                    <a:blip r:embed="rId152">
                       <a:extLst>
                         <a:ext uri="{28A0092B-C50C-407E-A947-70E740481C1C}">
                           <a14:useLocalDpi xmlns:a14="http://schemas.microsoft.com/office/drawing/2010/main" val="0"/>
@@ -10645,7 +11656,6 @@
           <w:rFonts w:cs="Times New Roman"/>
           <w:szCs w:val="24"/>
         </w:rPr>
-        <w:lastRenderedPageBreak/>
         <w:t>Выводы</w:t>
       </w:r>
       <w:bookmarkEnd w:id="30"/>
@@ -10730,12 +11740,12 @@
     </w:p>
     <w:p/>
     <w:sectPr>
-      <w:headerReference w:type="even" r:id="rId177"/>
-      <w:headerReference w:type="default" r:id="rId178"/>
-      <w:footerReference w:type="even" r:id="rId179"/>
-      <w:footerReference w:type="default" r:id="rId180"/>
-      <w:headerReference w:type="first" r:id="rId181"/>
-      <w:footerReference w:type="first" r:id="rId182"/>
+      <w:headerReference w:type="even" r:id="rId153"/>
+      <w:headerReference w:type="default" r:id="rId154"/>
+      <w:footerReference w:type="even" r:id="rId155"/>
+      <w:footerReference w:type="default" r:id="rId156"/>
+      <w:headerReference w:type="first" r:id="rId157"/>
+      <w:footerReference w:type="first" r:id="rId158"/>
       <w:pgSz w:w="11906" w:h="16838"/>
       <w:pgMar w:top="1134" w:right="850" w:bottom="1134" w:left="1701" w:header="708" w:footer="708" w:gutter="0"/>
       <w:cols w:space="708"/>
@@ -10831,7 +11841,7 @@
             <w:rStyle w:val="af2"/>
             <w:noProof/>
           </w:rPr>
-          <w:t>4</w:t>
+          <w:t>8</w:t>
         </w:r>
         <w:r>
           <w:rPr>
@@ -10918,6 +11928,119 @@
 <file path=word/numbering.xml><?xml version="1.0" encoding="utf-8"?>
 <w:numbering xmlns:wpc="http://schemas.microsoft.com/office/word/2010/wordprocessingCanvas" xmlns:cx="http://schemas.microsoft.com/office/drawing/2014/chartex" xmlns:mc="http://schemas.openxmlformats.org/markup-compatibility/2006" xmlns:o="urn:schemas-microsoft-com:office:office" xmlns:r="http://schemas.openxmlformats.org/officeDocument/2006/relationships" xmlns:m="http://schemas.openxmlformats.org/officeDocument/2006/math" xmlns:v="urn:schemas-microsoft-com:vml" xmlns:wp14="http://schemas.microsoft.com/office/word/2010/wordprocessingDrawing" xmlns:wp="http://schemas.openxmlformats.org/drawingml/2006/wordprocessingDrawing" xmlns:w10="urn:schemas-microsoft-com:office:word" xmlns:w="http://schemas.openxmlformats.org/wordprocessingml/2006/main" xmlns:w14="http://schemas.microsoft.com/office/word/2010/wordml" xmlns:w15="http://schemas.microsoft.com/office/word/2012/wordml" xmlns:w16se="http://schemas.microsoft.com/office/word/2015/wordml/symex" xmlns:wpg="http://schemas.microsoft.com/office/word/2010/wordprocessingGroup" xmlns:wpi="http://schemas.microsoft.com/office/word/2010/wordprocessingInk" xmlns:wne="http://schemas.microsoft.com/office/word/2006/wordml" xmlns:wps="http://schemas.microsoft.com/office/word/2010/wordprocessingShape" mc:Ignorable="w14 w15 w16se wp14">
   <w:abstractNum w:abstractNumId="0" w15:restartNumberingAfterBreak="0">
+    <w:nsid w:val="013A4D89"/>
+    <w:multiLevelType w:val="hybridMultilevel"/>
+    <w:tmpl w:val="C9ECE48E"/>
+    <w:lvl w:ilvl="0" w:tplc="04190003">
+      <w:start w:val="1"/>
+      <w:numFmt w:val="bullet"/>
+      <w:lvlText w:val="o"/>
+      <w:lvlJc w:val="left"/>
+      <w:pPr>
+        <w:ind w:left="1429" w:hanging="360"/>
+      </w:pPr>
+      <w:rPr>
+        <w:rFonts w:ascii="Courier New" w:hAnsi="Courier New" w:cs="Courier New" w:hint="default"/>
+      </w:rPr>
+    </w:lvl>
+    <w:lvl w:ilvl="1" w:tplc="04190003" w:tentative="1">
+      <w:start w:val="1"/>
+      <w:numFmt w:val="bullet"/>
+      <w:lvlText w:val="o"/>
+      <w:lvlJc w:val="left"/>
+      <w:pPr>
+        <w:ind w:left="2149" w:hanging="360"/>
+      </w:pPr>
+      <w:rPr>
+        <w:rFonts w:ascii="Courier New" w:hAnsi="Courier New" w:cs="Courier New" w:hint="default"/>
+      </w:rPr>
+    </w:lvl>
+    <w:lvl w:ilvl="2" w:tplc="04190005" w:tentative="1">
+      <w:start w:val="1"/>
+      <w:numFmt w:val="bullet"/>
+      <w:lvlText w:val=""/>
+      <w:lvlJc w:val="left"/>
+      <w:pPr>
+        <w:ind w:left="2869" w:hanging="360"/>
+      </w:pPr>
+      <w:rPr>
+        <w:rFonts w:ascii="Wingdings" w:hAnsi="Wingdings" w:hint="default"/>
+      </w:rPr>
+    </w:lvl>
+    <w:lvl w:ilvl="3" w:tplc="04190001" w:tentative="1">
+      <w:start w:val="1"/>
+      <w:numFmt w:val="bullet"/>
+      <w:lvlText w:val=""/>
+      <w:lvlJc w:val="left"/>
+      <w:pPr>
+        <w:ind w:left="3589" w:hanging="360"/>
+      </w:pPr>
+      <w:rPr>
+        <w:rFonts w:ascii="Symbol" w:hAnsi="Symbol" w:hint="default"/>
+      </w:rPr>
+    </w:lvl>
+    <w:lvl w:ilvl="4" w:tplc="04190003" w:tentative="1">
+      <w:start w:val="1"/>
+      <w:numFmt w:val="bullet"/>
+      <w:lvlText w:val="o"/>
+      <w:lvlJc w:val="left"/>
+      <w:pPr>
+        <w:ind w:left="4309" w:hanging="360"/>
+      </w:pPr>
+      <w:rPr>
+        <w:rFonts w:ascii="Courier New" w:hAnsi="Courier New" w:cs="Courier New" w:hint="default"/>
+      </w:rPr>
+    </w:lvl>
+    <w:lvl w:ilvl="5" w:tplc="04190005" w:tentative="1">
+      <w:start w:val="1"/>
+      <w:numFmt w:val="bullet"/>
+      <w:lvlText w:val=""/>
+      <w:lvlJc w:val="left"/>
+      <w:pPr>
+        <w:ind w:left="5029" w:hanging="360"/>
+      </w:pPr>
+      <w:rPr>
+        <w:rFonts w:ascii="Wingdings" w:hAnsi="Wingdings" w:hint="default"/>
+      </w:rPr>
+    </w:lvl>
+    <w:lvl w:ilvl="6" w:tplc="04190001" w:tentative="1">
+      <w:start w:val="1"/>
+      <w:numFmt w:val="bullet"/>
+      <w:lvlText w:val=""/>
+      <w:lvlJc w:val="left"/>
+      <w:pPr>
+        <w:ind w:left="5749" w:hanging="360"/>
+      </w:pPr>
+      <w:rPr>
+        <w:rFonts w:ascii="Symbol" w:hAnsi="Symbol" w:hint="default"/>
+      </w:rPr>
+    </w:lvl>
+    <w:lvl w:ilvl="7" w:tplc="04190003" w:tentative="1">
+      <w:start w:val="1"/>
+      <w:numFmt w:val="bullet"/>
+      <w:lvlText w:val="o"/>
+      <w:lvlJc w:val="left"/>
+      <w:pPr>
+        <w:ind w:left="6469" w:hanging="360"/>
+      </w:pPr>
+      <w:rPr>
+        <w:rFonts w:ascii="Courier New" w:hAnsi="Courier New" w:cs="Courier New" w:hint="default"/>
+      </w:rPr>
+    </w:lvl>
+    <w:lvl w:ilvl="8" w:tplc="04190005" w:tentative="1">
+      <w:start w:val="1"/>
+      <w:numFmt w:val="bullet"/>
+      <w:lvlText w:val=""/>
+      <w:lvlJc w:val="left"/>
+      <w:pPr>
+        <w:ind w:left="7189" w:hanging="360"/>
+      </w:pPr>
+      <w:rPr>
+        <w:rFonts w:ascii="Wingdings" w:hAnsi="Wingdings" w:hint="default"/>
+      </w:rPr>
+    </w:lvl>
+  </w:abstractNum>
+  <w:abstractNum w:abstractNumId="1" w15:restartNumberingAfterBreak="0">
     <w:nsid w:val="02C149E3"/>
     <w:multiLevelType w:val="multilevel"/>
     <w:tmpl w:val="87E4B758"/>
@@ -11038,7 +12161,7 @@
       </w:rPr>
     </w:lvl>
   </w:abstractNum>
-  <w:abstractNum w:abstractNumId="1" w15:restartNumberingAfterBreak="0">
+  <w:abstractNum w:abstractNumId="2" w15:restartNumberingAfterBreak="0">
     <w:nsid w:val="03091CA3"/>
     <w:multiLevelType w:val="hybridMultilevel"/>
     <w:tmpl w:val="1B608D80"/>
@@ -11129,7 +12252,7 @@
       </w:pPr>
     </w:lvl>
   </w:abstractNum>
-  <w:abstractNum w:abstractNumId="2" w15:restartNumberingAfterBreak="0">
+  <w:abstractNum w:abstractNumId="3" w15:restartNumberingAfterBreak="0">
     <w:nsid w:val="093565D1"/>
     <w:multiLevelType w:val="hybridMultilevel"/>
     <w:tmpl w:val="B332198C"/>
@@ -11242,7 +12365,7 @@
       </w:rPr>
     </w:lvl>
   </w:abstractNum>
-  <w:abstractNum w:abstractNumId="3" w15:restartNumberingAfterBreak="0">
+  <w:abstractNum w:abstractNumId="4" w15:restartNumberingAfterBreak="0">
     <w:nsid w:val="0D425CAD"/>
     <w:multiLevelType w:val="hybridMultilevel"/>
     <w:tmpl w:val="355C935E"/>
@@ -11355,7 +12478,7 @@
       </w:rPr>
     </w:lvl>
   </w:abstractNum>
-  <w:abstractNum w:abstractNumId="4" w15:restartNumberingAfterBreak="0">
+  <w:abstractNum w:abstractNumId="5" w15:restartNumberingAfterBreak="0">
     <w:nsid w:val="0FD514BD"/>
     <w:multiLevelType w:val="hybridMultilevel"/>
     <w:tmpl w:val="A29A5E38"/>
@@ -11468,7 +12591,7 @@
       </w:rPr>
     </w:lvl>
   </w:abstractNum>
-  <w:abstractNum w:abstractNumId="5" w15:restartNumberingAfterBreak="0">
+  <w:abstractNum w:abstractNumId="6" w15:restartNumberingAfterBreak="0">
     <w:nsid w:val="107801BF"/>
     <w:multiLevelType w:val="multilevel"/>
     <w:tmpl w:val="0926771E"/>
@@ -11582,7 +12705,7 @@
       </w:rPr>
     </w:lvl>
   </w:abstractNum>
-  <w:abstractNum w:abstractNumId="6" w15:restartNumberingAfterBreak="0">
+  <w:abstractNum w:abstractNumId="7" w15:restartNumberingAfterBreak="0">
     <w:nsid w:val="19631DE5"/>
     <w:multiLevelType w:val="hybridMultilevel"/>
     <w:tmpl w:val="1592D59C"/>
@@ -11695,7 +12818,7 @@
       </w:rPr>
     </w:lvl>
   </w:abstractNum>
-  <w:abstractNum w:abstractNumId="7" w15:restartNumberingAfterBreak="0">
+  <w:abstractNum w:abstractNumId="8" w15:restartNumberingAfterBreak="0">
     <w:nsid w:val="20953A60"/>
     <w:multiLevelType w:val="hybridMultilevel"/>
     <w:tmpl w:val="20A83AF8"/>
@@ -11784,7 +12907,7 @@
       </w:pPr>
     </w:lvl>
   </w:abstractNum>
-  <w:abstractNum w:abstractNumId="8" w15:restartNumberingAfterBreak="0">
+  <w:abstractNum w:abstractNumId="9" w15:restartNumberingAfterBreak="0">
     <w:nsid w:val="210D1BAA"/>
     <w:multiLevelType w:val="hybridMultilevel"/>
     <w:tmpl w:val="EE5CF50E"/>
@@ -11897,7 +13020,7 @@
       </w:rPr>
     </w:lvl>
   </w:abstractNum>
-  <w:abstractNum w:abstractNumId="9" w15:restartNumberingAfterBreak="0">
+  <w:abstractNum w:abstractNumId="10" w15:restartNumberingAfterBreak="0">
     <w:nsid w:val="26CE7910"/>
     <w:multiLevelType w:val="hybridMultilevel"/>
     <w:tmpl w:val="C17C3DDA"/>
@@ -11987,7 +13110,7 @@
       </w:pPr>
     </w:lvl>
   </w:abstractNum>
-  <w:abstractNum w:abstractNumId="10" w15:restartNumberingAfterBreak="0">
+  <w:abstractNum w:abstractNumId="11" w15:restartNumberingAfterBreak="0">
     <w:nsid w:val="2AC8020B"/>
     <w:multiLevelType w:val="hybridMultilevel"/>
     <w:tmpl w:val="419A3CC4"/>
@@ -12100,7 +13223,7 @@
       </w:rPr>
     </w:lvl>
   </w:abstractNum>
-  <w:abstractNum w:abstractNumId="11" w15:restartNumberingAfterBreak="0">
+  <w:abstractNum w:abstractNumId="12" w15:restartNumberingAfterBreak="0">
     <w:nsid w:val="2F045A19"/>
     <w:multiLevelType w:val="multilevel"/>
     <w:tmpl w:val="1E9ED430"/>
@@ -12191,7 +13314,7 @@
       </w:pPr>
     </w:lvl>
   </w:abstractNum>
-  <w:abstractNum w:abstractNumId="12" w15:restartNumberingAfterBreak="0">
+  <w:abstractNum w:abstractNumId="13" w15:restartNumberingAfterBreak="0">
     <w:nsid w:val="311F1CA0"/>
     <w:multiLevelType w:val="hybridMultilevel"/>
     <w:tmpl w:val="C6147F5C"/>
@@ -12304,7 +13427,7 @@
       </w:rPr>
     </w:lvl>
   </w:abstractNum>
-  <w:abstractNum w:abstractNumId="13" w15:restartNumberingAfterBreak="0">
+  <w:abstractNum w:abstractNumId="14" w15:restartNumberingAfterBreak="0">
     <w:nsid w:val="3CD86710"/>
     <w:multiLevelType w:val="multilevel"/>
     <w:tmpl w:val="9D5E9DE0"/>
@@ -12416,7 +13539,7 @@
       </w:rPr>
     </w:lvl>
   </w:abstractNum>
-  <w:abstractNum w:abstractNumId="14" w15:restartNumberingAfterBreak="0">
+  <w:abstractNum w:abstractNumId="15" w15:restartNumberingAfterBreak="0">
     <w:nsid w:val="3E54588F"/>
     <w:multiLevelType w:val="hybridMultilevel"/>
     <w:tmpl w:val="492A5658"/>
@@ -12506,7 +13629,7 @@
       </w:pPr>
     </w:lvl>
   </w:abstractNum>
-  <w:abstractNum w:abstractNumId="15" w15:restartNumberingAfterBreak="0">
+  <w:abstractNum w:abstractNumId="16" w15:restartNumberingAfterBreak="0">
     <w:nsid w:val="55247ED1"/>
     <w:multiLevelType w:val="hybridMultilevel"/>
     <w:tmpl w:val="4EAA24FA"/>
@@ -12619,7 +13742,7 @@
       </w:rPr>
     </w:lvl>
   </w:abstractNum>
-  <w:abstractNum w:abstractNumId="16" w15:restartNumberingAfterBreak="0">
+  <w:abstractNum w:abstractNumId="17" w15:restartNumberingAfterBreak="0">
     <w:nsid w:val="5D611159"/>
     <w:multiLevelType w:val="hybridMultilevel"/>
     <w:tmpl w:val="79645DFE"/>
@@ -12732,7 +13855,7 @@
       </w:rPr>
     </w:lvl>
   </w:abstractNum>
-  <w:abstractNum w:abstractNumId="17" w15:restartNumberingAfterBreak="0">
+  <w:abstractNum w:abstractNumId="18" w15:restartNumberingAfterBreak="0">
     <w:nsid w:val="5E9A142D"/>
     <w:multiLevelType w:val="hybridMultilevel"/>
     <w:tmpl w:val="5E848150"/>
@@ -12846,7 +13969,7 @@
       </w:rPr>
     </w:lvl>
   </w:abstractNum>
-  <w:abstractNum w:abstractNumId="18" w15:restartNumberingAfterBreak="0">
+  <w:abstractNum w:abstractNumId="19" w15:restartNumberingAfterBreak="0">
     <w:nsid w:val="636D2737"/>
     <w:multiLevelType w:val="hybridMultilevel"/>
     <w:tmpl w:val="1F58F48C"/>
@@ -12938,7 +14061,7 @@
       </w:pPr>
     </w:lvl>
   </w:abstractNum>
-  <w:abstractNum w:abstractNumId="19" w15:restartNumberingAfterBreak="0">
+  <w:abstractNum w:abstractNumId="20" w15:restartNumberingAfterBreak="0">
     <w:nsid w:val="6B7E1E94"/>
     <w:multiLevelType w:val="hybridMultilevel"/>
     <w:tmpl w:val="75084462"/>
@@ -13051,7 +14174,7 @@
       </w:rPr>
     </w:lvl>
   </w:abstractNum>
-  <w:abstractNum w:abstractNumId="20" w15:restartNumberingAfterBreak="0">
+  <w:abstractNum w:abstractNumId="21" w15:restartNumberingAfterBreak="0">
     <w:nsid w:val="6F1A1A81"/>
     <w:multiLevelType w:val="hybridMultilevel"/>
     <w:tmpl w:val="F582FD58"/>
@@ -13164,7 +14287,7 @@
       </w:rPr>
     </w:lvl>
   </w:abstractNum>
-  <w:abstractNum w:abstractNumId="21" w15:restartNumberingAfterBreak="0">
+  <w:abstractNum w:abstractNumId="22" w15:restartNumberingAfterBreak="0">
     <w:nsid w:val="74506D16"/>
     <w:multiLevelType w:val="multilevel"/>
     <w:tmpl w:val="6D8AE6EE"/>
@@ -13259,43 +14382,43 @@
     </w:lvl>
   </w:abstractNum>
   <w:num w:numId="1">
-    <w:abstractNumId w:val="1"/>
+    <w:abstractNumId w:val="2"/>
   </w:num>
   <w:num w:numId="2">
-    <w:abstractNumId w:val="17"/>
+    <w:abstractNumId w:val="18"/>
   </w:num>
   <w:num w:numId="3">
+    <w:abstractNumId w:val="6"/>
+  </w:num>
+  <w:num w:numId="4">
+    <w:abstractNumId w:val="14"/>
+  </w:num>
+  <w:num w:numId="5">
+    <w:abstractNumId w:val="12"/>
+  </w:num>
+  <w:num w:numId="6">
+    <w:abstractNumId w:val="19"/>
+  </w:num>
+  <w:num w:numId="7">
+    <w:abstractNumId w:val="15"/>
+  </w:num>
+  <w:num w:numId="8">
+    <w:abstractNumId w:val="10"/>
+  </w:num>
+  <w:num w:numId="9">
+    <w:abstractNumId w:val="22"/>
+  </w:num>
+  <w:num w:numId="10">
     <w:abstractNumId w:val="5"/>
   </w:num>
-  <w:num w:numId="4">
-    <w:abstractNumId w:val="13"/>
+  <w:num w:numId="11">
+    <w:abstractNumId w:val="7"/>
   </w:num>
-  <w:num w:numId="5">
+  <w:num w:numId="12">
     <w:abstractNumId w:val="11"/>
   </w:num>
-  <w:num w:numId="6">
-    <w:abstractNumId w:val="18"/>
-  </w:num>
-  <w:num w:numId="7">
-    <w:abstractNumId w:val="14"/>
-  </w:num>
-  <w:num w:numId="8">
-    <w:abstractNumId w:val="9"/>
-  </w:num>
-  <w:num w:numId="9">
-    <w:abstractNumId w:val="21"/>
-  </w:num>
-  <w:num w:numId="10">
-    <w:abstractNumId w:val="4"/>
-  </w:num>
-  <w:num w:numId="11">
-    <w:abstractNumId w:val="6"/>
-  </w:num>
-  <w:num w:numId="12">
-    <w:abstractNumId w:val="10"/>
-  </w:num>
   <w:num w:numId="13">
-    <w:abstractNumId w:val="7"/>
+    <w:abstractNumId w:val="8"/>
     <w:lvlOverride w:ilvl="0">
       <w:startOverride w:val="1"/>
     </w:lvlOverride>
@@ -13325,31 +14448,34 @@
     </w:lvlOverride>
   </w:num>
   <w:num w:numId="14">
-    <w:abstractNumId w:val="19"/>
+    <w:abstractNumId w:val="20"/>
   </w:num>
   <w:num w:numId="15">
-    <w:abstractNumId w:val="12"/>
+    <w:abstractNumId w:val="13"/>
   </w:num>
   <w:num w:numId="16">
-    <w:abstractNumId w:val="8"/>
+    <w:abstractNumId w:val="9"/>
   </w:num>
   <w:num w:numId="17">
-    <w:abstractNumId w:val="0"/>
+    <w:abstractNumId w:val="1"/>
   </w:num>
   <w:num w:numId="18">
+    <w:abstractNumId w:val="4"/>
+  </w:num>
+  <w:num w:numId="19">
+    <w:abstractNumId w:val="16"/>
+  </w:num>
+  <w:num w:numId="20">
+    <w:abstractNumId w:val="17"/>
+  </w:num>
+  <w:num w:numId="21">
+    <w:abstractNumId w:val="21"/>
+  </w:num>
+  <w:num w:numId="22">
     <w:abstractNumId w:val="3"/>
   </w:num>
-  <w:num w:numId="19">
-    <w:abstractNumId w:val="15"/>
-  </w:num>
-  <w:num w:numId="20">
-    <w:abstractNumId w:val="16"/>
-  </w:num>
-  <w:num w:numId="21">
-    <w:abstractNumId w:val="20"/>
-  </w:num>
-  <w:num w:numId="22">
-    <w:abstractNumId w:val="2"/>
+  <w:num w:numId="23">
+    <w:abstractNumId w:val="0"/>
   </w:num>
 </w:numbering>
 </file>
@@ -14954,6 +16080,545 @@
 </w:styles>
 </file>
 
+<file path=word/glossary/document.xml><?xml version="1.0" encoding="utf-8"?>
+<w:glossaryDocument xmlns:wpc="http://schemas.microsoft.com/office/word/2010/wordprocessingCanvas" xmlns:cx="http://schemas.microsoft.com/office/drawing/2014/chartex" xmlns:mc="http://schemas.openxmlformats.org/markup-compatibility/2006" xmlns:o="urn:schemas-microsoft-com:office:office" xmlns:r="http://schemas.openxmlformats.org/officeDocument/2006/relationships" xmlns:m="http://schemas.openxmlformats.org/officeDocument/2006/math" xmlns:v="urn:schemas-microsoft-com:vml" xmlns:wp14="http://schemas.microsoft.com/office/word/2010/wordprocessingDrawing" xmlns:wp="http://schemas.openxmlformats.org/drawingml/2006/wordprocessingDrawing" xmlns:w10="urn:schemas-microsoft-com:office:word" xmlns:w="http://schemas.openxmlformats.org/wordprocessingml/2006/main" xmlns:w14="http://schemas.microsoft.com/office/word/2010/wordml" xmlns:w15="http://schemas.microsoft.com/office/word/2012/wordml" xmlns:w16se="http://schemas.microsoft.com/office/word/2015/wordml/symex" xmlns:wpg="http://schemas.microsoft.com/office/word/2010/wordprocessingGroup" xmlns:wpi="http://schemas.microsoft.com/office/word/2010/wordprocessingInk" xmlns:wne="http://schemas.microsoft.com/office/word/2006/wordml" xmlns:wps="http://schemas.microsoft.com/office/word/2010/wordprocessingShape" mc:Ignorable="w14 w15 w16se wp14"/>
+</file>
+
+<file path=word/glossary/fontTable.xml><?xml version="1.0" encoding="utf-8"?>
+<w:fonts xmlns:mc="http://schemas.openxmlformats.org/markup-compatibility/2006" xmlns:r="http://schemas.openxmlformats.org/officeDocument/2006/relationships" xmlns:w="http://schemas.openxmlformats.org/wordprocessingml/2006/main" xmlns:w14="http://schemas.microsoft.com/office/word/2010/wordml" xmlns:w15="http://schemas.microsoft.com/office/word/2012/wordml" xmlns:w16se="http://schemas.microsoft.com/office/word/2015/wordml/symex" mc:Ignorable="w14 w15 w16se">
+  <w:font w:name="Courier New">
+    <w:panose1 w:val="02070309020205020404"/>
+    <w:charset w:val="CC"/>
+    <w:family w:val="modern"/>
+    <w:pitch w:val="fixed"/>
+    <w:sig w:usb0="E0002EFF" w:usb1="C0007843" w:usb2="00000009" w:usb3="00000000" w:csb0="000001FF" w:csb1="00000000"/>
+  </w:font>
+  <w:font w:name="Times New Roman">
+    <w:panose1 w:val="02020603050405020304"/>
+    <w:charset w:val="CC"/>
+    <w:family w:val="roman"/>
+    <w:pitch w:val="variable"/>
+    <w:sig w:usb0="E0002EFF" w:usb1="C000785B" w:usb2="00000009" w:usb3="00000000" w:csb0="000001FF" w:csb1="00000000"/>
+  </w:font>
+  <w:font w:name="Wingdings">
+    <w:panose1 w:val="05000000000000000000"/>
+    <w:charset w:val="02"/>
+    <w:family w:val="auto"/>
+    <w:pitch w:val="variable"/>
+    <w:sig w:usb0="00000000" w:usb1="10000000" w:usb2="00000000" w:usb3="00000000" w:csb0="80000000" w:csb1="00000000"/>
+  </w:font>
+  <w:font w:name="Symbol">
+    <w:panose1 w:val="05050102010706020507"/>
+    <w:charset w:val="02"/>
+    <w:family w:val="roman"/>
+    <w:pitch w:val="variable"/>
+    <w:sig w:usb0="00000000" w:usb1="10000000" w:usb2="00000000" w:usb3="00000000" w:csb0="80000000" w:csb1="00000000"/>
+  </w:font>
+  <w:font w:name="Calibri">
+    <w:panose1 w:val="020F0502020204030204"/>
+    <w:charset w:val="CC"/>
+    <w:family w:val="swiss"/>
+    <w:pitch w:val="variable"/>
+    <w:sig w:usb0="E4002EFF" w:usb1="C000247B" w:usb2="00000009" w:usb3="00000000" w:csb0="000001FF" w:csb1="00000000"/>
+  </w:font>
+  <w:font w:name="Calibri Light">
+    <w:panose1 w:val="020F0302020204030204"/>
+    <w:charset w:val="CC"/>
+    <w:family w:val="swiss"/>
+    <w:pitch w:val="variable"/>
+    <w:sig w:usb0="E4002EFF" w:usb1="C000247B" w:usb2="00000009" w:usb3="00000000" w:csb0="000001FF" w:csb1="00000000"/>
+  </w:font>
+  <w:font w:name="Cambria Math">
+    <w:panose1 w:val="02040503050406030204"/>
+    <w:charset w:val="CC"/>
+    <w:family w:val="roman"/>
+    <w:pitch w:val="variable"/>
+    <w:sig w:usb0="E00006FF" w:usb1="420024FF" w:usb2="02000000" w:usb3="00000000" w:csb0="0000019F" w:csb1="00000000"/>
+  </w:font>
+</w:fonts>
+</file>
+
+<file path=word/glossary/settings.xml><?xml version="1.0" encoding="utf-8"?>
+<w:settings xmlns:mc="http://schemas.openxmlformats.org/markup-compatibility/2006" xmlns:o="urn:schemas-microsoft-com:office:office" xmlns:r="http://schemas.openxmlformats.org/officeDocument/2006/relationships" xmlns:m="http://schemas.openxmlformats.org/officeDocument/2006/math" xmlns:v="urn:schemas-microsoft-com:vml" xmlns:w10="urn:schemas-microsoft-com:office:word" xmlns:w="http://schemas.openxmlformats.org/wordprocessingml/2006/main" xmlns:w14="http://schemas.microsoft.com/office/word/2010/wordml" xmlns:w15="http://schemas.microsoft.com/office/word/2012/wordml" xmlns:w16se="http://schemas.microsoft.com/office/word/2015/wordml/symex" xmlns:sl="http://schemas.openxmlformats.org/schemaLibrary/2006/main" mc:Ignorable="w14 w15 w16se">
+  <w:view w:val="normal"/>
+  <w:defaultTabStop w:val="708"/>
+  <w:characterSpacingControl w:val="doNotCompress"/>
+  <w:compat>
+    <w:useFELayout/>
+    <w:compatSetting w:name="compatibilityMode" w:uri="http://schemas.microsoft.com/office/word" w:val="15"/>
+    <w:compatSetting w:name="overrideTableStyleFontSizeAndJustification" w:uri="http://schemas.microsoft.com/office/word" w:val="1"/>
+    <w:compatSetting w:name="enableOpenTypeFeatures" w:uri="http://schemas.microsoft.com/office/word" w:val="1"/>
+    <w:compatSetting w:name="doNotFlipMirrorIndents" w:uri="http://schemas.microsoft.com/office/word" w:val="1"/>
+    <w:compatSetting w:name="differentiateMultirowTableHeaders" w:uri="http://schemas.microsoft.com/office/word" w:val="1"/>
+  </w:compat>
+  <w:rsids>
+    <w:rsidRoot w:val="008D4BBD"/>
+    <w:rsid w:val="0081377B"/>
+    <w:rsid w:val="008D4BBD"/>
+    <w:rsid w:val="00CF1E5B"/>
+  </w:rsids>
+  <m:mathPr>
+    <m:mathFont m:val="Cambria Math"/>
+    <m:brkBin m:val="before"/>
+    <m:brkBinSub m:val="--"/>
+    <m:smallFrac m:val="0"/>
+    <m:dispDef/>
+    <m:lMargin m:val="0"/>
+    <m:rMargin m:val="0"/>
+    <m:defJc m:val="centerGroup"/>
+    <m:wrapIndent m:val="1440"/>
+    <m:intLim m:val="subSup"/>
+    <m:naryLim m:val="undOvr"/>
+  </m:mathPr>
+  <w:themeFontLang w:val="ru-RU"/>
+  <w:clrSchemeMapping w:bg1="light1" w:t1="dark1" w:bg2="light2" w:t2="dark2" w:accent1="accent1" w:accent2="accent2" w:accent3="accent3" w:accent4="accent4" w:accent5="accent5" w:accent6="accent6" w:hyperlink="hyperlink" w:followedHyperlink="followedHyperlink"/>
+  <w:decimalSymbol w:val=","/>
+  <w:listSeparator w:val=";"/>
+  <w15:chartTrackingRefBased/>
+</w:settings>
+</file>
+
+<file path=word/glossary/styles.xml><?xml version="1.0" encoding="utf-8"?>
+<w:styles xmlns:mc="http://schemas.openxmlformats.org/markup-compatibility/2006" xmlns:r="http://schemas.openxmlformats.org/officeDocument/2006/relationships" xmlns:w="http://schemas.openxmlformats.org/wordprocessingml/2006/main" xmlns:w14="http://schemas.microsoft.com/office/word/2010/wordml" xmlns:w15="http://schemas.microsoft.com/office/word/2012/wordml" xmlns:w16se="http://schemas.microsoft.com/office/word/2015/wordml/symex" mc:Ignorable="w14 w15 w16se">
+  <w:docDefaults>
+    <w:rPrDefault>
+      <w:rPr>
+        <w:rFonts w:asciiTheme="minorHAnsi" w:eastAsiaTheme="minorEastAsia" w:hAnsiTheme="minorHAnsi" w:cstheme="minorBidi"/>
+        <w:sz w:val="22"/>
+        <w:szCs w:val="22"/>
+        <w:lang w:val="ru-RU" w:eastAsia="ru-RU" w:bidi="ar-SA"/>
+      </w:rPr>
+    </w:rPrDefault>
+    <w:pPrDefault>
+      <w:pPr>
+        <w:spacing w:after="160" w:line="259" w:lineRule="auto"/>
+      </w:pPr>
+    </w:pPrDefault>
+  </w:docDefaults>
+  <w:latentStyles w:defLockedState="0" w:defUIPriority="99" w:defSemiHidden="0" w:defUnhideWhenUsed="0" w:defQFormat="0" w:count="371">
+    <w:lsdException w:name="Normal" w:uiPriority="0" w:qFormat="1"/>
+    <w:lsdException w:name="heading 1" w:uiPriority="9" w:qFormat="1"/>
+    <w:lsdException w:name="heading 2" w:semiHidden="1" w:uiPriority="9" w:unhideWhenUsed="1" w:qFormat="1"/>
+    <w:lsdException w:name="heading 3" w:semiHidden="1" w:uiPriority="9" w:unhideWhenUsed="1" w:qFormat="1"/>
+    <w:lsdException w:name="heading 4" w:semiHidden="1" w:uiPriority="9" w:unhideWhenUsed="1" w:qFormat="1"/>
+    <w:lsdException w:name="heading 5" w:semiHidden="1" w:uiPriority="9" w:unhideWhenUsed="1" w:qFormat="1"/>
+    <w:lsdException w:name="heading 6" w:semiHidden="1" w:uiPriority="9" w:unhideWhenUsed="1" w:qFormat="1"/>
+    <w:lsdException w:name="heading 7" w:semiHidden="1" w:uiPriority="9" w:unhideWhenUsed="1" w:qFormat="1"/>
+    <w:lsdException w:name="heading 8" w:semiHidden="1" w:uiPriority="9" w:unhideWhenUsed="1" w:qFormat="1"/>
+    <w:lsdException w:name="heading 9" w:semiHidden="1" w:uiPriority="9" w:unhideWhenUsed="1" w:qFormat="1"/>
+    <w:lsdException w:name="index 1" w:semiHidden="1" w:unhideWhenUsed="1"/>
+    <w:lsdException w:name="index 2" w:semiHidden="1" w:unhideWhenUsed="1"/>
+    <w:lsdException w:name="index 3" w:semiHidden="1" w:unhideWhenUsed="1"/>
+    <w:lsdException w:name="index 4" w:semiHidden="1" w:unhideWhenUsed="1"/>
+    <w:lsdException w:name="index 5" w:semiHidden="1" w:unhideWhenUsed="1"/>
+    <w:lsdException w:name="index 6" w:semiHidden="1" w:unhideWhenUsed="1"/>
+    <w:lsdException w:name="index 7" w:semiHidden="1" w:unhideWhenUsed="1"/>
+    <w:lsdException w:name="index 8" w:semiHidden="1" w:unhideWhenUsed="1"/>
+    <w:lsdException w:name="index 9" w:semiHidden="1" w:unhideWhenUsed="1"/>
+    <w:lsdException w:name="toc 1" w:semiHidden="1" w:uiPriority="39" w:unhideWhenUsed="1"/>
+    <w:lsdException w:name="toc 2" w:semiHidden="1" w:uiPriority="39" w:unhideWhenUsed="1"/>
+    <w:lsdException w:name="toc 3" w:semiHidden="1" w:uiPriority="39" w:unhideWhenUsed="1"/>
+    <w:lsdException w:name="toc 4" w:semiHidden="1" w:uiPriority="39" w:unhideWhenUsed="1"/>
+    <w:lsdException w:name="toc 5" w:semiHidden="1" w:uiPriority="39" w:unhideWhenUsed="1"/>
+    <w:lsdException w:name="toc 6" w:semiHidden="1" w:uiPriority="39" w:unhideWhenUsed="1"/>
+    <w:lsdException w:name="toc 7" w:semiHidden="1" w:uiPriority="39" w:unhideWhenUsed="1"/>
+    <w:lsdException w:name="toc 8" w:semiHidden="1" w:uiPriority="39" w:unhideWhenUsed="1"/>
+    <w:lsdException w:name="toc 9" w:semiHidden="1" w:uiPriority="39" w:unhideWhenUsed="1"/>
+    <w:lsdException w:name="Normal Indent" w:semiHidden="1" w:unhideWhenUsed="1"/>
+    <w:lsdException w:name="footnote text" w:semiHidden="1" w:unhideWhenUsed="1"/>
+    <w:lsdException w:name="annotation text" w:semiHidden="1" w:unhideWhenUsed="1"/>
+    <w:lsdException w:name="header" w:semiHidden="1" w:unhideWhenUsed="1"/>
+    <w:lsdException w:name="footer" w:semiHidden="1" w:unhideWhenUsed="1"/>
+    <w:lsdException w:name="index heading" w:semiHidden="1" w:unhideWhenUsed="1"/>
+    <w:lsdException w:name="caption" w:semiHidden="1" w:uiPriority="35" w:unhideWhenUsed="1" w:qFormat="1"/>
+    <w:lsdException w:name="table of figures" w:semiHidden="1" w:unhideWhenUsed="1"/>
+    <w:lsdException w:name="envelope address" w:semiHidden="1" w:unhideWhenUsed="1"/>
+    <w:lsdException w:name="envelope return" w:semiHidden="1" w:unhideWhenUsed="1"/>
+    <w:lsdException w:name="footnote reference" w:semiHidden="1" w:unhideWhenUsed="1"/>
+    <w:lsdException w:name="annotation reference" w:semiHidden="1" w:unhideWhenUsed="1"/>
+    <w:lsdException w:name="line number" w:semiHidden="1" w:unhideWhenUsed="1"/>
+    <w:lsdException w:name="page number" w:semiHidden="1" w:unhideWhenUsed="1"/>
+    <w:lsdException w:name="endnote reference" w:semiHidden="1" w:unhideWhenUsed="1"/>
+    <w:lsdException w:name="endnote text" w:semiHidden="1" w:unhideWhenUsed="1"/>
+    <w:lsdException w:name="table of authorities" w:semiHidden="1" w:unhideWhenUsed="1"/>
+    <w:lsdException w:name="macro" w:semiHidden="1" w:unhideWhenUsed="1"/>
+    <w:lsdException w:name="toa heading" w:semiHidden="1" w:unhideWhenUsed="1"/>
+    <w:lsdException w:name="List" w:semiHidden="1" w:unhideWhenUsed="1"/>
+    <w:lsdException w:name="List Bullet" w:semiHidden="1" w:unhideWhenUsed="1"/>
+    <w:lsdException w:name="List Number" w:semiHidden="1" w:unhideWhenUsed="1"/>
+    <w:lsdException w:name="List 2" w:semiHidden="1" w:unhideWhenUsed="1"/>
+    <w:lsdException w:name="List 3" w:semiHidden="1" w:unhideWhenUsed="1"/>
+    <w:lsdException w:name="List 4" w:semiHidden="1" w:unhideWhenUsed="1"/>
+    <w:lsdException w:name="List 5" w:semiHidden="1" w:unhideWhenUsed="1"/>
+    <w:lsdException w:name="List Bullet 2" w:semiHidden="1" w:unhideWhenUsed="1"/>
+    <w:lsdException w:name="List Bullet 3" w:semiHidden="1" w:unhideWhenUsed="1"/>
+    <w:lsdException w:name="List Bullet 4" w:semiHidden="1" w:unhideWhenUsed="1"/>
+    <w:lsdException w:name="List Bullet 5" w:semiHidden="1" w:unhideWhenUsed="1"/>
+    <w:lsdException w:name="List Number 2" w:semiHidden="1" w:unhideWhenUsed="1"/>
+    <w:lsdException w:name="List Number 3" w:semiHidden="1" w:unhideWhenUsed="1"/>
+    <w:lsdException w:name="List Number 4" w:semiHidden="1" w:unhideWhenUsed="1"/>
+    <w:lsdException w:name="List Number 5" w:semiHidden="1" w:unhideWhenUsed="1"/>
+    <w:lsdException w:name="Title" w:uiPriority="10" w:qFormat="1"/>
+    <w:lsdException w:name="Closing" w:semiHidden="1" w:unhideWhenUsed="1"/>
+    <w:lsdException w:name="Signature" w:semiHidden="1" w:unhideWhenUsed="1"/>
+    <w:lsdException w:name="Default Paragraph Font" w:semiHidden="1" w:uiPriority="1" w:unhideWhenUsed="1"/>
+    <w:lsdException w:name="Body Text" w:semiHidden="1" w:unhideWhenUsed="1"/>
+    <w:lsdException w:name="Body Text Indent" w:semiHidden="1" w:unhideWhenUsed="1"/>
+    <w:lsdException w:name="List Continue" w:semiHidden="1" w:unhideWhenUsed="1"/>
+    <w:lsdException w:name="List Continue 2" w:semiHidden="1" w:unhideWhenUsed="1"/>
+    <w:lsdException w:name="List Continue 3" w:semiHidden="1" w:unhideWhenUsed="1"/>
+    <w:lsdException w:name="List Continue 4" w:semiHidden="1" w:unhideWhenUsed="1"/>
+    <w:lsdException w:name="List Continue 5" w:semiHidden="1" w:unhideWhenUsed="1"/>
+    <w:lsdException w:name="Message Header" w:semiHidden="1" w:unhideWhenUsed="1"/>
+    <w:lsdException w:name="Subtitle" w:uiPriority="11" w:qFormat="1"/>
+    <w:lsdException w:name="Salutation" w:semiHidden="1" w:unhideWhenUsed="1"/>
+    <w:lsdException w:name="Date" w:semiHidden="1" w:unhideWhenUsed="1"/>
+    <w:lsdException w:name="Body Text First Indent" w:semiHidden="1" w:unhideWhenUsed="1"/>
+    <w:lsdException w:name="Body Text First Indent 2" w:semiHidden="1" w:unhideWhenUsed="1"/>
+    <w:lsdException w:name="Note Heading" w:semiHidden="1" w:unhideWhenUsed="1"/>
+    <w:lsdException w:name="Body Text 2" w:semiHidden="1" w:unhideWhenUsed="1"/>
+    <w:lsdException w:name="Body Text 3" w:semiHidden="1" w:unhideWhenUsed="1"/>
+    <w:lsdException w:name="Body Text Indent 2" w:semiHidden="1" w:unhideWhenUsed="1"/>
+    <w:lsdException w:name="Body Text Indent 3" w:semiHidden="1" w:unhideWhenUsed="1"/>
+    <w:lsdException w:name="Block Text" w:semiHidden="1" w:unhideWhenUsed="1"/>
+    <w:lsdException w:name="Hyperlink" w:semiHidden="1" w:unhideWhenUsed="1"/>
+    <w:lsdException w:name="FollowedHyperlink" w:semiHidden="1" w:unhideWhenUsed="1"/>
+    <w:lsdException w:name="Strong" w:uiPriority="22" w:qFormat="1"/>
+    <w:lsdException w:name="Emphasis" w:uiPriority="20" w:qFormat="1"/>
+    <w:lsdException w:name="Document Map" w:semiHidden="1" w:unhideWhenUsed="1"/>
+    <w:lsdException w:name="Plain Text" w:semiHidden="1" w:unhideWhenUsed="1"/>
+    <w:lsdException w:name="E-mail Signature" w:semiHidden="1" w:unhideWhenUsed="1"/>
+    <w:lsdException w:name="HTML Top of Form" w:semiHidden="1" w:unhideWhenUsed="1"/>
+    <w:lsdException w:name="HTML Bottom of Form" w:semiHidden="1" w:unhideWhenUsed="1"/>
+    <w:lsdException w:name="Normal (Web)" w:semiHidden="1" w:unhideWhenUsed="1"/>
+    <w:lsdException w:name="HTML Acronym" w:semiHidden="1" w:unhideWhenUsed="1"/>
+    <w:lsdException w:name="HTML Address" w:semiHidden="1" w:unhideWhenUsed="1"/>
+    <w:lsdException w:name="HTML Cite" w:semiHidden="1" w:unhideWhenUsed="1"/>
+    <w:lsdException w:name="HTML Code" w:semiHidden="1" w:unhideWhenUsed="1"/>
+    <w:lsdException w:name="HTML Definition" w:semiHidden="1" w:unhideWhenUsed="1"/>
+    <w:lsdException w:name="HTML Keyboard" w:semiHidden="1" w:unhideWhenUsed="1"/>
+    <w:lsdException w:name="HTML Preformatted" w:semiHidden="1" w:unhideWhenUsed="1"/>
+    <w:lsdException w:name="HTML Sample" w:semiHidden="1" w:unhideWhenUsed="1"/>
+    <w:lsdException w:name="HTML Typewriter" w:semiHidden="1" w:unhideWhenUsed="1"/>
+    <w:lsdException w:name="HTML Variable" w:semiHidden="1" w:unhideWhenUsed="1"/>
+    <w:lsdException w:name="Normal Table" w:semiHidden="1" w:unhideWhenUsed="1"/>
+    <w:lsdException w:name="annotation subject" w:semiHidden="1" w:unhideWhenUsed="1"/>
+    <w:lsdException w:name="No List" w:semiHidden="1" w:unhideWhenUsed="1"/>
+    <w:lsdException w:name="Outline List 1" w:semiHidden="1" w:unhideWhenUsed="1"/>
+    <w:lsdException w:name="Outline List 2" w:semiHidden="1" w:unhideWhenUsed="1"/>
+    <w:lsdException w:name="Outline List 3" w:semiHidden="1" w:unhideWhenUsed="1"/>
+    <w:lsdException w:name="Table Simple 1" w:semiHidden="1" w:unhideWhenUsed="1"/>
+    <w:lsdException w:name="Table Simple 2" w:semiHidden="1" w:unhideWhenUsed="1"/>
+    <w:lsdException w:name="Table Simple 3" w:semiHidden="1" w:unhideWhenUsed="1"/>
+    <w:lsdException w:name="Table Classic 1" w:semiHidden="1" w:unhideWhenUsed="1"/>
+    <w:lsdException w:name="Table Classic 2" w:semiHidden="1" w:unhideWhenUsed="1"/>
+    <w:lsdException w:name="Table Classic 3" w:semiHidden="1" w:unhideWhenUsed="1"/>
+    <w:lsdException w:name="Table Classic 4" w:semiHidden="1" w:unhideWhenUsed="1"/>
+    <w:lsdException w:name="Table Colorful 1" w:semiHidden="1" w:unhideWhenUsed="1"/>
+    <w:lsdException w:name="Table Colorful 2" w:semiHidden="1" w:unhideWhenUsed="1"/>
+    <w:lsdException w:name="Table Colorful 3" w:semiHidden="1" w:unhideWhenUsed="1"/>
+    <w:lsdException w:name="Table Columns 1" w:semiHidden="1" w:unhideWhenUsed="1"/>
+    <w:lsdException w:name="Table Columns 2" w:semiHidden="1" w:unhideWhenUsed="1"/>
+    <w:lsdException w:name="Table Columns 3" w:semiHidden="1" w:unhideWhenUsed="1"/>
+    <w:lsdException w:name="Table Columns 4" w:semiHidden="1" w:unhideWhenUsed="1"/>
+    <w:lsdException w:name="Table Columns 5" w:semiHidden="1" w:unhideWhenUsed="1"/>
+    <w:lsdException w:name="Table Grid 1" w:semiHidden="1" w:unhideWhenUsed="1"/>
+    <w:lsdException w:name="Table Grid 2" w:semiHidden="1" w:unhideWhenUsed="1"/>
+    <w:lsdException w:name="Table Grid 3" w:semiHidden="1" w:unhideWhenUsed="1"/>
+    <w:lsdException w:name="Table Grid 4" w:semiHidden="1" w:unhideWhenUsed="1"/>
+    <w:lsdException w:name="Table Grid 5" w:semiHidden="1" w:unhideWhenUsed="1"/>
+    <w:lsdException w:name="Table Grid 6" w:semiHidden="1" w:unhideWhenUsed="1"/>
+    <w:lsdException w:name="Table Grid 7" w:semiHidden="1" w:unhideWhenUsed="1"/>
+    <w:lsdException w:name="Table Grid 8" w:semiHidden="1" w:unhideWhenUsed="1"/>
+    <w:lsdException w:name="Table List 1" w:semiHidden="1" w:unhideWhenUsed="1"/>
+    <w:lsdException w:name="Table List 2" w:semiHidden="1" w:unhideWhenUsed="1"/>
+    <w:lsdException w:name="Table List 3" w:semiHidden="1" w:unhideWhenUsed="1"/>
+    <w:lsdException w:name="Table List 4" w:semiHidden="1" w:unhideWhenUsed="1"/>
+    <w:lsdException w:name="Table List 5" w:semiHidden="1" w:unhideWhenUsed="1"/>
+    <w:lsdException w:name="Table List 6" w:semiHidden="1" w:unhideWhenUsed="1"/>
+    <w:lsdException w:name="Table List 7" w:semiHidden="1" w:unhideWhenUsed="1"/>
+    <w:lsdException w:name="Table List 8" w:semiHidden="1" w:unhideWhenUsed="1"/>
+    <w:lsdException w:name="Table 3D effects 1" w:semiHidden="1" w:unhideWhenUsed="1"/>
+    <w:lsdException w:name="Table 3D effects 2" w:semiHidden="1" w:unhideWhenUsed="1"/>
+    <w:lsdException w:name="Table 3D effects 3" w:semiHidden="1" w:unhideWhenUsed="1"/>
+    <w:lsdException w:name="Table Contemporary" w:semiHidden="1" w:unhideWhenUsed="1"/>
+    <w:lsdException w:name="Table Elegant" w:semiHidden="1" w:unhideWhenUsed="1"/>
+    <w:lsdException w:name="Table Professional" w:semiHidden="1" w:unhideWhenUsed="1"/>
+    <w:lsdException w:name="Table Subtle 1" w:semiHidden="1" w:unhideWhenUsed="1"/>
+    <w:lsdException w:name="Table Subtle 2" w:semiHidden="1" w:unhideWhenUsed="1"/>
+    <w:lsdException w:name="Table Web 1" w:semiHidden="1" w:unhideWhenUsed="1"/>
+    <w:lsdException w:name="Table Web 2" w:semiHidden="1" w:unhideWhenUsed="1"/>
+    <w:lsdException w:name="Table Web 3" w:semiHidden="1" w:unhideWhenUsed="1"/>
+    <w:lsdException w:name="Balloon Text" w:semiHidden="1" w:unhideWhenUsed="1"/>
+    <w:lsdException w:name="Table Grid" w:uiPriority="39"/>
+    <w:lsdException w:name="Table Theme" w:semiHidden="1" w:unhideWhenUsed="1"/>
+    <w:lsdException w:name="Placeholder Text" w:semiHidden="1"/>
+    <w:lsdException w:name="No Spacing" w:uiPriority="1" w:qFormat="1"/>
+    <w:lsdException w:name="Light Shading" w:uiPriority="60"/>
+    <w:lsdException w:name="Light List" w:uiPriority="61"/>
+    <w:lsdException w:name="Light Grid" w:uiPriority="62"/>
+    <w:lsdException w:name="Medium Shading 1" w:uiPriority="63"/>
+    <w:lsdException w:name="Medium Shading 2" w:uiPriority="64"/>
+    <w:lsdException w:name="Medium List 1" w:uiPriority="65"/>
+    <w:lsdException w:name="Medium List 2" w:uiPriority="66"/>
+    <w:lsdException w:name="Medium Grid 1" w:uiPriority="67"/>
+    <w:lsdException w:name="Medium Grid 2" w:uiPriority="68"/>
+    <w:lsdException w:name="Medium Grid 3" w:uiPriority="69"/>
+    <w:lsdException w:name="Dark List" w:uiPriority="70"/>
+    <w:lsdException w:name="Colorful Shading" w:uiPriority="71"/>
+    <w:lsdException w:name="Colorful List" w:uiPriority="72"/>
+    <w:lsdException w:name="Colorful Grid" w:uiPriority="73"/>
+    <w:lsdException w:name="Light Shading Accent 1" w:uiPriority="60"/>
+    <w:lsdException w:name="Light List Accent 1" w:uiPriority="61"/>
+    <w:lsdException w:name="Light Grid Accent 1" w:uiPriority="62"/>
+    <w:lsdException w:name="Medium Shading 1 Accent 1" w:uiPriority="63"/>
+    <w:lsdException w:name="Medium Shading 2 Accent 1" w:uiPriority="64"/>
+    <w:lsdException w:name="Medium List 1 Accent 1" w:uiPriority="65"/>
+    <w:lsdException w:name="Revision" w:semiHidden="1"/>
+    <w:lsdException w:name="List Paragraph" w:uiPriority="34" w:qFormat="1"/>
+    <w:lsdException w:name="Quote" w:uiPriority="29" w:qFormat="1"/>
+    <w:lsdException w:name="Intense Quote" w:uiPriority="30" w:qFormat="1"/>
+    <w:lsdException w:name="Medium List 2 Accent 1" w:uiPriority="66"/>
+    <w:lsdException w:name="Medium Grid 1 Accent 1" w:uiPriority="67"/>
+    <w:lsdException w:name="Medium Grid 2 Accent 1" w:uiPriority="68"/>
+    <w:lsdException w:name="Medium Grid 3 Accent 1" w:uiPriority="69"/>
+    <w:lsdException w:name="Dark List Accent 1" w:uiPriority="70"/>
+    <w:lsdException w:name="Colorful Shading Accent 1" w:uiPriority="71"/>
+    <w:lsdException w:name="Colorful List Accent 1" w:uiPriority="72"/>
+    <w:lsdException w:name="Colorful Grid Accent 1" w:uiPriority="73"/>
+    <w:lsdException w:name="Light Shading Accent 2" w:uiPriority="60"/>
+    <w:lsdException w:name="Light List Accent 2" w:uiPriority="61"/>
+    <w:lsdException w:name="Light Grid Accent 2" w:uiPriority="62"/>
+    <w:lsdException w:name="Medium Shading 1 Accent 2" w:uiPriority="63"/>
+    <w:lsdException w:name="Medium Shading 2 Accent 2" w:uiPriority="64"/>
+    <w:lsdException w:name="Medium List 1 Accent 2" w:uiPriority="65"/>
+    <w:lsdException w:name="Medium List 2 Accent 2" w:uiPriority="66"/>
+    <w:lsdException w:name="Medium Grid 1 Accent 2" w:uiPriority="67"/>
+    <w:lsdException w:name="Medium Grid 2 Accent 2" w:uiPriority="68"/>
+    <w:lsdException w:name="Medium Grid 3 Accent 2" w:uiPriority="69"/>
+    <w:lsdException w:name="Dark List Accent 2" w:uiPriority="70"/>
+    <w:lsdException w:name="Colorful Shading Accent 2" w:uiPriority="71"/>
+    <w:lsdException w:name="Colorful List Accent 2" w:uiPriority="72"/>
+    <w:lsdException w:name="Colorful Grid Accent 2" w:uiPriority="73"/>
+    <w:lsdException w:name="Light Shading Accent 3" w:uiPriority="60"/>
+    <w:lsdException w:name="Light List Accent 3" w:uiPriority="61"/>
+    <w:lsdException w:name="Light Grid Accent 3" w:uiPriority="62"/>
+    <w:lsdException w:name="Medium Shading 1 Accent 3" w:uiPriority="63"/>
+    <w:lsdException w:name="Medium Shading 2 Accent 3" w:uiPriority="64"/>
+    <w:lsdException w:name="Medium List 1 Accent 3" w:uiPriority="65"/>
+    <w:lsdException w:name="Medium List 2 Accent 3" w:uiPriority="66"/>
+    <w:lsdException w:name="Medium Grid 1 Accent 3" w:uiPriority="67"/>
+    <w:lsdException w:name="Medium Grid 2 Accent 3" w:uiPriority="68"/>
+    <w:lsdException w:name="Medium Grid 3 Accent 3" w:uiPriority="69"/>
+    <w:lsdException w:name="Dark List Accent 3" w:uiPriority="70"/>
+    <w:lsdException w:name="Colorful Shading Accent 3" w:uiPriority="71"/>
+    <w:lsdException w:name="Colorful List Accent 3" w:uiPriority="72"/>
+    <w:lsdException w:name="Colorful Grid Accent 3" w:uiPriority="73"/>
+    <w:lsdException w:name="Light Shading Accent 4" w:uiPriority="60"/>
+    <w:lsdException w:name="Light List Accent 4" w:uiPriority="61"/>
+    <w:lsdException w:name="Light Grid Accent 4" w:uiPriority="62"/>
+    <w:lsdException w:name="Medium Shading 1 Accent 4" w:uiPriority="63"/>
+    <w:lsdException w:name="Medium Shading 2 Accent 4" w:uiPriority="64"/>
+    <w:lsdException w:name="Medium List 1 Accent 4" w:uiPriority="65"/>
+    <w:lsdException w:name="Medium List 2 Accent 4" w:uiPriority="66"/>
+    <w:lsdException w:name="Medium Grid 1 Accent 4" w:uiPriority="67"/>
+    <w:lsdException w:name="Medium Grid 2 Accent 4" w:uiPriority="68"/>
+    <w:lsdException w:name="Medium Grid 3 Accent 4" w:uiPriority="69"/>
+    <w:lsdException w:name="Dark List Accent 4" w:uiPriority="70"/>
+    <w:lsdException w:name="Colorful Shading Accent 4" w:uiPriority="71"/>
+    <w:lsdException w:name="Colorful List Accent 4" w:uiPriority="72"/>
+    <w:lsdException w:name="Colorful Grid Accent 4" w:uiPriority="73"/>
+    <w:lsdException w:name="Light Shading Accent 5" w:uiPriority="60"/>
+    <w:lsdException w:name="Light List Accent 5" w:uiPriority="61"/>
+    <w:lsdException w:name="Light Grid Accent 5" w:uiPriority="62"/>
+    <w:lsdException w:name="Medium Shading 1 Accent 5" w:uiPriority="63"/>
+    <w:lsdException w:name="Medium Shading 2 Accent 5" w:uiPriority="64"/>
+    <w:lsdException w:name="Medium List 1 Accent 5" w:uiPriority="65"/>
+    <w:lsdException w:name="Medium List 2 Accent 5" w:uiPriority="66"/>
+    <w:lsdException w:name="Medium Grid 1 Accent 5" w:uiPriority="67"/>
+    <w:lsdException w:name="Medium Grid 2 Accent 5" w:uiPriority="68"/>
+    <w:lsdException w:name="Medium Grid 3 Accent 5" w:uiPriority="69"/>
+    <w:lsdException w:name="Dark List Accent 5" w:uiPriority="70"/>
+    <w:lsdException w:name="Colorful Shading Accent 5" w:uiPriority="71"/>
+    <w:lsdException w:name="Colorful List Accent 5" w:uiPriority="72"/>
+    <w:lsdException w:name="Colorful Grid Accent 5" w:uiPriority="73"/>
+    <w:lsdException w:name="Light Shading Accent 6" w:uiPriority="60"/>
+    <w:lsdException w:name="Light List Accent 6" w:uiPriority="61"/>
+    <w:lsdException w:name="Light Grid Accent 6" w:uiPriority="62"/>
+    <w:lsdException w:name="Medium Shading 1 Accent 6" w:uiPriority="63"/>
+    <w:lsdException w:name="Medium Shading 2 Accent 6" w:uiPriority="64"/>
+    <w:lsdException w:name="Medium List 1 Accent 6" w:uiPriority="65"/>
+    <w:lsdException w:name="Medium List 2 Accent 6" w:uiPriority="66"/>
+    <w:lsdException w:name="Medium Grid 1 Accent 6" w:uiPriority="67"/>
+    <w:lsdException w:name="Medium Grid 2 Accent 6" w:uiPriority="68"/>
+    <w:lsdException w:name="Medium Grid 3 Accent 6" w:uiPriority="69"/>
+    <w:lsdException w:name="Dark List Accent 6" w:uiPriority="70"/>
+    <w:lsdException w:name="Colorful Shading Accent 6" w:uiPriority="71"/>
+    <w:lsdException w:name="Colorful List Accent 6" w:uiPriority="72"/>
+    <w:lsdException w:name="Colorful Grid Accent 6" w:uiPriority="73"/>
+    <w:lsdException w:name="Subtle Emphasis" w:uiPriority="19" w:qFormat="1"/>
+    <w:lsdException w:name="Intense Emphasis" w:uiPriority="21" w:qFormat="1"/>
+    <w:lsdException w:name="Subtle Reference" w:uiPriority="31" w:qFormat="1"/>
+    <w:lsdException w:name="Intense Reference" w:uiPriority="32" w:qFormat="1"/>
+    <w:lsdException w:name="Book Title" w:uiPriority="33" w:qFormat="1"/>
+    <w:lsdException w:name="Bibliography" w:semiHidden="1" w:uiPriority="37" w:unhideWhenUsed="1"/>
+    <w:lsdException w:name="TOC Heading" w:semiHidden="1" w:uiPriority="39" w:unhideWhenUsed="1" w:qFormat="1"/>
+    <w:lsdException w:name="Plain Table 1" w:uiPriority="41"/>
+    <w:lsdException w:name="Plain Table 2" w:uiPriority="42"/>
+    <w:lsdException w:name="Plain Table 3" w:uiPriority="43"/>
+    <w:lsdException w:name="Plain Table 4" w:uiPriority="44"/>
+    <w:lsdException w:name="Plain Table 5" w:uiPriority="45"/>
+    <w:lsdException w:name="Grid Table Light" w:uiPriority="40"/>
+    <w:lsdException w:name="Grid Table 1 Light" w:uiPriority="46"/>
+    <w:lsdException w:name="Grid Table 2" w:uiPriority="47"/>
+    <w:lsdException w:name="Grid Table 3" w:uiPriority="48"/>
+    <w:lsdException w:name="Grid Table 4" w:uiPriority="49"/>
+    <w:lsdException w:name="Grid Table 5 Dark" w:uiPriority="50"/>
+    <w:lsdException w:name="Grid Table 6 Colorful" w:uiPriority="51"/>
+    <w:lsdException w:name="Grid Table 7 Colorful" w:uiPriority="52"/>
+    <w:lsdException w:name="Grid Table 1 Light Accent 1" w:uiPriority="46"/>
+    <w:lsdException w:name="Grid Table 2 Accent 1" w:uiPriority="47"/>
+    <w:lsdException w:name="Grid Table 3 Accent 1" w:uiPriority="48"/>
+    <w:lsdException w:name="Grid Table 4 Accent 1" w:uiPriority="49"/>
+    <w:lsdException w:name="Grid Table 5 Dark Accent 1" w:uiPriority="50"/>
+    <w:lsdException w:name="Grid Table 6 Colorful Accent 1" w:uiPriority="51"/>
+    <w:lsdException w:name="Grid Table 7 Colorful Accent 1" w:uiPriority="52"/>
+    <w:lsdException w:name="Grid Table 1 Light Accent 2" w:uiPriority="46"/>
+    <w:lsdException w:name="Grid Table 2 Accent 2" w:uiPriority="47"/>
+    <w:lsdException w:name="Grid Table 3 Accent 2" w:uiPriority="48"/>
+    <w:lsdException w:name="Grid Table 4 Accent 2" w:uiPriority="49"/>
+    <w:lsdException w:name="Grid Table 5 Dark Accent 2" w:uiPriority="50"/>
+    <w:lsdException w:name="Grid Table 6 Colorful Accent 2" w:uiPriority="51"/>
+    <w:lsdException w:name="Grid Table 7 Colorful Accent 2" w:uiPriority="52"/>
+    <w:lsdException w:name="Grid Table 1 Light Accent 3" w:uiPriority="46"/>
+    <w:lsdException w:name="Grid Table 2 Accent 3" w:uiPriority="47"/>
+    <w:lsdException w:name="Grid Table 3 Accent 3" w:uiPriority="48"/>
+    <w:lsdException w:name="Grid Table 4 Accent 3" w:uiPriority="49"/>
+    <w:lsdException w:name="Grid Table 5 Dark Accent 3" w:uiPriority="50"/>
+    <w:lsdException w:name="Grid Table 6 Colorful Accent 3" w:uiPriority="51"/>
+    <w:lsdException w:name="Grid Table 7 Colorful Accent 3" w:uiPriority="52"/>
+    <w:lsdException w:name="Grid Table 1 Light Accent 4" w:uiPriority="46"/>
+    <w:lsdException w:name="Grid Table 2 Accent 4" w:uiPriority="47"/>
+    <w:lsdException w:name="Grid Table 3 Accent 4" w:uiPriority="48"/>
+    <w:lsdException w:name="Grid Table 4 Accent 4" w:uiPriority="49"/>
+    <w:lsdException w:name="Grid Table 5 Dark Accent 4" w:uiPriority="50"/>
+    <w:lsdException w:name="Grid Table 6 Colorful Accent 4" w:uiPriority="51"/>
+    <w:lsdException w:name="Grid Table 7 Colorful Accent 4" w:uiPriority="52"/>
+    <w:lsdException w:name="Grid Table 1 Light Accent 5" w:uiPriority="46"/>
+    <w:lsdException w:name="Grid Table 2 Accent 5" w:uiPriority="47"/>
+    <w:lsdException w:name="Grid Table 3 Accent 5" w:uiPriority="48"/>
+    <w:lsdException w:name="Grid Table 4 Accent 5" w:uiPriority="49"/>
+    <w:lsdException w:name="Grid Table 5 Dark Accent 5" w:uiPriority="50"/>
+    <w:lsdException w:name="Grid Table 6 Colorful Accent 5" w:uiPriority="51"/>
+    <w:lsdException w:name="Grid Table 7 Colorful Accent 5" w:uiPriority="52"/>
+    <w:lsdException w:name="Grid Table 1 Light Accent 6" w:uiPriority="46"/>
+    <w:lsdException w:name="Grid Table 2 Accent 6" w:uiPriority="47"/>
+    <w:lsdException w:name="Grid Table 3 Accent 6" w:uiPriority="48"/>
+    <w:lsdException w:name="Grid Table 4 Accent 6" w:uiPriority="49"/>
+    <w:lsdException w:name="Grid Table 5 Dark Accent 6" w:uiPriority="50"/>
+    <w:lsdException w:name="Grid Table 6 Colorful Accent 6" w:uiPriority="51"/>
+    <w:lsdException w:name="Grid Table 7 Colorful Accent 6" w:uiPriority="52"/>
+    <w:lsdException w:name="List Table 1 Light" w:uiPriority="46"/>
+    <w:lsdException w:name="List Table 2" w:uiPriority="47"/>
+    <w:lsdException w:name="List Table 3" w:uiPriority="48"/>
+    <w:lsdException w:name="List Table 4" w:uiPriority="49"/>
+    <w:lsdException w:name="List Table 5 Dark" w:uiPriority="50"/>
+    <w:lsdException w:name="List Table 6 Colorful" w:uiPriority="51"/>
+    <w:lsdException w:name="List Table 7 Colorful" w:uiPriority="52"/>
+    <w:lsdException w:name="List Table 1 Light Accent 1" w:uiPriority="46"/>
+    <w:lsdException w:name="List Table 2 Accent 1" w:uiPriority="47"/>
+    <w:lsdException w:name="List Table 3 Accent 1" w:uiPriority="48"/>
+    <w:lsdException w:name="List Table 4 Accent 1" w:uiPriority="49"/>
+    <w:lsdException w:name="List Table 5 Dark Accent 1" w:uiPriority="50"/>
+    <w:lsdException w:name="List Table 6 Colorful Accent 1" w:uiPriority="51"/>
+    <w:lsdException w:name="List Table 7 Colorful Accent 1" w:uiPriority="52"/>
+    <w:lsdException w:name="List Table 1 Light Accent 2" w:uiPriority="46"/>
+    <w:lsdException w:name="List Table 2 Accent 2" w:uiPriority="47"/>
+    <w:lsdException w:name="List Table 3 Accent 2" w:uiPriority="48"/>
+    <w:lsdException w:name="List Table 4 Accent 2" w:uiPriority="49"/>
+    <w:lsdException w:name="List Table 5 Dark Accent 2" w:uiPriority="50"/>
+    <w:lsdException w:name="List Table 6 Colorful Accent 2" w:uiPriority="51"/>
+    <w:lsdException w:name="List Table 7 Colorful Accent 2" w:uiPriority="52"/>
+    <w:lsdException w:name="List Table 1 Light Accent 3" w:uiPriority="46"/>
+    <w:lsdException w:name="List Table 2 Accent 3" w:uiPriority="47"/>
+    <w:lsdException w:name="List Table 3 Accent 3" w:uiPriority="48"/>
+    <w:lsdException w:name="List Table 4 Accent 3" w:uiPriority="49"/>
+    <w:lsdException w:name="List Table 5 Dark Accent 3" w:uiPriority="50"/>
+    <w:lsdException w:name="List Table 6 Colorful Accent 3" w:uiPriority="51"/>
+    <w:lsdException w:name="List Table 7 Colorful Accent 3" w:uiPriority="52"/>
+    <w:lsdException w:name="List Table 1 Light Accent 4" w:uiPriority="46"/>
+    <w:lsdException w:name="List Table 2 Accent 4" w:uiPriority="47"/>
+    <w:lsdException w:name="List Table 3 Accent 4" w:uiPriority="48"/>
+    <w:lsdException w:name="List Table 4 Accent 4" w:uiPriority="49"/>
+    <w:lsdException w:name="List Table 5 Dark Accent 4" w:uiPriority="50"/>
+    <w:lsdException w:name="List Table 6 Colorful Accent 4" w:uiPriority="51"/>
+    <w:lsdException w:name="List Table 7 Colorful Accent 4" w:uiPriority="52"/>
+    <w:lsdException w:name="List Table 1 Light Accent 5" w:uiPriority="46"/>
+    <w:lsdException w:name="List Table 2 Accent 5" w:uiPriority="47"/>
+    <w:lsdException w:name="List Table 3 Accent 5" w:uiPriority="48"/>
+    <w:lsdException w:name="List Table 4 Accent 5" w:uiPriority="49"/>
+    <w:lsdException w:name="List Table 5 Dark Accent 5" w:uiPriority="50"/>
+    <w:lsdException w:name="List Table 6 Colorful Accent 5" w:uiPriority="51"/>
+    <w:lsdException w:name="List Table 7 Colorful Accent 5" w:uiPriority="52"/>
+    <w:lsdException w:name="List Table 1 Light Accent 6" w:uiPriority="46"/>
+    <w:lsdException w:name="List Table 2 Accent 6" w:uiPriority="47"/>
+    <w:lsdException w:name="List Table 3 Accent 6" w:uiPriority="48"/>
+    <w:lsdException w:name="List Table 4 Accent 6" w:uiPriority="49"/>
+    <w:lsdException w:name="List Table 5 Dark Accent 6" w:uiPriority="50"/>
+    <w:lsdException w:name="List Table 6 Colorful Accent 6" w:uiPriority="51"/>
+    <w:lsdException w:name="List Table 7 Colorful Accent 6" w:uiPriority="52"/>
+  </w:latentStyles>
+  <w:style w:type="paragraph" w:default="1" w:styleId="a">
+    <w:name w:val="Normal"/>
+    <w:qFormat/>
+  </w:style>
+  <w:style w:type="character" w:default="1" w:styleId="a0">
+    <w:name w:val="Default Paragraph Font"/>
+    <w:uiPriority w:val="1"/>
+    <w:semiHidden/>
+    <w:unhideWhenUsed/>
+  </w:style>
+  <w:style w:type="table" w:default="1" w:styleId="a1">
+    <w:name w:val="Normal Table"/>
+    <w:uiPriority w:val="99"/>
+    <w:semiHidden/>
+    <w:unhideWhenUsed/>
+    <w:tblPr>
+      <w:tblInd w:w="0" w:type="dxa"/>
+      <w:tblCellMar>
+        <w:top w:w="0" w:type="dxa"/>
+        <w:left w:w="108" w:type="dxa"/>
+        <w:bottom w:w="0" w:type="dxa"/>
+        <w:right w:w="108" w:type="dxa"/>
+      </w:tblCellMar>
+    </w:tblPr>
+  </w:style>
+  <w:style w:type="numbering" w:default="1" w:styleId="a2">
+    <w:name w:val="No List"/>
+    <w:uiPriority w:val="99"/>
+    <w:semiHidden/>
+    <w:unhideWhenUsed/>
+  </w:style>
+  <w:style w:type="character" w:styleId="a3">
+    <w:name w:val="Placeholder Text"/>
+    <w:basedOn w:val="a0"/>
+    <w:uiPriority w:val="99"/>
+    <w:semiHidden/>
+    <w:rsid w:val="0081377B"/>
+    <w:rPr>
+      <w:color w:val="808080"/>
+    </w:rPr>
+  </w:style>
+</w:styles>
+</file>
+
+<file path=word/glossary/webSettings.xml><?xml version="1.0" encoding="utf-8"?>
+<w:webSettings xmlns:mc="http://schemas.openxmlformats.org/markup-compatibility/2006" xmlns:r="http://schemas.openxmlformats.org/officeDocument/2006/relationships" xmlns:w="http://schemas.openxmlformats.org/wordprocessingml/2006/main" xmlns:w14="http://schemas.microsoft.com/office/word/2010/wordml" xmlns:w15="http://schemas.microsoft.com/office/word/2012/wordml" xmlns:w16se="http://schemas.microsoft.com/office/word/2015/wordml/symex" mc:Ignorable="w14 w15 w16se">
+  <w:optimizeForBrowser/>
+  <w:allowPNG/>
+</w:webSettings>
+</file>
+
 <file path=word/theme/theme1.xml><?xml version="1.0" encoding="utf-8"?>
 <a:theme xmlns:a="http://schemas.openxmlformats.org/drawingml/2006/main" name="Тема Office">
   <a:themeElements>
@@ -15220,7 +16885,7 @@
 </file>
 
 <file path=customXml/itemProps1.xml><?xml version="1.0" encoding="utf-8"?>
-<ds:datastoreItem xmlns:ds="http://schemas.openxmlformats.org/officeDocument/2006/customXml" ds:itemID="{919018CF-470D-4E4A-8D0D-601B01B2A0AA}">
+<ds:datastoreItem xmlns:ds="http://schemas.openxmlformats.org/officeDocument/2006/customXml" ds:itemID="{DD64EB69-1182-4E5A-A36E-F94B6E23E66B}">
   <ds:schemaRefs>
     <ds:schemaRef ds:uri="http://schemas.openxmlformats.org/officeDocument/2006/bibliography"/>
   </ds:schemaRefs>

</xml_diff>

<commit_message>
LR1. Optimization ready, only start
</commit_message>
<xml_diff>
--- a/LR1_idk_orevo/ЛР_1_Широкопетлев_ИДК.docx
+++ b/LR1_idk_orevo/ЛР_1_Широкопетлев_ИДК.docx
@@ -4141,7 +4141,7 @@
           <v:shape id="_x0000_i1025" type="#_x0000_t75" style="width:16.5pt;height:18pt" o:ole="">
             <v:imagedata r:id="rId10" o:title=""/>
           </v:shape>
-          <o:OLEObject Type="Embed" ProgID="Equation.DSMT4" ShapeID="_x0000_i1025" DrawAspect="Content" ObjectID="_1731840722" r:id="rId11"/>
+          <o:OLEObject Type="Embed" ProgID="Equation.DSMT4" ShapeID="_x0000_i1025" DrawAspect="Content" ObjectID="_1731854720" r:id="rId11"/>
         </w:object>
       </w:r>
       <w:r>
@@ -7375,35 +7375,7 @@
               <w:rFonts w:ascii="Cambria Math" w:eastAsiaTheme="minorEastAsia" w:hAnsi="Cambria Math" w:cs="Times New Roman"/>
               <w:lang w:val="en-US"/>
             </w:rPr>
-            <m:t>=</m:t>
-          </m:r>
-          <m:r>
-            <w:rPr>
-              <w:rFonts w:ascii="Cambria Math" w:eastAsiaTheme="minorEastAsia" w:hAnsi="Cambria Math" w:cs="Times New Roman"/>
-              <w:lang w:val="en-US"/>
-            </w:rPr>
-            <m:t>1</m:t>
-          </m:r>
-          <m:r>
-            <w:rPr>
-              <w:rFonts w:ascii="Cambria Math" w:eastAsiaTheme="minorEastAsia" w:hAnsi="Cambria Math" w:cs="Times New Roman"/>
-              <w:lang w:val="en-US"/>
-            </w:rPr>
-            <m:t>,</m:t>
-          </m:r>
-          <m:r>
-            <w:rPr>
-              <w:rFonts w:ascii="Cambria Math" w:eastAsiaTheme="minorEastAsia" w:hAnsi="Cambria Math" w:cs="Times New Roman"/>
-              <w:lang w:val="en-US"/>
-            </w:rPr>
-            <m:t>08</m:t>
-          </m:r>
-          <m:r>
-            <w:rPr>
-              <w:rFonts w:ascii="Cambria Math" w:eastAsiaTheme="minorEastAsia" w:hAnsi="Cambria Math" w:cs="Times New Roman"/>
-              <w:lang w:val="en-US"/>
-            </w:rPr>
-            <m:t>⋅</m:t>
+            <m:t>=1,08⋅</m:t>
           </m:r>
           <m:sSup>
             <m:sSupPr>
@@ -7552,35 +7524,7 @@
               <w:rFonts w:ascii="Cambria Math" w:eastAsiaTheme="minorEastAsia" w:hAnsi="Cambria Math" w:cs="Times New Roman"/>
               <w:lang w:val="en-US"/>
             </w:rPr>
-            <m:t>0,0108⋅0,7=</m:t>
-          </m:r>
-          <m:r>
-            <w:rPr>
-              <w:rFonts w:ascii="Cambria Math" w:eastAsiaTheme="minorEastAsia" w:hAnsi="Cambria Math" w:cs="Times New Roman"/>
-              <w:lang w:val="en-US"/>
-            </w:rPr>
-            <m:t>7</m:t>
-          </m:r>
-          <m:r>
-            <w:rPr>
-              <w:rFonts w:ascii="Cambria Math" w:eastAsiaTheme="minorEastAsia" w:hAnsi="Cambria Math" w:cs="Times New Roman"/>
-              <w:lang w:val="en-US"/>
-            </w:rPr>
-            <m:t>,</m:t>
-          </m:r>
-          <m:r>
-            <w:rPr>
-              <w:rFonts w:ascii="Cambria Math" w:eastAsiaTheme="minorEastAsia" w:hAnsi="Cambria Math" w:cs="Times New Roman"/>
-              <w:lang w:val="en-US"/>
-            </w:rPr>
-            <m:t>57</m:t>
-          </m:r>
-          <m:r>
-            <w:rPr>
-              <w:rFonts w:ascii="Cambria Math" w:eastAsiaTheme="minorEastAsia" w:hAnsi="Cambria Math" w:cs="Times New Roman"/>
-              <w:lang w:val="en-US"/>
-            </w:rPr>
-            <m:t>⋅</m:t>
+            <m:t>0,0108⋅0,7=7,57⋅</m:t>
           </m:r>
           <m:sSup>
             <m:sSupPr>
@@ -8483,13 +8427,7 @@
                 <w:rPr>
                   <w:rFonts w:ascii="Cambria Math" w:hAnsi="Cambria Math" w:cs="Times New Roman"/>
                 </w:rPr>
-                <m:t>1,4</m:t>
-              </m:r>
-              <m:r>
-                <w:rPr>
-                  <w:rFonts w:ascii="Cambria Math" w:hAnsi="Cambria Math" w:cs="Times New Roman"/>
-                </w:rPr>
-                <m:t>⋅</m:t>
+                <m:t>1,4⋅</m:t>
               </m:r>
               <m:sSup>
                 <m:sSupPr>
@@ -8969,14 +8907,7 @@
                   <w:rFonts w:ascii="Cambria Math" w:hAnsi="Cambria Math" w:cs="Times New Roman"/>
                   <w:lang w:val="en-US"/>
                 </w:rPr>
-                <m:t>⋅</m:t>
-              </m:r>
-              <m:r>
-                <w:rPr>
-                  <w:rFonts w:ascii="Cambria Math" w:hAnsi="Cambria Math" w:cs="Times New Roman"/>
-                  <w:lang w:val="en-US"/>
-                </w:rPr>
-                <m:t>4,5</m:t>
+                <m:t>⋅4,5</m:t>
               </m:r>
             </m:den>
           </m:f>
@@ -9098,9 +9029,8 @@
         <w:ind w:firstLine="567"/>
         <w:jc w:val="left"/>
         <w:rPr>
-          <w:rFonts w:cs="Times New Roman"/>
+          <w:rFonts w:eastAsiaTheme="minorEastAsia" w:cs="Times New Roman"/>
           <w:i/>
-          <w:lang w:val="en-US"/>
         </w:rPr>
       </w:pPr>
       <m:oMathPara>
@@ -9216,59 +9146,976 @@
             </w:rPr>
             <m:t>=</m:t>
           </m:r>
+          <m:rad>
+            <m:radPr>
+              <m:degHide m:val="1"/>
+              <m:ctrlPr>
+                <w:rPr>
+                  <w:rFonts w:ascii="Cambria Math" w:hAnsi="Cambria Math" w:cs="Times New Roman"/>
+                  <w:i/>
+                </w:rPr>
+              </m:ctrlPr>
+            </m:radPr>
+            <m:deg/>
+            <m:e>
+              <m:f>
+                <m:fPr>
+                  <m:ctrlPr>
+                    <w:rPr>
+                      <w:rFonts w:ascii="Cambria Math" w:hAnsi="Cambria Math" w:cs="Times New Roman"/>
+                      <w:i/>
+                    </w:rPr>
+                  </m:ctrlPr>
+                </m:fPr>
+                <m:num>
+                  <m:r>
+                    <w:rPr>
+                      <w:rFonts w:ascii="Cambria Math" w:eastAsia="Calibri" w:hAnsi="Cambria Math" w:cs="Times New Roman"/>
+                    </w:rPr>
+                    <m:t>4⋅3,17⋅</m:t>
+                  </m:r>
+                  <m:sSup>
+                    <m:sSupPr>
+                      <m:ctrlPr>
+                        <w:rPr>
+                          <w:rFonts w:ascii="Cambria Math" w:eastAsia="Calibri" w:hAnsi="Cambria Math" w:cs="Times New Roman"/>
+                          <w:i/>
+                        </w:rPr>
+                      </m:ctrlPr>
+                    </m:sSupPr>
+                    <m:e>
+                      <m:r>
+                        <w:rPr>
+                          <w:rFonts w:ascii="Cambria Math" w:eastAsia="Calibri" w:hAnsi="Cambria Math" w:cs="Times New Roman"/>
+                        </w:rPr>
+                        <m:t>10</m:t>
+                      </m:r>
+                    </m:e>
+                    <m:sup>
+                      <m:r>
+                        <w:rPr>
+                          <w:rFonts w:ascii="Cambria Math" w:eastAsia="Calibri" w:hAnsi="Cambria Math" w:cs="Times New Roman"/>
+                        </w:rPr>
+                        <m:t>-6</m:t>
+                      </m:r>
+                    </m:sup>
+                  </m:sSup>
+                </m:num>
+                <m:den>
+                  <m:r>
+                    <w:rPr>
+                      <w:rFonts w:ascii="Cambria Math" w:hAnsi="Cambria Math" w:cs="Times New Roman"/>
+                    </w:rPr>
+                    <m:t>π</m:t>
+                  </m:r>
+                </m:den>
+              </m:f>
+            </m:e>
+          </m:rad>
+          <m:r>
+            <w:rPr>
+              <w:rFonts w:ascii="Cambria Math" w:hAnsi="Cambria Math" w:cs="Times New Roman"/>
+            </w:rPr>
+            <m:t>=2,01⋅</m:t>
+          </m:r>
+          <m:sSup>
+            <m:sSupPr>
+              <m:ctrlPr>
+                <w:rPr>
+                  <w:rFonts w:ascii="Cambria Math" w:hAnsi="Cambria Math" w:cs="Times New Roman"/>
+                  <w:i/>
+                </w:rPr>
+              </m:ctrlPr>
+            </m:sSupPr>
+            <m:e>
+              <m:r>
+                <w:rPr>
+                  <w:rFonts w:ascii="Cambria Math" w:hAnsi="Cambria Math" w:cs="Times New Roman"/>
+                </w:rPr>
+                <m:t>10</m:t>
+              </m:r>
+            </m:e>
+            <m:sup>
+              <m:r>
+                <w:rPr>
+                  <w:rFonts w:ascii="Cambria Math" w:hAnsi="Cambria Math" w:cs="Times New Roman"/>
+                </w:rPr>
+                <m:t>-3</m:t>
+              </m:r>
+            </m:sup>
+          </m:sSup>
+          <m:r>
+            <w:rPr>
+              <w:rFonts w:ascii="Cambria Math" w:hAnsi="Cambria Math" w:cs="Times New Roman"/>
+            </w:rPr>
+            <m:t xml:space="preserve"> м≈</m:t>
+          </m:r>
+          <m:r>
+            <w:rPr>
+              <w:rFonts w:ascii="Cambria Math" w:hAnsi="Cambria Math" w:cs="Times New Roman"/>
+              <w:lang w:val="en-US"/>
+            </w:rPr>
+            <m:t xml:space="preserve">2 </m:t>
+          </m:r>
+          <m:r>
+            <w:rPr>
+              <w:rFonts w:ascii="Cambria Math" w:hAnsi="Cambria Math" w:cs="Times New Roman"/>
+            </w:rPr>
+            <m:t>мм</m:t>
+          </m:r>
         </m:oMath>
       </m:oMathPara>
-      <w:bookmarkStart w:id="8" w:name="_GoBack"/>
-      <w:bookmarkEnd w:id="8"/>
     </w:p>
     <w:p>
       <w:pPr>
         <w:ind w:firstLine="567"/>
         <w:jc w:val="left"/>
         <w:rPr>
-          <w:rFonts w:cs="Times New Roman"/>
-        </w:rPr>
-      </w:pPr>
-      <w:r>
-        <w:rPr>
-          <w:rFonts w:cs="Times New Roman"/>
-          <w:position w:val="-26"/>
-        </w:rPr>
-        <w:object w:dxaOrig="1260" w:dyaOrig="720">
-          <v:shape id="_x0000_i1034" type="#_x0000_t75" style="width:63pt;height:36pt" o:ole="">
+          <w:rFonts w:eastAsiaTheme="minorEastAsia" w:cs="Times New Roman"/>
+        </w:rPr>
+      </w:pPr>
+      <w:r>
+        <w:rPr>
+          <w:rFonts w:eastAsiaTheme="minorEastAsia" w:cs="Times New Roman"/>
+        </w:rPr>
+        <w:t>Тогда потребная площадь горящего свода равна</w:t>
+      </w:r>
+    </w:p>
+    <w:p>
+      <w:pPr>
+        <w:ind w:firstLine="567"/>
+        <w:jc w:val="left"/>
+        <w:rPr>
+          <w:rFonts w:cs="Times New Roman"/>
+          <w:i/>
+        </w:rPr>
+      </w:pPr>
+      <m:oMathPara>
+        <m:oMath>
+          <m:sSub>
+            <m:sSubPr>
+              <m:ctrlPr>
+                <w:rPr>
+                  <w:rFonts w:ascii="Cambria Math" w:hAnsi="Cambria Math" w:cs="Times New Roman"/>
+                  <w:i/>
+                  <w:lang w:val="en-US"/>
+                </w:rPr>
+              </m:ctrlPr>
+            </m:sSubPr>
+            <m:e>
+              <m:r>
+                <w:rPr>
+                  <w:rFonts w:ascii="Cambria Math" w:hAnsi="Cambria Math" w:cs="Times New Roman"/>
+                  <w:lang w:val="en-US"/>
+                </w:rPr>
+                <m:t>e</m:t>
+              </m:r>
+            </m:e>
+            <m:sub>
+              <m:r>
+                <w:rPr>
+                  <w:rFonts w:ascii="Cambria Math" w:hAnsi="Cambria Math" w:cs="Times New Roman"/>
+                  <w:lang w:val="en-US"/>
+                </w:rPr>
+                <m:t>1</m:t>
+              </m:r>
+            </m:sub>
+          </m:sSub>
+          <m:r>
+            <w:rPr>
+              <w:rFonts w:ascii="Cambria Math" w:hAnsi="Cambria Math" w:cs="Times New Roman"/>
+              <w:lang w:val="en-US"/>
+            </w:rPr>
+            <m:t>=u⋅</m:t>
+          </m:r>
+          <m:sSub>
+            <m:sSubPr>
+              <m:ctrlPr>
+                <w:rPr>
+                  <w:rFonts w:ascii="Cambria Math" w:hAnsi="Cambria Math" w:cs="Times New Roman"/>
+                  <w:i/>
+                  <w:lang w:val="en-US"/>
+                </w:rPr>
+              </m:ctrlPr>
+            </m:sSubPr>
+            <m:e>
+              <m:r>
+                <w:rPr>
+                  <w:rFonts w:ascii="Cambria Math" w:hAnsi="Cambria Math" w:cs="Times New Roman"/>
+                  <w:lang w:val="en-US"/>
+                </w:rPr>
+                <m:t>t</m:t>
+              </m:r>
+            </m:e>
+            <m:sub>
+              <m:r>
+                <w:rPr>
+                  <w:rFonts w:ascii="Cambria Math" w:hAnsi="Cambria Math" w:cs="Times New Roman"/>
+                </w:rPr>
+                <m:t>р</m:t>
+              </m:r>
+            </m:sub>
+          </m:sSub>
+          <m:r>
+            <w:rPr>
+              <w:rFonts w:ascii="Cambria Math" w:hAnsi="Cambria Math" w:cs="Times New Roman"/>
+              <w:lang w:val="en-US"/>
+            </w:rPr>
+            <m:t>=5,59⋅</m:t>
+          </m:r>
+          <m:sSup>
+            <m:sSupPr>
+              <m:ctrlPr>
+                <w:rPr>
+                  <w:rFonts w:ascii="Cambria Math" w:hAnsi="Cambria Math" w:cs="Times New Roman"/>
+                  <w:i/>
+                  <w:lang w:val="en-US"/>
+                </w:rPr>
+              </m:ctrlPr>
+            </m:sSupPr>
+            <m:e>
+              <m:r>
+                <w:rPr>
+                  <w:rFonts w:ascii="Cambria Math" w:hAnsi="Cambria Math" w:cs="Times New Roman"/>
+                  <w:lang w:val="en-US"/>
+                </w:rPr>
+                <m:t>10</m:t>
+              </m:r>
+            </m:e>
+            <m:sup>
+              <m:r>
+                <w:rPr>
+                  <w:rFonts w:ascii="Cambria Math" w:hAnsi="Cambria Math" w:cs="Times New Roman"/>
+                  <w:lang w:val="en-US"/>
+                </w:rPr>
+                <m:t>-3</m:t>
+              </m:r>
+            </m:sup>
+          </m:sSup>
+          <m:r>
+            <w:rPr>
+              <w:rFonts w:ascii="Cambria Math" w:hAnsi="Cambria Math" w:cs="Times New Roman"/>
+              <w:lang w:val="en-US"/>
+            </w:rPr>
+            <m:t>⋅0,7= 3,91⋅</m:t>
+          </m:r>
+          <m:sSup>
+            <m:sSupPr>
+              <m:ctrlPr>
+                <w:rPr>
+                  <w:rFonts w:ascii="Cambria Math" w:hAnsi="Cambria Math" w:cs="Times New Roman"/>
+                  <w:i/>
+                  <w:lang w:val="en-US"/>
+                </w:rPr>
+              </m:ctrlPr>
+            </m:sSupPr>
+            <m:e>
+              <m:r>
+                <w:rPr>
+                  <w:rFonts w:ascii="Cambria Math" w:hAnsi="Cambria Math" w:cs="Times New Roman"/>
+                  <w:lang w:val="en-US"/>
+                </w:rPr>
+                <m:t>10</m:t>
+              </m:r>
+            </m:e>
+            <m:sup>
+              <m:r>
+                <w:rPr>
+                  <w:rFonts w:ascii="Cambria Math" w:hAnsi="Cambria Math" w:cs="Times New Roman"/>
+                  <w:lang w:val="en-US"/>
+                </w:rPr>
+                <m:t>-3</m:t>
+              </m:r>
+            </m:sup>
+          </m:sSup>
+          <m:r>
+            <w:rPr>
+              <w:rFonts w:ascii="Cambria Math" w:eastAsiaTheme="minorEastAsia" w:hAnsi="Cambria Math" w:cs="Times New Roman"/>
+              <w:lang w:val="en-US"/>
+            </w:rPr>
+            <m:t xml:space="preserve"> </m:t>
+          </m:r>
+          <m:r>
+            <w:rPr>
+              <w:rFonts w:ascii="Cambria Math" w:eastAsiaTheme="minorEastAsia" w:hAnsi="Cambria Math" w:cs="Times New Roman"/>
+            </w:rPr>
+            <m:t>м=3,91 мм</m:t>
+          </m:r>
+          <m:r>
+            <w:rPr>
+              <w:rFonts w:ascii="Cambria Math" w:hAnsi="Cambria Math" w:cs="Times New Roman"/>
+              <w:color w:val="auto"/>
+              <w:lang w:eastAsia="ru-RU"/>
+            </w:rPr>
+            <m:t>.</m:t>
+          </m:r>
+        </m:oMath>
+      </m:oMathPara>
+    </w:p>
+    <w:p>
+      <w:pPr>
+        <w:pStyle w:val="2"/>
+        <w:rPr>
+          <w:rFonts w:eastAsia="Calibri" w:cs="Times New Roman"/>
+          <w:szCs w:val="24"/>
+        </w:rPr>
+      </w:pPr>
+      <w:bookmarkStart w:id="8" w:name="_Toc120361424"/>
+      <w:r>
+        <w:rPr>
+          <w:rFonts w:eastAsia="Calibri" w:cs="Times New Roman"/>
+          <w:szCs w:val="24"/>
+        </w:rPr>
+        <w:t>Расчёт площади горения заряда</w:t>
+      </w:r>
+      <w:bookmarkEnd w:id="8"/>
+    </w:p>
+    <w:p>
+      <w:pPr>
+        <w:rPr>
+          <w:rFonts w:eastAsia="Calibri" w:cs="Times New Roman"/>
+          <w:color w:val="auto"/>
+        </w:rPr>
+      </w:pPr>
+      <w:r>
+        <w:rPr>
+          <w:rFonts w:eastAsia="Calibri" w:cs="Times New Roman"/>
+          <w:color w:val="auto"/>
+        </w:rPr>
+        <w:t>Так как заряд имеет форму канальной шашки всестороннего горения, то з</w:t>
+      </w:r>
+      <w:r>
+        <w:rPr>
+          <w:rFonts w:eastAsia="Calibri" w:cs="Times New Roman"/>
+          <w:color w:val="auto"/>
+        </w:rPr>
+        <w:t xml:space="preserve">акон изменения площади поверхности горения для </w:t>
+      </w:r>
+      <w:r>
+        <w:rPr>
+          <w:rFonts w:eastAsia="Calibri" w:cs="Times New Roman"/>
+          <w:color w:val="auto"/>
+        </w:rPr>
+        <w:t xml:space="preserve">будет выглядеть </w:t>
+      </w:r>
+      <w:r>
+        <w:rPr>
+          <w:rFonts w:eastAsia="Calibri" w:cs="Times New Roman"/>
+          <w:color w:val="auto"/>
+        </w:rPr>
+        <w:t>следующим образом</w:t>
+      </w:r>
+      <w:r>
+        <w:rPr>
+          <w:rFonts w:eastAsia="Calibri" w:cs="Times New Roman"/>
+          <w:color w:val="auto"/>
+        </w:rPr>
+        <w:t>.</w:t>
+      </w:r>
+    </w:p>
+    <w:p>
+      <w:pPr>
+        <w:ind w:firstLine="0"/>
+        <w:rPr>
+          <w:rFonts w:cs="Times New Roman"/>
+        </w:rPr>
+      </w:pPr>
+      <m:oMathPara>
+        <m:oMath>
+          <m:r>
+            <w:rPr>
+              <w:rFonts w:ascii="Cambria Math" w:eastAsia="Calibri" w:hAnsi="Cambria Math" w:cs="Times New Roman"/>
+              <w:color w:val="auto"/>
+            </w:rPr>
+            <m:t>S</m:t>
+          </m:r>
+          <m:d>
+            <m:dPr>
+              <m:ctrlPr>
+                <w:rPr>
+                  <w:rFonts w:ascii="Cambria Math" w:eastAsia="Calibri" w:hAnsi="Cambria Math" w:cs="Times New Roman"/>
+                  <w:i/>
+                  <w:color w:val="auto"/>
+                </w:rPr>
+              </m:ctrlPr>
+            </m:dPr>
+            <m:e>
+              <m:r>
+                <w:rPr>
+                  <w:rFonts w:ascii="Cambria Math" w:eastAsia="Calibri" w:hAnsi="Cambria Math" w:cs="Times New Roman"/>
+                  <w:color w:val="auto"/>
+                </w:rPr>
+                <m:t>z</m:t>
+              </m:r>
+            </m:e>
+          </m:d>
+          <m:r>
+            <w:rPr>
+              <w:rFonts w:ascii="Cambria Math" w:eastAsia="Calibri" w:hAnsi="Cambria Math" w:cs="Times New Roman"/>
+              <w:color w:val="auto"/>
+            </w:rPr>
+            <m:t>= π⋅</m:t>
+          </m:r>
+          <m:d>
+            <m:dPr>
+              <m:ctrlPr>
+                <w:rPr>
+                  <w:rFonts w:ascii="Cambria Math" w:eastAsia="Calibri" w:hAnsi="Cambria Math" w:cs="Times New Roman"/>
+                  <w:i/>
+                  <w:color w:val="auto"/>
+                </w:rPr>
+              </m:ctrlPr>
+            </m:dPr>
+            <m:e>
+              <m:sSub>
+                <m:sSubPr>
+                  <m:ctrlPr>
+                    <w:rPr>
+                      <w:rFonts w:ascii="Cambria Math" w:eastAsia="Calibri" w:hAnsi="Cambria Math" w:cs="Times New Roman"/>
+                      <w:i/>
+                      <w:color w:val="auto"/>
+                    </w:rPr>
+                  </m:ctrlPr>
+                </m:sSubPr>
+                <m:e>
+                  <m:r>
+                    <w:rPr>
+                      <w:rFonts w:ascii="Cambria Math" w:eastAsia="Calibri" w:hAnsi="Cambria Math" w:cs="Times New Roman"/>
+                      <w:color w:val="auto"/>
+                    </w:rPr>
+                    <m:t>d</m:t>
+                  </m:r>
+                </m:e>
+                <m:sub>
+                  <m:r>
+                    <w:rPr>
+                      <w:rFonts w:ascii="Cambria Math" w:eastAsia="Calibri" w:hAnsi="Cambria Math" w:cs="Times New Roman"/>
+                      <w:color w:val="auto"/>
+                    </w:rPr>
+                    <m:t>вн</m:t>
+                  </m:r>
+                </m:sub>
+              </m:sSub>
+              <m:r>
+                <w:rPr>
+                  <w:rFonts w:ascii="Cambria Math" w:eastAsia="Calibri" w:hAnsi="Cambria Math" w:cs="Times New Roman"/>
+                  <w:color w:val="auto"/>
+                  <w:lang w:val="en-US"/>
+                </w:rPr>
+                <m:t>+2z</m:t>
+              </m:r>
+              <m:ctrlPr>
+                <w:rPr>
+                  <w:rFonts w:ascii="Cambria Math" w:eastAsia="Calibri" w:hAnsi="Cambria Math" w:cs="Times New Roman"/>
+                  <w:i/>
+                  <w:color w:val="auto"/>
+                  <w:lang w:val="en-US"/>
+                </w:rPr>
+              </m:ctrlPr>
+            </m:e>
+          </m:d>
+          <m:d>
+            <m:dPr>
+              <m:ctrlPr>
+                <w:rPr>
+                  <w:rFonts w:ascii="Cambria Math" w:eastAsia="Calibri" w:hAnsi="Cambria Math" w:cs="Times New Roman"/>
+                  <w:i/>
+                  <w:color w:val="auto"/>
+                  <w:lang w:val="en-US"/>
+                </w:rPr>
+              </m:ctrlPr>
+            </m:dPr>
+            <m:e>
+              <m:r>
+                <w:rPr>
+                  <w:rFonts w:ascii="Cambria Math" w:eastAsia="Calibri" w:hAnsi="Cambria Math" w:cs="Times New Roman"/>
+                  <w:color w:val="auto"/>
+                  <w:lang w:val="en-US"/>
+                </w:rPr>
+                <m:t>l-2z</m:t>
+              </m:r>
+            </m:e>
+          </m:d>
+          <m:r>
+            <w:rPr>
+              <w:rFonts w:ascii="Cambria Math" w:eastAsia="Calibri" w:hAnsi="Cambria Math" w:cs="Times New Roman"/>
+              <w:color w:val="auto"/>
+              <w:lang w:val="en-US"/>
+            </w:rPr>
+            <m:t>+ π⋅</m:t>
+          </m:r>
+          <m:d>
+            <m:dPr>
+              <m:ctrlPr>
+                <w:rPr>
+                  <w:rFonts w:ascii="Cambria Math" w:eastAsia="Calibri" w:hAnsi="Cambria Math" w:cs="Times New Roman"/>
+                  <w:i/>
+                  <w:color w:val="auto"/>
+                  <w:lang w:val="en-US"/>
+                </w:rPr>
+              </m:ctrlPr>
+            </m:dPr>
+            <m:e>
+              <m:sSub>
+                <m:sSubPr>
+                  <m:ctrlPr>
+                    <w:rPr>
+                      <w:rFonts w:ascii="Cambria Math" w:eastAsia="Calibri" w:hAnsi="Cambria Math" w:cs="Times New Roman"/>
+                      <w:i/>
+                      <w:color w:val="auto"/>
+                      <w:lang w:val="en-US"/>
+                    </w:rPr>
+                  </m:ctrlPr>
+                </m:sSubPr>
+                <m:e>
+                  <m:r>
+                    <w:rPr>
+                      <w:rFonts w:ascii="Cambria Math" w:eastAsia="Calibri" w:hAnsi="Cambria Math" w:cs="Times New Roman"/>
+                      <w:color w:val="auto"/>
+                      <w:lang w:val="en-US"/>
+                    </w:rPr>
+                    <m:t>d</m:t>
+                  </m:r>
+                </m:e>
+                <m:sub>
+                  <m:r>
+                    <w:rPr>
+                      <w:rFonts w:ascii="Cambria Math" w:eastAsia="Calibri" w:hAnsi="Cambria Math" w:cs="Times New Roman"/>
+                      <w:color w:val="auto"/>
+                    </w:rPr>
+                    <m:t>н</m:t>
+                  </m:r>
+                </m:sub>
+              </m:sSub>
+              <m:r>
+                <w:rPr>
+                  <w:rFonts w:ascii="Cambria Math" w:eastAsia="Calibri" w:hAnsi="Cambria Math" w:cs="Times New Roman"/>
+                  <w:color w:val="auto"/>
+                </w:rPr>
+                <m:t>-2</m:t>
+              </m:r>
+              <m:r>
+                <w:rPr>
+                  <w:rFonts w:ascii="Cambria Math" w:eastAsia="Calibri" w:hAnsi="Cambria Math" w:cs="Times New Roman"/>
+                  <w:color w:val="auto"/>
+                  <w:lang w:val="en-US"/>
+                </w:rPr>
+                <m:t>z</m:t>
+              </m:r>
+            </m:e>
+          </m:d>
+          <m:d>
+            <m:dPr>
+              <m:ctrlPr>
+                <w:rPr>
+                  <w:rFonts w:ascii="Cambria Math" w:eastAsia="Calibri" w:hAnsi="Cambria Math" w:cs="Times New Roman"/>
+                  <w:i/>
+                  <w:color w:val="auto"/>
+                  <w:lang w:val="en-US"/>
+                </w:rPr>
+              </m:ctrlPr>
+            </m:dPr>
+            <m:e>
+              <m:r>
+                <w:rPr>
+                  <w:rFonts w:ascii="Cambria Math" w:eastAsia="Calibri" w:hAnsi="Cambria Math" w:cs="Times New Roman"/>
+                  <w:color w:val="auto"/>
+                  <w:lang w:val="en-US"/>
+                </w:rPr>
+                <m:t>l-2z</m:t>
+              </m:r>
+            </m:e>
+          </m:d>
+          <m:r>
+            <w:rPr>
+              <w:rFonts w:ascii="Cambria Math" w:eastAsia="Calibri" w:hAnsi="Cambria Math" w:cs="Times New Roman"/>
+              <w:color w:val="auto"/>
+              <w:lang w:val="en-US"/>
+            </w:rPr>
+            <m:t>+</m:t>
+          </m:r>
+          <m:f>
+            <m:fPr>
+              <m:ctrlPr>
+                <w:rPr>
+                  <w:rFonts w:ascii="Cambria Math" w:eastAsia="Calibri" w:hAnsi="Cambria Math" w:cs="Times New Roman"/>
+                  <w:i/>
+                  <w:color w:val="auto"/>
+                  <w:lang w:val="en-US"/>
+                </w:rPr>
+              </m:ctrlPr>
+            </m:fPr>
+            <m:num>
+              <m:r>
+                <w:rPr>
+                  <w:rFonts w:ascii="Cambria Math" w:eastAsia="Calibri" w:hAnsi="Cambria Math" w:cs="Times New Roman"/>
+                  <w:color w:val="auto"/>
+                  <w:lang w:val="en-US"/>
+                </w:rPr>
+                <m:t>2π</m:t>
+              </m:r>
+            </m:num>
+            <m:den>
+              <m:r>
+                <w:rPr>
+                  <w:rFonts w:ascii="Cambria Math" w:eastAsia="Calibri" w:hAnsi="Cambria Math" w:cs="Times New Roman"/>
+                  <w:color w:val="auto"/>
+                  <w:lang w:val="en-US"/>
+                </w:rPr>
+                <m:t>4</m:t>
+              </m:r>
+            </m:den>
+          </m:f>
+          <m:d>
+            <m:dPr>
+              <m:begChr m:val="["/>
+              <m:endChr m:val="]"/>
+              <m:ctrlPr>
+                <w:rPr>
+                  <w:rFonts w:ascii="Cambria Math" w:eastAsia="Calibri" w:hAnsi="Cambria Math" w:cs="Times New Roman"/>
+                  <w:i/>
+                  <w:color w:val="auto"/>
+                  <w:lang w:val="en-US"/>
+                </w:rPr>
+              </m:ctrlPr>
+            </m:dPr>
+            <m:e>
+              <m:sSup>
+                <m:sSupPr>
+                  <m:ctrlPr>
+                    <w:rPr>
+                      <w:rFonts w:ascii="Cambria Math" w:eastAsia="Calibri" w:hAnsi="Cambria Math" w:cs="Times New Roman"/>
+                      <w:i/>
+                      <w:color w:val="auto"/>
+                      <w:lang w:val="en-US"/>
+                    </w:rPr>
+                  </m:ctrlPr>
+                </m:sSupPr>
+                <m:e>
+                  <m:d>
+                    <m:dPr>
+                      <m:ctrlPr>
+                        <w:rPr>
+                          <w:rFonts w:ascii="Cambria Math" w:eastAsia="Calibri" w:hAnsi="Cambria Math" w:cs="Times New Roman"/>
+                          <w:i/>
+                          <w:color w:val="auto"/>
+                          <w:lang w:val="en-US"/>
+                        </w:rPr>
+                      </m:ctrlPr>
+                    </m:dPr>
+                    <m:e>
+                      <m:sSub>
+                        <m:sSubPr>
+                          <m:ctrlPr>
+                            <w:rPr>
+                              <w:rFonts w:ascii="Cambria Math" w:eastAsia="Calibri" w:hAnsi="Cambria Math" w:cs="Times New Roman"/>
+                              <w:i/>
+                              <w:color w:val="auto"/>
+                              <w:lang w:val="en-US"/>
+                            </w:rPr>
+                          </m:ctrlPr>
+                        </m:sSubPr>
+                        <m:e>
+                          <m:r>
+                            <w:rPr>
+                              <w:rFonts w:ascii="Cambria Math" w:eastAsia="Calibri" w:hAnsi="Cambria Math" w:cs="Times New Roman"/>
+                              <w:color w:val="auto"/>
+                              <w:lang w:val="en-US"/>
+                            </w:rPr>
+                            <m:t>d</m:t>
+                          </m:r>
+                        </m:e>
+                        <m:sub>
+                          <m:r>
+                            <w:rPr>
+                              <w:rFonts w:ascii="Cambria Math" w:eastAsia="Calibri" w:hAnsi="Cambria Math" w:cs="Times New Roman"/>
+                              <w:color w:val="auto"/>
+                            </w:rPr>
+                            <m:t>н</m:t>
+                          </m:r>
+                        </m:sub>
+                      </m:sSub>
+                      <m:r>
+                        <w:rPr>
+                          <w:rFonts w:ascii="Cambria Math" w:eastAsia="Calibri" w:hAnsi="Cambria Math" w:cs="Times New Roman"/>
+                          <w:color w:val="auto"/>
+                        </w:rPr>
+                        <m:t>-2</m:t>
+                      </m:r>
+                      <m:r>
+                        <w:rPr>
+                          <w:rFonts w:ascii="Cambria Math" w:eastAsia="Calibri" w:hAnsi="Cambria Math" w:cs="Times New Roman"/>
+                          <w:color w:val="auto"/>
+                          <w:lang w:val="en-US"/>
+                        </w:rPr>
+                        <m:t>z</m:t>
+                      </m:r>
+                    </m:e>
+                  </m:d>
+                </m:e>
+                <m:sup>
+                  <m:r>
+                    <w:rPr>
+                      <w:rFonts w:ascii="Cambria Math" w:eastAsia="Calibri" w:hAnsi="Cambria Math" w:cs="Times New Roman"/>
+                      <w:color w:val="auto"/>
+                      <w:lang w:val="en-US"/>
+                    </w:rPr>
+                    <m:t>2</m:t>
+                  </m:r>
+                </m:sup>
+              </m:sSup>
+              <m:r>
+                <w:rPr>
+                  <w:rFonts w:ascii="Cambria Math" w:eastAsia="Calibri" w:hAnsi="Cambria Math" w:cs="Times New Roman"/>
+                  <w:color w:val="auto"/>
+                  <w:lang w:val="en-US"/>
+                </w:rPr>
+                <m:t>-</m:t>
+              </m:r>
+              <m:sSup>
+                <m:sSupPr>
+                  <m:ctrlPr>
+                    <w:rPr>
+                      <w:rFonts w:ascii="Cambria Math" w:eastAsia="Calibri" w:hAnsi="Cambria Math" w:cs="Times New Roman"/>
+                      <w:i/>
+                      <w:color w:val="auto"/>
+                      <w:lang w:val="en-US"/>
+                    </w:rPr>
+                  </m:ctrlPr>
+                </m:sSupPr>
+                <m:e>
+                  <m:d>
+                    <m:dPr>
+                      <m:ctrlPr>
+                        <w:rPr>
+                          <w:rFonts w:ascii="Cambria Math" w:eastAsia="Calibri" w:hAnsi="Cambria Math" w:cs="Times New Roman"/>
+                          <w:i/>
+                          <w:color w:val="auto"/>
+                          <w:lang w:val="en-US"/>
+                        </w:rPr>
+                      </m:ctrlPr>
+                    </m:dPr>
+                    <m:e>
+                      <m:sSub>
+                        <m:sSubPr>
+                          <m:ctrlPr>
+                            <w:rPr>
+                              <w:rFonts w:ascii="Cambria Math" w:eastAsia="Calibri" w:hAnsi="Cambria Math" w:cs="Times New Roman"/>
+                              <w:i/>
+                              <w:color w:val="auto"/>
+                              <w:lang w:val="en-US"/>
+                            </w:rPr>
+                          </m:ctrlPr>
+                        </m:sSubPr>
+                        <m:e>
+                          <m:r>
+                            <w:rPr>
+                              <w:rFonts w:ascii="Cambria Math" w:eastAsia="Calibri" w:hAnsi="Cambria Math" w:cs="Times New Roman"/>
+                              <w:color w:val="auto"/>
+                              <w:lang w:val="en-US"/>
+                            </w:rPr>
+                            <m:t>d</m:t>
+                          </m:r>
+                        </m:e>
+                        <m:sub>
+                          <m:r>
+                            <w:rPr>
+                              <w:rFonts w:ascii="Cambria Math" w:eastAsia="Calibri" w:hAnsi="Cambria Math" w:cs="Times New Roman"/>
+                              <w:color w:val="auto"/>
+                            </w:rPr>
+                            <m:t>вн</m:t>
+                          </m:r>
+                        </m:sub>
+                      </m:sSub>
+                      <m:r>
+                        <w:rPr>
+                          <w:rFonts w:ascii="Cambria Math" w:eastAsia="Calibri" w:hAnsi="Cambria Math" w:cs="Times New Roman"/>
+                          <w:color w:val="auto"/>
+                          <w:lang w:val="en-US"/>
+                        </w:rPr>
+                        <m:t>+2z</m:t>
+                      </m:r>
+                    </m:e>
+                  </m:d>
+                </m:e>
+                <m:sup>
+                  <m:r>
+                    <w:rPr>
+                      <w:rFonts w:ascii="Cambria Math" w:eastAsia="Calibri" w:hAnsi="Cambria Math" w:cs="Times New Roman"/>
+                      <w:color w:val="auto"/>
+                      <w:lang w:val="en-US"/>
+                    </w:rPr>
+                    <m:t>2</m:t>
+                  </m:r>
+                </m:sup>
+              </m:sSup>
+            </m:e>
+          </m:d>
+        </m:oMath>
+      </m:oMathPara>
+    </w:p>
+    <w:p>
+      <w:pPr>
+        <w:ind w:firstLine="0"/>
+        <w:rPr>
+          <w:rFonts w:eastAsia="Calibri" w:cs="Times New Roman"/>
+          <w:color w:val="auto"/>
+        </w:rPr>
+      </w:pPr>
+      <w:r>
+        <w:rPr>
+          <w:rFonts w:cs="Times New Roman"/>
+        </w:rPr>
+        <w:t xml:space="preserve">Исходя </w:t>
+      </w:r>
+      <w:r>
+        <w:rPr>
+          <w:rFonts w:cs="Times New Roman"/>
+        </w:rPr>
+        <w:t xml:space="preserve">из ограничений на габариты ДУ, наружный диаметр шашки не должен превышать 21 мм, а </w:t>
+      </w:r>
+      <w:r>
+        <w:rPr>
+          <w:rFonts w:cs="Times New Roman"/>
+        </w:rPr>
+        <w:t>длина не должна превышать 29 мм</w:t>
+      </w:r>
+      <w:r>
+        <w:rPr>
+          <w:rFonts w:eastAsia="Calibri" w:cs="Times New Roman"/>
+          <w:color w:val="auto"/>
+        </w:rPr>
+        <w:t>, выбираем</w:t>
+      </w:r>
+      <w:r>
+        <w:rPr>
+          <w:rFonts w:eastAsia="Calibri" w:cs="Times New Roman"/>
+          <w:color w:val="auto"/>
+        </w:rPr>
+        <w:t xml:space="preserve"> наружный диаметр заряда </w:t>
+      </w:r>
+      <w:bookmarkStart w:id="9" w:name="MTBlankEqn"/>
+      <m:oMath>
+        <m:sSub>
+          <m:sSubPr>
+            <m:ctrlPr>
+              <w:rPr>
+                <w:rFonts w:ascii="Cambria Math" w:eastAsia="Calibri" w:hAnsi="Cambria Math" w:cs="Times New Roman"/>
+                <w:i/>
+                <w:color w:val="auto"/>
+              </w:rPr>
+            </m:ctrlPr>
+          </m:sSubPr>
+          <m:e>
+            <m:r>
+              <w:rPr>
+                <w:rFonts w:ascii="Cambria Math" w:eastAsia="Calibri" w:hAnsi="Cambria Math" w:cs="Times New Roman"/>
+                <w:color w:val="auto"/>
+              </w:rPr>
+              <m:t>d</m:t>
+            </m:r>
+          </m:e>
+          <m:sub>
+            <m:r>
+              <w:rPr>
+                <w:rFonts w:ascii="Cambria Math" w:eastAsia="Calibri" w:hAnsi="Cambria Math" w:cs="Times New Roman"/>
+                <w:color w:val="auto"/>
+              </w:rPr>
+              <m:t>н</m:t>
+            </m:r>
+          </m:sub>
+        </m:sSub>
+        <m:r>
+          <w:rPr>
+            <w:rFonts w:ascii="Cambria Math" w:eastAsia="Calibri" w:hAnsi="Cambria Math" w:cs="Times New Roman"/>
+            <w:color w:val="auto"/>
+          </w:rPr>
+          <m:t>=20 мм</m:t>
+        </m:r>
+      </m:oMath>
+      <w:bookmarkStart w:id="10" w:name="_GoBack"/>
+      <w:bookmarkEnd w:id="9"/>
+      <w:bookmarkEnd w:id="10"/>
+      <w:r>
+        <w:rPr>
+          <w:rFonts w:eastAsia="Calibri" w:cs="Times New Roman"/>
+          <w:color w:val="auto"/>
+        </w:rPr>
+        <w:t xml:space="preserve">, длину заряда выбираем равной </w:t>
+      </w:r>
+      <w:r>
+        <w:rPr>
+          <w:rFonts w:cs="Times New Roman"/>
+          <w:position w:val="-6"/>
+        </w:rPr>
+        <w:object w:dxaOrig="580" w:dyaOrig="279">
+          <v:shape id="_x0000_i1032" type="#_x0000_t75" style="width:28.5pt;height:13.5pt" o:ole="">
             <v:imagedata r:id="rId12" o:title=""/>
           </v:shape>
-          <o:OLEObject Type="Embed" ProgID="Equation.DSMT4" ShapeID="_x0000_i1034" DrawAspect="Content" ObjectID="_1731840723" r:id="rId13"/>
+          <o:OLEObject Type="Embed" ProgID="Equation.DSMT4" ShapeID="_x0000_i1032" DrawAspect="Content" ObjectID="_1731854721" r:id="rId13"/>
         </w:object>
       </w:r>
       <w:r>
         <w:rPr>
-          <w:rFonts w:cs="Times New Roman"/>
-        </w:rPr>
-        <w:t xml:space="preserve">; </w:t>
-      </w:r>
-      <w:r>
-        <w:rPr>
-          <w:rFonts w:cs="Times New Roman"/>
-          <w:position w:val="-14"/>
-        </w:rPr>
-        <w:object w:dxaOrig="1140" w:dyaOrig="380">
-          <v:shape id="_x0000_i1035" type="#_x0000_t75" style="width:57pt;height:18.75pt" o:ole="">
+          <w:rFonts w:eastAsia="Calibri" w:cs="Times New Roman"/>
+          <w:color w:val="auto"/>
+        </w:rPr>
+        <w:t>мм. (данные параметры подбираются такими, чтобы индикаторная кривая давления, полученная теоретически совпала с экспериментальной кривой).</w:t>
+      </w:r>
+    </w:p>
+    <w:p>
+      <w:pPr>
+        <w:rPr>
+          <w:rFonts w:eastAsia="Calibri" w:cs="Times New Roman"/>
+          <w:color w:val="auto"/>
+        </w:rPr>
+      </w:pPr>
+      <w:r>
+        <w:rPr>
+          <w:rFonts w:eastAsia="Calibri" w:cs="Times New Roman"/>
+          <w:color w:val="auto"/>
+        </w:rPr>
+        <w:t xml:space="preserve">Внутренний диаметр горящего свода будет равен </w:t>
+      </w:r>
+      <w:r>
+        <w:rPr>
+          <w:rFonts w:cs="Times New Roman"/>
+          <w:position w:val="-12"/>
+        </w:rPr>
+        <w:object w:dxaOrig="1440" w:dyaOrig="360">
+          <v:shape id="_x0000_i1033" type="#_x0000_t75" style="width:1in;height:18pt" o:ole="">
             <v:imagedata r:id="rId14" o:title=""/>
           </v:shape>
-          <o:OLEObject Type="Embed" ProgID="Equation.DSMT4" ShapeID="_x0000_i1035" DrawAspect="Content" ObjectID="_1731840724" r:id="rId15"/>
+          <o:OLEObject Type="Embed" ProgID="Equation.DSMT4" ShapeID="_x0000_i1033" DrawAspect="Content" ObjectID="_1731854722" r:id="rId15"/>
         </w:object>
       </w:r>
       <w:r>
         <w:rPr>
           <w:rFonts w:cs="Times New Roman"/>
         </w:rPr>
-        <w:t xml:space="preserve"> м.</w:t>
-      </w:r>
-    </w:p>
-    <w:p>
-      <w:pPr>
-        <w:ind w:firstLine="567"/>
+        <w:t xml:space="preserve">; </w:t>
+      </w:r>
+      <w:r>
+        <w:rPr>
+          <w:rFonts w:cs="Times New Roman"/>
+          <w:position w:val="-12"/>
+        </w:rPr>
+        <w:object w:dxaOrig="980" w:dyaOrig="360">
+          <v:shape id="_x0000_i1034" type="#_x0000_t75" style="width:48.75pt;height:18pt" o:ole="">
+            <v:imagedata r:id="rId16" o:title=""/>
+          </v:shape>
+          <o:OLEObject Type="Embed" ProgID="Equation.DSMT4" ShapeID="_x0000_i1034" DrawAspect="Content" ObjectID="_1731854723" r:id="rId17"/>
+        </w:object>
+      </w:r>
+      <w:r>
+        <w:rPr>
+          <w:rFonts w:cs="Times New Roman"/>
+        </w:rPr>
+        <w:t>мм.</w:t>
+      </w:r>
+    </w:p>
+    <w:p>
+      <w:pPr>
         <w:rPr>
           <w:rFonts w:eastAsia="Calibri" w:cs="Times New Roman"/>
           <w:color w:val="auto"/>
@@ -9279,290 +10126,22 @@
           <w:rFonts w:eastAsia="Calibri" w:cs="Times New Roman"/>
           <w:color w:val="auto"/>
         </w:rPr>
-        <w:t xml:space="preserve">Отсюда потребная толщина горящего свода равна </w:t>
-      </w:r>
-      <w:r>
-        <w:rPr>
-          <w:rFonts w:cs="Times New Roman"/>
-          <w:position w:val="-16"/>
-        </w:rPr>
-        <w:object w:dxaOrig="840" w:dyaOrig="400">
-          <v:shape id="_x0000_i1036" type="#_x0000_t75" style="width:42pt;height:19.5pt" o:ole="">
-            <v:imagedata r:id="rId16" o:title=""/>
-          </v:shape>
-          <o:OLEObject Type="Embed" ProgID="Equation.DSMT4" ShapeID="_x0000_i1036" DrawAspect="Content" ObjectID="_1731840725" r:id="rId17"/>
-        </w:object>
-      </w:r>
-      <w:r>
-        <w:rPr>
-          <w:rFonts w:cs="Times New Roman"/>
-        </w:rPr>
-        <w:t xml:space="preserve">; </w:t>
-      </w:r>
-      <w:r>
-        <w:rPr>
-          <w:rFonts w:cs="Times New Roman"/>
-          <w:position w:val="-12"/>
-        </w:rPr>
-        <w:object w:dxaOrig="880" w:dyaOrig="360">
-          <v:shape id="_x0000_i1037" type="#_x0000_t75" style="width:43.5pt;height:18pt" o:ole="">
-            <v:imagedata r:id="rId18" o:title=""/>
-          </v:shape>
-          <o:OLEObject Type="Embed" ProgID="Equation.DSMT4" ShapeID="_x0000_i1037" DrawAspect="Content" ObjectID="_1731840726" r:id="rId19"/>
-        </w:object>
-      </w:r>
-      <w:r>
-        <w:rPr>
-          <w:rFonts w:cs="Times New Roman"/>
-          <w:color w:val="auto"/>
-          <w:lang w:eastAsia="ru-RU"/>
-        </w:rPr>
-        <w:t xml:space="preserve"> мм.</w:t>
-      </w:r>
-    </w:p>
-    <w:p>
-      <w:pPr>
-        <w:pStyle w:val="2"/>
-        <w:rPr>
-          <w:rFonts w:eastAsia="Calibri" w:cs="Times New Roman"/>
-          <w:szCs w:val="24"/>
-        </w:rPr>
-      </w:pPr>
-      <w:bookmarkStart w:id="9" w:name="_Toc120361424"/>
-      <w:r>
-        <w:rPr>
-          <w:rFonts w:eastAsia="Calibri" w:cs="Times New Roman"/>
-          <w:szCs w:val="24"/>
-        </w:rPr>
-        <w:t>Расчёт площади горения заряда</w:t>
-      </w:r>
-      <w:bookmarkEnd w:id="9"/>
-    </w:p>
-    <w:p>
-      <w:pPr>
+        <w:t xml:space="preserve">Изменение площади поверхности горения по мере выгорания заряда выглядит как показано на рис. 3. Как видно по рисунку, характер горения заряда </w:t>
+      </w:r>
+      <w:proofErr w:type="spellStart"/>
+      <w:r>
         <w:rPr>
           <w:rFonts w:eastAsia="Calibri" w:cs="Times New Roman"/>
           <w:color w:val="auto"/>
         </w:rPr>
-      </w:pPr>
+        <w:t>дегрессивный</w:t>
+      </w:r>
+      <w:proofErr w:type="spellEnd"/>
       <w:r>
         <w:rPr>
           <w:rFonts w:eastAsia="Calibri" w:cs="Times New Roman"/>
           <w:color w:val="auto"/>
         </w:rPr>
-        <w:t>Заряд всестороннего горения. Заряд горит по наружному диаметру, по внутреннему диаметру, а также по торцам. Закон изменения площади поверхности горения для данного заряда выглядит следующим образом</w:t>
-      </w:r>
-    </w:p>
-    <w:tbl>
-      <w:tblPr>
-        <w:tblStyle w:val="71"/>
-        <w:tblW w:w="0" w:type="auto"/>
-        <w:tblInd w:w="0" w:type="dxa"/>
-        <w:tblBorders>
-          <w:top w:val="none" w:sz="0" w:space="0" w:color="auto"/>
-          <w:left w:val="none" w:sz="0" w:space="0" w:color="auto"/>
-          <w:bottom w:val="none" w:sz="0" w:space="0" w:color="auto"/>
-          <w:right w:val="none" w:sz="0" w:space="0" w:color="auto"/>
-          <w:insideH w:val="none" w:sz="0" w:space="0" w:color="auto"/>
-          <w:insideV w:val="none" w:sz="0" w:space="0" w:color="auto"/>
-        </w:tblBorders>
-        <w:tblLook w:val="04A0" w:firstRow="1" w:lastRow="0" w:firstColumn="1" w:lastColumn="0" w:noHBand="0" w:noVBand="1"/>
-      </w:tblPr>
-      <w:tblGrid>
-        <w:gridCol w:w="8836"/>
-        <w:gridCol w:w="519"/>
-      </w:tblGrid>
-      <w:tr>
-        <w:tc>
-          <w:tcPr>
-            <w:tcW w:w="8836" w:type="dxa"/>
-            <w:hideMark/>
-          </w:tcPr>
-          <w:p>
-            <w:pPr>
-              <w:ind w:firstLine="0"/>
-              <w:jc w:val="center"/>
-              <w:rPr>
-                <w:rFonts w:cs="Times New Roman"/>
-                <w:color w:val="auto"/>
-                <w:lang w:eastAsia="ru-RU"/>
-              </w:rPr>
-            </w:pPr>
-            <w:r>
-              <w:rPr>
-                <w:rFonts w:eastAsiaTheme="minorHAnsi" w:cs="Times New Roman"/>
-                <w:position w:val="-26"/>
-              </w:rPr>
-              <w:object w:dxaOrig="8440" w:dyaOrig="660">
-                <v:shape id="_x0000_i1038" type="#_x0000_t75" style="width:422.25pt;height:33pt" o:ole="">
-                  <v:imagedata r:id="rId20" o:title=""/>
-                </v:shape>
-                <o:OLEObject Type="Embed" ProgID="Equation.DSMT4" ShapeID="_x0000_i1038" DrawAspect="Content" ObjectID="_1731840727" r:id="rId21"/>
-              </w:object>
-            </w:r>
-          </w:p>
-        </w:tc>
-        <w:tc>
-          <w:tcPr>
-            <w:tcW w:w="519" w:type="dxa"/>
-            <w:vAlign w:val="center"/>
-            <w:hideMark/>
-          </w:tcPr>
-          <w:p>
-            <w:pPr>
-              <w:ind w:firstLine="0"/>
-              <w:jc w:val="center"/>
-              <w:rPr>
-                <w:rFonts w:cs="Times New Roman"/>
-                <w:color w:val="auto"/>
-                <w:lang w:eastAsia="ru-RU"/>
-              </w:rPr>
-            </w:pPr>
-          </w:p>
-        </w:tc>
-      </w:tr>
-    </w:tbl>
-    <w:p>
-      <w:pPr>
-        <w:rPr>
-          <w:rFonts w:eastAsia="Calibri" w:cs="Times New Roman"/>
-          <w:color w:val="auto"/>
-        </w:rPr>
-      </w:pPr>
-      <w:r>
-        <w:rPr>
-          <w:rFonts w:cs="Times New Roman"/>
-        </w:rPr>
-        <w:t>Исходя из ограничений на габариты ДУ, наружный диаметр шашки не должен превышать 21 мм, а длина не должна превышать 29 мм,</w:t>
-      </w:r>
-      <w:r>
-        <w:rPr>
-          <w:rFonts w:eastAsia="Calibri" w:cs="Times New Roman"/>
-          <w:color w:val="auto"/>
-        </w:rPr>
-        <w:t xml:space="preserve"> следовательно, выбирается наружный диаметр заряда </w:t>
-      </w:r>
-      <w:bookmarkStart w:id="10" w:name="MTBlankEqn"/>
-      <w:r>
-        <w:rPr>
-          <w:rFonts w:cs="Times New Roman"/>
-          <w:position w:val="-12"/>
-        </w:rPr>
-        <w:object w:dxaOrig="1060" w:dyaOrig="360">
-          <v:shape id="_x0000_i1039" type="#_x0000_t75" style="width:53.25pt;height:18pt" o:ole="">
-            <v:imagedata r:id="rId22" o:title=""/>
-          </v:shape>
-          <o:OLEObject Type="Embed" ProgID="Equation.DSMT4" ShapeID="_x0000_i1039" DrawAspect="Content" ObjectID="_1731840728" r:id="rId23"/>
-        </w:object>
-      </w:r>
-      <w:bookmarkEnd w:id="10"/>
-      <w:r>
-        <w:rPr>
-          <w:rFonts w:eastAsia="Calibri" w:cs="Times New Roman"/>
-          <w:color w:val="auto"/>
-        </w:rPr>
-        <w:t xml:space="preserve">мм, длину заряда выбираем равной </w:t>
-      </w:r>
-      <w:r>
-        <w:rPr>
-          <w:rFonts w:cs="Times New Roman"/>
-          <w:position w:val="-6"/>
-        </w:rPr>
-        <w:object w:dxaOrig="580" w:dyaOrig="279">
-          <v:shape id="_x0000_i1040" type="#_x0000_t75" style="width:28.5pt;height:13.5pt" o:ole="">
-            <v:imagedata r:id="rId24" o:title=""/>
-          </v:shape>
-          <o:OLEObject Type="Embed" ProgID="Equation.DSMT4" ShapeID="_x0000_i1040" DrawAspect="Content" ObjectID="_1731840729" r:id="rId25"/>
-        </w:object>
-      </w:r>
-      <w:r>
-        <w:rPr>
-          <w:rFonts w:eastAsia="Calibri" w:cs="Times New Roman"/>
-          <w:color w:val="auto"/>
-        </w:rPr>
-        <w:t>мм. (данные параметры подбираются такими, чтобы индикаторная кривая давления, полученная теоретически совпала с экспериментальной кривой).</w:t>
-      </w:r>
-    </w:p>
-    <w:p>
-      <w:pPr>
-        <w:rPr>
-          <w:rFonts w:eastAsia="Calibri" w:cs="Times New Roman"/>
-          <w:color w:val="auto"/>
-        </w:rPr>
-      </w:pPr>
-      <w:r>
-        <w:rPr>
-          <w:rFonts w:eastAsia="Calibri" w:cs="Times New Roman"/>
-          <w:color w:val="auto"/>
-        </w:rPr>
-        <w:t xml:space="preserve">Внутренний диаметр горящего свода будет равен </w:t>
-      </w:r>
-      <w:r>
-        <w:rPr>
-          <w:rFonts w:cs="Times New Roman"/>
-          <w:position w:val="-12"/>
-        </w:rPr>
-        <w:object w:dxaOrig="1440" w:dyaOrig="360">
-          <v:shape id="_x0000_i1041" type="#_x0000_t75" style="width:1in;height:18pt" o:ole="">
-            <v:imagedata r:id="rId26" o:title=""/>
-          </v:shape>
-          <o:OLEObject Type="Embed" ProgID="Equation.DSMT4" ShapeID="_x0000_i1041" DrawAspect="Content" ObjectID="_1731840730" r:id="rId27"/>
-        </w:object>
-      </w:r>
-      <w:r>
-        <w:rPr>
-          <w:rFonts w:cs="Times New Roman"/>
-        </w:rPr>
-        <w:t xml:space="preserve">; </w:t>
-      </w:r>
-      <w:r>
-        <w:rPr>
-          <w:rFonts w:cs="Times New Roman"/>
-          <w:position w:val="-12"/>
-        </w:rPr>
-        <w:object w:dxaOrig="980" w:dyaOrig="360">
-          <v:shape id="_x0000_i1042" type="#_x0000_t75" style="width:48.75pt;height:18pt" o:ole="">
-            <v:imagedata r:id="rId28" o:title=""/>
-          </v:shape>
-          <o:OLEObject Type="Embed" ProgID="Equation.DSMT4" ShapeID="_x0000_i1042" DrawAspect="Content" ObjectID="_1731840731" r:id="rId29"/>
-        </w:object>
-      </w:r>
-      <w:r>
-        <w:rPr>
-          <w:rFonts w:cs="Times New Roman"/>
-        </w:rPr>
-        <w:t>мм.</w:t>
-      </w:r>
-    </w:p>
-    <w:p>
-      <w:pPr>
-        <w:rPr>
-          <w:rFonts w:eastAsia="Calibri" w:cs="Times New Roman"/>
-          <w:color w:val="auto"/>
-        </w:rPr>
-      </w:pPr>
-      <w:r>
-        <w:rPr>
-          <w:rFonts w:eastAsia="Calibri" w:cs="Times New Roman"/>
-          <w:color w:val="auto"/>
-        </w:rPr>
-        <w:lastRenderedPageBreak/>
-        <w:t xml:space="preserve">Изменение площади поверхности горения по мере выгорания заряда выглядит как показано на рис. 3. Как видно по рисунку, характер горения заряда </w:t>
-      </w:r>
-      <w:proofErr w:type="spellStart"/>
-      <w:r>
-        <w:rPr>
-          <w:rFonts w:eastAsia="Calibri" w:cs="Times New Roman"/>
-          <w:color w:val="auto"/>
-        </w:rPr>
-        <w:t>дегрессивный</w:t>
-      </w:r>
-      <w:proofErr w:type="spellEnd"/>
-      <w:r>
-        <w:rPr>
-          <w:rFonts w:eastAsia="Calibri" w:cs="Times New Roman"/>
-          <w:color w:val="auto"/>
-        </w:rPr>
         <w:t xml:space="preserve"> (с уменьшением площади поверхности горения).</w:t>
       </w:r>
     </w:p>
@@ -9579,6 +10158,7 @@
           <w:noProof/>
           <w:lang w:val="ru-RU" w:eastAsia="ru-RU"/>
         </w:rPr>
+        <w:lastRenderedPageBreak/>
         <w:drawing>
           <wp:inline distT="0" distB="0" distL="0" distR="0" wp14:anchorId="15A01A79" wp14:editId="3A245A9D">
             <wp:extent cx="5189220" cy="3284220"/>
@@ -9595,7 +10175,7 @@
                     <pic:cNvPicPr/>
                   </pic:nvPicPr>
                   <pic:blipFill rotWithShape="1">
-                    <a:blip r:embed="rId30"/>
+                    <a:blip r:embed="rId18"/>
                     <a:srcRect l="11288" t="5877" r="1357" b="3655"/>
                     <a:stretch/>
                   </pic:blipFill>
@@ -9786,10 +10366,10 @@
                 <w:position w:val="-24"/>
               </w:rPr>
               <w:object w:dxaOrig="620" w:dyaOrig="620">
-                <v:shape id="_x0000_i1043" type="#_x0000_t75" style="width:31.5pt;height:31.5pt" o:ole="">
-                  <v:imagedata r:id="rId31" o:title=""/>
+                <v:shape id="_x0000_i1035" type="#_x0000_t75" style="width:31.5pt;height:31.5pt" o:ole="">
+                  <v:imagedata r:id="rId19" o:title=""/>
                 </v:shape>
-                <o:OLEObject Type="Embed" ProgID="Equation.DSMT4" ShapeID="_x0000_i1043" DrawAspect="Content" ObjectID="_1731840732" r:id="rId32"/>
+                <o:OLEObject Type="Embed" ProgID="Equation.DSMT4" ShapeID="_x0000_i1035" DrawAspect="Content" ObjectID="_1731854724" r:id="rId20"/>
               </w:object>
             </w:r>
           </w:p>
@@ -9817,10 +10397,10 @@
                 <w:position w:val="-12"/>
               </w:rPr>
               <w:object w:dxaOrig="900" w:dyaOrig="360">
-                <v:shape id="_x0000_i1044" type="#_x0000_t75" style="width:45pt;height:18pt" o:ole="">
-                  <v:imagedata r:id="rId33" o:title=""/>
+                <v:shape id="_x0000_i1036" type="#_x0000_t75" style="width:45pt;height:18pt" o:ole="">
+                  <v:imagedata r:id="rId21" o:title=""/>
                 </v:shape>
-                <o:OLEObject Type="Embed" ProgID="Equation.DSMT4" ShapeID="_x0000_i1044" DrawAspect="Content" ObjectID="_1731840733" r:id="rId34"/>
+                <o:OLEObject Type="Embed" ProgID="Equation.DSMT4" ShapeID="_x0000_i1036" DrawAspect="Content" ObjectID="_1731854725" r:id="rId22"/>
               </w:object>
             </w:r>
           </w:p>
@@ -9855,10 +10435,10 @@
                 <w:position w:val="-24"/>
               </w:rPr>
               <w:object w:dxaOrig="460" w:dyaOrig="620">
-                <v:shape id="_x0000_i1045" type="#_x0000_t75" style="width:23.25pt;height:31.5pt" o:ole="">
-                  <v:imagedata r:id="rId35" o:title=""/>
+                <v:shape id="_x0000_i1037" type="#_x0000_t75" style="width:23.25pt;height:31.5pt" o:ole="">
+                  <v:imagedata r:id="rId23" o:title=""/>
                 </v:shape>
-                <o:OLEObject Type="Embed" ProgID="Equation.DSMT4" ShapeID="_x0000_i1045" DrawAspect="Content" ObjectID="_1731840734" r:id="rId36"/>
+                <o:OLEObject Type="Embed" ProgID="Equation.DSMT4" ShapeID="_x0000_i1037" DrawAspect="Content" ObjectID="_1731854726" r:id="rId24"/>
               </w:object>
             </w:r>
           </w:p>
@@ -9887,10 +10467,10 @@
                 <w:position w:val="-12"/>
               </w:rPr>
               <w:object w:dxaOrig="1540" w:dyaOrig="380">
-                <v:shape id="_x0000_i1046" type="#_x0000_t75" style="width:76.5pt;height:18.75pt" o:ole="">
-                  <v:imagedata r:id="rId37" o:title=""/>
+                <v:shape id="_x0000_i1038" type="#_x0000_t75" style="width:76.55pt;height:18.75pt" o:ole="">
+                  <v:imagedata r:id="rId25" o:title=""/>
                 </v:shape>
-                <o:OLEObject Type="Embed" ProgID="Equation.DSMT4" ShapeID="_x0000_i1046" DrawAspect="Content" ObjectID="_1731840735" r:id="rId38"/>
+                <o:OLEObject Type="Embed" ProgID="Equation.DSMT4" ShapeID="_x0000_i1038" DrawAspect="Content" ObjectID="_1731854727" r:id="rId26"/>
               </w:object>
             </w:r>
           </w:p>
@@ -9925,10 +10505,10 @@
                 <w:position w:val="-24"/>
               </w:rPr>
               <w:object w:dxaOrig="260" w:dyaOrig="620">
-                <v:shape id="_x0000_i1047" type="#_x0000_t75" style="width:12.75pt;height:31.5pt" o:ole="">
-                  <v:imagedata r:id="rId39" o:title=""/>
+                <v:shape id="_x0000_i1039" type="#_x0000_t75" style="width:12.75pt;height:31.5pt" o:ole="">
+                  <v:imagedata r:id="rId27" o:title=""/>
                 </v:shape>
-                <o:OLEObject Type="Embed" ProgID="Equation.DSMT4" ShapeID="_x0000_i1047" DrawAspect="Content" ObjectID="_1731840736" r:id="rId40"/>
+                <o:OLEObject Type="Embed" ProgID="Equation.DSMT4" ShapeID="_x0000_i1039" DrawAspect="Content" ObjectID="_1731854728" r:id="rId28"/>
               </w:object>
             </w:r>
           </w:p>
@@ -9956,10 +10536,10 @@
                 <w:position w:val="-12"/>
               </w:rPr>
               <w:object w:dxaOrig="980" w:dyaOrig="360">
-                <v:shape id="_x0000_i1048" type="#_x0000_t75" style="width:48.75pt;height:18pt" o:ole="">
-                  <v:imagedata r:id="rId41" o:title=""/>
+                <v:shape id="_x0000_i1040" type="#_x0000_t75" style="width:48.75pt;height:18pt" o:ole="">
+                  <v:imagedata r:id="rId29" o:title=""/>
                 </v:shape>
-                <o:OLEObject Type="Embed" ProgID="Equation.DSMT4" ShapeID="_x0000_i1048" DrawAspect="Content" ObjectID="_1731840737" r:id="rId42"/>
+                <o:OLEObject Type="Embed" ProgID="Equation.DSMT4" ShapeID="_x0000_i1040" DrawAspect="Content" ObjectID="_1731854729" r:id="rId30"/>
               </w:object>
             </w:r>
           </w:p>
@@ -10013,10 +10593,10 @@
                 <w:position w:val="-10"/>
               </w:rPr>
               <w:object w:dxaOrig="840" w:dyaOrig="320">
-                <v:shape id="_x0000_i1049" type="#_x0000_t75" style="width:42pt;height:16.5pt" o:ole="">
-                  <v:imagedata r:id="rId43" o:title=""/>
+                <v:shape id="_x0000_i1041" type="#_x0000_t75" style="width:42pt;height:16.5pt" o:ole="">
+                  <v:imagedata r:id="rId31" o:title=""/>
                 </v:shape>
-                <o:OLEObject Type="Embed" ProgID="Equation.DSMT4" ShapeID="_x0000_i1049" DrawAspect="Content" ObjectID="_1731840738" r:id="rId44"/>
+                <o:OLEObject Type="Embed" ProgID="Equation.DSMT4" ShapeID="_x0000_i1041" DrawAspect="Content" ObjectID="_1731854730" r:id="rId32"/>
               </w:object>
             </w:r>
           </w:p>
@@ -10051,10 +10631,10 @@
                 <w:position w:val="-24"/>
               </w:rPr>
               <w:object w:dxaOrig="360" w:dyaOrig="620">
-                <v:shape id="_x0000_i1050" type="#_x0000_t75" style="width:18pt;height:31.5pt" o:ole="">
-                  <v:imagedata r:id="rId45" o:title=""/>
+                <v:shape id="_x0000_i1042" type="#_x0000_t75" style="width:18pt;height:31.5pt" o:ole="">
+                  <v:imagedata r:id="rId33" o:title=""/>
                 </v:shape>
-                <o:OLEObject Type="Embed" ProgID="Equation.DSMT4" ShapeID="_x0000_i1050" DrawAspect="Content" ObjectID="_1731840739" r:id="rId46"/>
+                <o:OLEObject Type="Embed" ProgID="Equation.DSMT4" ShapeID="_x0000_i1042" DrawAspect="Content" ObjectID="_1731854731" r:id="rId34"/>
               </w:object>
             </w:r>
           </w:p>
@@ -10082,10 +10662,10 @@
                 <w:position w:val="-12"/>
               </w:rPr>
               <w:object w:dxaOrig="980" w:dyaOrig="360">
-                <v:shape id="_x0000_i1051" type="#_x0000_t75" style="width:48.75pt;height:18pt" o:ole="">
-                  <v:imagedata r:id="rId47" o:title=""/>
+                <v:shape id="_x0000_i1043" type="#_x0000_t75" style="width:48.75pt;height:18pt" o:ole="">
+                  <v:imagedata r:id="rId35" o:title=""/>
                 </v:shape>
-                <o:OLEObject Type="Embed" ProgID="Equation.DSMT4" ShapeID="_x0000_i1051" DrawAspect="Content" ObjectID="_1731840740" r:id="rId48"/>
+                <o:OLEObject Type="Embed" ProgID="Equation.DSMT4" ShapeID="_x0000_i1043" DrawAspect="Content" ObjectID="_1731854732" r:id="rId36"/>
               </w:object>
             </w:r>
           </w:p>
@@ -10147,10 +10727,10 @@
                 <w:position w:val="-6"/>
               </w:rPr>
               <w:object w:dxaOrig="600" w:dyaOrig="279">
-                <v:shape id="_x0000_i1052" type="#_x0000_t75" style="width:30pt;height:13.5pt" o:ole="">
-                  <v:imagedata r:id="rId49" o:title=""/>
+                <v:shape id="_x0000_i1044" type="#_x0000_t75" style="width:30pt;height:13.5pt" o:ole="">
+                  <v:imagedata r:id="rId37" o:title=""/>
                 </v:shape>
-                <o:OLEObject Type="Embed" ProgID="Equation.DSMT4" ShapeID="_x0000_i1052" DrawAspect="Content" ObjectID="_1731840741" r:id="rId50"/>
+                <o:OLEObject Type="Embed" ProgID="Equation.DSMT4" ShapeID="_x0000_i1044" DrawAspect="Content" ObjectID="_1731854733" r:id="rId38"/>
               </w:object>
             </w:r>
           </w:p>
@@ -10177,7 +10757,6 @@
               <w:rPr>
                 <w:rFonts w:cs="Times New Roman"/>
               </w:rPr>
-              <w:lastRenderedPageBreak/>
               <w:t>Толщина горящего свода зерна воспламенителя, м</w:t>
             </w:r>
           </w:p>
@@ -10207,10 +10786,10 @@
                 <w:position w:val="-12"/>
               </w:rPr>
               <w:object w:dxaOrig="1100" w:dyaOrig="380">
-                <v:shape id="_x0000_i1053" type="#_x0000_t75" style="width:54.75pt;height:18.75pt" o:ole="">
-                  <v:imagedata r:id="rId51" o:title=""/>
+                <v:shape id="_x0000_i1045" type="#_x0000_t75" style="width:54.7pt;height:18.75pt" o:ole="">
+                  <v:imagedata r:id="rId39" o:title=""/>
                 </v:shape>
-                <o:OLEObject Type="Embed" ProgID="Equation.DSMT4" ShapeID="_x0000_i1053" DrawAspect="Content" ObjectID="_1731840742" r:id="rId52"/>
+                <o:OLEObject Type="Embed" ProgID="Equation.DSMT4" ShapeID="_x0000_i1045" DrawAspect="Content" ObjectID="_1731854734" r:id="rId40"/>
               </w:object>
             </w:r>
           </w:p>
@@ -10297,10 +10876,10 @@
                 <w:position w:val="-12"/>
               </w:rPr>
               <w:object w:dxaOrig="1260" w:dyaOrig="580">
-                <v:shape id="_x0000_i1054" type="#_x0000_t75" style="width:63pt;height:28.5pt" o:ole="">
-                  <v:imagedata r:id="rId53" o:title=""/>
+                <v:shape id="_x0000_i1046" type="#_x0000_t75" style="width:63pt;height:28.5pt" o:ole="">
+                  <v:imagedata r:id="rId41" o:title=""/>
                 </v:shape>
-                <o:OLEObject Type="Embed" ProgID="Equation.DSMT4" ShapeID="_x0000_i1054" DrawAspect="Content" ObjectID="_1731840743" r:id="rId54"/>
+                <o:OLEObject Type="Embed" ProgID="Equation.DSMT4" ShapeID="_x0000_i1046" DrawAspect="Content" ObjectID="_1731854735" r:id="rId42"/>
               </w:object>
             </w:r>
             <w:r>
@@ -10352,10 +10931,10 @@
           <w:position w:val="-12"/>
         </w:rPr>
         <w:object w:dxaOrig="360" w:dyaOrig="360">
-          <v:shape id="_x0000_i1055" type="#_x0000_t75" style="width:18pt;height:18pt" o:ole="">
-            <v:imagedata r:id="rId55" o:title=""/>
+          <v:shape id="_x0000_i1047" type="#_x0000_t75" style="width:18pt;height:18pt" o:ole="">
+            <v:imagedata r:id="rId43" o:title=""/>
           </v:shape>
-          <o:OLEObject Type="Embed" ProgID="Equation.DSMT4" ShapeID="_x0000_i1055" DrawAspect="Content" ObjectID="_1731840744" r:id="rId56"/>
+          <o:OLEObject Type="Embed" ProgID="Equation.DSMT4" ShapeID="_x0000_i1047" DrawAspect="Content" ObjectID="_1731854736" r:id="rId44"/>
         </w:object>
       </w:r>
       <w:r>
@@ -10397,10 +10976,10 @@
           <w:position w:val="-30"/>
         </w:rPr>
         <w:object w:dxaOrig="720" w:dyaOrig="680">
-          <v:shape id="_x0000_i1056" type="#_x0000_t75" style="width:36pt;height:33.75pt" o:ole="">
-            <v:imagedata r:id="rId57" o:title=""/>
+          <v:shape id="_x0000_i1048" type="#_x0000_t75" style="width:36pt;height:33.75pt" o:ole="">
+            <v:imagedata r:id="rId45" o:title=""/>
           </v:shape>
-          <o:OLEObject Type="Embed" ProgID="Equation.DSMT4" ShapeID="_x0000_i1056" DrawAspect="Content" ObjectID="_1731840745" r:id="rId58"/>
+          <o:OLEObject Type="Embed" ProgID="Equation.DSMT4" ShapeID="_x0000_i1048" DrawAspect="Content" ObjectID="_1731854737" r:id="rId46"/>
         </w:object>
       </w:r>
       <w:r>
@@ -10415,10 +10994,10 @@
           <w:position w:val="-12"/>
         </w:rPr>
         <w:object w:dxaOrig="240" w:dyaOrig="360">
-          <v:shape id="_x0000_i1057" type="#_x0000_t75" style="width:12pt;height:18pt" o:ole="">
-            <v:imagedata r:id="rId59" o:title=""/>
+          <v:shape id="_x0000_i1049" type="#_x0000_t75" style="width:12pt;height:18pt" o:ole="">
+            <v:imagedata r:id="rId47" o:title=""/>
           </v:shape>
-          <o:OLEObject Type="Embed" ProgID="Equation.DSMT4" ShapeID="_x0000_i1057" DrawAspect="Content" ObjectID="_1731840746" r:id="rId60"/>
+          <o:OLEObject Type="Embed" ProgID="Equation.DSMT4" ShapeID="_x0000_i1049" DrawAspect="Content" ObjectID="_1731854738" r:id="rId48"/>
         </w:object>
       </w:r>
       <w:r>
@@ -10456,9 +11035,9 @@
         <w:tblLook w:val="04A0" w:firstRow="1" w:lastRow="0" w:firstColumn="1" w:lastColumn="0" w:noHBand="0" w:noVBand="1"/>
       </w:tblPr>
       <w:tblGrid>
-        <w:gridCol w:w="523"/>
+        <w:gridCol w:w="524"/>
         <w:gridCol w:w="8310"/>
-        <w:gridCol w:w="522"/>
+        <w:gridCol w:w="521"/>
       </w:tblGrid>
       <w:tr>
         <w:tc>
@@ -10492,10 +11071,10 @@
                 <w:position w:val="-14"/>
               </w:rPr>
               <w:object w:dxaOrig="2520" w:dyaOrig="400">
-                <v:shape id="_x0000_i1058" type="#_x0000_t75" style="width:126.75pt;height:19.5pt" o:ole="">
-                  <v:imagedata r:id="rId61" o:title=""/>
+                <v:shape id="_x0000_i1050" type="#_x0000_t75" style="width:126.75pt;height:19.5pt" o:ole="">
+                  <v:imagedata r:id="rId49" o:title=""/>
                 </v:shape>
-                <o:OLEObject Type="Embed" ProgID="Equation.DSMT4" ShapeID="_x0000_i1058" DrawAspect="Content" ObjectID="_1731840747" r:id="rId62"/>
+                <o:OLEObject Type="Embed" ProgID="Equation.DSMT4" ShapeID="_x0000_i1050" DrawAspect="Content" ObjectID="_1731854739" r:id="rId50"/>
               </w:object>
             </w:r>
             <w:r>
@@ -10547,10 +11126,10 @@
           <w:position w:val="-6"/>
         </w:rPr>
         <w:object w:dxaOrig="200" w:dyaOrig="220">
-          <v:shape id="_x0000_i1059" type="#_x0000_t75" style="width:10.5pt;height:10.5pt" o:ole="">
-            <v:imagedata r:id="rId63" o:title=""/>
+          <v:shape id="_x0000_i1051" type="#_x0000_t75" style="width:10.5pt;height:10.5pt" o:ole="">
+            <v:imagedata r:id="rId51" o:title=""/>
           </v:shape>
-          <o:OLEObject Type="Embed" ProgID="Equation.DSMT4" ShapeID="_x0000_i1059" DrawAspect="Content" ObjectID="_1731840748" r:id="rId64"/>
+          <o:OLEObject Type="Embed" ProgID="Equation.DSMT4" ShapeID="_x0000_i1051" DrawAspect="Content" ObjectID="_1731854740" r:id="rId52"/>
         </w:object>
       </w:r>
       <w:r>
@@ -10565,10 +11144,10 @@
           <w:position w:val="-12"/>
         </w:rPr>
         <w:object w:dxaOrig="240" w:dyaOrig="360">
-          <v:shape id="_x0000_i1060" type="#_x0000_t75" style="width:12pt;height:18pt" o:ole="">
-            <v:imagedata r:id="rId65" o:title=""/>
+          <v:shape id="_x0000_i1052" type="#_x0000_t75" style="width:12pt;height:18pt" o:ole="">
+            <v:imagedata r:id="rId53" o:title=""/>
           </v:shape>
-          <o:OLEObject Type="Embed" ProgID="Equation.DSMT4" ShapeID="_x0000_i1060" DrawAspect="Content" ObjectID="_1731840749" r:id="rId66"/>
+          <o:OLEObject Type="Embed" ProgID="Equation.DSMT4" ShapeID="_x0000_i1052" DrawAspect="Content" ObjectID="_1731854741" r:id="rId54"/>
         </w:object>
       </w:r>
       <w:r>
@@ -10583,10 +11162,10 @@
           <w:position w:val="-12"/>
         </w:rPr>
         <w:object w:dxaOrig="240" w:dyaOrig="360">
-          <v:shape id="_x0000_i1061" type="#_x0000_t75" style="width:12pt;height:18pt" o:ole="">
-            <v:imagedata r:id="rId67" o:title=""/>
+          <v:shape id="_x0000_i1053" type="#_x0000_t75" style="width:12pt;height:18pt" o:ole="">
+            <v:imagedata r:id="rId55" o:title=""/>
           </v:shape>
-          <o:OLEObject Type="Embed" ProgID="Equation.DSMT4" ShapeID="_x0000_i1061" DrawAspect="Content" ObjectID="_1731840750" r:id="rId68"/>
+          <o:OLEObject Type="Embed" ProgID="Equation.DSMT4" ShapeID="_x0000_i1053" DrawAspect="Content" ObjectID="_1731854742" r:id="rId56"/>
         </w:object>
       </w:r>
       <w:r>
@@ -10601,10 +11180,10 @@
           <w:position w:val="-12"/>
         </w:rPr>
         <w:object w:dxaOrig="260" w:dyaOrig="360">
-          <v:shape id="_x0000_i1062" type="#_x0000_t75" style="width:12.75pt;height:18pt" o:ole="">
-            <v:imagedata r:id="rId69" o:title=""/>
+          <v:shape id="_x0000_i1054" type="#_x0000_t75" style="width:12.75pt;height:18pt" o:ole="">
+            <v:imagedata r:id="rId57" o:title=""/>
           </v:shape>
-          <o:OLEObject Type="Embed" ProgID="Equation.DSMT4" ShapeID="_x0000_i1062" DrawAspect="Content" ObjectID="_1731840751" r:id="rId70"/>
+          <o:OLEObject Type="Embed" ProgID="Equation.DSMT4" ShapeID="_x0000_i1054" DrawAspect="Content" ObjectID="_1731854743" r:id="rId58"/>
         </w:object>
       </w:r>
       <w:r>
@@ -10619,10 +11198,10 @@
           <w:position w:val="-12"/>
         </w:rPr>
         <w:object w:dxaOrig="260" w:dyaOrig="360">
-          <v:shape id="_x0000_i1063" type="#_x0000_t75" style="width:12.75pt;height:18pt" o:ole="">
-            <v:imagedata r:id="rId71" o:title=""/>
+          <v:shape id="_x0000_i1055" type="#_x0000_t75" style="width:12.75pt;height:18pt" o:ole="">
+            <v:imagedata r:id="rId59" o:title=""/>
           </v:shape>
-          <o:OLEObject Type="Embed" ProgID="Equation.DSMT4" ShapeID="_x0000_i1063" DrawAspect="Content" ObjectID="_1731840752" r:id="rId72"/>
+          <o:OLEObject Type="Embed" ProgID="Equation.DSMT4" ShapeID="_x0000_i1055" DrawAspect="Content" ObjectID="_1731854744" r:id="rId60"/>
         </w:object>
       </w:r>
       <w:r>
@@ -10650,10 +11229,10 @@
           <w:position w:val="-12"/>
         </w:rPr>
         <w:object w:dxaOrig="240" w:dyaOrig="360">
-          <v:shape id="_x0000_i1064" type="#_x0000_t75" style="width:12pt;height:18pt" o:ole="">
-            <v:imagedata r:id="rId73" o:title=""/>
+          <v:shape id="_x0000_i1056" type="#_x0000_t75" style="width:12pt;height:18pt" o:ole="">
+            <v:imagedata r:id="rId61" o:title=""/>
           </v:shape>
-          <o:OLEObject Type="Embed" ProgID="Equation.DSMT4" ShapeID="_x0000_i1064" DrawAspect="Content" ObjectID="_1731840753" r:id="rId74"/>
+          <o:OLEObject Type="Embed" ProgID="Equation.DSMT4" ShapeID="_x0000_i1056" DrawAspect="Content" ObjectID="_1731854745" r:id="rId62"/>
         </w:object>
       </w:r>
       <w:r>
@@ -10714,10 +11293,10 @@
                 <w:position w:val="-24"/>
               </w:rPr>
               <w:object w:dxaOrig="1300" w:dyaOrig="620">
-                <v:shape id="_x0000_i1065" type="#_x0000_t75" style="width:64.5pt;height:31.5pt" o:ole="">
-                  <v:imagedata r:id="rId75" o:title=""/>
+                <v:shape id="_x0000_i1057" type="#_x0000_t75" style="width:64.5pt;height:31.5pt" o:ole="">
+                  <v:imagedata r:id="rId63" o:title=""/>
                 </v:shape>
-                <o:OLEObject Type="Embed" ProgID="Equation.DSMT4" ShapeID="_x0000_i1065" DrawAspect="Content" ObjectID="_1731840754" r:id="rId76"/>
+                <o:OLEObject Type="Embed" ProgID="Equation.DSMT4" ShapeID="_x0000_i1057" DrawAspect="Content" ObjectID="_1731854746" r:id="rId64"/>
               </w:object>
             </w:r>
             <w:r>
@@ -10777,10 +11356,10 @@
           <w:position w:val="-34"/>
         </w:rPr>
         <w:object w:dxaOrig="2799" w:dyaOrig="940">
-          <v:shape id="_x0000_i1066" type="#_x0000_t75" style="width:140.25pt;height:46.5pt" o:ole="">
-            <v:imagedata r:id="rId77" o:title=""/>
+          <v:shape id="_x0000_i1058" type="#_x0000_t75" style="width:140.25pt;height:46.5pt" o:ole="">
+            <v:imagedata r:id="rId65" o:title=""/>
           </v:shape>
-          <o:OLEObject Type="Embed" ProgID="Equation.DSMT4" ShapeID="_x0000_i1066" DrawAspect="Content" ObjectID="_1731840755" r:id="rId78"/>
+          <o:OLEObject Type="Embed" ProgID="Equation.DSMT4" ShapeID="_x0000_i1058" DrawAspect="Content" ObjectID="_1731854747" r:id="rId66"/>
         </w:object>
       </w:r>
       <w:r>
@@ -10812,10 +11391,10 @@
           <w:position w:val="-12"/>
         </w:rPr>
         <w:object w:dxaOrig="940" w:dyaOrig="380">
-          <v:shape id="_x0000_i1067" type="#_x0000_t75" style="width:46.5pt;height:18.75pt" o:ole="">
-            <v:imagedata r:id="rId79" o:title=""/>
+          <v:shape id="_x0000_i1059" type="#_x0000_t75" style="width:46.5pt;height:18.75pt" o:ole="">
+            <v:imagedata r:id="rId67" o:title=""/>
           </v:shape>
-          <o:OLEObject Type="Embed" ProgID="Equation.DSMT4" ShapeID="_x0000_i1067" DrawAspect="Content" ObjectID="_1731840756" r:id="rId80"/>
+          <o:OLEObject Type="Embed" ProgID="Equation.DSMT4" ShapeID="_x0000_i1059" DrawAspect="Content" ObjectID="_1731854748" r:id="rId68"/>
         </w:object>
       </w:r>
       <w:r>
@@ -10902,10 +11481,10 @@
                 <w:position w:val="-24"/>
               </w:rPr>
               <w:object w:dxaOrig="1840" w:dyaOrig="700">
-                <v:shape id="_x0000_i1068" type="#_x0000_t75" style="width:91.5pt;height:34.5pt" o:ole="">
-                  <v:imagedata r:id="rId81" o:title=""/>
+                <v:shape id="_x0000_i1060" type="#_x0000_t75" style="width:91.55pt;height:34.5pt" o:ole="">
+                  <v:imagedata r:id="rId69" o:title=""/>
                 </v:shape>
-                <o:OLEObject Type="Embed" ProgID="Equation.DSMT4" ShapeID="_x0000_i1068" DrawAspect="Content" ObjectID="_1731840757" r:id="rId82"/>
+                <o:OLEObject Type="Embed" ProgID="Equation.DSMT4" ShapeID="_x0000_i1060" DrawAspect="Content" ObjectID="_1731854749" r:id="rId70"/>
               </w:object>
             </w:r>
             <w:r>
@@ -10957,10 +11536,10 @@
           <w:position w:val="-30"/>
         </w:rPr>
         <w:object w:dxaOrig="1860" w:dyaOrig="680">
-          <v:shape id="_x0000_i1069" type="#_x0000_t75" style="width:93pt;height:33.75pt" o:ole="">
-            <v:imagedata r:id="rId83" o:title=""/>
+          <v:shape id="_x0000_i1061" type="#_x0000_t75" style="width:93pt;height:33.75pt" o:ole="">
+            <v:imagedata r:id="rId71" o:title=""/>
           </v:shape>
-          <o:OLEObject Type="Embed" ProgID="Equation.DSMT4" ShapeID="_x0000_i1069" DrawAspect="Content" ObjectID="_1731840758" r:id="rId84"/>
+          <o:OLEObject Type="Embed" ProgID="Equation.DSMT4" ShapeID="_x0000_i1061" DrawAspect="Content" ObjectID="_1731854750" r:id="rId72"/>
         </w:object>
       </w:r>
       <w:r>
@@ -10975,10 +11554,10 @@
           <w:position w:val="-30"/>
         </w:rPr>
         <w:object w:dxaOrig="3480" w:dyaOrig="680">
-          <v:shape id="_x0000_i1070" type="#_x0000_t75" style="width:174pt;height:33.75pt" o:ole="">
-            <v:imagedata r:id="rId85" o:title=""/>
+          <v:shape id="_x0000_i1062" type="#_x0000_t75" style="width:174pt;height:33.75pt" o:ole="">
+            <v:imagedata r:id="rId73" o:title=""/>
           </v:shape>
-          <o:OLEObject Type="Embed" ProgID="Equation.DSMT4" ShapeID="_x0000_i1070" DrawAspect="Content" ObjectID="_1731840759" r:id="rId86"/>
+          <o:OLEObject Type="Embed" ProgID="Equation.DSMT4" ShapeID="_x0000_i1062" DrawAspect="Content" ObjectID="_1731854751" r:id="rId74"/>
         </w:object>
       </w:r>
       <w:r>
@@ -10993,10 +11572,10 @@
           <w:position w:val="-12"/>
         </w:rPr>
         <w:object w:dxaOrig="1120" w:dyaOrig="360">
-          <v:shape id="_x0000_i1071" type="#_x0000_t75" style="width:55.5pt;height:18pt" o:ole="">
-            <v:imagedata r:id="rId87" o:title=""/>
+          <v:shape id="_x0000_i1063" type="#_x0000_t75" style="width:55.5pt;height:18pt" o:ole="">
+            <v:imagedata r:id="rId75" o:title=""/>
           </v:shape>
-          <o:OLEObject Type="Embed" ProgID="Equation.DSMT4" ShapeID="_x0000_i1071" DrawAspect="Content" ObjectID="_1731840760" r:id="rId88"/>
+          <o:OLEObject Type="Embed" ProgID="Equation.DSMT4" ShapeID="_x0000_i1063" DrawAspect="Content" ObjectID="_1731854752" r:id="rId76"/>
         </w:object>
       </w:r>
       <w:r>
@@ -11030,6 +11609,7 @@
         <w:rPr>
           <w:rFonts w:cs="Times New Roman"/>
         </w:rPr>
+        <w:lastRenderedPageBreak/>
         <w:t>Решение уравнения</w:t>
       </w:r>
     </w:p>
@@ -11084,10 +11664,10 @@
                 <w:position w:val="-62"/>
               </w:rPr>
               <w:object w:dxaOrig="3660" w:dyaOrig="1359">
-                <v:shape id="_x0000_i1072" type="#_x0000_t75" style="width:183pt;height:68.25pt" o:ole="">
-                  <v:imagedata r:id="rId89" o:title=""/>
+                <v:shape id="_x0000_i1064" type="#_x0000_t75" style="width:183pt;height:68.2pt" o:ole="">
+                  <v:imagedata r:id="rId77" o:title=""/>
                 </v:shape>
-                <o:OLEObject Type="Embed" ProgID="Equation.DSMT4" ShapeID="_x0000_i1072" DrawAspect="Content" ObjectID="_1731840761" r:id="rId90"/>
+                <o:OLEObject Type="Embed" ProgID="Equation.DSMT4" ShapeID="_x0000_i1064" DrawAspect="Content" ObjectID="_1731854753" r:id="rId78"/>
               </w:object>
             </w:r>
             <w:r>
@@ -11184,10 +11764,10 @@
                 <w:position w:val="-32"/>
               </w:rPr>
               <w:object w:dxaOrig="2120" w:dyaOrig="900">
-                <v:shape id="_x0000_i1073" type="#_x0000_t75" style="width:105.75pt;height:45pt" o:ole="">
-                  <v:imagedata r:id="rId91" o:title=""/>
+                <v:shape id="_x0000_i1065" type="#_x0000_t75" style="width:105.8pt;height:45pt" o:ole="">
+                  <v:imagedata r:id="rId79" o:title=""/>
                 </v:shape>
-                <o:OLEObject Type="Embed" ProgID="Equation.DSMT4" ShapeID="_x0000_i1073" DrawAspect="Content" ObjectID="_1731840762" r:id="rId92"/>
+                <o:OLEObject Type="Embed" ProgID="Equation.DSMT4" ShapeID="_x0000_i1065" DrawAspect="Content" ObjectID="_1731854754" r:id="rId80"/>
               </w:object>
             </w:r>
             <w:r>
@@ -11251,10 +11831,10 @@
                 <w:position w:val="-60"/>
               </w:rPr>
               <w:object w:dxaOrig="2000" w:dyaOrig="980">
-                <v:shape id="_x0000_i1074" type="#_x0000_t75" style="width:100.5pt;height:48.75pt" o:ole="">
-                  <v:imagedata r:id="rId93" o:title=""/>
+                <v:shape id="_x0000_i1066" type="#_x0000_t75" style="width:100.5pt;height:48.75pt" o:ole="">
+                  <v:imagedata r:id="rId81" o:title=""/>
                 </v:shape>
-                <o:OLEObject Type="Embed" ProgID="Equation.DSMT4" ShapeID="_x0000_i1074" DrawAspect="Content" ObjectID="_1731840763" r:id="rId94"/>
+                <o:OLEObject Type="Embed" ProgID="Equation.DSMT4" ShapeID="_x0000_i1066" DrawAspect="Content" ObjectID="_1731854755" r:id="rId82"/>
               </w:object>
             </w:r>
             <w:r>
@@ -11388,10 +11968,10 @@
                 <w:position w:val="-12"/>
               </w:rPr>
               <w:object w:dxaOrig="2120" w:dyaOrig="360">
-                <v:shape id="_x0000_i1075" type="#_x0000_t75" style="width:105.75pt;height:18pt" o:ole="">
-                  <v:imagedata r:id="rId95" o:title=""/>
+                <v:shape id="_x0000_i1067" type="#_x0000_t75" style="width:105.8pt;height:18pt" o:ole="">
+                  <v:imagedata r:id="rId83" o:title=""/>
                 </v:shape>
-                <o:OLEObject Type="Embed" ProgID="Equation.DSMT4" ShapeID="_x0000_i1075" DrawAspect="Content" ObjectID="_1731840764" r:id="rId96"/>
+                <o:OLEObject Type="Embed" ProgID="Equation.DSMT4" ShapeID="_x0000_i1067" DrawAspect="Content" ObjectID="_1731854756" r:id="rId84"/>
               </w:object>
             </w:r>
             <w:r>
@@ -11509,10 +12089,10 @@
                 <w:position w:val="-30"/>
               </w:rPr>
               <w:object w:dxaOrig="2760" w:dyaOrig="1219">
-                <v:shape id="_x0000_i1076" type="#_x0000_t75" style="width:138pt;height:61.5pt" o:ole="">
-                  <v:imagedata r:id="rId97" o:title=""/>
+                <v:shape id="_x0000_i1068" type="#_x0000_t75" style="width:138pt;height:61.5pt" o:ole="">
+                  <v:imagedata r:id="rId85" o:title=""/>
                 </v:shape>
-                <o:OLEObject Type="Embed" ProgID="Equation.DSMT4" ShapeID="_x0000_i1076" DrawAspect="Content" ObjectID="_1731840765" r:id="rId98"/>
+                <o:OLEObject Type="Embed" ProgID="Equation.DSMT4" ShapeID="_x0000_i1068" DrawAspect="Content" ObjectID="_1731854757" r:id="rId86"/>
               </w:object>
             </w:r>
             <w:r>
@@ -11623,10 +12203,10 @@
                 <w:position w:val="-24"/>
               </w:rPr>
               <w:object w:dxaOrig="1920" w:dyaOrig="660">
-                <v:shape id="_x0000_i1077" type="#_x0000_t75" style="width:96pt;height:33pt" o:ole="">
-                  <v:imagedata r:id="rId99" o:title=""/>
+                <v:shape id="_x0000_i1069" type="#_x0000_t75" style="width:96pt;height:33pt" o:ole="">
+                  <v:imagedata r:id="rId87" o:title=""/>
                 </v:shape>
-                <o:OLEObject Type="Embed" ProgID="Equation.DSMT4" ShapeID="_x0000_i1077" DrawAspect="Content" ObjectID="_1731840766" r:id="rId100"/>
+                <o:OLEObject Type="Embed" ProgID="Equation.DSMT4" ShapeID="_x0000_i1069" DrawAspect="Content" ObjectID="_1731854758" r:id="rId88"/>
               </w:object>
             </w:r>
             <w:r>
@@ -11679,10 +12259,10 @@
           <w:position w:val="-14"/>
         </w:rPr>
         <w:object w:dxaOrig="1520" w:dyaOrig="380">
-          <v:shape id="_x0000_i1078" type="#_x0000_t75" style="width:75.75pt;height:18.75pt" o:ole="">
-            <v:imagedata r:id="rId101" o:title=""/>
+          <v:shape id="_x0000_i1070" type="#_x0000_t75" style="width:75.75pt;height:18.75pt" o:ole="">
+            <v:imagedata r:id="rId89" o:title=""/>
           </v:shape>
-          <o:OLEObject Type="Embed" ProgID="Equation.DSMT4" ShapeID="_x0000_i1078" DrawAspect="Content" ObjectID="_1731840767" r:id="rId102"/>
+          <o:OLEObject Type="Embed" ProgID="Equation.DSMT4" ShapeID="_x0000_i1070" DrawAspect="Content" ObjectID="_1731854759" r:id="rId90"/>
         </w:object>
       </w:r>
       <w:r>
@@ -11711,10 +12291,10 @@
           <w:position w:val="-12"/>
         </w:rPr>
         <w:object w:dxaOrig="440" w:dyaOrig="360">
-          <v:shape id="_x0000_i1079" type="#_x0000_t75" style="width:22.5pt;height:18pt" o:ole="">
-            <v:imagedata r:id="rId103" o:title=""/>
+          <v:shape id="_x0000_i1071" type="#_x0000_t75" style="width:22.5pt;height:18pt" o:ole="">
+            <v:imagedata r:id="rId91" o:title=""/>
           </v:shape>
-          <o:OLEObject Type="Embed" ProgID="Equation.DSMT4" ShapeID="_x0000_i1079" DrawAspect="Content" ObjectID="_1731840768" r:id="rId104"/>
+          <o:OLEObject Type="Embed" ProgID="Equation.DSMT4" ShapeID="_x0000_i1071" DrawAspect="Content" ObjectID="_1731854760" r:id="rId92"/>
         </w:object>
       </w:r>
       <w:r>
@@ -11729,10 +12309,10 @@
           <w:position w:val="-24"/>
         </w:rPr>
         <w:object w:dxaOrig="1740" w:dyaOrig="660">
-          <v:shape id="_x0000_i1080" type="#_x0000_t75" style="width:87pt;height:33pt" o:ole="">
-            <v:imagedata r:id="rId105" o:title=""/>
+          <v:shape id="_x0000_i1072" type="#_x0000_t75" style="width:87pt;height:33pt" o:ole="">
+            <v:imagedata r:id="rId93" o:title=""/>
           </v:shape>
-          <o:OLEObject Type="Embed" ProgID="Equation.DSMT4" ShapeID="_x0000_i1080" DrawAspect="Content" ObjectID="_1731840769" r:id="rId106"/>
+          <o:OLEObject Type="Embed" ProgID="Equation.DSMT4" ShapeID="_x0000_i1072" DrawAspect="Content" ObjectID="_1731854761" r:id="rId94"/>
         </w:object>
       </w:r>
       <w:r>
@@ -11747,10 +12327,10 @@
           <w:position w:val="-30"/>
         </w:rPr>
         <w:object w:dxaOrig="960" w:dyaOrig="680">
-          <v:shape id="_x0000_i1081" type="#_x0000_t75" style="width:48pt;height:33.75pt" o:ole="">
-            <v:imagedata r:id="rId107" o:title=""/>
+          <v:shape id="_x0000_i1073" type="#_x0000_t75" style="width:48pt;height:33.75pt" o:ole="">
+            <v:imagedata r:id="rId95" o:title=""/>
           </v:shape>
-          <o:OLEObject Type="Embed" ProgID="Equation.DSMT4" ShapeID="_x0000_i1081" DrawAspect="Content" ObjectID="_1731840770" r:id="rId108"/>
+          <o:OLEObject Type="Embed" ProgID="Equation.DSMT4" ShapeID="_x0000_i1073" DrawAspect="Content" ObjectID="_1731854762" r:id="rId96"/>
         </w:object>
       </w:r>
       <w:r>
@@ -11770,7 +12350,6 @@
         <w:rPr>
           <w:rFonts w:cs="Times New Roman"/>
         </w:rPr>
-        <w:lastRenderedPageBreak/>
         <w:t xml:space="preserve">При заданном условии заряжании масса навески воспламенителя получается равной </w:t>
       </w:r>
       <w:r>
@@ -11779,10 +12358,10 @@
           <w:position w:val="-12"/>
         </w:rPr>
         <w:object w:dxaOrig="1020" w:dyaOrig="360">
-          <v:shape id="_x0000_i1082" type="#_x0000_t75" style="width:51pt;height:18pt" o:ole="">
-            <v:imagedata r:id="rId109" o:title=""/>
+          <v:shape id="_x0000_i1074" type="#_x0000_t75" style="width:51pt;height:18pt" o:ole="">
+            <v:imagedata r:id="rId97" o:title=""/>
           </v:shape>
-          <o:OLEObject Type="Embed" ProgID="Equation.DSMT4" ShapeID="_x0000_i1082" DrawAspect="Content" ObjectID="_1731840771" r:id="rId110"/>
+          <o:OLEObject Type="Embed" ProgID="Equation.DSMT4" ShapeID="_x0000_i1074" DrawAspect="Content" ObjectID="_1731854763" r:id="rId98"/>
         </w:object>
       </w:r>
       <w:r>
@@ -11805,6 +12384,7 @@
           <w:noProof/>
           <w:lang w:val="ru-RU" w:eastAsia="ru-RU"/>
         </w:rPr>
+        <w:lastRenderedPageBreak/>
         <w:drawing>
           <wp:inline distT="0" distB="0" distL="0" distR="0" wp14:anchorId="1FB51DE4" wp14:editId="02487A0A">
             <wp:extent cx="5562600" cy="3848100"/>
@@ -11821,7 +12401,7 @@
                     <pic:cNvPicPr/>
                   </pic:nvPicPr>
                   <pic:blipFill rotWithShape="1">
-                    <a:blip r:embed="rId111"/>
+                    <a:blip r:embed="rId99"/>
                     <a:srcRect l="3592" r="2768" b="3071"/>
                     <a:stretch/>
                   </pic:blipFill>
@@ -12083,222 +12663,222 @@
           <w:position w:val="-204"/>
         </w:rPr>
         <w:object w:dxaOrig="5740" w:dyaOrig="4200">
-          <v:shape id="_x0000_i1083" type="#_x0000_t75" style="width:286.5pt;height:210pt" o:ole="">
+          <v:shape id="_x0000_i1075" type="#_x0000_t75" style="width:286.45pt;height:210pt" o:ole="">
+            <v:imagedata r:id="rId100" o:title=""/>
+          </v:shape>
+          <o:OLEObject Type="Embed" ProgID="Equation.DSMT4" ShapeID="_x0000_i1075" DrawAspect="Content" ObjectID="_1731854764" r:id="rId101"/>
+        </w:object>
+      </w:r>
+    </w:p>
+    <w:p>
+      <w:pPr>
+        <w:spacing w:after="200"/>
+        <w:jc w:val="left"/>
+        <w:rPr>
+          <w:rFonts w:eastAsia="Calibri" w:cs="Times New Roman"/>
+          <w:color w:val="auto"/>
+        </w:rPr>
+      </w:pPr>
+      <w:r>
+        <w:rPr>
+          <w:rFonts w:eastAsia="Calibri" w:cs="Times New Roman"/>
+          <w:color w:val="auto"/>
+        </w:rPr>
+        <w:t>Переключатели:</w:t>
+      </w:r>
+    </w:p>
+    <w:p>
+      <w:pPr>
+        <w:pStyle w:val="af1"/>
+        <w:rPr>
+          <w:rFonts w:eastAsia="Calibri" w:cs="Times New Roman"/>
+          <w:color w:val="auto"/>
+        </w:rPr>
+      </w:pPr>
+      <w:r>
+        <w:rPr>
+          <w:rFonts w:cs="Times New Roman"/>
+          <w:position w:val="-32"/>
+        </w:rPr>
+        <w:object w:dxaOrig="3260" w:dyaOrig="760">
+          <v:shape id="_x0000_i1076" type="#_x0000_t75" style="width:162.65pt;height:37.5pt" o:ole="">
+            <v:imagedata r:id="rId102" o:title=""/>
+          </v:shape>
+          <o:OLEObject Type="Embed" ProgID="Equation.DSMT4" ShapeID="_x0000_i1076" DrawAspect="Content" ObjectID="_1731854765" r:id="rId103"/>
+        </w:object>
+      </w:r>
+    </w:p>
+    <w:p>
+      <w:pPr>
+        <w:pStyle w:val="af1"/>
+        <w:rPr>
+          <w:rFonts w:eastAsia="Calibri" w:cs="Times New Roman"/>
+          <w:color w:val="auto"/>
+        </w:rPr>
+      </w:pPr>
+      <w:r>
+        <w:rPr>
+          <w:rFonts w:cs="Times New Roman"/>
+          <w:position w:val="-32"/>
+        </w:rPr>
+        <w:object w:dxaOrig="3000" w:dyaOrig="760">
+          <v:shape id="_x0000_i1077" type="#_x0000_t75" style="width:150pt;height:37.5pt" o:ole="">
+            <v:imagedata r:id="rId104" o:title=""/>
+          </v:shape>
+          <o:OLEObject Type="Embed" ProgID="Equation.DSMT4" ShapeID="_x0000_i1077" DrawAspect="Content" ObjectID="_1731854766" r:id="rId105"/>
+        </w:object>
+      </w:r>
+    </w:p>
+    <w:p>
+      <w:pPr>
+        <w:pStyle w:val="af1"/>
+        <w:rPr>
+          <w:rFonts w:eastAsia="Calibri" w:cs="Times New Roman"/>
+          <w:color w:val="auto"/>
+        </w:rPr>
+      </w:pPr>
+      <w:r>
+        <w:rPr>
+          <w:rFonts w:cs="Times New Roman"/>
+          <w:position w:val="-32"/>
+        </w:rPr>
+        <w:object w:dxaOrig="3000" w:dyaOrig="760">
+          <v:shape id="_x0000_i1078" type="#_x0000_t75" style="width:150pt;height:37.5pt" o:ole="">
+            <v:imagedata r:id="rId106" o:title=""/>
+          </v:shape>
+          <o:OLEObject Type="Embed" ProgID="Equation.DSMT4" ShapeID="_x0000_i1078" DrawAspect="Content" ObjectID="_1731854767" r:id="rId107"/>
+        </w:object>
+      </w:r>
+    </w:p>
+    <w:p>
+      <w:pPr>
+        <w:rPr>
+          <w:rFonts w:cs="Times New Roman"/>
+        </w:rPr>
+      </w:pPr>
+      <w:r>
+        <w:rPr>
+          <w:rFonts w:cs="Times New Roman"/>
+        </w:rPr>
+        <w:t>Начальные условия:</w:t>
+      </w:r>
+    </w:p>
+    <w:p>
+      <w:pPr>
+        <w:pStyle w:val="20"/>
+        <w:rPr>
+          <w:rFonts w:cs="Times New Roman"/>
+          <w:szCs w:val="24"/>
+        </w:rPr>
+      </w:pPr>
+      <w:r>
+        <w:rPr>
+          <w:rFonts w:cs="Times New Roman"/>
+          <w:szCs w:val="24"/>
+        </w:rPr>
+        <w:t>давление равно давлению окружающей среды 101325 Па (0,1 МПа);</w:t>
+      </w:r>
+    </w:p>
+    <w:p>
+      <w:pPr>
+        <w:pStyle w:val="20"/>
+        <w:rPr>
+          <w:rFonts w:cs="Times New Roman"/>
+          <w:szCs w:val="24"/>
+        </w:rPr>
+      </w:pPr>
+      <w:r>
+        <w:rPr>
+          <w:rFonts w:cs="Times New Roman"/>
+          <w:szCs w:val="24"/>
+        </w:rPr>
+        <w:t xml:space="preserve">начальный свободный объем равен </w:t>
+      </w:r>
+      <w:r>
+        <w:rPr>
+          <w:rFonts w:cs="Times New Roman"/>
+          <w:position w:val="-12"/>
+          <w:szCs w:val="24"/>
+        </w:rPr>
+        <w:object w:dxaOrig="1600" w:dyaOrig="380">
+          <v:shape id="_x0000_i1079" type="#_x0000_t75" style="width:79.5pt;height:18.75pt" o:ole="">
+            <v:imagedata r:id="rId108" o:title=""/>
+          </v:shape>
+          <o:OLEObject Type="Embed" ProgID="Equation.DSMT4" ShapeID="_x0000_i1079" DrawAspect="Content" ObjectID="_1731854768" r:id="rId109"/>
+        </w:object>
+      </w:r>
+      <w:r>
+        <w:rPr>
+          <w:rFonts w:cs="Times New Roman"/>
+          <w:szCs w:val="24"/>
+        </w:rPr>
+        <w:t xml:space="preserve"> м</w:t>
+      </w:r>
+      <w:r>
+        <w:rPr>
+          <w:rFonts w:cs="Times New Roman"/>
+          <w:szCs w:val="24"/>
+          <w:vertAlign w:val="superscript"/>
+        </w:rPr>
+        <w:t>3</w:t>
+      </w:r>
+      <w:r>
+        <w:rPr>
+          <w:rFonts w:cs="Times New Roman"/>
+          <w:szCs w:val="24"/>
+        </w:rPr>
+        <w:t>;</w:t>
+      </w:r>
+    </w:p>
+    <w:p>
+      <w:pPr>
+        <w:pStyle w:val="20"/>
+        <w:rPr>
+          <w:rFonts w:cs="Times New Roman"/>
+          <w:szCs w:val="24"/>
+        </w:rPr>
+      </w:pPr>
+      <w:r>
+        <w:rPr>
+          <w:rFonts w:cs="Times New Roman"/>
+          <w:position w:val="-12"/>
+          <w:szCs w:val="24"/>
+        </w:rPr>
+        <w:object w:dxaOrig="680" w:dyaOrig="380">
+          <v:shape id="_x0000_i1080" type="#_x0000_t75" style="width:34.5pt;height:18.75pt" o:ole="">
+            <v:imagedata r:id="rId110" o:title=""/>
+          </v:shape>
+          <o:OLEObject Type="Embed" ProgID="Equation.DSMT4" ShapeID="_x0000_i1080" DrawAspect="Content" ObjectID="_1731854769" r:id="rId111"/>
+        </w:object>
+      </w:r>
+      <w:r>
+        <w:rPr>
+          <w:rFonts w:cs="Times New Roman"/>
+          <w:szCs w:val="24"/>
+          <w:lang w:val="en-US"/>
+        </w:rPr>
+        <w:t>;</w:t>
+      </w:r>
+    </w:p>
+    <w:p>
+      <w:pPr>
+        <w:pStyle w:val="20"/>
+        <w:rPr>
+          <w:rFonts w:cs="Times New Roman"/>
+          <w:szCs w:val="24"/>
+        </w:rPr>
+      </w:pPr>
+      <w:r>
+        <w:rPr>
+          <w:rFonts w:cs="Times New Roman"/>
+          <w:position w:val="-12"/>
+          <w:szCs w:val="24"/>
+        </w:rPr>
+        <w:object w:dxaOrig="800" w:dyaOrig="380">
+          <v:shape id="_x0000_i1081" type="#_x0000_t75" style="width:39.75pt;height:18.75pt" o:ole="">
             <v:imagedata r:id="rId112" o:title=""/>
           </v:shape>
-          <o:OLEObject Type="Embed" ProgID="Equation.DSMT4" ShapeID="_x0000_i1083" DrawAspect="Content" ObjectID="_1731840772" r:id="rId113"/>
-        </w:object>
-      </w:r>
-    </w:p>
-    <w:p>
-      <w:pPr>
-        <w:spacing w:after="200"/>
-        <w:jc w:val="left"/>
-        <w:rPr>
-          <w:rFonts w:eastAsia="Calibri" w:cs="Times New Roman"/>
-          <w:color w:val="auto"/>
-        </w:rPr>
-      </w:pPr>
-      <w:r>
-        <w:rPr>
-          <w:rFonts w:eastAsia="Calibri" w:cs="Times New Roman"/>
-          <w:color w:val="auto"/>
-        </w:rPr>
-        <w:t>Переключатели:</w:t>
-      </w:r>
-    </w:p>
-    <w:p>
-      <w:pPr>
-        <w:pStyle w:val="af1"/>
-        <w:rPr>
-          <w:rFonts w:eastAsia="Calibri" w:cs="Times New Roman"/>
-          <w:color w:val="auto"/>
-        </w:rPr>
-      </w:pPr>
-      <w:r>
-        <w:rPr>
-          <w:rFonts w:cs="Times New Roman"/>
-          <w:position w:val="-32"/>
-        </w:rPr>
-        <w:object w:dxaOrig="3260" w:dyaOrig="760">
-          <v:shape id="_x0000_i1084" type="#_x0000_t75" style="width:162.75pt;height:37.5pt" o:ole="">
-            <v:imagedata r:id="rId114" o:title=""/>
-          </v:shape>
-          <o:OLEObject Type="Embed" ProgID="Equation.DSMT4" ShapeID="_x0000_i1084" DrawAspect="Content" ObjectID="_1731840773" r:id="rId115"/>
-        </w:object>
-      </w:r>
-    </w:p>
-    <w:p>
-      <w:pPr>
-        <w:pStyle w:val="af1"/>
-        <w:rPr>
-          <w:rFonts w:eastAsia="Calibri" w:cs="Times New Roman"/>
-          <w:color w:val="auto"/>
-        </w:rPr>
-      </w:pPr>
-      <w:r>
-        <w:rPr>
-          <w:rFonts w:cs="Times New Roman"/>
-          <w:position w:val="-32"/>
-        </w:rPr>
-        <w:object w:dxaOrig="3000" w:dyaOrig="760">
-          <v:shape id="_x0000_i1085" type="#_x0000_t75" style="width:150pt;height:37.5pt" o:ole="">
-            <v:imagedata r:id="rId116" o:title=""/>
-          </v:shape>
-          <o:OLEObject Type="Embed" ProgID="Equation.DSMT4" ShapeID="_x0000_i1085" DrawAspect="Content" ObjectID="_1731840774" r:id="rId117"/>
-        </w:object>
-      </w:r>
-    </w:p>
-    <w:p>
-      <w:pPr>
-        <w:pStyle w:val="af1"/>
-        <w:rPr>
-          <w:rFonts w:eastAsia="Calibri" w:cs="Times New Roman"/>
-          <w:color w:val="auto"/>
-        </w:rPr>
-      </w:pPr>
-      <w:r>
-        <w:rPr>
-          <w:rFonts w:cs="Times New Roman"/>
-          <w:position w:val="-32"/>
-        </w:rPr>
-        <w:object w:dxaOrig="3000" w:dyaOrig="760">
-          <v:shape id="_x0000_i1086" type="#_x0000_t75" style="width:150pt;height:37.5pt" o:ole="">
-            <v:imagedata r:id="rId118" o:title=""/>
-          </v:shape>
-          <o:OLEObject Type="Embed" ProgID="Equation.DSMT4" ShapeID="_x0000_i1086" DrawAspect="Content" ObjectID="_1731840775" r:id="rId119"/>
-        </w:object>
-      </w:r>
-    </w:p>
-    <w:p>
-      <w:pPr>
-        <w:rPr>
-          <w:rFonts w:cs="Times New Roman"/>
-        </w:rPr>
-      </w:pPr>
-      <w:r>
-        <w:rPr>
-          <w:rFonts w:cs="Times New Roman"/>
-        </w:rPr>
-        <w:t>Начальные условия:</w:t>
-      </w:r>
-    </w:p>
-    <w:p>
-      <w:pPr>
-        <w:pStyle w:val="20"/>
-        <w:rPr>
-          <w:rFonts w:cs="Times New Roman"/>
-          <w:szCs w:val="24"/>
-        </w:rPr>
-      </w:pPr>
-      <w:r>
-        <w:rPr>
-          <w:rFonts w:cs="Times New Roman"/>
-          <w:szCs w:val="24"/>
-        </w:rPr>
-        <w:t>давление равно давлению окружающей среды 101325 Па (0,1 МПа);</w:t>
-      </w:r>
-    </w:p>
-    <w:p>
-      <w:pPr>
-        <w:pStyle w:val="20"/>
-        <w:rPr>
-          <w:rFonts w:cs="Times New Roman"/>
-          <w:szCs w:val="24"/>
-        </w:rPr>
-      </w:pPr>
-      <w:r>
-        <w:rPr>
-          <w:rFonts w:cs="Times New Roman"/>
-          <w:szCs w:val="24"/>
-        </w:rPr>
-        <w:t xml:space="preserve">начальный свободный объем равен </w:t>
-      </w:r>
-      <w:r>
-        <w:rPr>
-          <w:rFonts w:cs="Times New Roman"/>
-          <w:position w:val="-12"/>
-          <w:szCs w:val="24"/>
-        </w:rPr>
-        <w:object w:dxaOrig="1600" w:dyaOrig="380">
-          <v:shape id="_x0000_i1087" type="#_x0000_t75" style="width:79.5pt;height:18.75pt" o:ole="">
-            <v:imagedata r:id="rId120" o:title=""/>
-          </v:shape>
-          <o:OLEObject Type="Embed" ProgID="Equation.DSMT4" ShapeID="_x0000_i1087" DrawAspect="Content" ObjectID="_1731840776" r:id="rId121"/>
-        </w:object>
-      </w:r>
-      <w:r>
-        <w:rPr>
-          <w:rFonts w:cs="Times New Roman"/>
-          <w:szCs w:val="24"/>
-        </w:rPr>
-        <w:t xml:space="preserve"> м</w:t>
-      </w:r>
-      <w:r>
-        <w:rPr>
-          <w:rFonts w:cs="Times New Roman"/>
-          <w:szCs w:val="24"/>
-          <w:vertAlign w:val="superscript"/>
-        </w:rPr>
-        <w:t>3</w:t>
-      </w:r>
-      <w:r>
-        <w:rPr>
-          <w:rFonts w:cs="Times New Roman"/>
-          <w:szCs w:val="24"/>
-        </w:rPr>
-        <w:t>;</w:t>
-      </w:r>
-    </w:p>
-    <w:p>
-      <w:pPr>
-        <w:pStyle w:val="20"/>
-        <w:rPr>
-          <w:rFonts w:cs="Times New Roman"/>
-          <w:szCs w:val="24"/>
-        </w:rPr>
-      </w:pPr>
-      <w:r>
-        <w:rPr>
-          <w:rFonts w:cs="Times New Roman"/>
-          <w:position w:val="-12"/>
-          <w:szCs w:val="24"/>
-        </w:rPr>
-        <w:object w:dxaOrig="680" w:dyaOrig="380">
-          <v:shape id="_x0000_i1088" type="#_x0000_t75" style="width:34.5pt;height:18.75pt" o:ole="">
-            <v:imagedata r:id="rId122" o:title=""/>
-          </v:shape>
-          <o:OLEObject Type="Embed" ProgID="Equation.DSMT4" ShapeID="_x0000_i1088" DrawAspect="Content" ObjectID="_1731840777" r:id="rId123"/>
-        </w:object>
-      </w:r>
-      <w:r>
-        <w:rPr>
-          <w:rFonts w:cs="Times New Roman"/>
-          <w:szCs w:val="24"/>
-          <w:lang w:val="en-US"/>
-        </w:rPr>
-        <w:t>;</w:t>
-      </w:r>
-    </w:p>
-    <w:p>
-      <w:pPr>
-        <w:pStyle w:val="20"/>
-        <w:rPr>
-          <w:rFonts w:cs="Times New Roman"/>
-          <w:szCs w:val="24"/>
-        </w:rPr>
-      </w:pPr>
-      <w:r>
-        <w:rPr>
-          <w:rFonts w:cs="Times New Roman"/>
-          <w:position w:val="-12"/>
-          <w:szCs w:val="24"/>
-        </w:rPr>
-        <w:object w:dxaOrig="800" w:dyaOrig="380">
-          <v:shape id="_x0000_i1089" type="#_x0000_t75" style="width:39.75pt;height:18.75pt" o:ole="">
-            <v:imagedata r:id="rId124" o:title=""/>
-          </v:shape>
-          <o:OLEObject Type="Embed" ProgID="Equation.DSMT4" ShapeID="_x0000_i1089" DrawAspect="Content" ObjectID="_1731840778" r:id="rId125"/>
+          <o:OLEObject Type="Embed" ProgID="Equation.DSMT4" ShapeID="_x0000_i1081" DrawAspect="Content" ObjectID="_1731854770" r:id="rId113"/>
         </w:object>
       </w:r>
     </w:p>
@@ -12344,10 +12924,10 @@
           <w:szCs w:val="24"/>
         </w:rPr>
         <w:object w:dxaOrig="580" w:dyaOrig="360">
-          <v:shape id="_x0000_i1090" type="#_x0000_t75" style="width:28.5pt;height:18pt" o:ole="">
-            <v:imagedata r:id="rId126" o:title=""/>
+          <v:shape id="_x0000_i1082" type="#_x0000_t75" style="width:28.5pt;height:18pt" o:ole="">
+            <v:imagedata r:id="rId114" o:title=""/>
           </v:shape>
-          <o:OLEObject Type="Embed" ProgID="Equation.DSMT4" ShapeID="_x0000_i1090" DrawAspect="Content" ObjectID="_1731840779" r:id="rId127"/>
+          <o:OLEObject Type="Embed" ProgID="Equation.DSMT4" ShapeID="_x0000_i1082" DrawAspect="Content" ObjectID="_1731854771" r:id="rId115"/>
         </w:object>
       </w:r>
       <w:r>
@@ -12456,7 +13036,7 @@
                     <pic:cNvPicPr/>
                   </pic:nvPicPr>
                   <pic:blipFill rotWithShape="1">
-                    <a:blip r:embed="rId128"/>
+                    <a:blip r:embed="rId116"/>
                     <a:srcRect l="6927" t="2955" r="3410" b="4764"/>
                     <a:stretch/>
                   </pic:blipFill>
@@ -12497,7 +13077,6 @@
           <w:rFonts w:cs="Times New Roman"/>
           <w:lang w:val="ru-RU"/>
         </w:rPr>
-        <w:lastRenderedPageBreak/>
         <w:t>Рис. 5. Индикаторная кривая давления в КС</w:t>
       </w:r>
     </w:p>
@@ -12524,6 +13103,7 @@
           <w:noProof/>
           <w:lang w:val="ru-RU" w:eastAsia="ru-RU"/>
         </w:rPr>
+        <w:lastRenderedPageBreak/>
         <w:drawing>
           <wp:inline distT="0" distB="0" distL="0" distR="0" wp14:anchorId="781C99D1" wp14:editId="7C45D1EC">
             <wp:extent cx="4338475" cy="3253740"/>
@@ -12540,7 +13120,7 @@
                     <pic:cNvPicPr/>
                   </pic:nvPicPr>
                   <pic:blipFill>
-                    <a:blip r:embed="rId129"/>
+                    <a:blip r:embed="rId117"/>
                     <a:stretch>
                       <a:fillRect/>
                     </a:stretch>
@@ -12652,7 +13232,7 @@
                     </pic:cNvPicPr>
                   </pic:nvPicPr>
                   <pic:blipFill>
-                    <a:blip r:embed="rId130" cstate="print">
+                    <a:blip r:embed="rId118" cstate="print">
                       <a:extLst>
                         <a:ext uri="{28A0092B-C50C-407E-A947-70E740481C1C}">
                           <a14:useLocalDpi xmlns:a14="http://schemas.microsoft.com/office/drawing/2010/main" val="0"/>
@@ -12955,7 +13535,7 @@
                     </pic:cNvPicPr>
                   </pic:nvPicPr>
                   <pic:blipFill>
-                    <a:blip r:embed="rId131">
+                    <a:blip r:embed="rId119">
                       <a:extLst>
                         <a:ext uri="{28A0092B-C50C-407E-A947-70E740481C1C}">
                           <a14:useLocalDpi xmlns:a14="http://schemas.microsoft.com/office/drawing/2010/main" val="0"/>
@@ -13054,7 +13634,7 @@
                     </pic:cNvPicPr>
                   </pic:nvPicPr>
                   <pic:blipFill>
-                    <a:blip r:embed="rId132">
+                    <a:blip r:embed="rId120">
                       <a:extLst>
                         <a:ext uri="{28A0092B-C50C-407E-A947-70E740481C1C}">
                           <a14:useLocalDpi xmlns:a14="http://schemas.microsoft.com/office/drawing/2010/main" val="0"/>
@@ -13201,12 +13781,12 @@
     </w:p>
     <w:p/>
     <w:sectPr>
-      <w:headerReference w:type="even" r:id="rId133"/>
-      <w:headerReference w:type="default" r:id="rId134"/>
-      <w:footerReference w:type="even" r:id="rId135"/>
-      <w:footerReference w:type="default" r:id="rId136"/>
-      <w:headerReference w:type="first" r:id="rId137"/>
-      <w:footerReference w:type="first" r:id="rId138"/>
+      <w:headerReference w:type="even" r:id="rId121"/>
+      <w:headerReference w:type="default" r:id="rId122"/>
+      <w:footerReference w:type="even" r:id="rId123"/>
+      <w:footerReference w:type="default" r:id="rId124"/>
+      <w:headerReference w:type="first" r:id="rId125"/>
+      <w:footerReference w:type="first" r:id="rId126"/>
       <w:pgSz w:w="11906" w:h="16838"/>
       <w:pgMar w:top="1134" w:right="850" w:bottom="1134" w:left="1701" w:header="708" w:footer="708" w:gutter="0"/>
       <w:cols w:space="708"/>
@@ -13302,7 +13882,7 @@
             <w:rStyle w:val="af2"/>
             <w:noProof/>
           </w:rPr>
-          <w:t>8</w:t>
+          <w:t>16</w:t>
         </w:r>
         <w:r>
           <w:rPr>
@@ -17617,6 +18197,7 @@
     <w:rsid w:val="00494FDB"/>
     <w:rsid w:val="0081377B"/>
     <w:rsid w:val="008D4BBD"/>
+    <w:rsid w:val="00A82538"/>
     <w:rsid w:val="00CF1E5B"/>
     <w:rsid w:val="00EF5274"/>
   </w:rsids>
@@ -18067,7 +18648,7 @@
     <w:basedOn w:val="a0"/>
     <w:uiPriority w:val="99"/>
     <w:semiHidden/>
-    <w:rsid w:val="00EF5274"/>
+    <w:rsid w:val="00A82538"/>
     <w:rPr>
       <w:color w:val="808080"/>
     </w:rPr>
@@ -18348,7 +18929,7 @@
 </file>
 
 <file path=customXml/itemProps1.xml><?xml version="1.0" encoding="utf-8"?>
-<ds:datastoreItem xmlns:ds="http://schemas.openxmlformats.org/officeDocument/2006/customXml" ds:itemID="{24CB034B-862E-482D-A892-10CC3BFC64DA}">
+<ds:datastoreItem xmlns:ds="http://schemas.openxmlformats.org/officeDocument/2006/customXml" ds:itemID="{0687DB73-335B-4D4D-B6BD-792392B91178}">
   <ds:schemaRefs>
     <ds:schemaRef ds:uri="http://schemas.openxmlformats.org/officeDocument/2006/bibliography"/>
   </ds:schemaRefs>

</xml_diff>

<commit_message>
Rework v1 in progress
Не реализовано давление вспышки
</commit_message>
<xml_diff>
--- a/LR1_idk_orevo/ЛР_1_Широкопетлев_ИДК.docx
+++ b/LR1_idk_orevo/ЛР_1_Широкопетлев_ИДК.docx
@@ -3330,14 +3330,7 @@
         <w:rPr>
           <w:rFonts w:cs="Times New Roman"/>
         </w:rPr>
-        <w:t xml:space="preserve">Заряд 8 представляет собой цилиндрическую канальную шашку из баллиститного пороха НДП-2МК. Габариты заряда: наружный диаметр </w:t>
-      </w:r>
-      <w:proofErr w:type="gramStart"/>
-      <w:r>
-        <w:rPr>
-          <w:rFonts w:cs="Times New Roman"/>
-        </w:rPr>
-        <w:t>21</w:t>
+        <w:t>Заряд 8 представляет собой цилиндрическую канальную шашку из баллиститного пороха НДП-2МК. Габариты заряда: наружный диаметр 21</w:t>
       </w:r>
       <w:r>
         <w:rPr>
@@ -3346,7 +3339,6 @@
         </w:rPr>
         <w:t>-0,5</w:t>
       </w:r>
-      <w:proofErr w:type="gramEnd"/>
       <w:r>
         <w:rPr>
           <w:rFonts w:cs="Times New Roman"/>
@@ -4214,7 +4206,7 @@
           <v:shape id="_x0000_i1025" type="#_x0000_t75" style="width:16.5pt;height:18pt" o:ole="">
             <v:imagedata r:id="rId10" o:title=""/>
           </v:shape>
-          <o:OLEObject Type="Embed" ProgID="Equation.DSMT4" ShapeID="_x0000_i1025" DrawAspect="Content" ObjectID="_1731883957" r:id="rId11"/>
+          <o:OLEObject Type="Embed" ProgID="Equation.DSMT4" ShapeID="_x0000_i1025" DrawAspect="Content" ObjectID="_1731970731" r:id="rId11"/>
         </w:object>
       </w:r>
       <w:r>
@@ -11286,7 +11278,21 @@
           <w:rFonts w:eastAsia="Calibri" w:cs="Times New Roman"/>
           <w:color w:val="auto"/>
         </w:rPr>
-        <w:t>. Характеристики КЗДП представлены в табл. 2.</w:t>
+        <w:t>. Характеристики КЗДП представлены в табл</w:t>
+      </w:r>
+      <w:r>
+        <w:rPr>
+          <w:rFonts w:eastAsia="Calibri" w:cs="Times New Roman"/>
+          <w:color w:val="auto"/>
+        </w:rPr>
+        <w:t>ице</w:t>
+      </w:r>
+      <w:r>
+        <w:rPr>
+          <w:rFonts w:eastAsia="Calibri" w:cs="Times New Roman"/>
+          <w:color w:val="auto"/>
+        </w:rPr>
+        <w:t xml:space="preserve"> 2.</w:t>
       </w:r>
     </w:p>
     <w:p>
@@ -11441,7 +11447,7 @@
                 <v:shape id="_x0000_i1026" type="#_x0000_t75" style="width:31.5pt;height:31.5pt" o:ole="">
                   <v:imagedata r:id="rId15" o:title=""/>
                 </v:shape>
-                <o:OLEObject Type="Embed" ProgID="Equation.DSMT4" ShapeID="_x0000_i1026" DrawAspect="Content" ObjectID="_1731883958" r:id="rId16"/>
+                <o:OLEObject Type="Embed" ProgID="Equation.DSMT4" ShapeID="_x0000_i1026" DrawAspect="Content" ObjectID="_1731970732" r:id="rId16"/>
               </w:object>
             </w:r>
           </w:p>
@@ -11472,7 +11478,7 @@
                 <v:shape id="_x0000_i1027" type="#_x0000_t75" style="width:45pt;height:18pt" o:ole="">
                   <v:imagedata r:id="rId17" o:title=""/>
                 </v:shape>
-                <o:OLEObject Type="Embed" ProgID="Equation.DSMT4" ShapeID="_x0000_i1027" DrawAspect="Content" ObjectID="_1731883959" r:id="rId18"/>
+                <o:OLEObject Type="Embed" ProgID="Equation.DSMT4" ShapeID="_x0000_i1027" DrawAspect="Content" ObjectID="_1731970733" r:id="rId18"/>
               </w:object>
             </w:r>
           </w:p>
@@ -11510,7 +11516,7 @@
                 <v:shape id="_x0000_i1028" type="#_x0000_t75" style="width:23.25pt;height:31.5pt" o:ole="">
                   <v:imagedata r:id="rId19" o:title=""/>
                 </v:shape>
-                <o:OLEObject Type="Embed" ProgID="Equation.DSMT4" ShapeID="_x0000_i1028" DrawAspect="Content" ObjectID="_1731883960" r:id="rId20"/>
+                <o:OLEObject Type="Embed" ProgID="Equation.DSMT4" ShapeID="_x0000_i1028" DrawAspect="Content" ObjectID="_1731970734" r:id="rId20"/>
               </w:object>
             </w:r>
           </w:p>
@@ -11542,7 +11548,7 @@
                 <v:shape id="_x0000_i1029" type="#_x0000_t75" style="width:76.55pt;height:18.75pt" o:ole="">
                   <v:imagedata r:id="rId21" o:title=""/>
                 </v:shape>
-                <o:OLEObject Type="Embed" ProgID="Equation.DSMT4" ShapeID="_x0000_i1029" DrawAspect="Content" ObjectID="_1731883961" r:id="rId22"/>
+                <o:OLEObject Type="Embed" ProgID="Equation.DSMT4" ShapeID="_x0000_i1029" DrawAspect="Content" ObjectID="_1731970735" r:id="rId22"/>
               </w:object>
             </w:r>
           </w:p>
@@ -11580,7 +11586,7 @@
                 <v:shape id="_x0000_i1030" type="#_x0000_t75" style="width:12.75pt;height:31.5pt" o:ole="">
                   <v:imagedata r:id="rId23" o:title=""/>
                 </v:shape>
-                <o:OLEObject Type="Embed" ProgID="Equation.DSMT4" ShapeID="_x0000_i1030" DrawAspect="Content" ObjectID="_1731883962" r:id="rId24"/>
+                <o:OLEObject Type="Embed" ProgID="Equation.DSMT4" ShapeID="_x0000_i1030" DrawAspect="Content" ObjectID="_1731970736" r:id="rId24"/>
               </w:object>
             </w:r>
           </w:p>
@@ -11611,7 +11617,7 @@
                 <v:shape id="_x0000_i1031" type="#_x0000_t75" style="width:48.75pt;height:18pt" o:ole="">
                   <v:imagedata r:id="rId25" o:title=""/>
                 </v:shape>
-                <o:OLEObject Type="Embed" ProgID="Equation.DSMT4" ShapeID="_x0000_i1031" DrawAspect="Content" ObjectID="_1731883963" r:id="rId26"/>
+                <o:OLEObject Type="Embed" ProgID="Equation.DSMT4" ShapeID="_x0000_i1031" DrawAspect="Content" ObjectID="_1731970737" r:id="rId26"/>
               </w:object>
             </w:r>
           </w:p>
@@ -11668,7 +11674,7 @@
                 <v:shape id="_x0000_i1032" type="#_x0000_t75" style="width:42pt;height:16.5pt" o:ole="">
                   <v:imagedata r:id="rId27" o:title=""/>
                 </v:shape>
-                <o:OLEObject Type="Embed" ProgID="Equation.DSMT4" ShapeID="_x0000_i1032" DrawAspect="Content" ObjectID="_1731883964" r:id="rId28"/>
+                <o:OLEObject Type="Embed" ProgID="Equation.DSMT4" ShapeID="_x0000_i1032" DrawAspect="Content" ObjectID="_1731970738" r:id="rId28"/>
               </w:object>
             </w:r>
           </w:p>
@@ -11706,7 +11712,7 @@
                 <v:shape id="_x0000_i1033" type="#_x0000_t75" style="width:18pt;height:31.5pt" o:ole="">
                   <v:imagedata r:id="rId29" o:title=""/>
                 </v:shape>
-                <o:OLEObject Type="Embed" ProgID="Equation.DSMT4" ShapeID="_x0000_i1033" DrawAspect="Content" ObjectID="_1731883965" r:id="rId30"/>
+                <o:OLEObject Type="Embed" ProgID="Equation.DSMT4" ShapeID="_x0000_i1033" DrawAspect="Content" ObjectID="_1731970739" r:id="rId30"/>
               </w:object>
             </w:r>
           </w:p>
@@ -11737,7 +11743,7 @@
                 <v:shape id="_x0000_i1034" type="#_x0000_t75" style="width:48.75pt;height:18pt" o:ole="">
                   <v:imagedata r:id="rId31" o:title=""/>
                 </v:shape>
-                <o:OLEObject Type="Embed" ProgID="Equation.DSMT4" ShapeID="_x0000_i1034" DrawAspect="Content" ObjectID="_1731883966" r:id="rId32"/>
+                <o:OLEObject Type="Embed" ProgID="Equation.DSMT4" ShapeID="_x0000_i1034" DrawAspect="Content" ObjectID="_1731970740" r:id="rId32"/>
               </w:object>
             </w:r>
           </w:p>
@@ -11795,7 +11801,7 @@
                 <v:shape id="_x0000_i1035" type="#_x0000_t75" style="width:30pt;height:13.5pt" o:ole="">
                   <v:imagedata r:id="rId33" o:title=""/>
                 </v:shape>
-                <o:OLEObject Type="Embed" ProgID="Equation.DSMT4" ShapeID="_x0000_i1035" DrawAspect="Content" ObjectID="_1731883967" r:id="rId34"/>
+                <o:OLEObject Type="Embed" ProgID="Equation.DSMT4" ShapeID="_x0000_i1035" DrawAspect="Content" ObjectID="_1731970741" r:id="rId34"/>
               </w:object>
             </w:r>
           </w:p>
@@ -11854,7 +11860,7 @@
                 <v:shape id="_x0000_i1036" type="#_x0000_t75" style="width:54.7pt;height:18.75pt" o:ole="">
                   <v:imagedata r:id="rId35" o:title=""/>
                 </v:shape>
-                <o:OLEObject Type="Embed" ProgID="Equation.DSMT4" ShapeID="_x0000_i1036" DrawAspect="Content" ObjectID="_1731883968" r:id="rId36"/>
+                <o:OLEObject Type="Embed" ProgID="Equation.DSMT4" ShapeID="_x0000_i1036" DrawAspect="Content" ObjectID="_1731970742" r:id="rId36"/>
               </w:object>
             </w:r>
           </w:p>
@@ -11937,7 +11943,7 @@
                 <v:shape id="_x0000_i1037" type="#_x0000_t75" style="width:63pt;height:28.5pt" o:ole="">
                   <v:imagedata r:id="rId37" o:title=""/>
                 </v:shape>
-                <o:OLEObject Type="Embed" ProgID="Equation.DSMT4" ShapeID="_x0000_i1037" DrawAspect="Content" ObjectID="_1731883969" r:id="rId38"/>
+                <o:OLEObject Type="Embed" ProgID="Equation.DSMT4" ShapeID="_x0000_i1037" DrawAspect="Content" ObjectID="_1731970743" r:id="rId38"/>
               </w:object>
             </w:r>
             <w:r>
@@ -11992,7 +11998,7 @@
           <v:shape id="_x0000_i1038" type="#_x0000_t75" style="width:18pt;height:18pt" o:ole="">
             <v:imagedata r:id="rId39" o:title=""/>
           </v:shape>
-          <o:OLEObject Type="Embed" ProgID="Equation.DSMT4" ShapeID="_x0000_i1038" DrawAspect="Content" ObjectID="_1731883970" r:id="rId40"/>
+          <o:OLEObject Type="Embed" ProgID="Equation.DSMT4" ShapeID="_x0000_i1038" DrawAspect="Content" ObjectID="_1731970744" r:id="rId40"/>
         </w:object>
       </w:r>
       <w:r>
@@ -12023,7 +12029,7 @@
           <v:shape id="_x0000_i1039" type="#_x0000_t75" style="width:36pt;height:33.75pt" o:ole="">
             <v:imagedata r:id="rId41" o:title=""/>
           </v:shape>
-          <o:OLEObject Type="Embed" ProgID="Equation.DSMT4" ShapeID="_x0000_i1039" DrawAspect="Content" ObjectID="_1731883971" r:id="rId42"/>
+          <o:OLEObject Type="Embed" ProgID="Equation.DSMT4" ShapeID="_x0000_i1039" DrawAspect="Content" ObjectID="_1731970745" r:id="rId42"/>
         </w:object>
       </w:r>
       <w:r>
@@ -12041,7 +12047,7 @@
           <v:shape id="_x0000_i1040" type="#_x0000_t75" style="width:12pt;height:18pt" o:ole="">
             <v:imagedata r:id="rId43" o:title=""/>
           </v:shape>
-          <o:OLEObject Type="Embed" ProgID="Equation.DSMT4" ShapeID="_x0000_i1040" DrawAspect="Content" ObjectID="_1731883972" r:id="rId44"/>
+          <o:OLEObject Type="Embed" ProgID="Equation.DSMT4" ShapeID="_x0000_i1040" DrawAspect="Content" ObjectID="_1731970746" r:id="rId44"/>
         </w:object>
       </w:r>
       <w:r>
@@ -12118,7 +12124,7 @@
                 <v:shape id="_x0000_i1041" type="#_x0000_t75" style="width:126.75pt;height:19.5pt" o:ole="">
                   <v:imagedata r:id="rId45" o:title=""/>
                 </v:shape>
-                <o:OLEObject Type="Embed" ProgID="Equation.DSMT4" ShapeID="_x0000_i1041" DrawAspect="Content" ObjectID="_1731883973" r:id="rId46"/>
+                <o:OLEObject Type="Embed" ProgID="Equation.DSMT4" ShapeID="_x0000_i1041" DrawAspect="Content" ObjectID="_1731970747" r:id="rId46"/>
               </w:object>
             </w:r>
             <w:r>
@@ -12173,7 +12179,7 @@
           <v:shape id="_x0000_i1042" type="#_x0000_t75" style="width:10.5pt;height:10.5pt" o:ole="">
             <v:imagedata r:id="rId47" o:title=""/>
           </v:shape>
-          <o:OLEObject Type="Embed" ProgID="Equation.DSMT4" ShapeID="_x0000_i1042" DrawAspect="Content" ObjectID="_1731883974" r:id="rId48"/>
+          <o:OLEObject Type="Embed" ProgID="Equation.DSMT4" ShapeID="_x0000_i1042" DrawAspect="Content" ObjectID="_1731970748" r:id="rId48"/>
         </w:object>
       </w:r>
       <w:r>
@@ -12191,7 +12197,7 @@
           <v:shape id="_x0000_i1043" type="#_x0000_t75" style="width:12pt;height:18pt" o:ole="">
             <v:imagedata r:id="rId49" o:title=""/>
           </v:shape>
-          <o:OLEObject Type="Embed" ProgID="Equation.DSMT4" ShapeID="_x0000_i1043" DrawAspect="Content" ObjectID="_1731883975" r:id="rId50"/>
+          <o:OLEObject Type="Embed" ProgID="Equation.DSMT4" ShapeID="_x0000_i1043" DrawAspect="Content" ObjectID="_1731970749" r:id="rId50"/>
         </w:object>
       </w:r>
       <w:r>
@@ -12209,7 +12215,7 @@
           <v:shape id="_x0000_i1044" type="#_x0000_t75" style="width:12pt;height:18pt" o:ole="">
             <v:imagedata r:id="rId51" o:title=""/>
           </v:shape>
-          <o:OLEObject Type="Embed" ProgID="Equation.DSMT4" ShapeID="_x0000_i1044" DrawAspect="Content" ObjectID="_1731883976" r:id="rId52"/>
+          <o:OLEObject Type="Embed" ProgID="Equation.DSMT4" ShapeID="_x0000_i1044" DrawAspect="Content" ObjectID="_1731970750" r:id="rId52"/>
         </w:object>
       </w:r>
       <w:r>
@@ -12227,7 +12233,7 @@
           <v:shape id="_x0000_i1045" type="#_x0000_t75" style="width:12.75pt;height:18pt" o:ole="">
             <v:imagedata r:id="rId53" o:title=""/>
           </v:shape>
-          <o:OLEObject Type="Embed" ProgID="Equation.DSMT4" ShapeID="_x0000_i1045" DrawAspect="Content" ObjectID="_1731883977" r:id="rId54"/>
+          <o:OLEObject Type="Embed" ProgID="Equation.DSMT4" ShapeID="_x0000_i1045" DrawAspect="Content" ObjectID="_1731970751" r:id="rId54"/>
         </w:object>
       </w:r>
       <w:r>
@@ -12245,7 +12251,7 @@
           <v:shape id="_x0000_i1046" type="#_x0000_t75" style="width:12.75pt;height:18pt" o:ole="">
             <v:imagedata r:id="rId55" o:title=""/>
           </v:shape>
-          <o:OLEObject Type="Embed" ProgID="Equation.DSMT4" ShapeID="_x0000_i1046" DrawAspect="Content" ObjectID="_1731883978" r:id="rId56"/>
+          <o:OLEObject Type="Embed" ProgID="Equation.DSMT4" ShapeID="_x0000_i1046" DrawAspect="Content" ObjectID="_1731970752" r:id="rId56"/>
         </w:object>
       </w:r>
       <w:r>
@@ -12276,7 +12282,7 @@
           <v:shape id="_x0000_i1047" type="#_x0000_t75" style="width:12pt;height:18pt" o:ole="">
             <v:imagedata r:id="rId57" o:title=""/>
           </v:shape>
-          <o:OLEObject Type="Embed" ProgID="Equation.DSMT4" ShapeID="_x0000_i1047" DrawAspect="Content" ObjectID="_1731883979" r:id="rId58"/>
+          <o:OLEObject Type="Embed" ProgID="Equation.DSMT4" ShapeID="_x0000_i1047" DrawAspect="Content" ObjectID="_1731970753" r:id="rId58"/>
         </w:object>
       </w:r>
       <w:r>
@@ -12340,7 +12346,7 @@
                 <v:shape id="_x0000_i1048" type="#_x0000_t75" style="width:64.5pt;height:31.5pt" o:ole="">
                   <v:imagedata r:id="rId59" o:title=""/>
                 </v:shape>
-                <o:OLEObject Type="Embed" ProgID="Equation.DSMT4" ShapeID="_x0000_i1048" DrawAspect="Content" ObjectID="_1731883980" r:id="rId60"/>
+                <o:OLEObject Type="Embed" ProgID="Equation.DSMT4" ShapeID="_x0000_i1048" DrawAspect="Content" ObjectID="_1731970754" r:id="rId60"/>
               </w:object>
             </w:r>
             <w:r>
@@ -12403,7 +12409,7 @@
           <v:shape id="_x0000_i1049" type="#_x0000_t75" style="width:140.25pt;height:46.5pt" o:ole="">
             <v:imagedata r:id="rId61" o:title=""/>
           </v:shape>
-          <o:OLEObject Type="Embed" ProgID="Equation.DSMT4" ShapeID="_x0000_i1049" DrawAspect="Content" ObjectID="_1731883981" r:id="rId62"/>
+          <o:OLEObject Type="Embed" ProgID="Equation.DSMT4" ShapeID="_x0000_i1049" DrawAspect="Content" ObjectID="_1731970755" r:id="rId62"/>
         </w:object>
       </w:r>
       <w:r>
@@ -12438,7 +12444,7 @@
           <v:shape id="_x0000_i1050" type="#_x0000_t75" style="width:46.5pt;height:18.75pt" o:ole="">
             <v:imagedata r:id="rId63" o:title=""/>
           </v:shape>
-          <o:OLEObject Type="Embed" ProgID="Equation.DSMT4" ShapeID="_x0000_i1050" DrawAspect="Content" ObjectID="_1731883982" r:id="rId64"/>
+          <o:OLEObject Type="Embed" ProgID="Equation.DSMT4" ShapeID="_x0000_i1050" DrawAspect="Content" ObjectID="_1731970756" r:id="rId64"/>
         </w:object>
       </w:r>
       <w:r>
@@ -12540,7 +12546,7 @@
                 <v:shape id="_x0000_i1051" type="#_x0000_t75" style="width:91.55pt;height:34.5pt" o:ole="">
                   <v:imagedata r:id="rId65" o:title=""/>
                 </v:shape>
-                <o:OLEObject Type="Embed" ProgID="Equation.DSMT4" ShapeID="_x0000_i1051" DrawAspect="Content" ObjectID="_1731883983" r:id="rId66"/>
+                <o:OLEObject Type="Embed" ProgID="Equation.DSMT4" ShapeID="_x0000_i1051" DrawAspect="Content" ObjectID="_1731970757" r:id="rId66"/>
               </w:object>
             </w:r>
             <w:r>
@@ -12595,7 +12601,7 @@
           <v:shape id="_x0000_i1052" type="#_x0000_t75" style="width:93pt;height:33.75pt" o:ole="">
             <v:imagedata r:id="rId67" o:title=""/>
           </v:shape>
-          <o:OLEObject Type="Embed" ProgID="Equation.DSMT4" ShapeID="_x0000_i1052" DrawAspect="Content" ObjectID="_1731883984" r:id="rId68"/>
+          <o:OLEObject Type="Embed" ProgID="Equation.DSMT4" ShapeID="_x0000_i1052" DrawAspect="Content" ObjectID="_1731970758" r:id="rId68"/>
         </w:object>
       </w:r>
       <w:r>
@@ -12613,7 +12619,7 @@
           <v:shape id="_x0000_i1053" type="#_x0000_t75" style="width:174pt;height:33.75pt" o:ole="">
             <v:imagedata r:id="rId69" o:title=""/>
           </v:shape>
-          <o:OLEObject Type="Embed" ProgID="Equation.DSMT4" ShapeID="_x0000_i1053" DrawAspect="Content" ObjectID="_1731883985" r:id="rId70"/>
+          <o:OLEObject Type="Embed" ProgID="Equation.DSMT4" ShapeID="_x0000_i1053" DrawAspect="Content" ObjectID="_1731970759" r:id="rId70"/>
         </w:object>
       </w:r>
       <w:r>
@@ -12782,7 +12788,7 @@
                 <v:shape id="_x0000_i1054" type="#_x0000_t75" style="width:183pt;height:68.2pt" o:ole="">
                   <v:imagedata r:id="rId71" o:title=""/>
                 </v:shape>
-                <o:OLEObject Type="Embed" ProgID="Equation.DSMT4" ShapeID="_x0000_i1054" DrawAspect="Content" ObjectID="_1731883986" r:id="rId72"/>
+                <o:OLEObject Type="Embed" ProgID="Equation.DSMT4" ShapeID="_x0000_i1054" DrawAspect="Content" ObjectID="_1731970760" r:id="rId72"/>
               </w:object>
             </w:r>
             <w:r>
@@ -12882,7 +12888,7 @@
                 <v:shape id="_x0000_i1055" type="#_x0000_t75" style="width:105.8pt;height:45pt" o:ole="">
                   <v:imagedata r:id="rId73" o:title=""/>
                 </v:shape>
-                <o:OLEObject Type="Embed" ProgID="Equation.DSMT4" ShapeID="_x0000_i1055" DrawAspect="Content" ObjectID="_1731883987" r:id="rId74"/>
+                <o:OLEObject Type="Embed" ProgID="Equation.DSMT4" ShapeID="_x0000_i1055" DrawAspect="Content" ObjectID="_1731970761" r:id="rId74"/>
               </w:object>
             </w:r>
             <w:r>
@@ -12949,7 +12955,7 @@
                 <v:shape id="_x0000_i1056" type="#_x0000_t75" style="width:100.5pt;height:48.75pt" o:ole="">
                   <v:imagedata r:id="rId75" o:title=""/>
                 </v:shape>
-                <o:OLEObject Type="Embed" ProgID="Equation.DSMT4" ShapeID="_x0000_i1056" DrawAspect="Content" ObjectID="_1731883988" r:id="rId76"/>
+                <o:OLEObject Type="Embed" ProgID="Equation.DSMT4" ShapeID="_x0000_i1056" DrawAspect="Content" ObjectID="_1731970762" r:id="rId76"/>
               </w:object>
             </w:r>
             <w:r>
@@ -13086,7 +13092,7 @@
                 <v:shape id="_x0000_i1057" type="#_x0000_t75" style="width:105.8pt;height:18pt" o:ole="">
                   <v:imagedata r:id="rId77" o:title=""/>
                 </v:shape>
-                <o:OLEObject Type="Embed" ProgID="Equation.DSMT4" ShapeID="_x0000_i1057" DrawAspect="Content" ObjectID="_1731883989" r:id="rId78"/>
+                <o:OLEObject Type="Embed" ProgID="Equation.DSMT4" ShapeID="_x0000_i1057" DrawAspect="Content" ObjectID="_1731970763" r:id="rId78"/>
               </w:object>
             </w:r>
             <w:r>
@@ -13207,7 +13213,7 @@
                 <v:shape id="_x0000_i1058" type="#_x0000_t75" style="width:138pt;height:61.5pt" o:ole="">
                   <v:imagedata r:id="rId79" o:title=""/>
                 </v:shape>
-                <o:OLEObject Type="Embed" ProgID="Equation.DSMT4" ShapeID="_x0000_i1058" DrawAspect="Content" ObjectID="_1731883990" r:id="rId80"/>
+                <o:OLEObject Type="Embed" ProgID="Equation.DSMT4" ShapeID="_x0000_i1058" DrawAspect="Content" ObjectID="_1731970764" r:id="rId80"/>
               </w:object>
             </w:r>
             <w:r>
@@ -13307,7 +13313,7 @@
                 <v:shape id="_x0000_i1059" type="#_x0000_t75" style="width:96pt;height:33pt" o:ole="">
                   <v:imagedata r:id="rId81" o:title=""/>
                 </v:shape>
-                <o:OLEObject Type="Embed" ProgID="Equation.DSMT4" ShapeID="_x0000_i1059" DrawAspect="Content" ObjectID="_1731883991" r:id="rId82"/>
+                <o:OLEObject Type="Embed" ProgID="Equation.DSMT4" ShapeID="_x0000_i1059" DrawAspect="Content" ObjectID="_1731970765" r:id="rId82"/>
               </w:object>
             </w:r>
             <w:r>
@@ -13363,7 +13369,7 @@
           <v:shape id="_x0000_i1060" type="#_x0000_t75" style="width:75.75pt;height:18.75pt" o:ole="">
             <v:imagedata r:id="rId83" o:title=""/>
           </v:shape>
-          <o:OLEObject Type="Embed" ProgID="Equation.DSMT4" ShapeID="_x0000_i1060" DrawAspect="Content" ObjectID="_1731883992" r:id="rId84"/>
+          <o:OLEObject Type="Embed" ProgID="Equation.DSMT4" ShapeID="_x0000_i1060" DrawAspect="Content" ObjectID="_1731970766" r:id="rId84"/>
         </w:object>
       </w:r>
       <w:r>
@@ -13395,7 +13401,7 @@
           <v:shape id="_x0000_i1061" type="#_x0000_t75" style="width:22.5pt;height:18pt" o:ole="">
             <v:imagedata r:id="rId85" o:title=""/>
           </v:shape>
-          <o:OLEObject Type="Embed" ProgID="Equation.DSMT4" ShapeID="_x0000_i1061" DrawAspect="Content" ObjectID="_1731883993" r:id="rId86"/>
+          <o:OLEObject Type="Embed" ProgID="Equation.DSMT4" ShapeID="_x0000_i1061" DrawAspect="Content" ObjectID="_1731970767" r:id="rId86"/>
         </w:object>
       </w:r>
       <w:r>
@@ -13413,7 +13419,7 @@
           <v:shape id="_x0000_i1062" type="#_x0000_t75" style="width:87pt;height:33pt" o:ole="">
             <v:imagedata r:id="rId87" o:title=""/>
           </v:shape>
-          <o:OLEObject Type="Embed" ProgID="Equation.DSMT4" ShapeID="_x0000_i1062" DrawAspect="Content" ObjectID="_1731883994" r:id="rId88"/>
+          <o:OLEObject Type="Embed" ProgID="Equation.DSMT4" ShapeID="_x0000_i1062" DrawAspect="Content" ObjectID="_1731970768" r:id="rId88"/>
         </w:object>
       </w:r>
       <w:r>
@@ -13431,7 +13437,7 @@
           <v:shape id="_x0000_i1063" type="#_x0000_t75" style="width:48pt;height:33.75pt" o:ole="">
             <v:imagedata r:id="rId89" o:title=""/>
           </v:shape>
-          <o:OLEObject Type="Embed" ProgID="Equation.DSMT4" ShapeID="_x0000_i1063" DrawAspect="Content" ObjectID="_1731883995" r:id="rId90"/>
+          <o:OLEObject Type="Embed" ProgID="Equation.DSMT4" ShapeID="_x0000_i1063" DrawAspect="Content" ObjectID="_1731970769" r:id="rId90"/>
         </w:object>
       </w:r>
       <w:r>
@@ -13492,7 +13498,31 @@
         <w:rPr>
           <w:rFonts w:cs="Times New Roman"/>
         </w:rPr>
-        <w:t xml:space="preserve"> г. График автономного горения воспламенителя представлен на рис. 4.</w:t>
+        <w:t xml:space="preserve"> г. График автономного горения воспламенителя представлен на рис</w:t>
+      </w:r>
+      <w:r>
+        <w:rPr>
+          <w:rFonts w:cs="Times New Roman"/>
+        </w:rPr>
+        <w:t>унке</w:t>
+      </w:r>
+      <w:r>
+        <w:rPr>
+          <w:rFonts w:cs="Times New Roman"/>
+        </w:rPr>
+        <w:t xml:space="preserve"> </w:t>
+      </w:r>
+      <w:r>
+        <w:rPr>
+          <w:rFonts w:cs="Times New Roman"/>
+        </w:rPr>
+        <w:t>5</w:t>
+      </w:r>
+      <w:r>
+        <w:rPr>
+          <w:rFonts w:cs="Times New Roman"/>
+        </w:rPr>
+        <w:t>.</w:t>
       </w:r>
     </w:p>
     <w:p>
@@ -13897,7 +13927,7 @@
           <v:shape id="_x0000_i1064" type="#_x0000_t75" style="width:286.45pt;height:210pt" o:ole="">
             <v:imagedata r:id="rId92" o:title=""/>
           </v:shape>
-          <o:OLEObject Type="Embed" ProgID="Equation.DSMT4" ShapeID="_x0000_i1064" DrawAspect="Content" ObjectID="_1731883996" r:id="rId93"/>
+          <o:OLEObject Type="Embed" ProgID="Equation.DSMT4" ShapeID="_x0000_i1064" DrawAspect="Content" ObjectID="_1731970770" r:id="rId93"/>
         </w:object>
       </w:r>
     </w:p>
@@ -13935,7 +13965,7 @@
           <v:shape id="_x0000_i1065" type="#_x0000_t75" style="width:162.65pt;height:37.5pt" o:ole="">
             <v:imagedata r:id="rId94" o:title=""/>
           </v:shape>
-          <o:OLEObject Type="Embed" ProgID="Equation.DSMT4" ShapeID="_x0000_i1065" DrawAspect="Content" ObjectID="_1731883997" r:id="rId95"/>
+          <o:OLEObject Type="Embed" ProgID="Equation.DSMT4" ShapeID="_x0000_i1065" DrawAspect="Content" ObjectID="_1731970771" r:id="rId95"/>
         </w:object>
       </w:r>
     </w:p>
@@ -13956,7 +13986,7 @@
           <v:shape id="_x0000_i1066" type="#_x0000_t75" style="width:150pt;height:37.5pt" o:ole="">
             <v:imagedata r:id="rId96" o:title=""/>
           </v:shape>
-          <o:OLEObject Type="Embed" ProgID="Equation.DSMT4" ShapeID="_x0000_i1066" DrawAspect="Content" ObjectID="_1731883998" r:id="rId97"/>
+          <o:OLEObject Type="Embed" ProgID="Equation.DSMT4" ShapeID="_x0000_i1066" DrawAspect="Content" ObjectID="_1731970772" r:id="rId97"/>
         </w:object>
       </w:r>
     </w:p>
@@ -13977,7 +14007,7 @@
           <v:shape id="_x0000_i1067" type="#_x0000_t75" style="width:150pt;height:37.5pt" o:ole="">
             <v:imagedata r:id="rId98" o:title=""/>
           </v:shape>
-          <o:OLEObject Type="Embed" ProgID="Equation.DSMT4" ShapeID="_x0000_i1067" DrawAspect="Content" ObjectID="_1731883999" r:id="rId99"/>
+          <o:OLEObject Type="Embed" ProgID="Equation.DSMT4" ShapeID="_x0000_i1067" DrawAspect="Content" ObjectID="_1731970773" r:id="rId99"/>
         </w:object>
       </w:r>
     </w:p>
@@ -14046,7 +14076,7 @@
           <v:shape id="_x0000_i1068" type="#_x0000_t75" style="width:79.5pt;height:18.75pt" o:ole="">
             <v:imagedata r:id="rId100" o:title=""/>
           </v:shape>
-          <o:OLEObject Type="Embed" ProgID="Equation.DSMT4" ShapeID="_x0000_i1068" DrawAspect="Content" ObjectID="_1731884000" r:id="rId101"/>
+          <o:OLEObject Type="Embed" ProgID="Equation.DSMT4" ShapeID="_x0000_i1068" DrawAspect="Content" ObjectID="_1731970774" r:id="rId101"/>
         </w:object>
       </w:r>
       <w:r>
@@ -14095,7 +14125,7 @@
           <v:shape id="_x0000_i1069" type="#_x0000_t75" style="width:34.5pt;height:18.75pt" o:ole="">
             <v:imagedata r:id="rId102" o:title=""/>
           </v:shape>
-          <o:OLEObject Type="Embed" ProgID="Equation.DSMT4" ShapeID="_x0000_i1069" DrawAspect="Content" ObjectID="_1731884001" r:id="rId103"/>
+          <o:OLEObject Type="Embed" ProgID="Equation.DSMT4" ShapeID="_x0000_i1069" DrawAspect="Content" ObjectID="_1731970775" r:id="rId103"/>
         </w:object>
       </w:r>
       <w:r>
@@ -14130,7 +14160,7 @@
           <v:shape id="_x0000_i1070" type="#_x0000_t75" style="width:39.75pt;height:18.75pt" o:ole="">
             <v:imagedata r:id="rId104" o:title=""/>
           </v:shape>
-          <o:OLEObject Type="Embed" ProgID="Equation.DSMT4" ShapeID="_x0000_i1070" DrawAspect="Content" ObjectID="_1731884002" r:id="rId105"/>
+          <o:OLEObject Type="Embed" ProgID="Equation.DSMT4" ShapeID="_x0000_i1070" DrawAspect="Content" ObjectID="_1731970776" r:id="rId105"/>
         </w:object>
       </w:r>
     </w:p>
@@ -14189,7 +14219,7 @@
           <v:shape id="_x0000_i1071" type="#_x0000_t75" style="width:28.5pt;height:18pt" o:ole="">
             <v:imagedata r:id="rId106" o:title=""/>
           </v:shape>
-          <o:OLEObject Type="Embed" ProgID="Equation.DSMT4" ShapeID="_x0000_i1071" DrawAspect="Content" ObjectID="_1731884003" r:id="rId107"/>
+          <o:OLEObject Type="Embed" ProgID="Equation.DSMT4" ShapeID="_x0000_i1071" DrawAspect="Content" ObjectID="_1731970777" r:id="rId107"/>
         </w:object>
       </w:r>
       <w:r>
@@ -14213,7 +14243,6 @@
         </w:rPr>
         <w:t>Система дифференциальных уравнений интегрировалась с помощью интегратора систем обыкновенных дифференциальных уравнений (</w:t>
       </w:r>
-      <w:proofErr w:type="spellStart"/>
       <w:r>
         <w:rPr>
           <w:rFonts w:cs="Times New Roman"/>
@@ -14224,7 +14253,6 @@
         </w:rPr>
         <w:t>scipy.integrate.ode</w:t>
       </w:r>
-      <w:proofErr w:type="spellEnd"/>
       <w:r>
         <w:rPr>
           <w:rFonts w:cs="Times New Roman"/>
@@ -14281,7 +14309,31 @@
         <w:rPr>
           <w:rFonts w:cs="Times New Roman"/>
         </w:rPr>
-        <w:t>, представленные на рис. 5, 6.</w:t>
+        <w:t>, представленные на рис</w:t>
+      </w:r>
+      <w:r>
+        <w:rPr>
+          <w:rFonts w:cs="Times New Roman"/>
+        </w:rPr>
+        <w:t>унках</w:t>
+      </w:r>
+      <w:r>
+        <w:rPr>
+          <w:rFonts w:cs="Times New Roman"/>
+        </w:rPr>
+        <w:t xml:space="preserve"> </w:t>
+      </w:r>
+      <w:r>
+        <w:rPr>
+          <w:rFonts w:cs="Times New Roman"/>
+        </w:rPr>
+        <w:t>6 и 7</w:t>
+      </w:r>
+      <w:r>
+        <w:rPr>
+          <w:rFonts w:cs="Times New Roman"/>
+        </w:rPr>
+        <w:t>.</w:t>
       </w:r>
     </w:p>
     <w:p>

</xml_diff>